<commit_message>
Doc: competa el plan de gestión de riesgos
</commit_message>
<xml_diff>
--- a/2. Etapa de elaboración/Iteración 1/Plan de calidad/Plan de SQA_Vesta Risk Manager_T-Code.docx
+++ b/2. Etapa de elaboración/Iteración 1/Plan de calidad/Plan de SQA_Vesta Risk Manager_T-Code.docx
@@ -431,26 +431,20 @@
       <w:pPr>
         <w:pStyle w:val="Sinespaciado"/>
       </w:pPr>
-      <w:r>
-        <w:t xml:space="preserve">Agustín </w:t>
+      <w:bookmarkStart w:id="0" w:name="_Hlk177633228"/>
+      <w:r>
+        <w:t xml:space="preserve">Agustín Collareda, Cintia </w:t>
       </w:r>
       <w:proofErr w:type="spellStart"/>
       <w:r>
-        <w:t>Collareda</w:t>
+        <w:t>Hernandez</w:t>
       </w:r>
       <w:proofErr w:type="spellEnd"/>
       <w:r>
-        <w:t xml:space="preserve">, Cintia </w:t>
-      </w:r>
-      <w:proofErr w:type="spellStart"/>
-      <w:r>
-        <w:t>Hernandez</w:t>
-      </w:r>
-      <w:proofErr w:type="spellEnd"/>
-      <w:r>
         <w:t xml:space="preserve"> y Hugo Frey</w:t>
       </w:r>
     </w:p>
+    <w:bookmarkEnd w:id="0"/>
     <w:p/>
     <w:p>
       <w:pPr>
@@ -645,15 +639,7 @@
                         <w:txbxContent>
                           <w:p>
                             <w:r>
-                              <w:t xml:space="preserve">En el Plan de SQA se reflejan las evaluaciones a realizar, los estándares a aplicar, los productos a realizar, los procedimientos a seguir en la elaboración de los distintos productos y los procedimientos para informar de los defectos detectados a sus responsables y realizar el seguimiento de </w:t>
-                            </w:r>
-                            <w:proofErr w:type="gramStart"/>
-                            <w:r>
-                              <w:t>los mismos</w:t>
-                            </w:r>
-                            <w:proofErr w:type="gramEnd"/>
-                            <w:r>
-                              <w:t xml:space="preserve"> hasta su corrección.</w:t>
+                              <w:t>En el Plan de SQA se reflejan las evaluaciones a realizar, los estándares a aplicar, los productos a realizar, los procedimientos a seguir en la elaboración de los distintos productos y los procedimientos para informar de los defectos detectados a sus responsables y realizar el seguimiento de los mismos hasta su corrección.</w:t>
                             </w:r>
                           </w:p>
                           <w:p>
@@ -4638,18 +4624,18 @@
       <w:pPr>
         <w:pStyle w:val="PSI-Ttulo1"/>
       </w:pPr>
-      <w:bookmarkStart w:id="0" w:name="_Toc21938333"/>
+      <w:bookmarkStart w:id="1" w:name="_Toc21938333"/>
     </w:p>
     <w:p>
       <w:pPr>
         <w:pStyle w:val="PSI-Ttulo1"/>
       </w:pPr>
-      <w:bookmarkStart w:id="1" w:name="_Toc259524475"/>
+      <w:bookmarkStart w:id="2" w:name="_Toc259524475"/>
       <w:r>
         <w:t>Propósito</w:t>
       </w:r>
-      <w:bookmarkEnd w:id="0"/>
       <w:bookmarkEnd w:id="1"/>
+      <w:bookmarkEnd w:id="2"/>
     </w:p>
     <w:p>
       <w:pPr>
@@ -4685,13 +4671,13 @@
       <w:pPr>
         <w:pStyle w:val="PSI-Comentario"/>
       </w:pPr>
-      <w:bookmarkStart w:id="2" w:name="OLE_LINK3"/>
-      <w:bookmarkStart w:id="3" w:name="OLE_LINK4"/>
+      <w:bookmarkStart w:id="3" w:name="OLE_LINK3"/>
+      <w:bookmarkStart w:id="4" w:name="OLE_LINK4"/>
       <w:r>
         <w:t xml:space="preserve">[La tarea fundamental del Plan de Calidad es exigir que se cumplan todas las normas y estándares establecidos para asegurar el buen fin del proyecto. Es muy importante lograr el entendimiento de la tarea de SQA por parte de todos y generar un compromiso de aceptación por los errores que se detecten. </w:t>
       </w:r>
-      <w:bookmarkEnd w:id="2"/>
       <w:bookmarkEnd w:id="3"/>
+      <w:bookmarkEnd w:id="4"/>
     </w:p>
     <w:p>
       <w:pPr>
@@ -4780,55 +4766,32 @@
       <w:pPr>
         <w:pStyle w:val="PSI-Ttulo2"/>
       </w:pPr>
-      <w:bookmarkStart w:id="4" w:name="_Toc21938334"/>
-      <w:bookmarkStart w:id="5" w:name="_Toc259524476"/>
+      <w:bookmarkStart w:id="5" w:name="_Toc21938334"/>
+      <w:bookmarkStart w:id="6" w:name="_Toc259524476"/>
       <w:r>
         <w:t>Referencias</w:t>
       </w:r>
-      <w:bookmarkEnd w:id="4"/>
       <w:bookmarkEnd w:id="5"/>
-    </w:p>
-    <w:p>
-      <w:pPr>
-        <w:pStyle w:val="PSI-Comentario"/>
-      </w:pPr>
-      <w:r>
+      <w:bookmarkEnd w:id="6"/>
+    </w:p>
+    <w:p>
+      <w:pPr>
+        <w:pStyle w:val="PSI-Comentario"/>
+        <w:rPr>
+          <w:lang w:val="en-US"/>
+        </w:rPr>
+      </w:pPr>
+      <w:r>
+        <w:rPr>
+          <w:lang w:val="en-US"/>
+        </w:rPr>
         <w:t>[</w:t>
       </w:r>
       <w:r>
-        <w:t xml:space="preserve">ANSI/IEEE </w:t>
-      </w:r>
-      <w:proofErr w:type="spellStart"/>
-      <w:r>
-        <w:t>Std</w:t>
-      </w:r>
-      <w:proofErr w:type="spellEnd"/>
-      <w:r>
-        <w:t xml:space="preserve"> 730.1-1989, IEEE Standard </w:t>
-      </w:r>
-      <w:proofErr w:type="spellStart"/>
-      <w:r>
-        <w:t>for</w:t>
-      </w:r>
-      <w:proofErr w:type="spellEnd"/>
-      <w:r>
-        <w:t xml:space="preserve"> Software </w:t>
-      </w:r>
-      <w:proofErr w:type="spellStart"/>
-      <w:r>
-        <w:t>Quality</w:t>
-      </w:r>
-      <w:proofErr w:type="spellEnd"/>
-      <w:r>
-        <w:t xml:space="preserve"> </w:t>
-      </w:r>
-      <w:proofErr w:type="spellStart"/>
-      <w:r>
-        <w:t>Assurance</w:t>
-      </w:r>
-      <w:proofErr w:type="spellEnd"/>
-      <w:r>
-        <w:t xml:space="preserve"> </w:t>
+        <w:rPr>
+          <w:lang w:val="en-US"/>
+        </w:rPr>
+        <w:t xml:space="preserve">ANSI/IEEE Std 730.1-1989, IEEE Standard for Software Quality Assurance </w:t>
       </w:r>
     </w:p>
     <w:p>
@@ -4902,53 +4865,42 @@
     <w:p>
       <w:pPr>
         <w:pStyle w:val="PSI-DescripcindelDocumentos"/>
+        <w:rPr>
+          <w:lang w:val="en-US"/>
+        </w:rPr>
       </w:pPr>
       <w:proofErr w:type="spellStart"/>
       <w:r>
+        <w:rPr>
+          <w:lang w:val="en-US"/>
+        </w:rPr>
         <w:t>SQuaRE</w:t>
       </w:r>
       <w:proofErr w:type="spellEnd"/>
       <w:r>
+        <w:rPr>
+          <w:lang w:val="en-US"/>
+        </w:rPr>
         <w:t>, ISO 25000:2005,</w:t>
       </w:r>
     </w:p>
     <w:p>
       <w:pPr>
         <w:pStyle w:val="PSI-Comentario"/>
-      </w:pPr>
-      <w:proofErr w:type="spellStart"/>
-      <w:r>
-        <w:t>Quality</w:t>
-      </w:r>
-      <w:proofErr w:type="spellEnd"/>
-      <w:r>
-        <w:t xml:space="preserve"> </w:t>
-      </w:r>
-      <w:proofErr w:type="spellStart"/>
-      <w:r>
-        <w:t>management</w:t>
-      </w:r>
-      <w:proofErr w:type="spellEnd"/>
-      <w:r>
-        <w:t xml:space="preserve"> </w:t>
-      </w:r>
-      <w:proofErr w:type="spellStart"/>
-      <w:r>
-        <w:t>systems</w:t>
-      </w:r>
-      <w:proofErr w:type="spellEnd"/>
-      <w:r>
-        <w:t xml:space="preserve"> – </w:t>
-      </w:r>
-      <w:proofErr w:type="spellStart"/>
-      <w:r>
-        <w:t>Requirements</w:t>
-      </w:r>
-      <w:proofErr w:type="spellEnd"/>
-      <w:r>
-        <w:t xml:space="preserve"> ISO 9001:2008</w:t>
-      </w:r>
-      <w:r>
+        <w:rPr>
+          <w:lang w:val="en-US"/>
+        </w:rPr>
+      </w:pPr>
+      <w:r>
+        <w:rPr>
+          <w:lang w:val="en-US"/>
+        </w:rPr>
+        <w:t>Quality management systems – Requirements ISO 9001:2008</w:t>
+      </w:r>
+      <w:r>
+        <w:rPr>
+          <w:lang w:val="en-US"/>
+        </w:rPr>
         <w:t>]</w:t>
       </w:r>
     </w:p>
@@ -4965,13 +4917,13 @@
       <w:pPr>
         <w:pStyle w:val="PSI-Ttulo1"/>
       </w:pPr>
-      <w:bookmarkStart w:id="6" w:name="_Toc21938335"/>
-      <w:bookmarkStart w:id="7" w:name="_Toc259524477"/>
+      <w:bookmarkStart w:id="7" w:name="_Toc21938335"/>
+      <w:bookmarkStart w:id="8" w:name="_Toc259524477"/>
       <w:r>
         <w:t>Gestión</w:t>
       </w:r>
-      <w:bookmarkEnd w:id="6"/>
       <w:bookmarkEnd w:id="7"/>
+      <w:bookmarkEnd w:id="8"/>
     </w:p>
     <w:p>
       <w:pPr>
@@ -4991,18 +4943,18 @@
       <w:pPr>
         <w:pStyle w:val="PSI-Ttulo2"/>
       </w:pPr>
-      <w:bookmarkStart w:id="8" w:name="_Toc21938336"/>
+      <w:bookmarkStart w:id="9" w:name="_Toc21938336"/>
     </w:p>
     <w:p>
       <w:pPr>
         <w:pStyle w:val="PSI-Ttulo2"/>
       </w:pPr>
-      <w:bookmarkStart w:id="9" w:name="_Toc259524478"/>
+      <w:bookmarkStart w:id="10" w:name="_Toc259524478"/>
       <w:r>
         <w:t>Organización</w:t>
       </w:r>
-      <w:bookmarkEnd w:id="8"/>
       <w:bookmarkEnd w:id="9"/>
+      <w:bookmarkEnd w:id="10"/>
     </w:p>
     <w:p>
       <w:pPr>
@@ -5024,30 +4976,30 @@
       <w:pPr>
         <w:pStyle w:val="PSI-Ttulo2"/>
       </w:pPr>
-      <w:bookmarkStart w:id="10" w:name="_Toc21938337"/>
+      <w:bookmarkStart w:id="11" w:name="_Toc21938337"/>
     </w:p>
     <w:p>
       <w:pPr>
         <w:pStyle w:val="PSI-Ttulo2"/>
       </w:pPr>
-      <w:bookmarkStart w:id="11" w:name="_Toc259524479"/>
+      <w:bookmarkStart w:id="12" w:name="_Toc259524479"/>
       <w:r>
         <w:t>Actividades</w:t>
       </w:r>
-      <w:bookmarkEnd w:id="10"/>
       <w:bookmarkEnd w:id="11"/>
+      <w:bookmarkEnd w:id="12"/>
     </w:p>
     <w:p>
       <w:pPr>
         <w:pStyle w:val="PSI-Ttulo3"/>
       </w:pPr>
-      <w:bookmarkStart w:id="12" w:name="_Toc21938338"/>
-      <w:bookmarkStart w:id="13" w:name="_Toc259524480"/>
+      <w:bookmarkStart w:id="13" w:name="_Toc21938338"/>
+      <w:bookmarkStart w:id="14" w:name="_Toc259524480"/>
       <w:r>
         <w:t>Ciclo de vida del software cubierto por el Plan</w:t>
       </w:r>
-      <w:bookmarkEnd w:id="12"/>
       <w:bookmarkEnd w:id="13"/>
+      <w:bookmarkEnd w:id="14"/>
     </w:p>
     <w:p>
       <w:pPr>
@@ -5061,13 +5013,13 @@
       <w:pPr>
         <w:pStyle w:val="PSI-Ttulo3"/>
       </w:pPr>
-      <w:bookmarkStart w:id="14" w:name="_Toc21938339"/>
-      <w:bookmarkStart w:id="15" w:name="_Toc259524481"/>
+      <w:bookmarkStart w:id="15" w:name="_Toc21938339"/>
+      <w:bookmarkStart w:id="16" w:name="_Toc259524481"/>
       <w:r>
         <w:t>Actividades de calidad a realizarse</w:t>
       </w:r>
-      <w:bookmarkEnd w:id="14"/>
       <w:bookmarkEnd w:id="15"/>
+      <w:bookmarkEnd w:id="16"/>
     </w:p>
     <w:p>
       <w:pPr>
@@ -5083,15 +5035,7 @@
         <w:t>a revisar, los procedimientos para</w:t>
       </w:r>
       <w:r>
-        <w:t xml:space="preserve"> la elaboración de los distintos productos y los procedimientos para informar de los defectos detectados a sus responsables y realizar el seguimiento de </w:t>
-      </w:r>
-      <w:proofErr w:type="gramStart"/>
-      <w:r>
-        <w:t>los mismos</w:t>
-      </w:r>
-      <w:proofErr w:type="gramEnd"/>
-      <w:r>
-        <w:t xml:space="preserve"> hasta su corrección.</w:t>
+        <w:t xml:space="preserve"> la elaboración de los distintos productos y los procedimientos para informar de los defectos detectados a sus responsables y realizar el seguimiento de los mismos hasta su corrección.</w:t>
       </w:r>
     </w:p>
     <w:p>
@@ -5130,13 +5074,8 @@
       <w:pPr>
         <w:pStyle w:val="PSI-Comentario"/>
       </w:pPr>
-      <w:proofErr w:type="gramStart"/>
-      <w:r>
-        <w:t>Asegurar</w:t>
-      </w:r>
-      <w:proofErr w:type="gramEnd"/>
-      <w:r>
-        <w:t xml:space="preserve"> que las desviaciones son documentadas.</w:t>
+      <w:r>
+        <w:t>Asegurar que las desviaciones son documentadas.</w:t>
       </w:r>
       <w:r>
         <w:t>]</w:t>
@@ -5146,12 +5085,12 @@
       <w:pPr>
         <w:pStyle w:val="PSI-Ttulo4"/>
       </w:pPr>
-      <w:bookmarkStart w:id="16" w:name="_Toc21938340"/>
+      <w:bookmarkStart w:id="17" w:name="_Toc21938340"/>
       <w:r>
         <w:lastRenderedPageBreak/>
         <w:t>Revisar cada producto</w:t>
       </w:r>
-      <w:bookmarkEnd w:id="16"/>
+      <w:bookmarkEnd w:id="17"/>
     </w:p>
     <w:p>
       <w:pPr>
@@ -5206,7 +5145,7 @@
       <w:r>
         <w:t>]</w:t>
       </w:r>
-      <w:bookmarkStart w:id="17" w:name="_Toc21938341"/>
+      <w:bookmarkStart w:id="18" w:name="_Toc21938341"/>
     </w:p>
     <w:p>
       <w:pPr>
@@ -5220,7 +5159,7 @@
       <w:r>
         <w:t>Revisar el ajuste al proceso</w:t>
       </w:r>
-      <w:bookmarkEnd w:id="17"/>
+      <w:bookmarkEnd w:id="18"/>
     </w:p>
     <w:p>
       <w:pPr>
@@ -5320,7 +5259,7 @@
       <w:r>
         <w:t>]</w:t>
       </w:r>
-      <w:bookmarkStart w:id="18" w:name="_Toc21938342"/>
+      <w:bookmarkStart w:id="19" w:name="_Toc21938342"/>
     </w:p>
     <w:p>
       <w:pPr>
@@ -5340,7 +5279,7 @@
         <w:lastRenderedPageBreak/>
         <w:t>Realizar Revisión Técnica Formal (RTF)</w:t>
       </w:r>
-      <w:bookmarkEnd w:id="18"/>
+      <w:bookmarkEnd w:id="19"/>
     </w:p>
     <w:p>
       <w:pPr>
@@ -5405,16 +5344,11 @@
       <w:pPr>
         <w:pStyle w:val="PSI-Ttulo4"/>
       </w:pPr>
-      <w:bookmarkStart w:id="19" w:name="_Toc21938343"/>
-      <w:proofErr w:type="gramStart"/>
-      <w:r>
-        <w:t>Asegurar</w:t>
-      </w:r>
-      <w:proofErr w:type="gramEnd"/>
-      <w:r>
-        <w:t xml:space="preserve"> que las desviaciones son documentadas</w:t>
-      </w:r>
-      <w:bookmarkEnd w:id="19"/>
+      <w:bookmarkStart w:id="20" w:name="_Toc21938343"/>
+      <w:r>
+        <w:t>Asegurar que las desviaciones son documentadas</w:t>
+      </w:r>
+      <w:bookmarkEnd w:id="20"/>
     </w:p>
     <w:p>
       <w:pPr>
@@ -5427,15 +5361,7 @@
         <w:t>[</w:t>
       </w:r>
       <w:r>
-        <w:t xml:space="preserve">Las desviaciones encontradas en las actividades y en los productos deben ser documentadas y manejadas </w:t>
-      </w:r>
-      <w:proofErr w:type="gramStart"/>
-      <w:r>
-        <w:t>de acuerdo a</w:t>
-      </w:r>
-      <w:proofErr w:type="gramEnd"/>
-      <w:r>
-        <w:t xml:space="preserve"> un procedimiento establecido.</w:t>
+        <w:t>Las desviaciones encontradas en las actividades y en los productos deben ser documentadas y manejadas de acuerdo a un procedimiento establecido.</w:t>
       </w:r>
     </w:p>
     <w:p>
@@ -5453,16 +5379,16 @@
       <w:pPr>
         <w:pStyle w:val="PSI-Ttulo3"/>
       </w:pPr>
-      <w:bookmarkStart w:id="20" w:name="_Toc21938344"/>
+      <w:bookmarkStart w:id="21" w:name="_Toc21938344"/>
       <w:r>
         <w:br/>
       </w:r>
-      <w:bookmarkStart w:id="21" w:name="_Toc259524482"/>
+      <w:bookmarkStart w:id="22" w:name="_Toc259524482"/>
       <w:r>
         <w:t>Relaciones entre las actividades de SQA y la planificación</w:t>
       </w:r>
-      <w:bookmarkEnd w:id="20"/>
       <w:bookmarkEnd w:id="21"/>
+      <w:bookmarkEnd w:id="22"/>
     </w:p>
     <w:p>
       <w:pPr>
@@ -5619,16 +5545,16 @@
       <w:pPr>
         <w:pStyle w:val="PSI-Ttulo2"/>
       </w:pPr>
-      <w:bookmarkStart w:id="22" w:name="_Toc21938345"/>
+      <w:bookmarkStart w:id="23" w:name="_Toc21938345"/>
       <w:r>
         <w:br/>
       </w:r>
-      <w:bookmarkStart w:id="23" w:name="_Toc259524483"/>
+      <w:bookmarkStart w:id="24" w:name="_Toc259524483"/>
       <w:r>
         <w:t>Responsables</w:t>
       </w:r>
-      <w:bookmarkEnd w:id="22"/>
       <w:bookmarkEnd w:id="23"/>
+      <w:bookmarkEnd w:id="24"/>
     </w:p>
     <w:p>
       <w:pPr>
@@ -5713,15 +5639,26 @@
         <w:t>por qué</w:t>
       </w:r>
       <w:r>
-        <w:t xml:space="preserve">. Luego se deberá realizar la corrección </w:t>
+        <w:t>. Luego se deberá realizar la corrección del mismo y tomar una acción correctiva con el fin de eliminar la causa del problema.</w:t>
+      </w:r>
+    </w:p>
+    <w:p>
+      <w:pPr>
+        <w:pStyle w:val="PSI-ComentarioVieta"/>
+      </w:pPr>
+      <w:r>
+        <w:t xml:space="preserve">El </w:t>
       </w:r>
       <w:proofErr w:type="gramStart"/>
       <w:r>
-        <w:t>del mismo</w:t>
+        <w:t>resultado  del</w:t>
       </w:r>
       <w:proofErr w:type="gramEnd"/>
       <w:r>
-        <w:t xml:space="preserve"> y tomar una acción correctiva con el fin de eliminar la causa del problema.</w:t>
+        <w:t xml:space="preserve"> análisis causal es ingresado a una base de datos para mantener un registro y poder obtener métricas</w:t>
+      </w:r>
+      <w:r>
+        <w:t>.</w:t>
       </w:r>
     </w:p>
     <w:p>
@@ -5729,67 +5666,87 @@
         <w:pStyle w:val="PSI-ComentarioVieta"/>
       </w:pPr>
       <w:r>
-        <w:t xml:space="preserve">El </w:t>
+        <w:t>Se comienza nuevamente el ciclo ejecutando la tarea</w:t>
       </w:r>
       <w:proofErr w:type="gramStart"/>
       <w:r>
-        <w:t>resultado  del</w:t>
+        <w:t>.</w:t>
+      </w:r>
+      <w:r>
+        <w:t xml:space="preserve"> </w:t>
+      </w:r>
+      <w:r>
+        <w:t>]</w:t>
       </w:r>
       <w:proofErr w:type="gramEnd"/>
-      <w:r>
-        <w:t xml:space="preserve"> análisis causal es ingresado a una base de datos para mantener un registro y poder obtener métricas</w:t>
-      </w:r>
-      <w:r>
-        <w:t>.</w:t>
-      </w:r>
-    </w:p>
-    <w:p>
-      <w:pPr>
-        <w:pStyle w:val="PSI-ComentarioVieta"/>
-      </w:pPr>
-      <w:r>
-        <w:t>Se comienza nuevamente el ciclo ejecutando la tarea</w:t>
-      </w:r>
-      <w:proofErr w:type="gramStart"/>
-      <w:r>
-        <w:t>.</w:t>
-      </w:r>
-      <w:r>
-        <w:t xml:space="preserve"> </w:t>
+    </w:p>
+    <w:p>
+      <w:pPr>
+        <w:pStyle w:val="PSI-Comentario"/>
+      </w:pPr>
+    </w:p>
+    <w:p>
+      <w:pPr>
+        <w:pStyle w:val="PSI-Ttulo1"/>
+      </w:pPr>
+      <w:bookmarkStart w:id="25" w:name="_Toc21938346"/>
+      <w:bookmarkStart w:id="26" w:name="_Toc259524484"/>
+      <w:r>
+        <w:t>Documentación</w:t>
+      </w:r>
+      <w:bookmarkEnd w:id="25"/>
+      <w:bookmarkEnd w:id="26"/>
+    </w:p>
+    <w:p>
+      <w:pPr>
+        <w:pStyle w:val="PSI-Ttulo2"/>
+      </w:pPr>
+      <w:bookmarkStart w:id="27" w:name="_Toc21938347"/>
+      <w:bookmarkStart w:id="28" w:name="_Toc259524485"/>
+      <w:r>
+        <w:t>Propósito</w:t>
+      </w:r>
+      <w:bookmarkEnd w:id="27"/>
+      <w:bookmarkEnd w:id="28"/>
+    </w:p>
+    <w:p>
+      <w:pPr>
+        <w:pStyle w:val="PSI-Comentario"/>
+      </w:pPr>
+      <w:r>
+        <w:t>[</w:t>
+      </w:r>
+      <w:r>
+        <w:t>Identificación de la documentación relativa a desarrollo, Verificación &amp; Validación, uso y mantenimiento del software.</w:t>
+      </w:r>
+    </w:p>
+    <w:p>
+      <w:pPr>
+        <w:pStyle w:val="PSI-Comentario"/>
+      </w:pPr>
+      <w:r>
+        <w:t>Establecer como los documentos van a ser revisados para chequear consistencia: se confirman criterio e identificación de las revisiones.</w:t>
       </w:r>
       <w:r>
         <w:t>]</w:t>
       </w:r>
-      <w:proofErr w:type="gramEnd"/>
-    </w:p>
-    <w:p>
-      <w:pPr>
-        <w:pStyle w:val="PSI-Comentario"/>
-      </w:pPr>
-    </w:p>
-    <w:p>
-      <w:pPr>
-        <w:pStyle w:val="PSI-Ttulo1"/>
-      </w:pPr>
-      <w:bookmarkStart w:id="24" w:name="_Toc21938346"/>
-      <w:bookmarkStart w:id="25" w:name="_Toc259524484"/>
-      <w:r>
-        <w:t>Documentación</w:t>
-      </w:r>
-      <w:bookmarkEnd w:id="24"/>
-      <w:bookmarkEnd w:id="25"/>
+    </w:p>
+    <w:p>
+      <w:pPr>
+        <w:pStyle w:val="PSI-Comentario"/>
+      </w:pPr>
     </w:p>
     <w:p>
       <w:pPr>
         <w:pStyle w:val="PSI-Ttulo2"/>
       </w:pPr>
-      <w:bookmarkStart w:id="26" w:name="_Toc21938347"/>
-      <w:bookmarkStart w:id="27" w:name="_Toc259524485"/>
-      <w:r>
-        <w:t>Propósito</w:t>
-      </w:r>
-      <w:bookmarkEnd w:id="26"/>
-      <w:bookmarkEnd w:id="27"/>
+      <w:bookmarkStart w:id="29" w:name="_Toc21938348"/>
+      <w:bookmarkStart w:id="30" w:name="_Toc259524486"/>
+      <w:r>
+        <w:t>Documentación mínima requerida</w:t>
+      </w:r>
+      <w:bookmarkEnd w:id="29"/>
+      <w:bookmarkEnd w:id="30"/>
     </w:p>
     <w:p>
       <w:pPr>
@@ -5799,15 +5756,7 @@
         <w:t>[</w:t>
       </w:r>
       <w:r>
-        <w:t>Identificación de la documentación relativa a desarrollo, Verificación &amp; Validación, uso y mantenimiento del software.</w:t>
-      </w:r>
-    </w:p>
-    <w:p>
-      <w:pPr>
-        <w:pStyle w:val="PSI-Comentario"/>
-      </w:pPr>
-      <w:r>
-        <w:t>Establecer como los documentos van a ser revisados para chequear consistencia: se confirman criterio e identificación de las revisiones.</w:t>
+        <w:t>Esta busca asegurar que la implementación logrará satisfacer los requerimientos.</w:t>
       </w:r>
       <w:r>
         <w:t>]</w:t>
@@ -5815,20 +5764,18 @@
     </w:p>
     <w:p>
       <w:pPr>
-        <w:pStyle w:val="PSI-Comentario"/>
-      </w:pPr>
-    </w:p>
-    <w:p>
-      <w:pPr>
-        <w:pStyle w:val="PSI-Ttulo2"/>
-      </w:pPr>
-      <w:bookmarkStart w:id="28" w:name="_Toc21938348"/>
-      <w:bookmarkStart w:id="29" w:name="_Toc259524486"/>
-      <w:r>
-        <w:t>Documentación mínima requerida</w:t>
-      </w:r>
-      <w:bookmarkEnd w:id="28"/>
-      <w:bookmarkEnd w:id="29"/>
+        <w:pStyle w:val="PSI-Ttulo3"/>
+      </w:pPr>
+      <w:bookmarkStart w:id="31" w:name="_Toc21938349"/>
+      <w:r>
+        <w:br/>
+      </w:r>
+      <w:bookmarkStart w:id="32" w:name="_Toc259524487"/>
+      <w:r>
+        <w:t>Especificación de requerimientos del software</w:t>
+      </w:r>
+      <w:bookmarkEnd w:id="31"/>
+      <w:bookmarkEnd w:id="32"/>
     </w:p>
     <w:p>
       <w:pPr>
@@ -5838,35 +5785,6 @@
         <w:t>[</w:t>
       </w:r>
       <w:r>
-        <w:t>Esta busca asegurar que la implementación logrará satisfacer los requerimientos.</w:t>
-      </w:r>
-      <w:r>
-        <w:t>]</w:t>
-      </w:r>
-    </w:p>
-    <w:p>
-      <w:pPr>
-        <w:pStyle w:val="PSI-Ttulo3"/>
-      </w:pPr>
-      <w:bookmarkStart w:id="30" w:name="_Toc21938349"/>
-      <w:r>
-        <w:br/>
-      </w:r>
-      <w:bookmarkStart w:id="31" w:name="_Toc259524487"/>
-      <w:r>
-        <w:t>Especificación de requerimientos del software</w:t>
-      </w:r>
-      <w:bookmarkEnd w:id="30"/>
-      <w:bookmarkEnd w:id="31"/>
-    </w:p>
-    <w:p>
-      <w:pPr>
-        <w:pStyle w:val="PSI-Comentario"/>
-      </w:pPr>
-      <w:r>
-        <w:t>[</w:t>
-      </w:r>
-      <w:r>
         <w:t xml:space="preserve">El documento de especificación de requerimientos deberá describir, de forma clara y precisa, cada uno de los requerimientos esenciales del software además de las interfaces externas. </w:t>
       </w:r>
     </w:p>
@@ -5875,15 +5793,7 @@
         <w:pStyle w:val="PSI-Comentario"/>
       </w:pPr>
       <w:r>
-        <w:t xml:space="preserve">El cliente deberá obtener como resultado del proyecto una especificación adecuada a sus necesidades en el área de alcance del proyecto, </w:t>
-      </w:r>
-      <w:proofErr w:type="gramStart"/>
-      <w:r>
-        <w:t>de acuerdo al</w:t>
-      </w:r>
-      <w:proofErr w:type="gramEnd"/>
-      <w:r>
-        <w:t xml:space="preserve"> compromiso inicial del trabajo y a los cambios que este haya sufrido a lo largo del proyecto, que cubra aquellos aspectos que se haya acordado detallar con el cliente.</w:t>
+        <w:t>El cliente deberá obtener como resultado del proyecto una especificación adecuada a sus necesidades en el área de alcance del proyecto, de acuerdo al compromiso inicial del trabajo y a los cambios que este haya sufrido a lo largo del proyecto, que cubra aquellos aspectos que se haya acordado detallar con el cliente.</w:t>
       </w:r>
     </w:p>
     <w:p>
@@ -6298,7 +6208,6 @@
         <w:pStyle w:val="PSI-ComentarioNumeracin"/>
       </w:pPr>
       <w:proofErr w:type="spellStart"/>
-      <w:proofErr w:type="gramStart"/>
       <w:r>
         <w:t>C</w:t>
       </w:r>
@@ -6306,7 +6215,6 @@
         <w:t>o-existencia</w:t>
       </w:r>
       <w:proofErr w:type="spellEnd"/>
-      <w:proofErr w:type="gramEnd"/>
     </w:p>
     <w:p>
       <w:pPr>
@@ -6347,13 +6255,13 @@
       <w:pPr>
         <w:pStyle w:val="PSI-Ttulo3"/>
       </w:pPr>
-      <w:bookmarkStart w:id="32" w:name="_Toc21938350"/>
-      <w:bookmarkStart w:id="33" w:name="_Toc259524488"/>
+      <w:bookmarkStart w:id="33" w:name="_Toc21938350"/>
+      <w:bookmarkStart w:id="34" w:name="_Toc259524488"/>
       <w:r>
         <w:t>Descripción del diseño del software</w:t>
       </w:r>
-      <w:bookmarkEnd w:id="32"/>
       <w:bookmarkEnd w:id="33"/>
+      <w:bookmarkEnd w:id="34"/>
     </w:p>
     <w:p>
       <w:pPr>
@@ -6440,13 +6348,13 @@
       <w:pPr>
         <w:pStyle w:val="PSI-Ttulo3"/>
       </w:pPr>
-      <w:bookmarkStart w:id="34" w:name="_Toc21938351"/>
-      <w:bookmarkStart w:id="35" w:name="_Toc259524489"/>
+      <w:bookmarkStart w:id="35" w:name="_Toc21938351"/>
+      <w:bookmarkStart w:id="36" w:name="_Toc259524489"/>
       <w:r>
         <w:t>Plan de Verificación &amp; Validación</w:t>
       </w:r>
-      <w:bookmarkEnd w:id="34"/>
       <w:bookmarkEnd w:id="35"/>
+      <w:bookmarkEnd w:id="36"/>
     </w:p>
     <w:p>
       <w:pPr>
@@ -6524,7 +6432,7 @@
       <w:pPr>
         <w:pStyle w:val="PSI-Ttulo3"/>
       </w:pPr>
-      <w:bookmarkStart w:id="36" w:name="_Toc21938352"/>
+      <w:bookmarkStart w:id="37" w:name="_Toc21938352"/>
     </w:p>
     <w:p>
       <w:pPr>
@@ -6533,14 +6441,14 @@
       <w:r>
         <w:br/>
       </w:r>
-      <w:bookmarkStart w:id="37" w:name="_Toc21938353"/>
-      <w:bookmarkStart w:id="38" w:name="_Toc259524490"/>
-      <w:bookmarkEnd w:id="36"/>
+      <w:bookmarkStart w:id="38" w:name="_Toc21938353"/>
+      <w:bookmarkStart w:id="39" w:name="_Toc259524490"/>
+      <w:bookmarkEnd w:id="37"/>
       <w:r>
         <w:t>Documentación de usuario</w:t>
       </w:r>
-      <w:bookmarkEnd w:id="37"/>
       <w:bookmarkEnd w:id="38"/>
+      <w:bookmarkEnd w:id="39"/>
     </w:p>
     <w:p>
       <w:pPr>
@@ -6569,15 +6477,7 @@
         <w:pStyle w:val="PSI-Comentario"/>
       </w:pPr>
       <w:r>
-        <w:t xml:space="preserve">Como resultado del proyecto el cliente obtendrá una documentación para el usuario </w:t>
-      </w:r>
-      <w:proofErr w:type="gramStart"/>
-      <w:r>
-        <w:t>de acuerdo a</w:t>
-      </w:r>
-      <w:proofErr w:type="gramEnd"/>
-      <w:r>
-        <w:t xml:space="preserve"> los requerimientos específicos del proyecto.</w:t>
+        <w:t>Como resultado del proyecto el cliente obtendrá una documentación para el usuario de acuerdo a los requerimientos específicos del proyecto.</w:t>
       </w:r>
       <w:r>
         <w:t>]</w:t>
@@ -6590,14 +6490,14 @@
       <w:r>
         <w:br w:type="page"/>
       </w:r>
-      <w:bookmarkStart w:id="39" w:name="_Toc21938354"/>
-      <w:bookmarkStart w:id="40" w:name="_Toc259524491"/>
+      <w:bookmarkStart w:id="40" w:name="_Toc21938354"/>
+      <w:bookmarkStart w:id="41" w:name="_Toc259524491"/>
       <w:r>
         <w:lastRenderedPageBreak/>
         <w:t>Plan de Gestión de configuración</w:t>
       </w:r>
-      <w:bookmarkEnd w:id="39"/>
       <w:bookmarkEnd w:id="40"/>
+      <w:bookmarkEnd w:id="41"/>
     </w:p>
     <w:p>
       <w:pPr>
@@ -6640,15 +6540,15 @@
       <w:pPr>
         <w:pStyle w:val="PSI-Ttulo3"/>
       </w:pPr>
-      <w:bookmarkStart w:id="41" w:name="_Toc158379385"/>
-      <w:bookmarkStart w:id="42" w:name="_Toc164002208"/>
-      <w:bookmarkStart w:id="43" w:name="_Toc259524492"/>
+      <w:bookmarkStart w:id="42" w:name="_Toc158379385"/>
+      <w:bookmarkStart w:id="43" w:name="_Toc164002208"/>
+      <w:bookmarkStart w:id="44" w:name="_Toc259524492"/>
       <w:r>
         <w:t>Propósito</w:t>
       </w:r>
-      <w:bookmarkEnd w:id="41"/>
       <w:bookmarkEnd w:id="42"/>
       <w:bookmarkEnd w:id="43"/>
+      <w:bookmarkEnd w:id="44"/>
     </w:p>
     <w:p>
       <w:pPr>
@@ -6706,18 +6606,18 @@
       <w:pPr>
         <w:pStyle w:val="PSI-Ttulo3"/>
       </w:pPr>
-      <w:bookmarkStart w:id="44" w:name="_Toc158379386"/>
-      <w:bookmarkStart w:id="45" w:name="_Toc164002209"/>
+      <w:bookmarkStart w:id="45" w:name="_Toc158379386"/>
+      <w:bookmarkStart w:id="46" w:name="_Toc164002209"/>
       <w:r>
         <w:br/>
       </w:r>
-      <w:bookmarkStart w:id="46" w:name="_Toc259524493"/>
+      <w:bookmarkStart w:id="47" w:name="_Toc259524493"/>
       <w:r>
         <w:t>Resumen</w:t>
       </w:r>
-      <w:bookmarkEnd w:id="44"/>
       <w:bookmarkEnd w:id="45"/>
       <w:bookmarkEnd w:id="46"/>
+      <w:bookmarkEnd w:id="47"/>
     </w:p>
     <w:p>
       <w:pPr>
@@ -6761,18 +6661,18 @@
       <w:pPr>
         <w:pStyle w:val="PSI-Ttulo3"/>
       </w:pPr>
-      <w:bookmarkStart w:id="47" w:name="_Toc158379387"/>
-      <w:bookmarkStart w:id="48" w:name="_Toc164002210"/>
+      <w:bookmarkStart w:id="48" w:name="_Toc158379387"/>
+      <w:bookmarkStart w:id="49" w:name="_Toc164002210"/>
       <w:r>
         <w:br/>
       </w:r>
-      <w:bookmarkStart w:id="49" w:name="_Toc259524494"/>
+      <w:bookmarkStart w:id="50" w:name="_Toc259524494"/>
       <w:r>
         <w:t>Organización, Responsabilidades</w:t>
       </w:r>
-      <w:bookmarkEnd w:id="47"/>
       <w:bookmarkEnd w:id="48"/>
       <w:bookmarkEnd w:id="49"/>
+      <w:bookmarkEnd w:id="50"/>
     </w:p>
     <w:p>
       <w:pPr>
@@ -6842,19 +6742,19 @@
       <w:pPr>
         <w:pStyle w:val="PSI-Ttulo3"/>
       </w:pPr>
-      <w:bookmarkStart w:id="50" w:name="_Toc145736019"/>
-      <w:bookmarkStart w:id="51" w:name="_Toc158379388"/>
-      <w:bookmarkStart w:id="52" w:name="_Toc164002211"/>
-      <w:bookmarkStart w:id="53" w:name="_Toc259524495"/>
-      <w:bookmarkStart w:id="54" w:name="OLE_LINK5"/>
-      <w:bookmarkStart w:id="55" w:name="OLE_LINK6"/>
+      <w:bookmarkStart w:id="51" w:name="_Toc145736019"/>
+      <w:bookmarkStart w:id="52" w:name="_Toc158379388"/>
+      <w:bookmarkStart w:id="53" w:name="_Toc164002211"/>
+      <w:bookmarkStart w:id="54" w:name="_Toc259524495"/>
+      <w:bookmarkStart w:id="55" w:name="OLE_LINK5"/>
+      <w:bookmarkStart w:id="56" w:name="OLE_LINK6"/>
       <w:r>
         <w:t>Herramientas, Entorno, e Infraestructura</w:t>
       </w:r>
-      <w:bookmarkEnd w:id="50"/>
       <w:bookmarkEnd w:id="51"/>
       <w:bookmarkEnd w:id="52"/>
       <w:bookmarkEnd w:id="53"/>
+      <w:bookmarkEnd w:id="54"/>
     </w:p>
     <w:p>
       <w:pPr>
@@ -6986,11 +6886,11 @@
       <w:r>
         <w:br/>
       </w:r>
-      <w:bookmarkStart w:id="56" w:name="_Toc259524496"/>
+      <w:bookmarkStart w:id="57" w:name="_Toc259524496"/>
       <w:r>
         <w:t>Forma de trabajo</w:t>
       </w:r>
-      <w:bookmarkEnd w:id="56"/>
+      <w:bookmarkEnd w:id="57"/>
       <w:r>
         <w:t xml:space="preserve"> </w:t>
       </w:r>
@@ -7063,8 +6963,8 @@
         <w:t>]</w:t>
       </w:r>
     </w:p>
-    <w:bookmarkEnd w:id="54"/>
     <w:bookmarkEnd w:id="55"/>
+    <w:bookmarkEnd w:id="56"/>
     <w:p>
       <w:pPr>
         <w:pStyle w:val="PSI-Ttulo3"/>
@@ -7072,11 +6972,11 @@
       <w:r>
         <w:br/>
       </w:r>
-      <w:bookmarkStart w:id="57" w:name="_Toc259524497"/>
+      <w:bookmarkStart w:id="58" w:name="_Toc259524497"/>
       <w:r>
         <w:t>Control de Cambios</w:t>
       </w:r>
-      <w:bookmarkEnd w:id="57"/>
+      <w:bookmarkEnd w:id="58"/>
     </w:p>
     <w:p>
       <w:pPr>
@@ -7198,6 +7098,7 @@
         <w:pStyle w:val="Textoindependiente"/>
         <w:rPr>
           <w:highlight w:val="yellow"/>
+          <w:lang w:val="es-AR"/>
         </w:rPr>
       </w:pPr>
     </w:p>
@@ -7205,11 +7106,11 @@
       <w:pPr>
         <w:pStyle w:val="PSI-Ttulo3"/>
       </w:pPr>
-      <w:bookmarkStart w:id="58" w:name="_Toc259524498"/>
+      <w:bookmarkStart w:id="59" w:name="_Toc259524498"/>
       <w:r>
         <w:t>Reportes y Auditorias</w:t>
       </w:r>
-      <w:bookmarkEnd w:id="58"/>
+      <w:bookmarkEnd w:id="59"/>
     </w:p>
     <w:p>
       <w:pPr>
@@ -7287,14 +7188,14 @@
       <w:pPr>
         <w:pStyle w:val="PSI-Ttulo2"/>
       </w:pPr>
-      <w:bookmarkStart w:id="59" w:name="_Toc21938355"/>
-      <w:bookmarkStart w:id="60" w:name="_Toc259524499"/>
+      <w:bookmarkStart w:id="60" w:name="_Toc21938355"/>
+      <w:bookmarkStart w:id="61" w:name="_Toc259524499"/>
       <w:r>
         <w:lastRenderedPageBreak/>
         <w:t>Otros documentos</w:t>
       </w:r>
-      <w:bookmarkEnd w:id="59"/>
       <w:bookmarkEnd w:id="60"/>
+      <w:bookmarkEnd w:id="61"/>
     </w:p>
     <w:p>
       <w:pPr>
@@ -7343,16 +7244,16 @@
       <w:pPr>
         <w:pStyle w:val="PSI-Ttulo1"/>
       </w:pPr>
-      <w:bookmarkStart w:id="61" w:name="_Toc21938356"/>
-      <w:bookmarkStart w:id="62" w:name="_Toc259524500"/>
+      <w:bookmarkStart w:id="62" w:name="_Toc21938356"/>
+      <w:bookmarkStart w:id="63" w:name="_Toc259524500"/>
       <w:r>
         <w:t xml:space="preserve">Estándares, prácticas, </w:t>
       </w:r>
       <w:r>
         <w:t>convenciones y métricas</w:t>
       </w:r>
-      <w:bookmarkEnd w:id="61"/>
       <w:bookmarkEnd w:id="62"/>
+      <w:bookmarkEnd w:id="63"/>
     </w:p>
     <w:p>
       <w:pPr>
@@ -7511,11 +7412,11 @@
       <w:pPr>
         <w:pStyle w:val="PSI-Ttulo2"/>
       </w:pPr>
-      <w:bookmarkStart w:id="63" w:name="_Toc259524501"/>
+      <w:bookmarkStart w:id="64" w:name="_Toc259524501"/>
       <w:r>
         <w:t>Objetivos</w:t>
       </w:r>
-      <w:bookmarkEnd w:id="63"/>
+      <w:bookmarkEnd w:id="64"/>
     </w:p>
     <w:p>
       <w:pPr>
@@ -7593,16 +7494,16 @@
       <w:pPr>
         <w:pStyle w:val="PSI-Ttulo2"/>
       </w:pPr>
-      <w:bookmarkStart w:id="64" w:name="_Toc21938357"/>
+      <w:bookmarkStart w:id="65" w:name="_Toc21938357"/>
       <w:r>
         <w:br w:type="page"/>
       </w:r>
-      <w:bookmarkStart w:id="65" w:name="_Toc259524502"/>
+      <w:bookmarkStart w:id="66" w:name="_Toc259524502"/>
       <w:r>
         <w:lastRenderedPageBreak/>
         <w:t>Métricas de proceso</w:t>
       </w:r>
-      <w:bookmarkEnd w:id="65"/>
+      <w:bookmarkEnd w:id="66"/>
     </w:p>
     <w:p>
       <w:pPr>
@@ -7719,11 +7620,11 @@
       <w:r>
         <w:t xml:space="preserve"> </w:t>
       </w:r>
-      <w:bookmarkStart w:id="66" w:name="_Toc259524503"/>
+      <w:bookmarkStart w:id="67" w:name="_Toc259524503"/>
       <w:r>
         <w:t>Métricas de proyecto</w:t>
       </w:r>
-      <w:bookmarkEnd w:id="66"/>
+      <w:bookmarkEnd w:id="67"/>
     </w:p>
     <w:p>
       <w:pPr>
@@ -7868,12 +7769,12 @@
       <w:r>
         <w:br w:type="page"/>
       </w:r>
-      <w:bookmarkStart w:id="67" w:name="_Toc259524504"/>
+      <w:bookmarkStart w:id="68" w:name="_Toc259524504"/>
       <w:r>
         <w:lastRenderedPageBreak/>
         <w:t>Métricas de producto</w:t>
       </w:r>
-      <w:bookmarkEnd w:id="67"/>
+      <w:bookmarkEnd w:id="68"/>
     </w:p>
     <w:p>
       <w:pPr>
@@ -8070,12 +7971,12 @@
       <w:pPr>
         <w:pStyle w:val="PSI-Ttulo2"/>
       </w:pPr>
-      <w:bookmarkStart w:id="68" w:name="_Toc259524505"/>
+      <w:bookmarkStart w:id="69" w:name="_Toc259524505"/>
       <w:r>
         <w:t>Estándar de documentación</w:t>
       </w:r>
-      <w:bookmarkEnd w:id="64"/>
-      <w:bookmarkEnd w:id="68"/>
+      <w:bookmarkEnd w:id="65"/>
+      <w:bookmarkEnd w:id="69"/>
     </w:p>
     <w:p>
       <w:pPr>
@@ -8227,13 +8128,13 @@
       <w:pPr>
         <w:pStyle w:val="PSI-Ttulo2"/>
       </w:pPr>
-      <w:bookmarkStart w:id="69" w:name="_Toc21938358"/>
-      <w:bookmarkStart w:id="70" w:name="_Toc259524506"/>
+      <w:bookmarkStart w:id="70" w:name="_Toc21938358"/>
+      <w:bookmarkStart w:id="71" w:name="_Toc259524506"/>
       <w:r>
         <w:t>Estándar de verificación y prácticas</w:t>
       </w:r>
-      <w:bookmarkEnd w:id="69"/>
       <w:bookmarkEnd w:id="70"/>
+      <w:bookmarkEnd w:id="71"/>
     </w:p>
     <w:p>
       <w:pPr>
@@ -8316,18 +8217,18 @@
       <w:pPr>
         <w:pStyle w:val="PSI-Ttulo2"/>
       </w:pPr>
-      <w:bookmarkStart w:id="71" w:name="_Toc21938359"/>
+      <w:bookmarkStart w:id="72" w:name="_Toc21938359"/>
     </w:p>
     <w:p>
       <w:pPr>
         <w:pStyle w:val="PSI-Ttulo2"/>
       </w:pPr>
-      <w:bookmarkStart w:id="72" w:name="_Toc259524507"/>
+      <w:bookmarkStart w:id="73" w:name="_Toc259524507"/>
       <w:r>
         <w:t>Otros Estándares</w:t>
       </w:r>
-      <w:bookmarkEnd w:id="71"/>
       <w:bookmarkEnd w:id="72"/>
+      <w:bookmarkEnd w:id="73"/>
     </w:p>
     <w:p>
       <w:pPr>
@@ -8357,25 +8258,25 @@
       <w:pPr>
         <w:pStyle w:val="PSI-Ttulo1"/>
       </w:pPr>
-      <w:bookmarkStart w:id="73" w:name="_Toc21938360"/>
-      <w:bookmarkStart w:id="74" w:name="_Toc259524508"/>
+      <w:bookmarkStart w:id="74" w:name="_Toc21938360"/>
+      <w:bookmarkStart w:id="75" w:name="_Toc259524508"/>
       <w:r>
         <w:t>Revisiones y auditorías</w:t>
       </w:r>
-      <w:bookmarkEnd w:id="73"/>
       <w:bookmarkEnd w:id="74"/>
+      <w:bookmarkEnd w:id="75"/>
     </w:p>
     <w:p>
       <w:pPr>
         <w:pStyle w:val="PSI-Ttulo2"/>
       </w:pPr>
-      <w:bookmarkStart w:id="75" w:name="_Toc21938361"/>
-      <w:bookmarkStart w:id="76" w:name="_Toc259524509"/>
+      <w:bookmarkStart w:id="76" w:name="_Toc21938361"/>
+      <w:bookmarkStart w:id="77" w:name="_Toc259524509"/>
       <w:r>
         <w:t>Objetivo</w:t>
       </w:r>
-      <w:bookmarkEnd w:id="75"/>
       <w:bookmarkEnd w:id="76"/>
+      <w:bookmarkEnd w:id="77"/>
     </w:p>
     <w:p>
       <w:pPr>
@@ -8408,42 +8309,34 @@
       <w:pPr>
         <w:pStyle w:val="PSI-Ttulo2"/>
       </w:pPr>
-      <w:bookmarkStart w:id="77" w:name="_Toc21938362"/>
-      <w:bookmarkStart w:id="78" w:name="_Toc259524510"/>
+      <w:bookmarkStart w:id="78" w:name="_Toc21938362"/>
+      <w:bookmarkStart w:id="79" w:name="_Toc259524510"/>
       <w:r>
         <w:t>Requerimientos mínimos</w:t>
       </w:r>
-      <w:bookmarkEnd w:id="77"/>
       <w:bookmarkEnd w:id="78"/>
-    </w:p>
-    <w:p>
-      <w:pPr>
-        <w:pStyle w:val="PSI-Comentario"/>
-      </w:pPr>
-      <w:r>
-        <w:t xml:space="preserve">[Se especifican las revisiones y auditorías que deben realizarse como mínimo, así como la agenda para la realización de </w:t>
-      </w:r>
-      <w:proofErr w:type="gramStart"/>
-      <w:r>
-        <w:t>las mismas</w:t>
-      </w:r>
-      <w:proofErr w:type="gramEnd"/>
-      <w:r>
-        <w:t>.]</w:t>
+      <w:bookmarkEnd w:id="79"/>
+    </w:p>
+    <w:p>
+      <w:pPr>
+        <w:pStyle w:val="PSI-Comentario"/>
+      </w:pPr>
+      <w:r>
+        <w:t>[Se especifican las revisiones y auditorías que deben realizarse como mínimo, así como la agenda para la realización de las mismas.]</w:t>
       </w:r>
     </w:p>
     <w:p>
       <w:pPr>
         <w:pStyle w:val="PSI-Ttulo3"/>
       </w:pPr>
-      <w:bookmarkStart w:id="79" w:name="_Toc21938363"/>
-      <w:bookmarkStart w:id="80" w:name="_Toc259524511"/>
+      <w:bookmarkStart w:id="80" w:name="_Toc21938363"/>
+      <w:bookmarkStart w:id="81" w:name="_Toc259524511"/>
       <w:r>
         <w:lastRenderedPageBreak/>
         <w:t>Revisión de requerimientos</w:t>
       </w:r>
-      <w:bookmarkEnd w:id="79"/>
       <w:bookmarkEnd w:id="80"/>
+      <w:bookmarkEnd w:id="81"/>
     </w:p>
     <w:p>
       <w:pPr>
@@ -8480,13 +8373,13 @@
       <w:pPr>
         <w:pStyle w:val="PSI-Ttulo3"/>
       </w:pPr>
-      <w:bookmarkStart w:id="81" w:name="_Toc21938364"/>
-      <w:bookmarkStart w:id="82" w:name="_Toc259524512"/>
+      <w:bookmarkStart w:id="82" w:name="_Toc21938364"/>
+      <w:bookmarkStart w:id="83" w:name="_Toc259524512"/>
       <w:r>
         <w:t>Revisión de diseño preliminar</w:t>
       </w:r>
-      <w:bookmarkEnd w:id="81"/>
       <w:bookmarkEnd w:id="82"/>
+      <w:bookmarkEnd w:id="83"/>
     </w:p>
     <w:p>
       <w:pPr>
@@ -8506,18 +8399,18 @@
       <w:pPr>
         <w:pStyle w:val="PSI-Ttulo3"/>
       </w:pPr>
-      <w:bookmarkStart w:id="83" w:name="_Toc21938365"/>
+      <w:bookmarkStart w:id="84" w:name="_Toc21938365"/>
     </w:p>
     <w:p>
       <w:pPr>
         <w:pStyle w:val="PSI-Ttulo3"/>
       </w:pPr>
-      <w:bookmarkStart w:id="84" w:name="_Toc259524513"/>
+      <w:bookmarkStart w:id="85" w:name="_Toc259524513"/>
       <w:r>
         <w:t>Revisión de diseño crítico</w:t>
       </w:r>
-      <w:bookmarkEnd w:id="83"/>
       <w:bookmarkEnd w:id="84"/>
+      <w:bookmarkEnd w:id="85"/>
     </w:p>
     <w:p>
       <w:pPr>
@@ -8542,13 +8435,13 @@
       <w:pPr>
         <w:pStyle w:val="PSI-Ttulo3"/>
       </w:pPr>
-      <w:bookmarkStart w:id="85" w:name="_Toc21938367"/>
-      <w:bookmarkStart w:id="86" w:name="_Toc259524514"/>
+      <w:bookmarkStart w:id="86" w:name="_Toc21938367"/>
+      <w:bookmarkStart w:id="87" w:name="_Toc259524514"/>
       <w:r>
         <w:t>Auditoría funcional</w:t>
       </w:r>
-      <w:bookmarkEnd w:id="85"/>
       <w:bookmarkEnd w:id="86"/>
+      <w:bookmarkEnd w:id="87"/>
     </w:p>
     <w:p>
       <w:pPr>
@@ -8573,13 +8466,13 @@
       <w:pPr>
         <w:pStyle w:val="PSI-Ttulo3"/>
       </w:pPr>
-      <w:bookmarkStart w:id="87" w:name="_Toc21938368"/>
-      <w:bookmarkStart w:id="88" w:name="_Toc259524515"/>
+      <w:bookmarkStart w:id="88" w:name="_Toc21938368"/>
+      <w:bookmarkStart w:id="89" w:name="_Toc259524515"/>
       <w:r>
         <w:t>Auditoría física</w:t>
       </w:r>
-      <w:bookmarkEnd w:id="87"/>
       <w:bookmarkEnd w:id="88"/>
+      <w:bookmarkEnd w:id="89"/>
     </w:p>
     <w:p>
       <w:pPr>
@@ -8599,18 +8492,18 @@
       <w:pPr>
         <w:pStyle w:val="PSI-Ttulo3"/>
       </w:pPr>
-      <w:bookmarkStart w:id="89" w:name="_Toc21938369"/>
+      <w:bookmarkStart w:id="90" w:name="_Toc21938369"/>
     </w:p>
     <w:p>
       <w:pPr>
         <w:pStyle w:val="PSI-Ttulo3"/>
       </w:pPr>
-      <w:bookmarkStart w:id="90" w:name="_Toc259524516"/>
+      <w:bookmarkStart w:id="91" w:name="_Toc259524516"/>
       <w:r>
         <w:t>Auditorías internas al proceso</w:t>
       </w:r>
-      <w:bookmarkEnd w:id="89"/>
       <w:bookmarkEnd w:id="90"/>
+      <w:bookmarkEnd w:id="91"/>
     </w:p>
     <w:p>
       <w:pPr>
@@ -8636,18 +8529,18 @@
       <w:pPr>
         <w:pStyle w:val="PSI-Ttulo3"/>
       </w:pPr>
-      <w:bookmarkStart w:id="91" w:name="_Toc21938370"/>
+      <w:bookmarkStart w:id="92" w:name="_Toc21938370"/>
     </w:p>
     <w:p>
       <w:pPr>
         <w:pStyle w:val="PSI-Ttulo3"/>
       </w:pPr>
-      <w:bookmarkStart w:id="92" w:name="_Toc259524517"/>
+      <w:bookmarkStart w:id="93" w:name="_Toc259524517"/>
       <w:r>
         <w:t>Revisiones de gestión</w:t>
       </w:r>
-      <w:bookmarkEnd w:id="91"/>
       <w:bookmarkEnd w:id="92"/>
+      <w:bookmarkEnd w:id="93"/>
     </w:p>
     <w:p>
       <w:pPr>
@@ -8667,8 +8560,8 @@
       <w:pPr>
         <w:pStyle w:val="PSI-Ttulo3"/>
       </w:pPr>
-      <w:bookmarkStart w:id="93" w:name="_Toc21938371"/>
-      <w:bookmarkStart w:id="94" w:name="_Toc259524518"/>
+      <w:bookmarkStart w:id="94" w:name="_Toc21938371"/>
+      <w:bookmarkStart w:id="95" w:name="_Toc259524518"/>
     </w:p>
     <w:p>
       <w:pPr>
@@ -8677,8 +8570,8 @@
       <w:r>
         <w:t>Revisión del Plan de gestión de configuración</w:t>
       </w:r>
-      <w:bookmarkEnd w:id="93"/>
       <w:bookmarkEnd w:id="94"/>
+      <w:bookmarkEnd w:id="95"/>
     </w:p>
     <w:p>
       <w:pPr>
@@ -8703,13 +8596,13 @@
       <w:pPr>
         <w:pStyle w:val="PSI-Ttulo3"/>
       </w:pPr>
-      <w:bookmarkStart w:id="95" w:name="_Toc21938372"/>
-      <w:bookmarkStart w:id="96" w:name="_Toc259524519"/>
+      <w:bookmarkStart w:id="96" w:name="_Toc21938372"/>
+      <w:bookmarkStart w:id="97" w:name="_Toc259524519"/>
       <w:r>
         <w:t>Revisión Post Mortem</w:t>
       </w:r>
-      <w:bookmarkEnd w:id="95"/>
       <w:bookmarkEnd w:id="96"/>
+      <w:bookmarkEnd w:id="97"/>
     </w:p>
     <w:p>
       <w:pPr>
@@ -8734,13 +8627,13 @@
       <w:pPr>
         <w:pStyle w:val="PSI-Ttulo3"/>
       </w:pPr>
-      <w:bookmarkStart w:id="97" w:name="_Toc21938373"/>
-      <w:bookmarkStart w:id="98" w:name="_Toc259524520"/>
+      <w:bookmarkStart w:id="98" w:name="_Toc21938373"/>
+      <w:bookmarkStart w:id="99" w:name="_Toc259524520"/>
       <w:r>
         <w:t>Agenda</w:t>
       </w:r>
-      <w:bookmarkEnd w:id="97"/>
       <w:bookmarkEnd w:id="98"/>
+      <w:bookmarkEnd w:id="99"/>
     </w:p>
     <w:p>
       <w:pPr>
@@ -8754,30 +8647,30 @@
       <w:pPr>
         <w:pStyle w:val="PSI-Ttulo2"/>
       </w:pPr>
-      <w:bookmarkStart w:id="99" w:name="_Toc21938374"/>
+      <w:bookmarkStart w:id="100" w:name="_Toc21938374"/>
     </w:p>
     <w:p>
       <w:pPr>
         <w:pStyle w:val="PSI-Ttulo2"/>
       </w:pPr>
-      <w:bookmarkStart w:id="100" w:name="_Toc259524521"/>
+      <w:bookmarkStart w:id="101" w:name="_Toc259524521"/>
       <w:r>
         <w:t>Otras revisiones</w:t>
       </w:r>
-      <w:bookmarkEnd w:id="99"/>
       <w:bookmarkEnd w:id="100"/>
+      <w:bookmarkEnd w:id="101"/>
     </w:p>
     <w:p>
       <w:pPr>
         <w:pStyle w:val="PSI-Ttulo3"/>
       </w:pPr>
-      <w:bookmarkStart w:id="101" w:name="_Toc21938375"/>
-      <w:bookmarkStart w:id="102" w:name="_Toc259524522"/>
+      <w:bookmarkStart w:id="102" w:name="_Toc21938375"/>
+      <w:bookmarkStart w:id="103" w:name="_Toc259524522"/>
       <w:r>
         <w:t>Revisión de documentación de usuario</w:t>
       </w:r>
-      <w:bookmarkEnd w:id="101"/>
       <w:bookmarkEnd w:id="102"/>
+      <w:bookmarkEnd w:id="103"/>
     </w:p>
     <w:p>
       <w:pPr>
@@ -8808,13 +8701,13 @@
       <w:pPr>
         <w:pStyle w:val="PSI-Ttulo1"/>
       </w:pPr>
-      <w:bookmarkStart w:id="103" w:name="_Toc21938376"/>
-      <w:bookmarkStart w:id="104" w:name="_Toc259524523"/>
+      <w:bookmarkStart w:id="104" w:name="_Toc21938376"/>
+      <w:bookmarkStart w:id="105" w:name="_Toc259524523"/>
       <w:r>
         <w:t>Verificación</w:t>
       </w:r>
-      <w:bookmarkEnd w:id="103"/>
       <w:bookmarkEnd w:id="104"/>
+      <w:bookmarkEnd w:id="105"/>
     </w:p>
     <w:p>
       <w:pPr>
@@ -8833,13 +8726,13 @@
       <w:pPr>
         <w:pStyle w:val="PSI-Ttulo1"/>
       </w:pPr>
-      <w:bookmarkStart w:id="105" w:name="_Toc21938377"/>
-      <w:bookmarkStart w:id="106" w:name="_Toc259524524"/>
+      <w:bookmarkStart w:id="106" w:name="_Toc21938377"/>
+      <w:bookmarkStart w:id="107" w:name="_Toc259524524"/>
       <w:r>
         <w:t>Reporte de problemas y acciones correctivas</w:t>
       </w:r>
-      <w:bookmarkEnd w:id="105"/>
       <w:bookmarkEnd w:id="106"/>
+      <w:bookmarkEnd w:id="107"/>
     </w:p>
     <w:p>
       <w:pPr>
@@ -8858,13 +8751,13 @@
       <w:pPr>
         <w:pStyle w:val="PSI-Ttulo1"/>
       </w:pPr>
-      <w:bookmarkStart w:id="107" w:name="_Toc21938378"/>
-      <w:bookmarkStart w:id="108" w:name="_Toc259524525"/>
+      <w:bookmarkStart w:id="108" w:name="_Toc21938378"/>
+      <w:bookmarkStart w:id="109" w:name="_Toc259524525"/>
       <w:r>
         <w:t>Herramientas, técnicas y metodologías</w:t>
       </w:r>
-      <w:bookmarkEnd w:id="107"/>
       <w:bookmarkEnd w:id="108"/>
+      <w:bookmarkEnd w:id="109"/>
     </w:p>
     <w:p>
       <w:pPr>
@@ -8884,14 +8777,14 @@
       <w:pPr>
         <w:pStyle w:val="PSI-Ttulo1"/>
       </w:pPr>
-      <w:bookmarkStart w:id="109" w:name="_Toc21938379"/>
-      <w:bookmarkStart w:id="110" w:name="_Toc259524526"/>
+      <w:bookmarkStart w:id="110" w:name="_Toc21938379"/>
+      <w:bookmarkStart w:id="111" w:name="_Toc259524526"/>
       <w:r>
         <w:lastRenderedPageBreak/>
         <w:t>Gestión de riesgos</w:t>
       </w:r>
-      <w:bookmarkEnd w:id="109"/>
       <w:bookmarkEnd w:id="110"/>
+      <w:bookmarkEnd w:id="111"/>
     </w:p>
     <w:p>
       <w:pPr>
@@ -8910,9 +8803,14 @@
       </w:r>
     </w:p>
     <w:p>
-      <w:pPr>
-        <w:pStyle w:val="PSI-Comentario"/>
-      </w:pPr>
+      <w:r>
+        <w:t>Se utilizará el método de gestión de riesgos sugerido por la metodología PSI.</w:t>
+      </w:r>
+    </w:p>
+    <w:p>
+      <w:r>
+        <w:t>Ver documento de gestión de riesgos.</w:t>
+      </w:r>
     </w:p>
     <w:p>
       <w:pPr>
@@ -8946,42 +8844,43 @@
       <w:pPr>
         <w:pStyle w:val="PSI-Ttulo1"/>
       </w:pPr>
-      <w:bookmarkStart w:id="111" w:name="_Toc164002218"/>
-      <w:bookmarkStart w:id="112" w:name="_Toc259524527"/>
+      <w:bookmarkStart w:id="112" w:name="_Toc164002218"/>
+      <w:bookmarkStart w:id="113" w:name="_Toc259524527"/>
       <w:r>
         <w:lastRenderedPageBreak/>
         <w:t>Anexos</w:t>
       </w:r>
-      <w:bookmarkEnd w:id="111"/>
       <w:bookmarkEnd w:id="112"/>
+      <w:bookmarkEnd w:id="113"/>
     </w:p>
     <w:p/>
     <w:p>
       <w:pPr>
         <w:pStyle w:val="PSI-Ttulo2"/>
       </w:pPr>
-      <w:bookmarkStart w:id="113" w:name="_Toc158379396"/>
-      <w:bookmarkStart w:id="114" w:name="_Toc164002219"/>
-      <w:bookmarkStart w:id="115" w:name="_Toc259524528"/>
-      <w:bookmarkStart w:id="116" w:name="Formulario"/>
+      <w:bookmarkStart w:id="114" w:name="_Toc158379396"/>
+      <w:bookmarkStart w:id="115" w:name="_Toc164002219"/>
+      <w:bookmarkStart w:id="116" w:name="_Toc259524528"/>
+      <w:bookmarkStart w:id="117" w:name="Formulario"/>
       <w:r>
         <w:t xml:space="preserve">Formulario de </w:t>
       </w:r>
-      <w:proofErr w:type="gramStart"/>
-      <w:r>
-        <w:t>Pedidos  y</w:t>
-      </w:r>
-      <w:proofErr w:type="gramEnd"/>
+      <w:r>
+        <w:t>Pedidos y</w:t>
+      </w:r>
       <w:r>
         <w:t xml:space="preserve"> Detección de Cambios</w:t>
       </w:r>
-      <w:bookmarkEnd w:id="113"/>
       <w:bookmarkEnd w:id="114"/>
       <w:bookmarkEnd w:id="115"/>
+      <w:bookmarkEnd w:id="116"/>
     </w:p>
     <w:p>
       <w:pPr>
         <w:pStyle w:val="Textoindependiente"/>
+        <w:rPr>
+          <w:lang w:val="es-AR"/>
+        </w:rPr>
       </w:pPr>
     </w:p>
     <w:tbl>
@@ -9014,7 +8913,7 @@
             <w:shd w:val="clear" w:color="auto" w:fill="E6E6E6"/>
             <w:vAlign w:val="center"/>
           </w:tcPr>
-          <w:bookmarkEnd w:id="116"/>
+          <w:bookmarkEnd w:id="117"/>
           <w:p>
             <w:pPr>
               <w:pStyle w:val="PSI-Normal"/>
@@ -9022,11 +8921,9 @@
             <w:r>
               <w:t xml:space="preserve">Formulario de </w:t>
             </w:r>
-            <w:proofErr w:type="gramStart"/>
             <w:r>
-              <w:t>Pedidos  y</w:t>
+              <w:t>Pedidos y</w:t>
             </w:r>
-            <w:proofErr w:type="gramEnd"/>
             <w:r>
               <w:t xml:space="preserve"> Detección de Cambios</w:t>
             </w:r>
@@ -9903,15 +9800,7 @@
       <w:spacing w:before="0"/>
     </w:pPr>
     <w:r>
-      <w:t xml:space="preserve">Agustín </w:t>
-    </w:r>
-    <w:proofErr w:type="spellStart"/>
-    <w:r>
-      <w:t>Collareda</w:t>
-    </w:r>
-    <w:proofErr w:type="spellEnd"/>
-    <w:r>
-      <w:t xml:space="preserve">, Cintia </w:t>
+      <w:t xml:space="preserve">Agustín Collareda, Cintia </w:t>
     </w:r>
     <w:proofErr w:type="spellStart"/>
     <w:r>

</xml_diff>

<commit_message>
Doc: modifica el plan de calidad
</commit_message>
<xml_diff>
--- a/2. Etapa de elaboración/Iteración 1/Plan de calidad/Plan de SQA_Vesta Risk Manager_T-Code.docx
+++ b/2. Etapa de elaboración/Iteración 1/Plan de calidad/Plan de SQA_Vesta Risk Manager_T-Code.docx
@@ -675,15 +675,7 @@
                   <w:txbxContent>
                     <w:p>
                       <w:r>
-                        <w:t xml:space="preserve">En el Plan de SQA se reflejan las evaluaciones a realizar, los estándares a aplicar, los productos a realizar, los procedimientos a seguir en la elaboración de los distintos productos y los procedimientos para informar de los defectos detectados a sus responsables y realizar el seguimiento de </w:t>
-                      </w:r>
-                      <w:proofErr w:type="gramStart"/>
-                      <w:r>
-                        <w:t>los mismos</w:t>
-                      </w:r>
-                      <w:proofErr w:type="gramEnd"/>
-                      <w:r>
-                        <w:t xml:space="preserve"> hasta su corrección.</w:t>
+                        <w:t>En el Plan de SQA se reflejan las evaluaciones a realizar, los estándares a aplicar, los productos a realizar, los procedimientos a seguir en la elaboración de los distintos productos y los procedimientos para informar de los defectos detectados a sus responsables y realizar el seguimiento de los mismos hasta su corrección.</w:t>
                       </w:r>
                     </w:p>
                     <w:p>
@@ -4776,7 +4768,6 @@
     </w:p>
     <w:p>
       <w:pPr>
-        <w:pStyle w:val="PSI-Comentario"/>
         <w:rPr>
           <w:lang w:val="en-US"/>
         </w:rPr>
@@ -4785,19 +4776,10 @@
         <w:rPr>
           <w:lang w:val="en-US"/>
         </w:rPr>
-        <w:t>[</w:t>
-      </w:r>
-      <w:r>
-        <w:rPr>
-          <w:lang w:val="en-US"/>
-        </w:rPr>
         <w:t xml:space="preserve">ANSI/IEEE Std 730.1-1989, IEEE Standard for Software Quality Assurance </w:t>
       </w:r>
     </w:p>
     <w:p>
-      <w:pPr>
-        <w:pStyle w:val="PSI-DescripcindelDocumentos"/>
-      </w:pPr>
       <w:r>
         <w:t xml:space="preserve">Documento </w:t>
       </w:r>
@@ -4812,17 +4794,11 @@
       </w:r>
     </w:p>
     <w:p>
-      <w:pPr>
-        <w:pStyle w:val="PSI-DescripcindelDocumentos"/>
-      </w:pPr>
       <w:r>
         <w:t>Documento plan de gestión de riesgos</w:t>
       </w:r>
     </w:p>
     <w:p>
-      <w:pPr>
-        <w:pStyle w:val="PSI-DescripcindelDocumentos"/>
-      </w:pPr>
       <w:r>
         <w:lastRenderedPageBreak/>
         <w:t>Documento p</w:t>
@@ -4841,9 +4817,6 @@
       </w:r>
     </w:p>
     <w:p>
-      <w:pPr>
-        <w:pStyle w:val="PSI-DescripcindelDocumentos"/>
-      </w:pPr>
       <w:r>
         <w:t xml:space="preserve">Documento </w:t>
       </w:r>
@@ -4852,9 +4825,6 @@
       </w:r>
     </w:p>
     <w:p>
-      <w:pPr>
-        <w:pStyle w:val="PSI-DescripcindelDocumentos"/>
-      </w:pPr>
       <w:r>
         <w:t>Documento plantilla</w:t>
       </w:r>
@@ -4864,7 +4834,6 @@
     </w:p>
     <w:p>
       <w:pPr>
-        <w:pStyle w:val="PSI-DescripcindelDocumentos"/>
         <w:rPr>
           <w:lang w:val="en-US"/>
         </w:rPr>
@@ -4886,7 +4855,6 @@
     </w:p>
     <w:p>
       <w:pPr>
-        <w:pStyle w:val="PSI-Comentario"/>
         <w:rPr>
           <w:lang w:val="en-US"/>
         </w:rPr>
@@ -4896,12 +4864,6 @@
           <w:lang w:val="en-US"/>
         </w:rPr>
         <w:t>Quality management systems – Requirements ISO 9001:2008</w:t>
-      </w:r>
-      <w:r>
-        <w:rPr>
-          <w:lang w:val="en-US"/>
-        </w:rPr>
-        <w:t>]</w:t>
       </w:r>
     </w:p>
     <w:p>
@@ -4974,6 +4936,11 @@
     </w:p>
     <w:p>
       <w:pPr>
+        <w:pStyle w:val="PSI-Comentario"/>
+      </w:pPr>
+    </w:p>
+    <w:p>
+      <w:pPr>
         <w:pStyle w:val="PSI-Ttulo2"/>
       </w:pPr>
       <w:bookmarkStart w:id="11" w:name="_Toc21938337"/>
@@ -5011,6 +4978,83 @@
     </w:p>
     <w:p>
       <w:pPr>
+        <w:pStyle w:val="Prrafodelista"/>
+        <w:numPr>
+          <w:ilvl w:val="0"/>
+          <w:numId w:val="3"/>
+        </w:numPr>
+      </w:pPr>
+      <w:r>
+        <w:t>Planificación</w:t>
+      </w:r>
+    </w:p>
+    <w:p>
+      <w:pPr>
+        <w:pStyle w:val="Prrafodelista"/>
+        <w:numPr>
+          <w:ilvl w:val="0"/>
+          <w:numId w:val="3"/>
+        </w:numPr>
+      </w:pPr>
+      <w:r>
+        <w:t>Análisis</w:t>
+      </w:r>
+    </w:p>
+    <w:p>
+      <w:pPr>
+        <w:pStyle w:val="Prrafodelista"/>
+        <w:numPr>
+          <w:ilvl w:val="0"/>
+          <w:numId w:val="3"/>
+        </w:numPr>
+      </w:pPr>
+      <w:r>
+        <w:t>Diseño</w:t>
+      </w:r>
+    </w:p>
+    <w:p>
+      <w:pPr>
+        <w:pStyle w:val="Prrafodelista"/>
+        <w:numPr>
+          <w:ilvl w:val="0"/>
+          <w:numId w:val="3"/>
+        </w:numPr>
+      </w:pPr>
+      <w:r>
+        <w:t>Implementación</w:t>
+      </w:r>
+    </w:p>
+    <w:p>
+      <w:pPr>
+        <w:pStyle w:val="Prrafodelista"/>
+        <w:numPr>
+          <w:ilvl w:val="0"/>
+          <w:numId w:val="3"/>
+        </w:numPr>
+      </w:pPr>
+      <w:r>
+        <w:t>Pruebas</w:t>
+      </w:r>
+    </w:p>
+    <w:p>
+      <w:pPr>
+        <w:pStyle w:val="Prrafodelista"/>
+        <w:numPr>
+          <w:ilvl w:val="0"/>
+          <w:numId w:val="3"/>
+        </w:numPr>
+      </w:pPr>
+      <w:r>
+        <w:t>Despliegue</w:t>
+      </w:r>
+    </w:p>
+    <w:p>
+      <w:pPr>
+        <w:pStyle w:val="PSI-Comentario"/>
+      </w:pPr>
+    </w:p>
+    <w:p>
+      <w:pPr>
         <w:pStyle w:val="PSI-Ttulo3"/>
       </w:pPr>
       <w:bookmarkStart w:id="15" w:name="_Toc21938339"/>
@@ -5035,7 +5079,11 @@
         <w:t>a revisar, los procedimientos para</w:t>
       </w:r>
       <w:r>
-        <w:t xml:space="preserve"> la elaboración de los distintos productos y los procedimientos para informar de los defectos detectados a sus responsables y realizar el seguimiento de los mismos hasta su corrección.</w:t>
+        <w:t xml:space="preserve"> la elaboración de los distintos productos </w:t>
+      </w:r>
+      <w:r>
+        <w:lastRenderedPageBreak/>
+        <w:t>y los procedimientos para informar de los defectos detectados a sus responsables y realizar el seguimiento de los mismos hasta su corrección.</w:t>
       </w:r>
     </w:p>
     <w:p>
@@ -5083,11 +5131,15 @@
     </w:p>
     <w:p>
       <w:pPr>
+        <w:pStyle w:val="PSI-Comentario"/>
+      </w:pPr>
+    </w:p>
+    <w:p>
+      <w:pPr>
         <w:pStyle w:val="PSI-Ttulo4"/>
       </w:pPr>
       <w:bookmarkStart w:id="17" w:name="_Toc21938340"/>
       <w:r>
-        <w:lastRenderedPageBreak/>
         <w:t>Revisar cada producto</w:t>
       </w:r>
       <w:bookmarkEnd w:id="17"/>
@@ -5147,6 +5199,7 @@
       </w:r>
       <w:bookmarkStart w:id="18" w:name="_Toc21938341"/>
     </w:p>
+    <w:p/>
     <w:p>
       <w:pPr>
         <w:pStyle w:val="PSI-Comentario"/>
@@ -5213,6 +5266,7 @@
         <w:pStyle w:val="PSI-Comentario"/>
       </w:pPr>
       <w:r>
+        <w:lastRenderedPageBreak/>
         <w:tab/>
       </w:r>
       <w:r>
@@ -5276,7 +5330,6 @@
         <w:pStyle w:val="PSI-Ttulo4"/>
       </w:pPr>
       <w:r>
-        <w:lastRenderedPageBreak/>
         <w:t>Realizar Revisión Técnica Formal (RTF)</w:t>
       </w:r>
       <w:bookmarkEnd w:id="19"/>
@@ -5471,6 +5524,7 @@
               <w:pStyle w:val="PSI-ComentarioenTabla"/>
             </w:pPr>
             <w:r>
+              <w:lastRenderedPageBreak/>
               <w:t>[</w:t>
             </w:r>
             <w:r>
@@ -5574,11 +5628,9 @@
       <w:r>
         <w:t xml:space="preserve">Dichas actividades son: las revisiones, el análisis causal, el </w:t>
       </w:r>
-      <w:proofErr w:type="gramStart"/>
-      <w:r>
-        <w:t>mantener  una</w:t>
-      </w:r>
-      <w:proofErr w:type="gramEnd"/>
+      <w:r>
+        <w:t>mantener una</w:t>
+      </w:r>
       <w:r>
         <w:t xml:space="preserve"> base de datos de los errores encontrados a lo largo del desarrollo e informes.</w:t>
       </w:r>
@@ -5590,11 +5642,9 @@
       <w:r>
         <w:t xml:space="preserve"> Para la puesta en marcha de estas actividades se deberá </w:t>
       </w:r>
-      <w:proofErr w:type="gramStart"/>
-      <w:r>
-        <w:t>seguir  el</w:t>
-      </w:r>
-      <w:proofErr w:type="gramEnd"/>
+      <w:r>
+        <w:t>seguir el</w:t>
+      </w:r>
       <w:r>
         <w:t xml:space="preserve"> siguiente ciclo de prevención:</w:t>
       </w:r>
@@ -5604,7 +5654,6 @@
         <w:pStyle w:val="PSI-ComentarioVieta"/>
       </w:pPr>
       <w:r>
-        <w:lastRenderedPageBreak/>
         <w:t>Ejecutar una tarea</w:t>
       </w:r>
     </w:p>
@@ -5768,6 +5817,7 @@
       </w:pPr>
       <w:bookmarkStart w:id="31" w:name="_Toc21938349"/>
       <w:r>
+        <w:lastRenderedPageBreak/>
         <w:br/>
       </w:r>
       <w:bookmarkStart w:id="32" w:name="_Toc259524487"/>
@@ -5819,8 +5869,186 @@
         <w:pStyle w:val="PSI-Comentario"/>
       </w:pPr>
       <w:r>
+        <w:t>Ser completa:</w:t>
+      </w:r>
+    </w:p>
+    <w:p>
+      <w:pPr>
+        <w:pStyle w:val="PSI-ComentarioNumeracin"/>
+      </w:pPr>
+      <w:r>
+        <w:t xml:space="preserve"> Externa, respecto al alcance acordado.</w:t>
+      </w:r>
+    </w:p>
+    <w:p>
+      <w:pPr>
+        <w:pStyle w:val="PSI-ComentarioNumeracin"/>
+      </w:pPr>
+      <w:r>
+        <w:t xml:space="preserve"> Internamente, no deben existir elementos sin especificar.</w:t>
+      </w:r>
+    </w:p>
+    <w:p>
+      <w:pPr>
+        <w:pStyle w:val="PSI-Comentario"/>
+      </w:pPr>
+      <w:r>
+        <w:t xml:space="preserve">Ser consistente, no </w:t>
+      </w:r>
+      <w:r>
+        <w:t>puede</w:t>
+      </w:r>
+      <w:r>
+        <w:t xml:space="preserve"> haber elementos contradictorios.</w:t>
+      </w:r>
+    </w:p>
+    <w:p>
+      <w:pPr>
+        <w:pStyle w:val="PSI-Comentario"/>
+      </w:pPr>
+      <w:r>
+        <w:t>Ser no ambigua, todo término referido al área de aplicación debe estar definido en un glosario.</w:t>
+      </w:r>
+    </w:p>
+    <w:p>
+      <w:pPr>
+        <w:pStyle w:val="PSI-Comentario"/>
+      </w:pPr>
+      <w:r>
+        <w:t>Ser verificable, debe ser posible verificar siguiendo un método definido, si el producto final cumple o no con cada requerimiento.</w:t>
+      </w:r>
+    </w:p>
+    <w:p>
+      <w:pPr>
+        <w:pStyle w:val="PSI-Comentario"/>
+      </w:pPr>
+      <w:r>
+        <w:t>Estar acompañada de un detalle de los procedimientos adecuados para verificar si el producto cumple o no con los requerimientos.</w:t>
+      </w:r>
+    </w:p>
+    <w:p>
+      <w:pPr>
+        <w:pStyle w:val="PSI-Comentario"/>
+      </w:pPr>
+      <w:r>
+        <w:t>Incluir requerimientos de calidad del producto a construir.</w:t>
+      </w:r>
+    </w:p>
+    <w:p>
+      <w:pPr>
+        <w:pStyle w:val="PSI-Comentario"/>
+      </w:pPr>
+    </w:p>
+    <w:p>
+      <w:pPr>
+        <w:pStyle w:val="PSI-Comentario"/>
+      </w:pPr>
+      <w:r>
+        <w:t>Los requerimientos de calidad del producto a construir son considerados dentro de atributos específicos del software que tienen incidencia sobre la ‘calidad en el uso’.</w:t>
+      </w:r>
+      <w:r>
+        <w:t>]</w:t>
+      </w:r>
+    </w:p>
+    <w:p>
+      <w:pPr>
+        <w:pStyle w:val="MNormal"/>
+      </w:pPr>
+    </w:p>
+    <w:p>
+      <w:pPr>
+        <w:pStyle w:val="MNormal"/>
+      </w:pPr>
+    </w:p>
+    <w:p>
+      <w:pPr>
+        <w:pStyle w:val="PSI-Comentario"/>
+      </w:pPr>
+      <w:r>
+        <w:t>[</w:t>
+      </w:r>
+      <w:r>
+        <w:t>Funcionalidad</w:t>
+      </w:r>
+    </w:p>
+    <w:p>
+      <w:pPr>
+        <w:pStyle w:val="PSI-ComentarioNumeracin"/>
+      </w:pPr>
+      <w:r>
+        <w:t>A</w:t>
+      </w:r>
+      <w:r>
+        <w:t>decuación a las necesidades</w:t>
+      </w:r>
+    </w:p>
+    <w:p>
+      <w:pPr>
+        <w:pStyle w:val="PSI-ComentarioNumeracin"/>
+      </w:pPr>
+      <w:r>
+        <w:t>P</w:t>
+      </w:r>
+      <w:r>
+        <w:t>recisión de los resultados</w:t>
+      </w:r>
+    </w:p>
+    <w:p>
+      <w:pPr>
+        <w:pStyle w:val="PSI-ComentarioNumeracin"/>
+      </w:pPr>
+      <w:r>
+        <w:t>I</w:t>
+      </w:r>
+      <w:r>
+        <w:t>nteroperabilidad</w:t>
+      </w:r>
+    </w:p>
+    <w:p>
+      <w:pPr>
+        <w:pStyle w:val="PSI-ComentarioNumeracin"/>
+      </w:pPr>
+      <w:r>
+        <w:t>S</w:t>
+      </w:r>
+      <w:r>
+        <w:t>eguridad de los datos</w:t>
+      </w:r>
+    </w:p>
+    <w:p>
+      <w:pPr>
+        <w:pStyle w:val="MNormal"/>
+      </w:pPr>
+    </w:p>
+    <w:p>
+      <w:pPr>
+        <w:pStyle w:val="PSI-Comentario"/>
+      </w:pPr>
+      <w:r>
+        <w:t>Confiabilidad</w:t>
+      </w:r>
+    </w:p>
+    <w:p>
+      <w:pPr>
+        <w:pStyle w:val="PSI-ComentarioNumeracin"/>
+      </w:pPr>
+      <w:r>
+        <w:t>M</w:t>
+      </w:r>
+      <w:r>
+        <w:t>adurez</w:t>
+      </w:r>
+    </w:p>
+    <w:p>
+      <w:pPr>
+        <w:pStyle w:val="PSI-ComentarioNumeracin"/>
+      </w:pPr>
+      <w:r>
         <w:lastRenderedPageBreak/>
-        <w:t>Ser completa:</w:t>
+        <w:t>T</w:t>
+      </w:r>
+      <w:r>
+        <w:t>olerancia a faltas</w:t>
       </w:r>
     </w:p>
     <w:p>
@@ -5828,7 +6056,21 @@
         <w:pStyle w:val="PSI-ComentarioNumeracin"/>
       </w:pPr>
       <w:r>
-        <w:t xml:space="preserve"> Externa, respecto al alcance acordado.</w:t>
+        <w:t>R</w:t>
+      </w:r>
+      <w:r>
+        <w:t>ecuperabilidad</w:t>
+      </w:r>
+    </w:p>
+    <w:p>
+      <w:pPr>
+        <w:pStyle w:val="PSI-Comentario"/>
+      </w:pPr>
+      <w:r>
+        <w:br/>
+      </w:r>
+      <w:r>
+        <w:t>Usabilidad</w:t>
       </w:r>
     </w:p>
     <w:p>
@@ -5836,69 +6078,45 @@
         <w:pStyle w:val="PSI-ComentarioNumeracin"/>
       </w:pPr>
       <w:r>
-        <w:t xml:space="preserve"> Internamente, no deben existir elementos sin especificar.</w:t>
-      </w:r>
-    </w:p>
-    <w:p>
-      <w:pPr>
-        <w:pStyle w:val="PSI-Comentario"/>
-      </w:pPr>
-      <w:r>
-        <w:t xml:space="preserve">Ser consistente, no </w:t>
-      </w:r>
-      <w:r>
-        <w:t>puede</w:t>
-      </w:r>
-      <w:r>
-        <w:t xml:space="preserve"> haber elementos contradictorios.</w:t>
-      </w:r>
-    </w:p>
-    <w:p>
-      <w:pPr>
-        <w:pStyle w:val="PSI-Comentario"/>
-      </w:pPr>
-      <w:r>
-        <w:t>Ser no ambigua, todo término referido al área de aplicación debe estar definido en un glosario.</w:t>
-      </w:r>
-    </w:p>
-    <w:p>
-      <w:pPr>
-        <w:pStyle w:val="PSI-Comentario"/>
-      </w:pPr>
-      <w:r>
-        <w:t>Ser verificable, debe ser posible verificar siguiendo un método definido, si el producto final cumple o no con cada requerimiento.</w:t>
-      </w:r>
-    </w:p>
-    <w:p>
-      <w:pPr>
-        <w:pStyle w:val="PSI-Comentario"/>
-      </w:pPr>
-      <w:r>
-        <w:t>Estar acompañada de un detalle de los procedimientos adecuados para verificar si el producto cumple o no con los requerimientos.</w:t>
-      </w:r>
-    </w:p>
-    <w:p>
-      <w:pPr>
-        <w:pStyle w:val="PSI-Comentario"/>
-      </w:pPr>
-      <w:r>
-        <w:t>Incluir requerimientos de calidad del producto a construir.</w:t>
-      </w:r>
-    </w:p>
-    <w:p>
-      <w:pPr>
-        <w:pStyle w:val="PSI-Comentario"/>
-      </w:pPr>
-    </w:p>
-    <w:p>
-      <w:pPr>
-        <w:pStyle w:val="PSI-Comentario"/>
-      </w:pPr>
-      <w:r>
-        <w:t>Los requerimientos de calidad del producto a construir son considerados dentro de atributos específicos del software que tienen incidencia sobre la ‘calidad en el uso’.</w:t>
-      </w:r>
-      <w:r>
-        <w:t>]</w:t>
+        <w:t>C</w:t>
+      </w:r>
+      <w:r>
+        <w:t>omprensible</w:t>
+      </w:r>
+    </w:p>
+    <w:p>
+      <w:pPr>
+        <w:pStyle w:val="PSI-ComentarioNumeracin"/>
+      </w:pPr>
+      <w:proofErr w:type="spellStart"/>
+      <w:r>
+        <w:t>A</w:t>
+      </w:r>
+      <w:r>
+        <w:t>prendible</w:t>
+      </w:r>
+      <w:proofErr w:type="spellEnd"/>
+    </w:p>
+    <w:p>
+      <w:pPr>
+        <w:pStyle w:val="PSI-ComentarioNumeracin"/>
+      </w:pPr>
+      <w:r>
+        <w:t>O</w:t>
+      </w:r>
+      <w:r>
+        <w:t>perable</w:t>
+      </w:r>
+    </w:p>
+    <w:p>
+      <w:pPr>
+        <w:pStyle w:val="PSI-ComentarioNumeracin"/>
+      </w:pPr>
+      <w:r>
+        <w:t>A</w:t>
+      </w:r>
+      <w:r>
+        <w:t>tractivo</w:t>
       </w:r>
     </w:p>
     <w:p>
@@ -5908,194 +6126,25 @@
     </w:p>
     <w:p>
       <w:pPr>
-        <w:pStyle w:val="MNormal"/>
-      </w:pPr>
-    </w:p>
-    <w:p>
-      <w:pPr>
-        <w:pStyle w:val="PSI-Comentario"/>
-      </w:pPr>
-      <w:r>
-        <w:t>[</w:t>
-      </w:r>
-      <w:r>
-        <w:t>Funcionalidad</w:t>
+        <w:pStyle w:val="PSI-Comentario"/>
+      </w:pPr>
+    </w:p>
+    <w:p>
+      <w:pPr>
+        <w:pStyle w:val="PSI-Comentario"/>
+      </w:pPr>
+      <w:r>
+        <w:t>Eficiencia</w:t>
       </w:r>
     </w:p>
     <w:p>
       <w:pPr>
         <w:pStyle w:val="PSI-ComentarioNumeracin"/>
-      </w:pPr>
-      <w:r>
-        <w:t>A</w:t>
-      </w:r>
-      <w:r>
-        <w:t>decuación a las necesidades</w:t>
-      </w:r>
-    </w:p>
-    <w:p>
-      <w:pPr>
-        <w:pStyle w:val="PSI-ComentarioNumeracin"/>
-      </w:pPr>
-      <w:r>
-        <w:t>P</w:t>
-      </w:r>
-      <w:r>
-        <w:t>recisión de los resultados</w:t>
-      </w:r>
-    </w:p>
-    <w:p>
-      <w:pPr>
-        <w:pStyle w:val="PSI-ComentarioNumeracin"/>
-      </w:pPr>
-      <w:r>
-        <w:t>I</w:t>
-      </w:r>
-      <w:r>
-        <w:t>nteroperabilidad</w:t>
-      </w:r>
-    </w:p>
-    <w:p>
-      <w:pPr>
-        <w:pStyle w:val="PSI-ComentarioNumeracin"/>
-      </w:pPr>
-      <w:r>
-        <w:t>S</w:t>
-      </w:r>
-      <w:r>
-        <w:t>eguridad de los datos</w:t>
-      </w:r>
-    </w:p>
-    <w:p>
-      <w:pPr>
-        <w:pStyle w:val="MNormal"/>
-      </w:pPr>
-    </w:p>
-    <w:p>
-      <w:pPr>
-        <w:pStyle w:val="PSI-Comentario"/>
-      </w:pPr>
-      <w:r>
-        <w:t>Confiabilidad</w:t>
-      </w:r>
-    </w:p>
-    <w:p>
-      <w:pPr>
-        <w:pStyle w:val="PSI-ComentarioNumeracin"/>
-      </w:pPr>
-      <w:r>
-        <w:t>M</w:t>
-      </w:r>
-      <w:r>
-        <w:t>adurez</w:t>
-      </w:r>
-    </w:p>
-    <w:p>
-      <w:pPr>
-        <w:pStyle w:val="PSI-ComentarioNumeracin"/>
-      </w:pPr>
-      <w:r>
-        <w:t>T</w:t>
-      </w:r>
-      <w:r>
-        <w:t>olerancia a faltas</w:t>
-      </w:r>
-    </w:p>
-    <w:p>
-      <w:pPr>
-        <w:pStyle w:val="PSI-ComentarioNumeracin"/>
-      </w:pPr>
-      <w:r>
-        <w:t>R</w:t>
-      </w:r>
-      <w:r>
-        <w:t>ecuperabilidad</w:t>
-      </w:r>
-    </w:p>
-    <w:p>
-      <w:pPr>
-        <w:pStyle w:val="PSI-Comentario"/>
-      </w:pPr>
-      <w:r>
-        <w:br/>
-      </w:r>
-      <w:r>
-        <w:t>Usabilidad</w:t>
-      </w:r>
-    </w:p>
-    <w:p>
-      <w:pPr>
-        <w:pStyle w:val="PSI-ComentarioNumeracin"/>
-      </w:pPr>
-      <w:r>
-        <w:t>C</w:t>
-      </w:r>
-      <w:r>
-        <w:t>omprensible</w:t>
-      </w:r>
-    </w:p>
-    <w:p>
-      <w:pPr>
-        <w:pStyle w:val="PSI-ComentarioNumeracin"/>
-      </w:pPr>
-      <w:proofErr w:type="spellStart"/>
-      <w:r>
-        <w:t>A</w:t>
-      </w:r>
-      <w:r>
-        <w:t>prendible</w:t>
-      </w:r>
-      <w:proofErr w:type="spellEnd"/>
-    </w:p>
-    <w:p>
-      <w:pPr>
-        <w:pStyle w:val="PSI-ComentarioNumeracin"/>
-      </w:pPr>
-      <w:r>
-        <w:t>O</w:t>
-      </w:r>
-      <w:r>
-        <w:t>perable</w:t>
-      </w:r>
-    </w:p>
-    <w:p>
-      <w:pPr>
-        <w:pStyle w:val="PSI-ComentarioNumeracin"/>
-      </w:pPr>
-      <w:r>
-        <w:t>A</w:t>
-      </w:r>
-      <w:r>
-        <w:t>tractivo</w:t>
-      </w:r>
-    </w:p>
-    <w:p>
-      <w:pPr>
-        <w:pStyle w:val="MNormal"/>
-      </w:pPr>
-    </w:p>
-    <w:p>
-      <w:pPr>
-        <w:pStyle w:val="PSI-Comentario"/>
-      </w:pPr>
-    </w:p>
-    <w:p>
-      <w:pPr>
-        <w:pStyle w:val="PSI-Comentario"/>
-      </w:pPr>
-      <w:r>
-        <w:t>Eficiencia</w:t>
-      </w:r>
-    </w:p>
-    <w:p>
-      <w:pPr>
-        <w:pStyle w:val="PSI-ComentarioNumeracin"/>
         <w:rPr>
           <w:b/>
         </w:rPr>
       </w:pPr>
       <w:r>
-        <w:lastRenderedPageBreak/>
         <w:t>C</w:t>
       </w:r>
       <w:r>
@@ -6279,6 +6328,7 @@
         <w:pStyle w:val="PSI-Comentario"/>
       </w:pPr>
       <w:r>
+        <w:lastRenderedPageBreak/>
         <w:t>Deberá describir los componentes y subcomponentes del diseño del software, incluyendo interfaces internas. Este documento deberá ser elaborado primero como Preliminar y luego será gradualmente extendido hasta llegar a obtener el Detallado.</w:t>
       </w:r>
     </w:p>
@@ -10314,6 +10364,232 @@
 <file path=word/numbering.xml><?xml version="1.0" encoding="utf-8"?>
 <w:numbering xmlns:wpc="http://schemas.microsoft.com/office/word/2010/wordprocessingCanvas" xmlns:cx="http://schemas.microsoft.com/office/drawing/2014/chartex" xmlns:cx1="http://schemas.microsoft.com/office/drawing/2015/9/8/chartex" xmlns:cx2="http://schemas.microsoft.com/office/drawing/2015/10/21/chartex" xmlns:cx3="http://schemas.microsoft.com/office/drawing/2016/5/9/chartex" xmlns:cx4="http://schemas.microsoft.com/office/drawing/2016/5/10/chartex" xmlns:cx5="http://schemas.microsoft.com/office/drawing/2016/5/11/chartex" xmlns:cx6="http://schemas.microsoft.com/office/drawing/2016/5/12/chartex" xmlns:cx7="http://schemas.microsoft.com/office/drawing/2016/5/13/chartex" xmlns:cx8="http://schemas.microsoft.com/office/drawing/2016/5/14/chartex" xmlns:mc="http://schemas.openxmlformats.org/markup-compatibility/2006" xmlns:aink="http://schemas.microsoft.com/office/drawing/2016/ink" xmlns:am3d="http://schemas.microsoft.com/office/drawing/2017/model3d" xmlns:o="urn:schemas-microsoft-com:office:office" xmlns:oel="http://schemas.microsoft.com/office/2019/extlst" xmlns:r="http://schemas.openxmlformats.org/officeDocument/2006/relationships" xmlns:m="http://schemas.openxmlformats.org/officeDocument/2006/math" xmlns:v="urn:schemas-microsoft-com:vml" xmlns:wp14="http://schemas.microsoft.com/office/word/2010/wordprocessingDrawing" xmlns:wp="http://schemas.openxmlformats.org/drawingml/2006/wordprocessingDrawing" xmlns:w10="urn:schemas-microsoft-com:office:word" xmlns:w="http://schemas.openxmlformats.org/wordprocessingml/2006/main" xmlns:w14="http://schemas.microsoft.com/office/word/2010/wordml" xmlns:w15="http://schemas.microsoft.com/office/word/2012/wordml" xmlns:w16cex="http://schemas.microsoft.com/office/word/2018/wordml/cex" xmlns:w16cid="http://schemas.microsoft.com/office/word/2016/wordml/cid" xmlns:w16="http://schemas.microsoft.com/office/word/2018/wordml" xmlns:w16du="http://schemas.microsoft.com/office/word/2023/wordml/word16du" xmlns:w16sdtdh="http://schemas.microsoft.com/office/word/2020/wordml/sdtdatahash" xmlns:w16se="http://schemas.microsoft.com/office/word/2015/wordml/symex" xmlns:wpg="http://schemas.microsoft.com/office/word/2010/wordprocessingGroup" xmlns:wpi="http://schemas.microsoft.com/office/word/2010/wordprocessingInk" xmlns:wne="http://schemas.microsoft.com/office/word/2006/wordml" xmlns:wps="http://schemas.microsoft.com/office/word/2010/wordprocessingShape" mc:Ignorable="w14 w15 w16se w16cid w16 w16cex w16sdtdh w16du wp14">
   <w:abstractNum w:abstractNumId="0" w15:restartNumberingAfterBreak="0">
+    <w:nsid w:val="10CC1730"/>
+    <w:multiLevelType w:val="hybridMultilevel"/>
+    <w:tmpl w:val="82FEC456"/>
+    <w:lvl w:ilvl="0" w:tplc="2C0A0001">
+      <w:start w:val="1"/>
+      <w:numFmt w:val="bullet"/>
+      <w:lvlText w:val=""/>
+      <w:lvlJc w:val="left"/>
+      <w:pPr>
+        <w:ind w:left="720" w:hanging="360"/>
+      </w:pPr>
+      <w:rPr>
+        <w:rFonts w:ascii="Symbol" w:hAnsi="Symbol" w:hint="default"/>
+      </w:rPr>
+    </w:lvl>
+    <w:lvl w:ilvl="1" w:tplc="2C0A0003" w:tentative="1">
+      <w:start w:val="1"/>
+      <w:numFmt w:val="bullet"/>
+      <w:lvlText w:val="o"/>
+      <w:lvlJc w:val="left"/>
+      <w:pPr>
+        <w:ind w:left="1440" w:hanging="360"/>
+      </w:pPr>
+      <w:rPr>
+        <w:rFonts w:ascii="Courier New" w:hAnsi="Courier New" w:cs="Courier New" w:hint="default"/>
+      </w:rPr>
+    </w:lvl>
+    <w:lvl w:ilvl="2" w:tplc="2C0A0005" w:tentative="1">
+      <w:start w:val="1"/>
+      <w:numFmt w:val="bullet"/>
+      <w:lvlText w:val=""/>
+      <w:lvlJc w:val="left"/>
+      <w:pPr>
+        <w:ind w:left="2160" w:hanging="360"/>
+      </w:pPr>
+      <w:rPr>
+        <w:rFonts w:ascii="Wingdings" w:hAnsi="Wingdings" w:hint="default"/>
+      </w:rPr>
+    </w:lvl>
+    <w:lvl w:ilvl="3" w:tplc="2C0A0001" w:tentative="1">
+      <w:start w:val="1"/>
+      <w:numFmt w:val="bullet"/>
+      <w:lvlText w:val=""/>
+      <w:lvlJc w:val="left"/>
+      <w:pPr>
+        <w:ind w:left="2880" w:hanging="360"/>
+      </w:pPr>
+      <w:rPr>
+        <w:rFonts w:ascii="Symbol" w:hAnsi="Symbol" w:hint="default"/>
+      </w:rPr>
+    </w:lvl>
+    <w:lvl w:ilvl="4" w:tplc="2C0A0003" w:tentative="1">
+      <w:start w:val="1"/>
+      <w:numFmt w:val="bullet"/>
+      <w:lvlText w:val="o"/>
+      <w:lvlJc w:val="left"/>
+      <w:pPr>
+        <w:ind w:left="3600" w:hanging="360"/>
+      </w:pPr>
+      <w:rPr>
+        <w:rFonts w:ascii="Courier New" w:hAnsi="Courier New" w:cs="Courier New" w:hint="default"/>
+      </w:rPr>
+    </w:lvl>
+    <w:lvl w:ilvl="5" w:tplc="2C0A0005" w:tentative="1">
+      <w:start w:val="1"/>
+      <w:numFmt w:val="bullet"/>
+      <w:lvlText w:val=""/>
+      <w:lvlJc w:val="left"/>
+      <w:pPr>
+        <w:ind w:left="4320" w:hanging="360"/>
+      </w:pPr>
+      <w:rPr>
+        <w:rFonts w:ascii="Wingdings" w:hAnsi="Wingdings" w:hint="default"/>
+      </w:rPr>
+    </w:lvl>
+    <w:lvl w:ilvl="6" w:tplc="2C0A0001" w:tentative="1">
+      <w:start w:val="1"/>
+      <w:numFmt w:val="bullet"/>
+      <w:lvlText w:val=""/>
+      <w:lvlJc w:val="left"/>
+      <w:pPr>
+        <w:ind w:left="5040" w:hanging="360"/>
+      </w:pPr>
+      <w:rPr>
+        <w:rFonts w:ascii="Symbol" w:hAnsi="Symbol" w:hint="default"/>
+      </w:rPr>
+    </w:lvl>
+    <w:lvl w:ilvl="7" w:tplc="2C0A0003" w:tentative="1">
+      <w:start w:val="1"/>
+      <w:numFmt w:val="bullet"/>
+      <w:lvlText w:val="o"/>
+      <w:lvlJc w:val="left"/>
+      <w:pPr>
+        <w:ind w:left="5760" w:hanging="360"/>
+      </w:pPr>
+      <w:rPr>
+        <w:rFonts w:ascii="Courier New" w:hAnsi="Courier New" w:cs="Courier New" w:hint="default"/>
+      </w:rPr>
+    </w:lvl>
+    <w:lvl w:ilvl="8" w:tplc="2C0A0005" w:tentative="1">
+      <w:start w:val="1"/>
+      <w:numFmt w:val="bullet"/>
+      <w:lvlText w:val=""/>
+      <w:lvlJc w:val="left"/>
+      <w:pPr>
+        <w:ind w:left="6480" w:hanging="360"/>
+      </w:pPr>
+      <w:rPr>
+        <w:rFonts w:ascii="Wingdings" w:hAnsi="Wingdings" w:hint="default"/>
+      </w:rPr>
+    </w:lvl>
+  </w:abstractNum>
+  <w:abstractNum w:abstractNumId="1" w15:restartNumberingAfterBreak="0">
+    <w:nsid w:val="368C4F9E"/>
+    <w:multiLevelType w:val="hybridMultilevel"/>
+    <w:tmpl w:val="4C0E4832"/>
+    <w:lvl w:ilvl="0" w:tplc="2C0A0001">
+      <w:start w:val="1"/>
+      <w:numFmt w:val="bullet"/>
+      <w:lvlText w:val=""/>
+      <w:lvlJc w:val="left"/>
+      <w:pPr>
+        <w:ind w:left="720" w:hanging="360"/>
+      </w:pPr>
+      <w:rPr>
+        <w:rFonts w:ascii="Symbol" w:hAnsi="Symbol" w:hint="default"/>
+      </w:rPr>
+    </w:lvl>
+    <w:lvl w:ilvl="1" w:tplc="2C0A0003" w:tentative="1">
+      <w:start w:val="1"/>
+      <w:numFmt w:val="bullet"/>
+      <w:lvlText w:val="o"/>
+      <w:lvlJc w:val="left"/>
+      <w:pPr>
+        <w:ind w:left="1440" w:hanging="360"/>
+      </w:pPr>
+      <w:rPr>
+        <w:rFonts w:ascii="Courier New" w:hAnsi="Courier New" w:cs="Courier New" w:hint="default"/>
+      </w:rPr>
+    </w:lvl>
+    <w:lvl w:ilvl="2" w:tplc="2C0A0005" w:tentative="1">
+      <w:start w:val="1"/>
+      <w:numFmt w:val="bullet"/>
+      <w:lvlText w:val=""/>
+      <w:lvlJc w:val="left"/>
+      <w:pPr>
+        <w:ind w:left="2160" w:hanging="360"/>
+      </w:pPr>
+      <w:rPr>
+        <w:rFonts w:ascii="Wingdings" w:hAnsi="Wingdings" w:hint="default"/>
+      </w:rPr>
+    </w:lvl>
+    <w:lvl w:ilvl="3" w:tplc="2C0A0001" w:tentative="1">
+      <w:start w:val="1"/>
+      <w:numFmt w:val="bullet"/>
+      <w:lvlText w:val=""/>
+      <w:lvlJc w:val="left"/>
+      <w:pPr>
+        <w:ind w:left="2880" w:hanging="360"/>
+      </w:pPr>
+      <w:rPr>
+        <w:rFonts w:ascii="Symbol" w:hAnsi="Symbol" w:hint="default"/>
+      </w:rPr>
+    </w:lvl>
+    <w:lvl w:ilvl="4" w:tplc="2C0A0003" w:tentative="1">
+      <w:start w:val="1"/>
+      <w:numFmt w:val="bullet"/>
+      <w:lvlText w:val="o"/>
+      <w:lvlJc w:val="left"/>
+      <w:pPr>
+        <w:ind w:left="3600" w:hanging="360"/>
+      </w:pPr>
+      <w:rPr>
+        <w:rFonts w:ascii="Courier New" w:hAnsi="Courier New" w:cs="Courier New" w:hint="default"/>
+      </w:rPr>
+    </w:lvl>
+    <w:lvl w:ilvl="5" w:tplc="2C0A0005" w:tentative="1">
+      <w:start w:val="1"/>
+      <w:numFmt w:val="bullet"/>
+      <w:lvlText w:val=""/>
+      <w:lvlJc w:val="left"/>
+      <w:pPr>
+        <w:ind w:left="4320" w:hanging="360"/>
+      </w:pPr>
+      <w:rPr>
+        <w:rFonts w:ascii="Wingdings" w:hAnsi="Wingdings" w:hint="default"/>
+      </w:rPr>
+    </w:lvl>
+    <w:lvl w:ilvl="6" w:tplc="2C0A0001" w:tentative="1">
+      <w:start w:val="1"/>
+      <w:numFmt w:val="bullet"/>
+      <w:lvlText w:val=""/>
+      <w:lvlJc w:val="left"/>
+      <w:pPr>
+        <w:ind w:left="5040" w:hanging="360"/>
+      </w:pPr>
+      <w:rPr>
+        <w:rFonts w:ascii="Symbol" w:hAnsi="Symbol" w:hint="default"/>
+      </w:rPr>
+    </w:lvl>
+    <w:lvl w:ilvl="7" w:tplc="2C0A0003" w:tentative="1">
+      <w:start w:val="1"/>
+      <w:numFmt w:val="bullet"/>
+      <w:lvlText w:val="o"/>
+      <w:lvlJc w:val="left"/>
+      <w:pPr>
+        <w:ind w:left="5760" w:hanging="360"/>
+      </w:pPr>
+      <w:rPr>
+        <w:rFonts w:ascii="Courier New" w:hAnsi="Courier New" w:cs="Courier New" w:hint="default"/>
+      </w:rPr>
+    </w:lvl>
+    <w:lvl w:ilvl="8" w:tplc="2C0A0005" w:tentative="1">
+      <w:start w:val="1"/>
+      <w:numFmt w:val="bullet"/>
+      <w:lvlText w:val=""/>
+      <w:lvlJc w:val="left"/>
+      <w:pPr>
+        <w:ind w:left="6480" w:hanging="360"/>
+      </w:pPr>
+      <w:rPr>
+        <w:rFonts w:ascii="Wingdings" w:hAnsi="Wingdings" w:hint="default"/>
+      </w:rPr>
+    </w:lvl>
+  </w:abstractNum>
+  <w:abstractNum w:abstractNumId="2" w15:restartNumberingAfterBreak="0">
     <w:nsid w:val="42E93270"/>
     <w:multiLevelType w:val="multilevel"/>
     <w:tmpl w:val="8234A696"/>
@@ -10456,7 +10732,7 @@
       </w:rPr>
     </w:lvl>
   </w:abstractNum>
-  <w:abstractNum w:abstractNumId="1" w15:restartNumberingAfterBreak="0">
+  <w:abstractNum w:abstractNumId="3" w15:restartNumberingAfterBreak="0">
     <w:nsid w:val="7DD64906"/>
     <w:multiLevelType w:val="hybridMultilevel"/>
     <w:tmpl w:val="795E7434"/>
@@ -10571,10 +10847,16 @@
     </w:lvl>
   </w:abstractNum>
   <w:num w:numId="1" w16cid:durableId="674921033">
-    <w:abstractNumId w:val="1"/>
+    <w:abstractNumId w:val="3"/>
   </w:num>
   <w:num w:numId="2" w16cid:durableId="620913732">
+    <w:abstractNumId w:val="2"/>
+  </w:num>
+  <w:num w:numId="3" w16cid:durableId="2059040092">
     <w:abstractNumId w:val="0"/>
+  </w:num>
+  <w:num w:numId="4" w16cid:durableId="1068114380">
+    <w:abstractNumId w:val="1"/>
   </w:num>
   <w:numIdMacAtCleanup w:val="2"/>
 </w:numbering>

</xml_diff>

<commit_message>
Doc: avances en SQA
</commit_message>
<xml_diff>
--- a/2. Etapa de elaboración/Iteración 1/Plan de calidad/Plan de SQA_Vesta Risk Manager_T-Code.docx
+++ b/2. Etapa de elaboración/Iteración 1/Plan de calidad/Plan de SQA_Vesta Risk Manager_T-Code.docx
@@ -1,6 +1,6 @@
 
 <file path=word/document.xml><?xml version="1.0" encoding="utf-8"?>
-<w:document xmlns:wpc="http://schemas.microsoft.com/office/word/2010/wordprocessingCanvas" xmlns:cx="http://schemas.microsoft.com/office/drawing/2014/chartex" xmlns:cx1="http://schemas.microsoft.com/office/drawing/2015/9/8/chartex" xmlns:cx2="http://schemas.microsoft.com/office/drawing/2015/10/21/chartex" xmlns:cx3="http://schemas.microsoft.com/office/drawing/2016/5/9/chartex" xmlns:cx4="http://schemas.microsoft.com/office/drawing/2016/5/10/chartex" xmlns:cx5="http://schemas.microsoft.com/office/drawing/2016/5/11/chartex" xmlns:cx6="http://schemas.microsoft.com/office/drawing/2016/5/12/chartex" xmlns:cx7="http://schemas.microsoft.com/office/drawing/2016/5/13/chartex" xmlns:cx8="http://schemas.microsoft.com/office/drawing/2016/5/14/chartex" xmlns:mc="http://schemas.openxmlformats.org/markup-compatibility/2006" xmlns:aink="http://schemas.microsoft.com/office/drawing/2016/ink" xmlns:am3d="http://schemas.microsoft.com/office/drawing/2017/model3d" xmlns:o="urn:schemas-microsoft-com:office:office" xmlns:oel="http://schemas.microsoft.com/office/2019/extlst" xmlns:r="http://schemas.openxmlformats.org/officeDocument/2006/relationships" xmlns:m="http://schemas.openxmlformats.org/officeDocument/2006/math" xmlns:v="urn:schemas-microsoft-com:vml" xmlns:wp14="http://schemas.microsoft.com/office/word/2010/wordprocessingDrawing" xmlns:wp="http://schemas.openxmlformats.org/drawingml/2006/wordprocessingDrawing" xmlns:w10="urn:schemas-microsoft-com:office:word" xmlns:w="http://schemas.openxmlformats.org/wordprocessingml/2006/main" xmlns:w14="http://schemas.microsoft.com/office/word/2010/wordml" xmlns:w15="http://schemas.microsoft.com/office/word/2012/wordml" xmlns:w16cex="http://schemas.microsoft.com/office/word/2018/wordml/cex" xmlns:w16cid="http://schemas.microsoft.com/office/word/2016/wordml/cid" xmlns:w16="http://schemas.microsoft.com/office/word/2018/wordml" xmlns:w16du="http://schemas.microsoft.com/office/word/2023/wordml/word16du" xmlns:w16sdtdh="http://schemas.microsoft.com/office/word/2020/wordml/sdtdatahash" xmlns:w16se="http://schemas.microsoft.com/office/word/2015/wordml/symex" xmlns:wpg="http://schemas.microsoft.com/office/word/2010/wordprocessingGroup" xmlns:wpi="http://schemas.microsoft.com/office/word/2010/wordprocessingInk" xmlns:wne="http://schemas.microsoft.com/office/word/2006/wordml" xmlns:wps="http://schemas.microsoft.com/office/word/2010/wordprocessingShape" mc:Ignorable="w14 w15 w16se w16cid w16 w16cex w16sdtdh w16du wp14">
+<w:document xmlns:wpc="http://schemas.microsoft.com/office/word/2010/wordprocessingCanvas" xmlns:mc="http://schemas.openxmlformats.org/markup-compatibility/2006" xmlns:o="urn:schemas-microsoft-com:office:office" xmlns:r="http://schemas.openxmlformats.org/officeDocument/2006/relationships" xmlns:m="http://schemas.openxmlformats.org/officeDocument/2006/math" xmlns:v="urn:schemas-microsoft-com:vml" xmlns:wp14="http://schemas.microsoft.com/office/word/2010/wordprocessingDrawing" xmlns:wp="http://schemas.openxmlformats.org/drawingml/2006/wordprocessingDrawing" xmlns:w10="urn:schemas-microsoft-com:office:word" xmlns:w="http://schemas.openxmlformats.org/wordprocessingml/2006/main" xmlns:w14="http://schemas.microsoft.com/office/word/2010/wordml" xmlns:w15="http://schemas.microsoft.com/office/word/2012/wordml" xmlns:wpg="http://schemas.microsoft.com/office/word/2010/wordprocessingGroup" xmlns:wpi="http://schemas.microsoft.com/office/word/2010/wordprocessingInk" xmlns:wne="http://schemas.microsoft.com/office/word/2006/wordml" xmlns:wps="http://schemas.microsoft.com/office/word/2010/wordprocessingShape" mc:Ignorable="w14 w15 wp14">
   <w:body>
     <w:p>
       <w:pPr>
@@ -34,6 +34,7 @@
       <w:r>
         <w:rPr>
           <w:noProof/>
+          <w:lang w:val="es-AR" w:eastAsia="es-AR"/>
         </w:rPr>
         <mc:AlternateContent>
           <mc:Choice Requires="wps">
@@ -94,7 +95,7 @@
               </wp:anchor>
             </w:drawing>
           </mc:Choice>
-          <mc:Fallback>
+          <mc:Fallback xmlns:w16se="http://schemas.microsoft.com/office/word/2015/wordml/symex" xmlns:w16sdtdh="http://schemas.microsoft.com/office/word/2020/wordml/sdtdatahash" xmlns:w16du="http://schemas.microsoft.com/office/word/2023/wordml/word16du" xmlns:w16="http://schemas.microsoft.com/office/word/2018/wordml" xmlns:w16cid="http://schemas.microsoft.com/office/word/2016/wordml/cid" xmlns:w16cex="http://schemas.microsoft.com/office/word/2018/wordml/cex" xmlns:oel="http://schemas.microsoft.com/office/2019/extlst" xmlns:am3d="http://schemas.microsoft.com/office/drawing/2017/model3d" xmlns:aink="http://schemas.microsoft.com/office/drawing/2016/ink" xmlns:cx8="http://schemas.microsoft.com/office/drawing/2016/5/14/chartex" xmlns:cx7="http://schemas.microsoft.com/office/drawing/2016/5/13/chartex" xmlns:cx6="http://schemas.microsoft.com/office/drawing/2016/5/12/chartex" xmlns:cx5="http://schemas.microsoft.com/office/drawing/2016/5/11/chartex" xmlns:cx4="http://schemas.microsoft.com/office/drawing/2016/5/10/chartex" xmlns:cx3="http://schemas.microsoft.com/office/drawing/2016/5/9/chartex" xmlns:cx2="http://schemas.microsoft.com/office/drawing/2015/10/21/chartex" xmlns:cx1="http://schemas.microsoft.com/office/drawing/2015/9/8/chartex" xmlns:cx="http://schemas.microsoft.com/office/drawing/2014/chartex">
             <w:pict>
               <v:rect w14:anchorId="0E01860D" id="Rectangle 6" o:spid="_x0000_s1026" style="position:absolute;margin-left:0;margin-top:0;width:623.8pt;height:67.65pt;z-index:251653632;visibility:visible;mso-wrap-style:square;mso-width-percent:1050;mso-height-percent:900;mso-wrap-distance-left:9pt;mso-wrap-distance-top:0;mso-wrap-distance-right:9pt;mso-wrap-distance-bottom:0;mso-position-horizontal:center;mso-position-horizontal-relative:page;mso-position-vertical:bottom;mso-position-vertical-relative:page;mso-width-percent:1050;mso-height-percent:900;mso-width-relative:page;mso-height-relative:top-margin-area;v-text-anchor:top" o:gfxdata="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" o:allowincell="f" fillcolor="#4bacc6" strokecolor="#31849b">
                 <w10:wrap anchorx="page" anchory="page"/>
@@ -106,6 +107,7 @@
       <w:r>
         <w:rPr>
           <w:noProof/>
+          <w:lang w:val="es-AR" w:eastAsia="es-AR"/>
         </w:rPr>
         <mc:AlternateContent>
           <mc:Choice Requires="wps">
@@ -166,7 +168,7 @@
               </wp:anchor>
             </w:drawing>
           </mc:Choice>
-          <mc:Fallback>
+          <mc:Fallback xmlns:w16se="http://schemas.microsoft.com/office/word/2015/wordml/symex" xmlns:w16sdtdh="http://schemas.microsoft.com/office/word/2020/wordml/sdtdatahash" xmlns:w16du="http://schemas.microsoft.com/office/word/2023/wordml/word16du" xmlns:w16="http://schemas.microsoft.com/office/word/2018/wordml" xmlns:w16cid="http://schemas.microsoft.com/office/word/2016/wordml/cid" xmlns:w16cex="http://schemas.microsoft.com/office/word/2018/wordml/cex" xmlns:oel="http://schemas.microsoft.com/office/2019/extlst" xmlns:am3d="http://schemas.microsoft.com/office/drawing/2017/model3d" xmlns:aink="http://schemas.microsoft.com/office/drawing/2016/ink" xmlns:cx8="http://schemas.microsoft.com/office/drawing/2016/5/14/chartex" xmlns:cx7="http://schemas.microsoft.com/office/drawing/2016/5/13/chartex" xmlns:cx6="http://schemas.microsoft.com/office/drawing/2016/5/12/chartex" xmlns:cx5="http://schemas.microsoft.com/office/drawing/2016/5/11/chartex" xmlns:cx4="http://schemas.microsoft.com/office/drawing/2016/5/10/chartex" xmlns:cx3="http://schemas.microsoft.com/office/drawing/2016/5/9/chartex" xmlns:cx2="http://schemas.microsoft.com/office/drawing/2015/10/21/chartex" xmlns:cx1="http://schemas.microsoft.com/office/drawing/2015/9/8/chartex" xmlns:cx="http://schemas.microsoft.com/office/drawing/2014/chartex">
             <w:pict>
               <v:rect w14:anchorId="58B75D7F" id="Rectangle 9" o:spid="_x0000_s1026" style="position:absolute;margin-left:38.95pt;margin-top:-20.65pt;width:7.15pt;height:882.2pt;z-index:251656704;visibility:visible;mso-wrap-style:square;mso-width-percent:0;mso-height-percent:1050;mso-wrap-distance-left:9pt;mso-wrap-distance-top:0;mso-wrap-distance-right:9pt;mso-wrap-distance-bottom:0;mso-position-horizontal:absolute;mso-position-horizontal-relative:page;mso-position-vertical:absolute;mso-position-vertical-relative:page;mso-width-percent:0;mso-height-percent:1050;mso-width-relative:page;mso-height-relative:page;v-text-anchor:top" o:gfxdata="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" o:allowincell="f" strokecolor="#31849b">
                 <w10:wrap anchorx="page" anchory="page"/>
@@ -178,6 +180,7 @@
       <w:r>
         <w:rPr>
           <w:noProof/>
+          <w:lang w:val="es-AR" w:eastAsia="es-AR"/>
         </w:rPr>
         <mc:AlternateContent>
           <mc:Choice Requires="wps">
@@ -238,7 +241,7 @@
               </wp:anchor>
             </w:drawing>
           </mc:Choice>
-          <mc:Fallback>
+          <mc:Fallback xmlns:w16se="http://schemas.microsoft.com/office/word/2015/wordml/symex" xmlns:w16sdtdh="http://schemas.microsoft.com/office/word/2020/wordml/sdtdatahash" xmlns:w16du="http://schemas.microsoft.com/office/word/2023/wordml/word16du" xmlns:w16="http://schemas.microsoft.com/office/word/2018/wordml" xmlns:w16cid="http://schemas.microsoft.com/office/word/2016/wordml/cid" xmlns:w16cex="http://schemas.microsoft.com/office/word/2018/wordml/cex" xmlns:oel="http://schemas.microsoft.com/office/2019/extlst" xmlns:am3d="http://schemas.microsoft.com/office/drawing/2017/model3d" xmlns:aink="http://schemas.microsoft.com/office/drawing/2016/ink" xmlns:cx8="http://schemas.microsoft.com/office/drawing/2016/5/14/chartex" xmlns:cx7="http://schemas.microsoft.com/office/drawing/2016/5/13/chartex" xmlns:cx6="http://schemas.microsoft.com/office/drawing/2016/5/12/chartex" xmlns:cx5="http://schemas.microsoft.com/office/drawing/2016/5/11/chartex" xmlns:cx4="http://schemas.microsoft.com/office/drawing/2016/5/10/chartex" xmlns:cx3="http://schemas.microsoft.com/office/drawing/2016/5/9/chartex" xmlns:cx2="http://schemas.microsoft.com/office/drawing/2015/10/21/chartex" xmlns:cx1="http://schemas.microsoft.com/office/drawing/2015/9/8/chartex" xmlns:cx="http://schemas.microsoft.com/office/drawing/2014/chartex">
             <w:pict>
               <v:rect w14:anchorId="4EDAA441" id="Rectangle 8" o:spid="_x0000_s1026" style="position:absolute;margin-left:549.2pt;margin-top:-20.65pt;width:7.15pt;height:882.2pt;z-index:251655680;visibility:visible;mso-wrap-style:square;mso-width-percent:0;mso-height-percent:1050;mso-wrap-distance-left:9pt;mso-wrap-distance-top:0;mso-wrap-distance-right:9pt;mso-wrap-distance-bottom:0;mso-position-horizontal:absolute;mso-position-horizontal-relative:page;mso-position-vertical:absolute;mso-position-vertical-relative:page;mso-width-percent:0;mso-height-percent:1050;mso-width-relative:page;mso-height-relative:page;v-text-anchor:top" o:gfxdata="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" o:allowincell="f" strokecolor="#31849b">
                 <w10:wrap anchorx="page" anchory="page"/>
@@ -250,6 +253,7 @@
       <w:r>
         <w:rPr>
           <w:noProof/>
+          <w:lang w:val="es-AR" w:eastAsia="es-AR"/>
         </w:rPr>
         <mc:AlternateContent>
           <mc:Choice Requires="wps">
@@ -310,7 +314,7 @@
               </wp:anchor>
             </w:drawing>
           </mc:Choice>
-          <mc:Fallback>
+          <mc:Fallback xmlns:w16se="http://schemas.microsoft.com/office/word/2015/wordml/symex" xmlns:w16sdtdh="http://schemas.microsoft.com/office/word/2020/wordml/sdtdatahash" xmlns:w16du="http://schemas.microsoft.com/office/word/2023/wordml/word16du" xmlns:w16="http://schemas.microsoft.com/office/word/2018/wordml" xmlns:w16cid="http://schemas.microsoft.com/office/word/2016/wordml/cid" xmlns:w16cex="http://schemas.microsoft.com/office/word/2018/wordml/cex" xmlns:oel="http://schemas.microsoft.com/office/2019/extlst" xmlns:am3d="http://schemas.microsoft.com/office/drawing/2017/model3d" xmlns:aink="http://schemas.microsoft.com/office/drawing/2016/ink" xmlns:cx8="http://schemas.microsoft.com/office/drawing/2016/5/14/chartex" xmlns:cx7="http://schemas.microsoft.com/office/drawing/2016/5/13/chartex" xmlns:cx6="http://schemas.microsoft.com/office/drawing/2016/5/12/chartex" xmlns:cx5="http://schemas.microsoft.com/office/drawing/2016/5/11/chartex" xmlns:cx4="http://schemas.microsoft.com/office/drawing/2016/5/10/chartex" xmlns:cx3="http://schemas.microsoft.com/office/drawing/2016/5/9/chartex" xmlns:cx2="http://schemas.microsoft.com/office/drawing/2015/10/21/chartex" xmlns:cx1="http://schemas.microsoft.com/office/drawing/2015/9/8/chartex" xmlns:cx="http://schemas.microsoft.com/office/drawing/2014/chartex">
             <w:pict>
               <v:rect w14:anchorId="7AFB80DC" id="Rectangle 7" o:spid="_x0000_s1026" style="position:absolute;margin-left:-14.45pt;margin-top:.4pt;width:623.8pt;height:67.65pt;z-index:251654656;visibility:visible;mso-wrap-style:square;mso-width-percent:1050;mso-height-percent:900;mso-wrap-distance-left:9pt;mso-wrap-distance-top:0;mso-wrap-distance-right:9pt;mso-wrap-distance-bottom:0;mso-position-horizontal:absolute;mso-position-horizontal-relative:page;mso-position-vertical:absolute;mso-position-vertical-relative:page;mso-width-percent:1050;mso-height-percent:900;mso-width-relative:page;mso-height-relative:top-margin-area;v-text-anchor:top" o:gfxdata="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" o:allowincell="f" fillcolor="#4bacc6" strokecolor="#31849b">
                 <w10:wrap anchorx="page" anchory="page"/>
@@ -404,44 +408,36 @@
         <w:rPr>
           <w:lang w:val="es-AR"/>
         </w:rPr>
-        <w:t>T-</w:t>
+        <w:t>T-Code</w:t>
+      </w:r>
+      <w:r>
+        <w:rPr>
+          <w:lang w:val="es-AR"/>
+        </w:rPr>
+        <w:t xml:space="preserve">  </w:t>
+      </w:r>
+      <w:r>
+        <w:rPr>
+          <w:lang w:val="es-AR"/>
+        </w:rPr>
+        <w:t xml:space="preserve"> </w:t>
+      </w:r>
+    </w:p>
+    <w:p>
+      <w:pPr>
+        <w:pStyle w:val="Sinespaciado"/>
+      </w:pPr>
+      <w:bookmarkStart w:id="0" w:name="_Hlk177633228"/>
+      <w:r>
+        <w:t xml:space="preserve">Agustín </w:t>
       </w:r>
       <w:proofErr w:type="spellStart"/>
       <w:r>
-        <w:rPr>
-          <w:lang w:val="es-AR"/>
-        </w:rPr>
-        <w:t>Code</w:t>
+        <w:t>Collareda</w:t>
       </w:r>
       <w:proofErr w:type="spellEnd"/>
       <w:r>
-        <w:rPr>
-          <w:lang w:val="es-AR"/>
-        </w:rPr>
-        <w:t xml:space="preserve">  </w:t>
-      </w:r>
-      <w:r>
-        <w:rPr>
-          <w:lang w:val="es-AR"/>
-        </w:rPr>
-        <w:t xml:space="preserve"> </w:t>
-      </w:r>
-    </w:p>
-    <w:p>
-      <w:pPr>
-        <w:pStyle w:val="Sinespaciado"/>
-      </w:pPr>
-      <w:bookmarkStart w:id="0" w:name="_Hlk177633228"/>
-      <w:r>
-        <w:t xml:space="preserve">Agustín Collareda, Cintia </w:t>
-      </w:r>
-      <w:proofErr w:type="spellStart"/>
-      <w:r>
-        <w:t>Hernandez</w:t>
-      </w:r>
-      <w:proofErr w:type="spellEnd"/>
-      <w:r>
-        <w:t xml:space="preserve"> y Hugo Frey</w:t>
+        <w:t>, Cintia Hernandez y Hugo Frey</w:t>
       </w:r>
     </w:p>
     <w:bookmarkEnd w:id="0"/>
@@ -453,32 +449,39 @@
       <w:r>
         <w:rPr>
           <w:noProof/>
+          <w:lang w:eastAsia="es-AR"/>
         </w:rPr>
         <w:drawing>
-          <wp:anchor distT="42672" distB="232410" distL="144780" distR="371094" simplePos="0" relativeHeight="251658752" behindDoc="0" locked="0" layoutInCell="1" allowOverlap="1" wp14:anchorId="692284E1" wp14:editId="41B4EA64">
+          <wp:anchor distT="0" distB="0" distL="114300" distR="114300" simplePos="0" relativeHeight="251663872" behindDoc="0" locked="0" layoutInCell="1" allowOverlap="1" wp14:anchorId="2CA45064" wp14:editId="1BD20061">
             <wp:simplePos x="0" y="0"/>
-            <wp:positionH relativeFrom="margin">
-              <wp:posOffset>-213360</wp:posOffset>
+            <wp:positionH relativeFrom="column">
+              <wp:posOffset>-184150</wp:posOffset>
             </wp:positionH>
-            <wp:positionV relativeFrom="margin">
-              <wp:posOffset>6997827</wp:posOffset>
+            <wp:positionV relativeFrom="paragraph">
+              <wp:posOffset>3231515</wp:posOffset>
             </wp:positionV>
-            <wp:extent cx="1199896" cy="1200023"/>
-            <wp:effectExtent l="95250" t="76200" r="229235" b="248285"/>
-            <wp:wrapSquare wrapText="bothSides"/>
-            <wp:docPr id="24" name="4 Imagen"/>
+            <wp:extent cx="2502306" cy="1258215"/>
+            <wp:effectExtent l="0" t="0" r="0" b="0"/>
+            <wp:wrapNone/>
+            <wp:docPr id="1074722770" name="Imagen 15"/>
             <wp:cNvGraphicFramePr>
-              <a:graphicFrameLocks xmlns:a="http://schemas.openxmlformats.org/drawingml/2006/main"/>
+              <a:graphicFrameLocks xmlns:a="http://schemas.openxmlformats.org/drawingml/2006/main" noChangeAspect="1"/>
             </wp:cNvGraphicFramePr>
             <a:graphic xmlns:a="http://schemas.openxmlformats.org/drawingml/2006/main">
               <a:graphicData uri="http://schemas.openxmlformats.org/drawingml/2006/picture">
                 <pic:pic xmlns:pic="http://schemas.openxmlformats.org/drawingml/2006/picture">
                   <pic:nvPicPr>
-                    <pic:cNvPr id="0" name="psi-negro.png"/>
+                    <pic:cNvPr id="1074722770" name="Imagen 1074722770"/>
                     <pic:cNvPicPr/>
                   </pic:nvPicPr>
                   <pic:blipFill>
-                    <a:blip r:embed="rId9" cstate="print"/>
+                    <a:blip r:embed="rId9" cstate="print">
+                      <a:extLst>
+                        <a:ext uri="{28A0092B-C50C-407E-A947-70E740481C1C}">
+                          <a14:useLocalDpi xmlns:a14="http://schemas.microsoft.com/office/drawing/2010/main" val="0"/>
+                        </a:ext>
+                      </a:extLst>
+                    </a:blip>
                     <a:stretch>
                       <a:fillRect/>
                     </a:stretch>
@@ -486,29 +489,19 @@
                   <pic:spPr>
                     <a:xfrm>
                       <a:off x="0" y="0"/>
-                      <a:ext cx="1199515" cy="1199515"/>
+                      <a:ext cx="2502306" cy="1258215"/>
                     </a:xfrm>
                     <a:prstGeom prst="rect">
                       <a:avLst/>
                     </a:prstGeom>
-                    <a:ln>
-                      <a:noFill/>
-                    </a:ln>
-                    <a:effectLst>
-                      <a:outerShdw blurRad="292100" dist="139700" dir="2700000" algn="tl" rotWithShape="0">
-                        <a:srgbClr val="333333">
-                          <a:alpha val="65000"/>
-                        </a:srgbClr>
-                      </a:outerShdw>
-                    </a:effectLst>
                   </pic:spPr>
                 </pic:pic>
               </a:graphicData>
             </a:graphic>
-            <wp14:sizeRelH relativeFrom="page">
+            <wp14:sizeRelH relativeFrom="margin">
               <wp14:pctWidth>0</wp14:pctWidth>
             </wp14:sizeRelH>
-            <wp14:sizeRelV relativeFrom="page">
+            <wp14:sizeRelV relativeFrom="margin">
               <wp14:pctHeight>0</wp14:pctHeight>
             </wp14:sizeRelV>
           </wp:anchor>
@@ -517,9 +510,10 @@
       <w:r>
         <w:rPr>
           <w:noProof/>
+          <w:lang w:eastAsia="es-AR"/>
         </w:rPr>
         <w:drawing>
-          <wp:anchor distT="128016" distB="315468" distL="254508" distR="443103" simplePos="0" relativeHeight="251657728" behindDoc="0" locked="0" layoutInCell="1" allowOverlap="1" wp14:anchorId="6C50A63E" wp14:editId="38229468">
+          <wp:anchor distT="128016" distB="315468" distL="254508" distR="443103" simplePos="0" relativeHeight="251657728" behindDoc="0" locked="0" layoutInCell="1" allowOverlap="1" wp14:anchorId="6C50A63E" wp14:editId="19042F45">
             <wp:simplePos x="0" y="0"/>
             <wp:positionH relativeFrom="margin">
               <wp:posOffset>4301363</wp:posOffset>
@@ -589,6 +583,7 @@
       <w:r>
         <w:rPr>
           <w:noProof/>
+          <w:lang w:eastAsia="es-AR"/>
         </w:rPr>
         <w:lastRenderedPageBreak/>
         <mc:AlternateContent>
@@ -670,7 +665,7 @@
                 <v:stroke joinstyle="miter"/>
                 <v:path gradientshapeok="t" o:connecttype="rect"/>
               </v:shapetype>
-              <v:shape id="Text Box 20" o:spid="_x0000_s1026" type="#_x0000_t202" style="position:absolute;left:0;text-align:left;margin-left:281.7pt;margin-top:5.3pt;width:161.25pt;height:577.65pt;z-index:251661824;visibility:visible;mso-wrap-style:square;mso-width-percent:0;mso-height-percent:0;mso-wrap-distance-left:9pt;mso-wrap-distance-top:0;mso-wrap-distance-right:9pt;mso-wrap-distance-bottom:0;mso-position-horizontal:absolute;mso-position-horizontal-relative:margin;mso-position-vertical:absolute;mso-position-vertical-relative:margin;mso-width-percent:0;mso-height-percent:0;mso-width-relative:page;mso-height-relative:page;v-text-anchor:top" o:gfxdata="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" strokecolor="#31849b">
+              <v:shape id="Text Box 20" o:spid="_x0000_s1026" type="#_x0000_t202" style="position:absolute;left:0;text-align:left;margin-left:281.7pt;margin-top:5.3pt;width:161.25pt;height:577.65pt;z-index:251661824;visibility:visible;mso-wrap-style:square;mso-width-percent:0;mso-height-percent:0;mso-wrap-distance-left:9pt;mso-wrap-distance-top:0;mso-wrap-distance-right:9pt;mso-wrap-distance-bottom:0;mso-position-horizontal:absolute;mso-position-horizontal-relative:margin;mso-position-vertical:absolute;mso-position-vertical-relative:margin;mso-width-percent:0;mso-height-percent:0;mso-width-relative:page;mso-height-relative:page;v-text-anchor:top" o:gfxdata="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" strokecolor="#31849b">
                 <v:textbox>
                   <w:txbxContent>
                     <w:p>
@@ -701,7 +696,7 @@
       <w:r>
         <w:rPr>
           <w:noProof/>
-          <w:lang w:eastAsia="es-ES"/>
+          <w:lang w:eastAsia="es-AR"/>
         </w:rPr>
         <mc:AlternateContent>
           <mc:Choice Requires="wps">
@@ -762,7 +757,7 @@
               </wp:anchor>
             </w:drawing>
           </mc:Choice>
-          <mc:Fallback>
+          <mc:Fallback xmlns:w16se="http://schemas.microsoft.com/office/word/2015/wordml/symex" xmlns:w16sdtdh="http://schemas.microsoft.com/office/word/2020/wordml/sdtdatahash" xmlns:w16du="http://schemas.microsoft.com/office/word/2023/wordml/word16du" xmlns:w16="http://schemas.microsoft.com/office/word/2018/wordml" xmlns:w16cid="http://schemas.microsoft.com/office/word/2016/wordml/cid" xmlns:w16cex="http://schemas.microsoft.com/office/word/2018/wordml/cex" xmlns:oel="http://schemas.microsoft.com/office/2019/extlst" xmlns:am3d="http://schemas.microsoft.com/office/drawing/2017/model3d" xmlns:aink="http://schemas.microsoft.com/office/drawing/2016/ink" xmlns:cx8="http://schemas.microsoft.com/office/drawing/2016/5/14/chartex" xmlns:cx7="http://schemas.microsoft.com/office/drawing/2016/5/13/chartex" xmlns:cx6="http://schemas.microsoft.com/office/drawing/2016/5/12/chartex" xmlns:cx5="http://schemas.microsoft.com/office/drawing/2016/5/11/chartex" xmlns:cx4="http://schemas.microsoft.com/office/drawing/2016/5/10/chartex" xmlns:cx3="http://schemas.microsoft.com/office/drawing/2016/5/9/chartex" xmlns:cx2="http://schemas.microsoft.com/office/drawing/2015/10/21/chartex" xmlns:cx1="http://schemas.microsoft.com/office/drawing/2015/9/8/chartex" xmlns:cx="http://schemas.microsoft.com/office/drawing/2014/chartex">
             <w:pict>
               <v:rect w14:anchorId="1C4BC53C" id="Rectangle 17" o:spid="_x0000_s1026" style="position:absolute;margin-left:315.7pt;margin-top:-76.25pt;width:195.35pt;height:844.9pt;z-index:-251656704;visibility:visible;mso-wrap-style:square;mso-width-percent:0;mso-height-percent:0;mso-wrap-distance-left:9pt;mso-wrap-distance-top:0;mso-wrap-distance-right:9pt;mso-wrap-distance-bottom:0;mso-position-horizontal:absolute;mso-position-horizontal-relative:margin;mso-position-vertical:absolute;mso-position-vertical-relative:margin;mso-width-percent:0;mso-height-percent:0;mso-width-relative:page;mso-height-relative:page;v-text-anchor:top" o:gfxdata="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" fillcolor="#4bacc6" strokecolor="#31849b">
                 <w10:wrap type="square" anchorx="margin" anchory="margin"/>
@@ -782,6 +777,7 @@
       <w:r>
         <w:rPr>
           <w:noProof/>
+          <w:lang w:val="es-AR" w:eastAsia="es-AR"/>
         </w:rPr>
         <w:drawing>
           <wp:anchor distT="42672" distB="232410" distL="144780" distR="371094" simplePos="0" relativeHeight="251660800" behindDoc="0" locked="0" layoutInCell="1" allowOverlap="1" wp14:anchorId="0315CFB8" wp14:editId="5DD35BC3">
@@ -807,7 +803,7 @@
                     <pic:cNvPicPr/>
                   </pic:nvPicPr>
                   <pic:blipFill>
-                    <a:blip r:embed="rId9" cstate="print"/>
+                    <a:blip r:embed="rId11" cstate="print"/>
                     <a:stretch>
                       <a:fillRect/>
                     </a:stretch>
@@ -849,7 +845,7 @@
     </w:p>
     <w:p>
       <w:pPr>
-        <w:pStyle w:val="TtulodeTDC"/>
+        <w:pStyle w:val="TtulodeTDC1"/>
       </w:pPr>
       <w:r>
         <w:lastRenderedPageBreak/>
@@ -4790,12 +4786,15 @@
         <w:t>gestión</w:t>
       </w:r>
       <w:r>
-        <w:t xml:space="preserve"> de riesgos </w:t>
+        <w:t xml:space="preserve"> de riesgos.</w:t>
       </w:r>
     </w:p>
     <w:p>
       <w:r>
         <w:t>Documento plan de gestión de riesgos</w:t>
+      </w:r>
+      <w:r>
+        <w:t>.</w:t>
       </w:r>
     </w:p>
     <w:p>
@@ -4815,6 +4814,9 @@
       <w:r>
         <w:t>evisión de SQA</w:t>
       </w:r>
+      <w:r>
+        <w:t>.</w:t>
+      </w:r>
     </w:p>
     <w:p>
       <w:r>
@@ -4823,6 +4825,9 @@
       <w:r>
         <w:t>Informe Final de SQA</w:t>
       </w:r>
+      <w:r>
+        <w:t>.</w:t>
+      </w:r>
     </w:p>
     <w:p>
       <w:r>
@@ -4831,6 +4836,9 @@
       <w:r>
         <w:t xml:space="preserve"> de Revisión técnica formal</w:t>
       </w:r>
+      <w:r>
+        <w:t>.</w:t>
+      </w:r>
     </w:p>
     <w:p>
       <w:pPr>
@@ -4864,6 +4872,12 @@
           <w:lang w:val="en-US"/>
         </w:rPr>
         <w:t>Quality management systems – Requirements ISO 9001:2008</w:t>
+      </w:r>
+      <w:r>
+        <w:rPr>
+          <w:lang w:val="en-US"/>
+        </w:rPr>
+        <w:t>.</w:t>
       </w:r>
     </w:p>
     <w:p>
@@ -4889,28 +4903,9 @@
     </w:p>
     <w:p>
       <w:pPr>
-        <w:pStyle w:val="PSI-Comentario"/>
-      </w:pPr>
-      <w:r>
-        <w:t>[Se debe especificar la organización, actividades y responsables</w:t>
-      </w:r>
-      <w:r>
-        <w:t>.</w:t>
-      </w:r>
-      <w:r>
-        <w:t>]</w:t>
-      </w:r>
-    </w:p>
-    <w:p>
-      <w:pPr>
         <w:pStyle w:val="PSI-Ttulo2"/>
       </w:pPr>
       <w:bookmarkStart w:id="9" w:name="_Toc21938336"/>
-    </w:p>
-    <w:p>
-      <w:pPr>
-        <w:pStyle w:val="PSI-Ttulo2"/>
-      </w:pPr>
       <w:bookmarkStart w:id="10" w:name="_Toc259524478"/>
       <w:r>
         <w:t>Organización</w:t>
@@ -4935,16 +4930,27 @@
       </w:r>
     </w:p>
     <w:p>
-      <w:pPr>
-        <w:pStyle w:val="PSI-Comentario"/>
-      </w:pPr>
-    </w:p>
-    <w:p>
-      <w:pPr>
-        <w:pStyle w:val="PSI-Ttulo2"/>
-      </w:pPr>
+      <w:r>
+        <w:t xml:space="preserve">La estructura de nuestra organización se fundamenta en 3 integrantes, </w:t>
+      </w:r>
       <w:bookmarkStart w:id="11" w:name="_Toc21938337"/>
-    </w:p>
+      <w:r>
+        <w:t xml:space="preserve">colaboran estrechamente en la ejecución de diversas funciones críticas, realizando tareas </w:t>
+      </w:r>
+      <w:r>
+        <w:t xml:space="preserve">como la </w:t>
+      </w:r>
+      <w:r>
+        <w:t>gestión del proyecto, gestión de calidad, gestión de configuraciones y cambios, gestión de riesgos y gestión de validación y verificación.</w:t>
+      </w:r>
+      <w:r>
+        <w:t xml:space="preserve"> </w:t>
+      </w:r>
+      <w:r>
+        <w:t>Esta distribución equitativa de tareas garantiza un enfoque integral y cohesivo en la gestión de nuestras operaciones.</w:t>
+      </w:r>
+    </w:p>
+    <w:p/>
     <w:p>
       <w:pPr>
         <w:pStyle w:val="PSI-Ttulo2"/>
@@ -4987,6 +4993,9 @@
       <w:r>
         <w:t>Planificación</w:t>
       </w:r>
+      <w:r>
+        <w:t>.</w:t>
+      </w:r>
     </w:p>
     <w:p>
       <w:pPr>
@@ -4999,6 +5008,9 @@
       <w:r>
         <w:t>Análisis</w:t>
       </w:r>
+      <w:r>
+        <w:t>.</w:t>
+      </w:r>
     </w:p>
     <w:p>
       <w:pPr>
@@ -5011,6 +5023,9 @@
       <w:r>
         <w:t>Diseño</w:t>
       </w:r>
+      <w:r>
+        <w:t>.</w:t>
+      </w:r>
     </w:p>
     <w:p>
       <w:pPr>
@@ -5023,6 +5038,9 @@
       <w:r>
         <w:t>Implementación</w:t>
       </w:r>
+      <w:r>
+        <w:t>.</w:t>
+      </w:r>
     </w:p>
     <w:p>
       <w:pPr>
@@ -5035,6 +5053,9 @@
       <w:r>
         <w:t>Pruebas</w:t>
       </w:r>
+      <w:r>
+        <w:t>.</w:t>
+      </w:r>
     </w:p>
     <w:p>
       <w:pPr>
@@ -5047,6 +5068,9 @@
       <w:r>
         <w:t>Despliegue</w:t>
       </w:r>
+      <w:r>
+        <w:t>.</w:t>
+      </w:r>
     </w:p>
     <w:p>
       <w:pPr>
@@ -5283,16 +5307,11 @@
       <w:r>
         <w:t xml:space="preserve">Antes de comenzar, se debe verificar en los informes de revisión previos que todas las desviaciones fueron corregidas, si no </w:t>
       </w:r>
-      <w:proofErr w:type="gramStart"/>
       <w:r>
         <w:t xml:space="preserve">fuese </w:t>
       </w:r>
       <w:r>
-        <w:t xml:space="preserve"> así</w:t>
-      </w:r>
-      <w:proofErr w:type="gramEnd"/>
-      <w:r>
-        <w:t>, las faltantes se incluyen para ser evaluadas.</w:t>
+        <w:t xml:space="preserve"> así, las faltantes se incluyen para ser evaluadas.</w:t>
       </w:r>
     </w:p>
     <w:p>
@@ -5696,15 +5715,7 @@
         <w:pStyle w:val="PSI-ComentarioVieta"/>
       </w:pPr>
       <w:r>
-        <w:t xml:space="preserve">El </w:t>
-      </w:r>
-      <w:proofErr w:type="gramStart"/>
-      <w:r>
-        <w:t>resultado  del</w:t>
-      </w:r>
-      <w:proofErr w:type="gramEnd"/>
-      <w:r>
-        <w:t xml:space="preserve"> análisis causal es ingresado a una base de datos para mantener un registro y poder obtener métricas</w:t>
+        <w:t>El resultado  del análisis causal es ingresado a una base de datos para mantener un registro y poder obtener métricas</w:t>
       </w:r>
       <w:r>
         <w:t>.</w:t>
@@ -5715,11 +5726,7 @@
         <w:pStyle w:val="PSI-ComentarioVieta"/>
       </w:pPr>
       <w:r>
-        <w:t>Se comienza nuevamente el ciclo ejecutando la tarea</w:t>
-      </w:r>
-      <w:proofErr w:type="gramStart"/>
-      <w:r>
-        <w:t>.</w:t>
+        <w:t>Se comienza nuevamente el ciclo ejecutando la tarea.</w:t>
       </w:r>
       <w:r>
         <w:t xml:space="preserve"> </w:t>
@@ -5727,7 +5734,6 @@
       <w:r>
         <w:t>]</w:t>
       </w:r>
-      <w:proofErr w:type="gramEnd"/>
     </w:p>
     <w:p>
       <w:pPr>
@@ -5781,6 +5787,11 @@
       </w:r>
     </w:p>
     <w:p>
+      <w:r>
+        <w:t>En el ámbito del desarrollo de software, la documentación del proyecto juega un papel fundamental. Los proyectos a desarrollar en la organización van a seguir la metodología de desarrollo PSI, la cual está basada en el Proceso Unificado. Esta metodología proporciona un marco de trabajo integral y ofrece un conjunto de plantillas meticulosamente diseñadas, para la documentación del producto de software a lo largo de todas las fases del ciclo de desarrollo.</w:t>
+      </w:r>
+    </w:p>
+    <w:p>
       <w:pPr>
         <w:pStyle w:val="PSI-Comentario"/>
       </w:pPr>
@@ -5792,12 +5803,38 @@
       <w:bookmarkStart w:id="29" w:name="_Toc21938348"/>
       <w:bookmarkStart w:id="30" w:name="_Toc259524486"/>
       <w:r>
+        <w:lastRenderedPageBreak/>
         <w:t>Documentación mínima requerida</w:t>
       </w:r>
       <w:bookmarkEnd w:id="29"/>
       <w:bookmarkEnd w:id="30"/>
     </w:p>
     <w:p>
+      <w:r>
+        <w:t xml:space="preserve">Esta sección tiene </w:t>
+      </w:r>
+      <w:r>
+        <w:t>como objetivo primordial garantizar que la implementación cumpla plenamente con los requerimientos establecidos.</w:t>
+      </w:r>
+      <w:bookmarkStart w:id="31" w:name="_GoBack"/>
+      <w:bookmarkEnd w:id="31"/>
+    </w:p>
+    <w:p>
+      <w:pPr>
+        <w:pStyle w:val="PSI-Ttulo3"/>
+      </w:pPr>
+      <w:bookmarkStart w:id="32" w:name="_Toc21938349"/>
+      <w:r>
+        <w:br/>
+      </w:r>
+      <w:bookmarkStart w:id="33" w:name="_Toc259524487"/>
+      <w:r>
+        <w:t>Especificación de requerimientos del software</w:t>
+      </w:r>
+      <w:bookmarkEnd w:id="32"/>
+      <w:bookmarkEnd w:id="33"/>
+    </w:p>
+    <w:p>
       <w:pPr>
         <w:pStyle w:val="PSI-Comentario"/>
       </w:pPr>
@@ -5805,7 +5842,116 @@
         <w:t>[</w:t>
       </w:r>
       <w:r>
-        <w:t>Esta busca asegurar que la implementación logrará satisfacer los requerimientos.</w:t>
+        <w:t xml:space="preserve">El documento de especificación de requerimientos deberá describir, de forma clara y precisa, cada uno de los requerimientos esenciales del software además de las interfaces externas. </w:t>
+      </w:r>
+    </w:p>
+    <w:p>
+      <w:pPr>
+        <w:pStyle w:val="PSI-Comentario"/>
+      </w:pPr>
+      <w:r>
+        <w:t>El cliente deberá obtener como resultado del proyecto una especificación adecuada a sus necesidades en el área de alcance del proyecto, de acuerdo al compromiso inicial del trabajo y a los cambios que este haya sufrido a lo largo del proyecto, que cubra aquellos aspectos que se haya acordado detallar con el cliente.</w:t>
+      </w:r>
+    </w:p>
+    <w:p>
+      <w:pPr>
+        <w:pStyle w:val="PSI-Comentario"/>
+      </w:pPr>
+    </w:p>
+    <w:p>
+      <w:pPr>
+        <w:pStyle w:val="PSI-Comentario"/>
+      </w:pPr>
+    </w:p>
+    <w:p>
+      <w:pPr>
+        <w:pStyle w:val="PSI-Comentario"/>
+      </w:pPr>
+      <w:r>
+        <w:t>La especificación debe:</w:t>
+      </w:r>
+    </w:p>
+    <w:p>
+      <w:pPr>
+        <w:pStyle w:val="PSI-Comentario"/>
+      </w:pPr>
+      <w:r>
+        <w:t>Ser completa:</w:t>
+      </w:r>
+    </w:p>
+    <w:p>
+      <w:pPr>
+        <w:pStyle w:val="PSI-ComentarioNumeracin"/>
+      </w:pPr>
+      <w:r>
+        <w:t xml:space="preserve"> Externa, respecto al alcance acordado.</w:t>
+      </w:r>
+    </w:p>
+    <w:p>
+      <w:pPr>
+        <w:pStyle w:val="PSI-ComentarioNumeracin"/>
+      </w:pPr>
+      <w:r>
+        <w:t xml:space="preserve"> Internamente, no deben existir elementos sin especificar.</w:t>
+      </w:r>
+    </w:p>
+    <w:p>
+      <w:pPr>
+        <w:pStyle w:val="PSI-Comentario"/>
+      </w:pPr>
+      <w:r>
+        <w:t xml:space="preserve">Ser consistente, no </w:t>
+      </w:r>
+      <w:r>
+        <w:t>puede</w:t>
+      </w:r>
+      <w:r>
+        <w:t xml:space="preserve"> haber elementos contradictorios.</w:t>
+      </w:r>
+    </w:p>
+    <w:p>
+      <w:pPr>
+        <w:pStyle w:val="PSI-Comentario"/>
+      </w:pPr>
+      <w:r>
+        <w:t>Ser no ambigua, todo término referido al área de aplicación debe estar definido en un glosario.</w:t>
+      </w:r>
+    </w:p>
+    <w:p>
+      <w:pPr>
+        <w:pStyle w:val="PSI-Comentario"/>
+      </w:pPr>
+      <w:r>
+        <w:t>Ser verificable, debe ser posible verificar siguiendo un método definido, si el producto final cumple o no con cada requerimiento.</w:t>
+      </w:r>
+    </w:p>
+    <w:p>
+      <w:pPr>
+        <w:pStyle w:val="PSI-Comentario"/>
+      </w:pPr>
+      <w:r>
+        <w:t>Estar acompañada de un detalle de los procedimientos adecuados para verificar si el producto cumple o no con los requerimientos.</w:t>
+      </w:r>
+    </w:p>
+    <w:p>
+      <w:pPr>
+        <w:pStyle w:val="PSI-Comentario"/>
+      </w:pPr>
+      <w:r>
+        <w:t>Incluir requerimientos de calidad del producto a construir.</w:t>
+      </w:r>
+    </w:p>
+    <w:p>
+      <w:pPr>
+        <w:pStyle w:val="PSI-Comentario"/>
+      </w:pPr>
+    </w:p>
+    <w:p>
+      <w:pPr>
+        <w:pStyle w:val="PSI-Comentario"/>
+      </w:pPr>
+      <w:r>
+        <w:t>Los requerimientos de calidad del producto a construir son considerados dentro de atributos específicos del software que tienen incidencia sobre la ‘calidad en el uso’.</w:t>
       </w:r>
       <w:r>
         <w:t>]</w:t>
@@ -5813,138 +5959,581 @@
     </w:p>
     <w:p>
       <w:pPr>
+        <w:pStyle w:val="MNormal"/>
+      </w:pPr>
+    </w:p>
+    <w:p>
+      <w:pPr>
+        <w:pStyle w:val="MNormal"/>
+      </w:pPr>
+    </w:p>
+    <w:p>
+      <w:pPr>
+        <w:pStyle w:val="PSI-Comentario"/>
+      </w:pPr>
+      <w:r>
+        <w:t>[</w:t>
+      </w:r>
+      <w:r>
+        <w:t>Funcionalidad</w:t>
+      </w:r>
+    </w:p>
+    <w:p>
+      <w:pPr>
+        <w:pStyle w:val="PSI-ComentarioNumeracin"/>
+      </w:pPr>
+      <w:r>
+        <w:t>A</w:t>
+      </w:r>
+      <w:r>
+        <w:t>decuación a las necesidades</w:t>
+      </w:r>
+    </w:p>
+    <w:p>
+      <w:pPr>
+        <w:pStyle w:val="PSI-ComentarioNumeracin"/>
+      </w:pPr>
+      <w:r>
+        <w:t>P</w:t>
+      </w:r>
+      <w:r>
+        <w:t>recisión de los resultados</w:t>
+      </w:r>
+    </w:p>
+    <w:p>
+      <w:pPr>
+        <w:pStyle w:val="PSI-ComentarioNumeracin"/>
+      </w:pPr>
+      <w:r>
+        <w:t>I</w:t>
+      </w:r>
+      <w:r>
+        <w:t>nteroperabilidad</w:t>
+      </w:r>
+    </w:p>
+    <w:p>
+      <w:pPr>
+        <w:pStyle w:val="PSI-ComentarioNumeracin"/>
+      </w:pPr>
+      <w:r>
+        <w:lastRenderedPageBreak/>
+        <w:t>S</w:t>
+      </w:r>
+      <w:r>
+        <w:t>eguridad de los datos</w:t>
+      </w:r>
+    </w:p>
+    <w:p>
+      <w:pPr>
+        <w:pStyle w:val="MNormal"/>
+      </w:pPr>
+    </w:p>
+    <w:p>
+      <w:pPr>
+        <w:pStyle w:val="PSI-Comentario"/>
+      </w:pPr>
+      <w:r>
+        <w:t>Confiabilidad</w:t>
+      </w:r>
+    </w:p>
+    <w:p>
+      <w:pPr>
+        <w:pStyle w:val="PSI-ComentarioNumeracin"/>
+      </w:pPr>
+      <w:r>
+        <w:t>M</w:t>
+      </w:r>
+      <w:r>
+        <w:t>adurez</w:t>
+      </w:r>
+    </w:p>
+    <w:p>
+      <w:pPr>
+        <w:pStyle w:val="PSI-ComentarioNumeracin"/>
+      </w:pPr>
+      <w:r>
+        <w:t>T</w:t>
+      </w:r>
+      <w:r>
+        <w:t>olerancia a faltas</w:t>
+      </w:r>
+    </w:p>
+    <w:p>
+      <w:pPr>
+        <w:pStyle w:val="PSI-ComentarioNumeracin"/>
+      </w:pPr>
+      <w:r>
+        <w:t>R</w:t>
+      </w:r>
+      <w:r>
+        <w:t>ecuperabilidad</w:t>
+      </w:r>
+    </w:p>
+    <w:p>
+      <w:pPr>
+        <w:pStyle w:val="PSI-Comentario"/>
+      </w:pPr>
+      <w:r>
+        <w:br/>
+      </w:r>
+      <w:r>
+        <w:t>Usabilidad</w:t>
+      </w:r>
+    </w:p>
+    <w:p>
+      <w:pPr>
+        <w:pStyle w:val="PSI-ComentarioNumeracin"/>
+      </w:pPr>
+      <w:r>
+        <w:t>C</w:t>
+      </w:r>
+      <w:r>
+        <w:t>omprensible</w:t>
+      </w:r>
+    </w:p>
+    <w:p>
+      <w:pPr>
+        <w:pStyle w:val="PSI-ComentarioNumeracin"/>
+      </w:pPr>
+      <w:proofErr w:type="spellStart"/>
+      <w:r>
+        <w:t>A</w:t>
+      </w:r>
+      <w:r>
+        <w:t>prendible</w:t>
+      </w:r>
+      <w:proofErr w:type="spellEnd"/>
+    </w:p>
+    <w:p>
+      <w:pPr>
+        <w:pStyle w:val="PSI-ComentarioNumeracin"/>
+      </w:pPr>
+      <w:r>
+        <w:t>O</w:t>
+      </w:r>
+      <w:r>
+        <w:t>perable</w:t>
+      </w:r>
+    </w:p>
+    <w:p>
+      <w:pPr>
+        <w:pStyle w:val="PSI-ComentarioNumeracin"/>
+      </w:pPr>
+      <w:r>
+        <w:t>A</w:t>
+      </w:r>
+      <w:r>
+        <w:t>tractivo</w:t>
+      </w:r>
+    </w:p>
+    <w:p>
+      <w:pPr>
+        <w:pStyle w:val="MNormal"/>
+      </w:pPr>
+    </w:p>
+    <w:p>
+      <w:pPr>
+        <w:pStyle w:val="PSI-Comentario"/>
+      </w:pPr>
+    </w:p>
+    <w:p>
+      <w:pPr>
+        <w:pStyle w:val="PSI-Comentario"/>
+      </w:pPr>
+      <w:r>
+        <w:t>Eficiencia</w:t>
+      </w:r>
+    </w:p>
+    <w:p>
+      <w:pPr>
+        <w:pStyle w:val="PSI-ComentarioNumeracin"/>
+        <w:rPr>
+          <w:b/>
+        </w:rPr>
+      </w:pPr>
+      <w:r>
+        <w:t>C</w:t>
+      </w:r>
+      <w:r>
+        <w:t>omportamiento respecto al tiempo (Ver si aplica)</w:t>
+      </w:r>
+    </w:p>
+    <w:p>
+      <w:pPr>
+        <w:pStyle w:val="PSI-ComentarioNumeracin"/>
+      </w:pPr>
+      <w:r>
+        <w:t>U</w:t>
+      </w:r>
+      <w:r>
+        <w:t>tilización de recursos</w:t>
+      </w:r>
+    </w:p>
+    <w:p>
+      <w:pPr>
+        <w:pStyle w:val="PSI-Comentario"/>
+      </w:pPr>
+      <w:r>
+        <w:br/>
+      </w:r>
+      <w:r>
+        <w:t>Mantenibilidad</w:t>
+      </w:r>
+    </w:p>
+    <w:p>
+      <w:pPr>
+        <w:pStyle w:val="PSI-ComentarioNumeracin"/>
+      </w:pPr>
+      <w:r>
+        <w:t>A</w:t>
+      </w:r>
+      <w:r>
+        <w:t>nalizable</w:t>
+      </w:r>
+    </w:p>
+    <w:p>
+      <w:pPr>
+        <w:pStyle w:val="PSI-ComentarioNumeracin"/>
+      </w:pPr>
+      <w:r>
+        <w:t>M</w:t>
+      </w:r>
+      <w:r>
+        <w:t>odificable</w:t>
+      </w:r>
+    </w:p>
+    <w:p>
+      <w:pPr>
+        <w:pStyle w:val="PSI-ComentarioNumeracin"/>
+      </w:pPr>
+      <w:r>
+        <w:t>E</w:t>
+      </w:r>
+      <w:r>
+        <w:t>stable, no se producen efectos inesperados luego de modificaciones</w:t>
+      </w:r>
+    </w:p>
+    <w:p>
+      <w:pPr>
+        <w:pStyle w:val="PSI-ComentarioNumeracin"/>
+      </w:pPr>
+      <w:r>
+        <w:t>V</w:t>
+      </w:r>
+      <w:r>
+        <w:t>erificable</w:t>
+      </w:r>
+    </w:p>
+    <w:p>
+      <w:pPr>
+        <w:pStyle w:val="PSI-Comentario"/>
+      </w:pPr>
+    </w:p>
+    <w:p>
+      <w:pPr>
+        <w:pStyle w:val="PSI-Comentario"/>
+      </w:pPr>
+      <w:r>
+        <w:t>Portabilidad</w:t>
+      </w:r>
+    </w:p>
+    <w:p>
+      <w:pPr>
+        <w:pStyle w:val="PSI-ComentarioNumeracin"/>
+      </w:pPr>
+      <w:r>
+        <w:t>A</w:t>
+      </w:r>
+      <w:r>
+        <w:t>daptable (Ver si aplica)</w:t>
+      </w:r>
+    </w:p>
+    <w:p>
+      <w:pPr>
+        <w:pStyle w:val="PSI-ComentarioNumeracin"/>
+      </w:pPr>
+      <w:r>
+        <w:t>I</w:t>
+      </w:r>
+      <w:r>
+        <w:t>nstalable</w:t>
+      </w:r>
+    </w:p>
+    <w:p>
+      <w:pPr>
+        <w:pStyle w:val="PSI-ComentarioNumeracin"/>
+      </w:pPr>
+      <w:r>
+        <w:t>C</w:t>
+      </w:r>
+      <w:r>
+        <w:t>o-existencia</w:t>
+      </w:r>
+    </w:p>
+    <w:p>
+      <w:pPr>
+        <w:pStyle w:val="PSI-ComentarioNumeracin"/>
+      </w:pPr>
+      <w:r>
+        <w:t>R</w:t>
+      </w:r>
+      <w:r>
+        <w:t>eemplazante (Ver si aplica)</w:t>
+      </w:r>
+    </w:p>
+    <w:p>
+      <w:pPr>
+        <w:pStyle w:val="PSI-Comentario"/>
+      </w:pPr>
+    </w:p>
+    <w:p>
+      <w:pPr>
+        <w:pStyle w:val="PSI-Comentario"/>
+      </w:pPr>
+      <w:r>
+        <w:t>C</w:t>
+      </w:r>
+      <w:r>
+        <w:t>ada uno de estos atributos debe cumplir con las normas y regulaciones aplicables a cada uno.</w:t>
+      </w:r>
+      <w:r>
+        <w:t>]</w:t>
+      </w:r>
+    </w:p>
+    <w:p>
+      <w:pPr>
+        <w:pStyle w:val="PSI-Normal"/>
+      </w:pPr>
+    </w:p>
+    <w:p>
+      <w:pPr>
         <w:pStyle w:val="PSI-Ttulo3"/>
       </w:pPr>
-      <w:bookmarkStart w:id="31" w:name="_Toc21938349"/>
+      <w:bookmarkStart w:id="34" w:name="_Toc21938350"/>
+      <w:bookmarkStart w:id="35" w:name="_Toc259524488"/>
       <w:r>
         <w:lastRenderedPageBreak/>
+        <w:t>Descripción del diseño del software</w:t>
+      </w:r>
+      <w:bookmarkEnd w:id="34"/>
+      <w:bookmarkEnd w:id="35"/>
+    </w:p>
+    <w:p>
+      <w:pPr>
+        <w:pStyle w:val="PSI-Comentario"/>
+      </w:pPr>
+      <w:r>
+        <w:t>[</w:t>
+      </w:r>
+      <w:r>
+        <w:t>El documento de diseño especifica como el software será construido para satisfacer los requerimientos.</w:t>
+      </w:r>
+    </w:p>
+    <w:p>
+      <w:pPr>
+        <w:pStyle w:val="PSI-Comentario"/>
+      </w:pPr>
+      <w:r>
+        <w:t>Deberá describir los componentes y subcomponentes del diseño del software, incluyendo interfaces internas. Este documento deberá ser elaborado primero como Preliminar y luego será gradualmente extendido hasta llegar a obtener el Detallado.</w:t>
+      </w:r>
+    </w:p>
+    <w:p>
+      <w:pPr>
+        <w:pStyle w:val="PSI-Comentario"/>
+      </w:pPr>
+      <w:r>
+        <w:t>El cliente deberá obtener como resultado del proyecto el diseño de un producto de software que cubra aquellos aspectos que se haya acordado con el cliente incorporar al diseño, en función de la importancia que estos presenten y de sus conexiones lógicas.</w:t>
+      </w:r>
+      <w:r>
+        <w:t>]</w:t>
+      </w:r>
+    </w:p>
+    <w:p>
+      <w:pPr>
+        <w:pStyle w:val="PSI-Comentario"/>
+      </w:pPr>
+      <w:r>
+        <w:t>[</w:t>
+      </w:r>
+      <w:r>
+        <w:t>El diseño debe:</w:t>
+      </w:r>
+    </w:p>
+    <w:p>
+      <w:pPr>
+        <w:pStyle w:val="PSI-Comentario"/>
+      </w:pPr>
+      <w:r>
+        <w:t>Corresponder a los requerimientos a incorporar:</w:t>
+      </w:r>
+    </w:p>
+    <w:p>
+      <w:pPr>
+        <w:pStyle w:val="PSI-Comentario"/>
+      </w:pPr>
+      <w:r>
+        <w:t>Todo elemento del diseño debe contribuir a algún requerimiento</w:t>
+      </w:r>
+    </w:p>
+    <w:p>
+      <w:pPr>
+        <w:pStyle w:val="PSI-Comentario"/>
+      </w:pPr>
+      <w:r>
+        <w:t>La implementación de todo requerimiento a incorporar debe estar contemplada en por lo menos un elemento del diseño.</w:t>
+      </w:r>
+    </w:p>
+    <w:p>
+      <w:pPr>
+        <w:pStyle w:val="PSI-Comentario"/>
+      </w:pPr>
+      <w:r>
+        <w:t>Ser consistente con la calidad del producto</w:t>
+      </w:r>
+      <w:r>
+        <w:t>]</w:t>
+      </w:r>
+    </w:p>
+    <w:p>
+      <w:pPr>
+        <w:pStyle w:val="PSI-Normal"/>
+      </w:pPr>
+    </w:p>
+    <w:p>
+      <w:pPr>
+        <w:pStyle w:val="PSI-Ttulo3"/>
+      </w:pPr>
+      <w:bookmarkStart w:id="36" w:name="_Toc21938351"/>
+      <w:bookmarkStart w:id="37" w:name="_Toc259524489"/>
+      <w:r>
+        <w:t>Plan de Verificación &amp; Validación</w:t>
+      </w:r>
+      <w:bookmarkEnd w:id="36"/>
+      <w:bookmarkEnd w:id="37"/>
+    </w:p>
+    <w:p>
+      <w:pPr>
+        <w:pStyle w:val="PSI-Comentario"/>
+      </w:pPr>
+      <w:r>
+        <w:t>[</w:t>
+      </w:r>
+      <w:r>
+        <w:t>El Plan de V &amp; V deberá identificar y describir los métodos a ser utilizados en:</w:t>
+      </w:r>
+    </w:p>
+    <w:p>
+      <w:pPr>
+        <w:pStyle w:val="PSI-Comentario"/>
+      </w:pPr>
+      <w:r>
+        <w:t>La verificación de que:</w:t>
+      </w:r>
+    </w:p>
+    <w:p>
+      <w:pPr>
+        <w:pStyle w:val="PSI-ComentarioNumeracin"/>
+      </w:pPr>
+      <w:r>
+        <w:t>a.</w:t>
+      </w:r>
+      <w:r>
+        <w:t xml:space="preserve">  L</w:t>
+      </w:r>
+      <w:r>
+        <w:t>os requerimientos descritos en el documento de requerimientos han sido aprobados por una autoridad apropiada.</w:t>
+      </w:r>
+    </w:p>
+    <w:p>
+      <w:pPr>
+        <w:pStyle w:val="PSI-ComentarioNumeracin"/>
+      </w:pPr>
+      <w:r>
+        <w:t xml:space="preserve">b. </w:t>
+      </w:r>
+      <w:r>
+        <w:t>L</w:t>
+      </w:r>
+      <w:r>
+        <w:t>os requerimientos descritos en el documento de requerimientos son implementados en el diseño expresado en el documento de diseño.</w:t>
+      </w:r>
+    </w:p>
+    <w:p>
+      <w:pPr>
+        <w:pStyle w:val="PSI-ComentarioNumeracin"/>
+      </w:pPr>
+      <w:r>
+        <w:t xml:space="preserve">c. </w:t>
+      </w:r>
+      <w:r>
+        <w:t>E</w:t>
+      </w:r>
+      <w:r>
+        <w:t>l diseño expresado en el documento de diseño esta implementado en código.</w:t>
+      </w:r>
+    </w:p>
+    <w:p>
+      <w:pPr>
+        <w:pStyle w:val="PSI-Comentario"/>
+      </w:pPr>
+      <w:r>
+        <w:t>Validar que el código, cuando es ejecutado, se adecua a los requerimientos expresados en el documento de requerimientos.</w:t>
+      </w:r>
+      <w:r>
+        <w:t>]</w:t>
+      </w:r>
+    </w:p>
+    <w:p>
+      <w:pPr>
+        <w:pStyle w:val="PSI-Ttulo3"/>
+      </w:pPr>
+      <w:bookmarkStart w:id="38" w:name="_Toc21938352"/>
+    </w:p>
+    <w:p>
+      <w:pPr>
+        <w:pStyle w:val="PSI-Ttulo3"/>
+      </w:pPr>
+      <w:r>
         <w:br/>
       </w:r>
-      <w:bookmarkStart w:id="32" w:name="_Toc259524487"/>
-      <w:r>
-        <w:t>Especificación de requerimientos del software</w:t>
-      </w:r>
-      <w:bookmarkEnd w:id="31"/>
-      <w:bookmarkEnd w:id="32"/>
-    </w:p>
-    <w:p>
-      <w:pPr>
-        <w:pStyle w:val="PSI-Comentario"/>
-      </w:pPr>
-      <w:r>
+      <w:bookmarkStart w:id="39" w:name="_Toc21938353"/>
+      <w:bookmarkStart w:id="40" w:name="_Toc259524490"/>
+      <w:bookmarkEnd w:id="38"/>
+      <w:r>
+        <w:t>Documentación de usuario</w:t>
+      </w:r>
+      <w:bookmarkEnd w:id="39"/>
+      <w:bookmarkEnd w:id="40"/>
+    </w:p>
+    <w:p>
+      <w:pPr>
+        <w:pStyle w:val="PSI-Comentario"/>
+      </w:pPr>
+      <w:r>
+        <w:rPr>
+          <w:lang w:val="es-ES"/>
+        </w:rPr>
         <w:t>[</w:t>
       </w:r>
       <w:r>
-        <w:t xml:space="preserve">El documento de especificación de requerimientos deberá describir, de forma clara y precisa, cada uno de los requerimientos esenciales del software además de las interfaces externas. </w:t>
-      </w:r>
-    </w:p>
-    <w:p>
-      <w:pPr>
-        <w:pStyle w:val="PSI-Comentario"/>
-      </w:pPr>
-      <w:r>
-        <w:t>El cliente deberá obtener como resultado del proyecto una especificación adecuada a sus necesidades en el área de alcance del proyecto, de acuerdo al compromiso inicial del trabajo y a los cambios que este haya sufrido a lo largo del proyecto, que cubra aquellos aspectos que se haya acordado detallar con el cliente.</w:t>
-      </w:r>
-    </w:p>
-    <w:p>
-      <w:pPr>
-        <w:pStyle w:val="PSI-Comentario"/>
-      </w:pPr>
-    </w:p>
-    <w:p>
-      <w:pPr>
-        <w:pStyle w:val="PSI-Comentario"/>
-      </w:pPr>
-    </w:p>
-    <w:p>
-      <w:pPr>
-        <w:pStyle w:val="PSI-Comentario"/>
-      </w:pPr>
-      <w:r>
-        <w:t>La especificación debe:</w:t>
-      </w:r>
-    </w:p>
-    <w:p>
-      <w:pPr>
-        <w:pStyle w:val="PSI-Comentario"/>
-      </w:pPr>
-      <w:r>
-        <w:t>Ser completa:</w:t>
-      </w:r>
-    </w:p>
-    <w:p>
-      <w:pPr>
-        <w:pStyle w:val="PSI-ComentarioNumeracin"/>
-      </w:pPr>
-      <w:r>
-        <w:t xml:space="preserve"> Externa, respecto al alcance acordado.</w:t>
-      </w:r>
-    </w:p>
-    <w:p>
-      <w:pPr>
-        <w:pStyle w:val="PSI-ComentarioNumeracin"/>
-      </w:pPr>
-      <w:r>
-        <w:t xml:space="preserve"> Internamente, no deben existir elementos sin especificar.</w:t>
-      </w:r>
-    </w:p>
-    <w:p>
-      <w:pPr>
-        <w:pStyle w:val="PSI-Comentario"/>
-      </w:pPr>
-      <w:r>
-        <w:t xml:space="preserve">Ser consistente, no </w:t>
-      </w:r>
-      <w:r>
-        <w:t>puede</w:t>
-      </w:r>
-      <w:r>
-        <w:t xml:space="preserve"> haber elementos contradictorios.</w:t>
-      </w:r>
-    </w:p>
-    <w:p>
-      <w:pPr>
-        <w:pStyle w:val="PSI-Comentario"/>
-      </w:pPr>
-      <w:r>
-        <w:t>Ser no ambigua, todo término referido al área de aplicación debe estar definido en un glosario.</w:t>
-      </w:r>
-    </w:p>
-    <w:p>
-      <w:pPr>
-        <w:pStyle w:val="PSI-Comentario"/>
-      </w:pPr>
-      <w:r>
-        <w:t>Ser verificable, debe ser posible verificar siguiendo un método definido, si el producto final cumple o no con cada requerimiento.</w:t>
-      </w:r>
-    </w:p>
-    <w:p>
-      <w:pPr>
-        <w:pStyle w:val="PSI-Comentario"/>
-      </w:pPr>
-      <w:r>
-        <w:t>Estar acompañada de un detalle de los procedimientos adecuados para verificar si el producto cumple o no con los requerimientos.</w:t>
-      </w:r>
-    </w:p>
-    <w:p>
-      <w:pPr>
-        <w:pStyle w:val="PSI-Comentario"/>
-      </w:pPr>
-      <w:r>
-        <w:t>Incluir requerimientos de calidad del producto a construir.</w:t>
-      </w:r>
-    </w:p>
-    <w:p>
-      <w:pPr>
-        <w:pStyle w:val="PSI-Comentario"/>
-      </w:pPr>
-    </w:p>
-    <w:p>
-      <w:pPr>
-        <w:pStyle w:val="PSI-Comentario"/>
-      </w:pPr>
-      <w:r>
-        <w:t>Los requerimientos de calidad del producto a construir son considerados dentro de atributos específicos del software que tienen incidencia sobre la ‘calidad en el uso’.</w:t>
+        <w:t>La documentación de usuario debe especificar y describir los datos y entradas de control requeridos, así como la secuencia de entradas, opciones, limitaciones de programa y otros ítems necesarios para la ejecución exitosa del software.</w:t>
+      </w:r>
+    </w:p>
+    <w:p>
+      <w:pPr>
+        <w:pStyle w:val="PSI-Comentario"/>
+      </w:pPr>
+      <w:r>
+        <w:lastRenderedPageBreak/>
+        <w:t>Todos los errores deben ser identificados y las acciones correctivas descritas.</w:t>
+      </w:r>
+    </w:p>
+    <w:p>
+      <w:pPr>
+        <w:pStyle w:val="PSI-Comentario"/>
+      </w:pPr>
+      <w:r>
+        <w:t>Como resultado del proyecto el cliente obtendrá una documentación para el usuario de acuerdo a los requerimientos específicos del proyecto.</w:t>
       </w:r>
       <w:r>
         <w:t>]</w:t>
@@ -5952,602 +6541,19 @@
     </w:p>
     <w:p>
       <w:pPr>
-        <w:pStyle w:val="MNormal"/>
-      </w:pPr>
-    </w:p>
-    <w:p>
-      <w:pPr>
-        <w:pStyle w:val="MNormal"/>
-      </w:pPr>
-    </w:p>
-    <w:p>
-      <w:pPr>
-        <w:pStyle w:val="PSI-Comentario"/>
-      </w:pPr>
-      <w:r>
-        <w:t>[</w:t>
-      </w:r>
-      <w:r>
-        <w:t>Funcionalidad</w:t>
-      </w:r>
-    </w:p>
-    <w:p>
-      <w:pPr>
-        <w:pStyle w:val="PSI-ComentarioNumeracin"/>
-      </w:pPr>
-      <w:r>
-        <w:t>A</w:t>
-      </w:r>
-      <w:r>
-        <w:t>decuación a las necesidades</w:t>
-      </w:r>
-    </w:p>
-    <w:p>
-      <w:pPr>
-        <w:pStyle w:val="PSI-ComentarioNumeracin"/>
-      </w:pPr>
-      <w:r>
-        <w:t>P</w:t>
-      </w:r>
-      <w:r>
-        <w:t>recisión de los resultados</w:t>
-      </w:r>
-    </w:p>
-    <w:p>
-      <w:pPr>
-        <w:pStyle w:val="PSI-ComentarioNumeracin"/>
-      </w:pPr>
-      <w:r>
-        <w:t>I</w:t>
-      </w:r>
-      <w:r>
-        <w:t>nteroperabilidad</w:t>
-      </w:r>
-    </w:p>
-    <w:p>
-      <w:pPr>
-        <w:pStyle w:val="PSI-ComentarioNumeracin"/>
-      </w:pPr>
-      <w:r>
-        <w:t>S</w:t>
-      </w:r>
-      <w:r>
-        <w:t>eguridad de los datos</w:t>
-      </w:r>
-    </w:p>
-    <w:p>
-      <w:pPr>
-        <w:pStyle w:val="MNormal"/>
-      </w:pPr>
-    </w:p>
-    <w:p>
-      <w:pPr>
-        <w:pStyle w:val="PSI-Comentario"/>
-      </w:pPr>
-      <w:r>
-        <w:t>Confiabilidad</w:t>
-      </w:r>
-    </w:p>
-    <w:p>
-      <w:pPr>
-        <w:pStyle w:val="PSI-ComentarioNumeracin"/>
-      </w:pPr>
-      <w:r>
-        <w:t>M</w:t>
-      </w:r>
-      <w:r>
-        <w:t>adurez</w:t>
-      </w:r>
-    </w:p>
-    <w:p>
-      <w:pPr>
-        <w:pStyle w:val="PSI-ComentarioNumeracin"/>
-      </w:pPr>
-      <w:r>
-        <w:lastRenderedPageBreak/>
-        <w:t>T</w:t>
-      </w:r>
-      <w:r>
-        <w:t>olerancia a faltas</w:t>
-      </w:r>
-    </w:p>
-    <w:p>
-      <w:pPr>
-        <w:pStyle w:val="PSI-ComentarioNumeracin"/>
-      </w:pPr>
-      <w:r>
-        <w:t>R</w:t>
-      </w:r>
-      <w:r>
-        <w:t>ecuperabilidad</w:t>
-      </w:r>
-    </w:p>
-    <w:p>
-      <w:pPr>
-        <w:pStyle w:val="PSI-Comentario"/>
-      </w:pPr>
-      <w:r>
-        <w:br/>
-      </w:r>
-      <w:r>
-        <w:t>Usabilidad</w:t>
-      </w:r>
-    </w:p>
-    <w:p>
-      <w:pPr>
-        <w:pStyle w:val="PSI-ComentarioNumeracin"/>
-      </w:pPr>
-      <w:r>
-        <w:t>C</w:t>
-      </w:r>
-      <w:r>
-        <w:t>omprensible</w:t>
-      </w:r>
-    </w:p>
-    <w:p>
-      <w:pPr>
-        <w:pStyle w:val="PSI-ComentarioNumeracin"/>
-      </w:pPr>
-      <w:proofErr w:type="spellStart"/>
-      <w:r>
-        <w:t>A</w:t>
-      </w:r>
-      <w:r>
-        <w:t>prendible</w:t>
-      </w:r>
-      <w:proofErr w:type="spellEnd"/>
-    </w:p>
-    <w:p>
-      <w:pPr>
-        <w:pStyle w:val="PSI-ComentarioNumeracin"/>
-      </w:pPr>
-      <w:r>
-        <w:t>O</w:t>
-      </w:r>
-      <w:r>
-        <w:t>perable</w:t>
-      </w:r>
-    </w:p>
-    <w:p>
-      <w:pPr>
-        <w:pStyle w:val="PSI-ComentarioNumeracin"/>
-      </w:pPr>
-      <w:r>
-        <w:t>A</w:t>
-      </w:r>
-      <w:r>
-        <w:t>tractivo</w:t>
-      </w:r>
-    </w:p>
-    <w:p>
-      <w:pPr>
-        <w:pStyle w:val="MNormal"/>
-      </w:pPr>
-    </w:p>
-    <w:p>
-      <w:pPr>
-        <w:pStyle w:val="PSI-Comentario"/>
-      </w:pPr>
-    </w:p>
-    <w:p>
-      <w:pPr>
-        <w:pStyle w:val="PSI-Comentario"/>
-      </w:pPr>
-      <w:r>
-        <w:t>Eficiencia</w:t>
-      </w:r>
-    </w:p>
-    <w:p>
-      <w:pPr>
-        <w:pStyle w:val="PSI-ComentarioNumeracin"/>
-        <w:rPr>
-          <w:b/>
-        </w:rPr>
-      </w:pPr>
-      <w:r>
-        <w:t>C</w:t>
-      </w:r>
-      <w:r>
-        <w:t>omportamiento respecto al tiempo (Ver si aplica)</w:t>
-      </w:r>
-    </w:p>
-    <w:p>
-      <w:pPr>
-        <w:pStyle w:val="PSI-ComentarioNumeracin"/>
-      </w:pPr>
-      <w:r>
-        <w:t>U</w:t>
-      </w:r>
-      <w:r>
-        <w:t>tilización de recursos</w:t>
-      </w:r>
-    </w:p>
-    <w:p>
-      <w:pPr>
-        <w:pStyle w:val="PSI-Comentario"/>
-      </w:pPr>
-      <w:r>
-        <w:br/>
-      </w:r>
-      <w:r>
-        <w:t>Mantenibilidad</w:t>
-      </w:r>
-    </w:p>
-    <w:p>
-      <w:pPr>
-        <w:pStyle w:val="PSI-ComentarioNumeracin"/>
-      </w:pPr>
-      <w:r>
-        <w:t>A</w:t>
-      </w:r>
-      <w:r>
-        <w:t>nalizable</w:t>
-      </w:r>
-    </w:p>
-    <w:p>
-      <w:pPr>
-        <w:pStyle w:val="PSI-ComentarioNumeracin"/>
-      </w:pPr>
-      <w:r>
-        <w:t>M</w:t>
-      </w:r>
-      <w:r>
-        <w:t>odificable</w:t>
-      </w:r>
-    </w:p>
-    <w:p>
-      <w:pPr>
-        <w:pStyle w:val="PSI-ComentarioNumeracin"/>
-      </w:pPr>
-      <w:r>
-        <w:t>E</w:t>
-      </w:r>
-      <w:r>
-        <w:t>stable, no se producen efectos inesperados luego de modificaciones</w:t>
-      </w:r>
-    </w:p>
-    <w:p>
-      <w:pPr>
-        <w:pStyle w:val="PSI-ComentarioNumeracin"/>
-      </w:pPr>
-      <w:r>
-        <w:t>V</w:t>
-      </w:r>
-      <w:r>
-        <w:t>erificable</w:t>
-      </w:r>
-    </w:p>
-    <w:p>
-      <w:pPr>
-        <w:pStyle w:val="PSI-Comentario"/>
-      </w:pPr>
-    </w:p>
-    <w:p>
-      <w:pPr>
-        <w:pStyle w:val="PSI-Comentario"/>
-      </w:pPr>
-      <w:r>
-        <w:t>Portabilidad</w:t>
-      </w:r>
-    </w:p>
-    <w:p>
-      <w:pPr>
-        <w:pStyle w:val="PSI-ComentarioNumeracin"/>
-      </w:pPr>
-      <w:r>
-        <w:t>A</w:t>
-      </w:r>
-      <w:r>
-        <w:t>daptable (Ver si aplica)</w:t>
-      </w:r>
-    </w:p>
-    <w:p>
-      <w:pPr>
-        <w:pStyle w:val="PSI-ComentarioNumeracin"/>
-      </w:pPr>
-      <w:r>
-        <w:t>I</w:t>
-      </w:r>
-      <w:r>
-        <w:t>nstalable</w:t>
-      </w:r>
-    </w:p>
-    <w:p>
-      <w:pPr>
-        <w:pStyle w:val="PSI-ComentarioNumeracin"/>
-      </w:pPr>
-      <w:proofErr w:type="spellStart"/>
-      <w:r>
-        <w:t>C</w:t>
-      </w:r>
-      <w:r>
-        <w:t>o-existencia</w:t>
-      </w:r>
-      <w:proofErr w:type="spellEnd"/>
-    </w:p>
-    <w:p>
-      <w:pPr>
-        <w:pStyle w:val="PSI-ComentarioNumeracin"/>
-      </w:pPr>
-      <w:r>
-        <w:t>R</w:t>
-      </w:r>
-      <w:r>
-        <w:t>eemplazante (Ver si aplica)</w:t>
-      </w:r>
-    </w:p>
-    <w:p>
-      <w:pPr>
-        <w:pStyle w:val="PSI-Comentario"/>
-      </w:pPr>
-    </w:p>
-    <w:p>
-      <w:pPr>
-        <w:pStyle w:val="PSI-Comentario"/>
-      </w:pPr>
-      <w:r>
-        <w:t>C</w:t>
-      </w:r>
-      <w:r>
-        <w:t>ada uno de estos atributos debe cumplir con las normas y regulaciones aplicables a cada uno.</w:t>
-      </w:r>
-      <w:r>
-        <w:t>]</w:t>
-      </w:r>
-    </w:p>
-    <w:p>
-      <w:pPr>
-        <w:pStyle w:val="PSI-Normal"/>
-      </w:pPr>
-    </w:p>
-    <w:p>
-      <w:pPr>
-        <w:pStyle w:val="PSI-Ttulo3"/>
-      </w:pPr>
-      <w:bookmarkStart w:id="33" w:name="_Toc21938350"/>
-      <w:bookmarkStart w:id="34" w:name="_Toc259524488"/>
-      <w:r>
-        <w:t>Descripción del diseño del software</w:t>
-      </w:r>
-      <w:bookmarkEnd w:id="33"/>
-      <w:bookmarkEnd w:id="34"/>
-    </w:p>
-    <w:p>
-      <w:pPr>
-        <w:pStyle w:val="PSI-Comentario"/>
-      </w:pPr>
-      <w:r>
-        <w:t>[</w:t>
-      </w:r>
-      <w:r>
-        <w:t>El documento de diseño especifica como el software será construido para satisfacer los requerimientos.</w:t>
-      </w:r>
-    </w:p>
-    <w:p>
-      <w:pPr>
-        <w:pStyle w:val="PSI-Comentario"/>
-      </w:pPr>
-      <w:r>
-        <w:lastRenderedPageBreak/>
-        <w:t>Deberá describir los componentes y subcomponentes del diseño del software, incluyendo interfaces internas. Este documento deberá ser elaborado primero como Preliminar y luego será gradualmente extendido hasta llegar a obtener el Detallado.</w:t>
-      </w:r>
-    </w:p>
-    <w:p>
-      <w:pPr>
-        <w:pStyle w:val="PSI-Comentario"/>
-      </w:pPr>
-      <w:r>
-        <w:t>El cliente deberá obtener como resultado del proyecto el diseño de un producto de software que cubra aquellos aspectos que se haya acordado con el cliente incorporar al diseño, en función de la importancia que estos presenten y de sus conexiones lógicas.</w:t>
-      </w:r>
-      <w:r>
-        <w:t>]</w:t>
-      </w:r>
-    </w:p>
-    <w:p>
-      <w:pPr>
-        <w:pStyle w:val="PSI-Comentario"/>
-      </w:pPr>
-      <w:r>
-        <w:t>[</w:t>
-      </w:r>
-      <w:r>
-        <w:t>El diseño debe:</w:t>
-      </w:r>
-    </w:p>
-    <w:p>
-      <w:pPr>
-        <w:pStyle w:val="PSI-Comentario"/>
-      </w:pPr>
-      <w:r>
-        <w:t>Corresponder a los requerimientos a incorporar:</w:t>
-      </w:r>
-    </w:p>
-    <w:p>
-      <w:pPr>
-        <w:pStyle w:val="PSI-Comentario"/>
-      </w:pPr>
-      <w:r>
-        <w:t>Todo elemento del diseño debe contribuir a algún requerimiento</w:t>
-      </w:r>
-    </w:p>
-    <w:p>
-      <w:pPr>
-        <w:pStyle w:val="PSI-Comentario"/>
-      </w:pPr>
-      <w:r>
-        <w:t>La implementación de todo requerimiento a incorporar debe estar contemplada en por lo menos un elemento del diseño.</w:t>
-      </w:r>
-    </w:p>
-    <w:p>
-      <w:pPr>
-        <w:pStyle w:val="PSI-Comentario"/>
-      </w:pPr>
-      <w:r>
-        <w:t>Ser consistente con la calidad del producto</w:t>
-      </w:r>
-      <w:r>
-        <w:t>]</w:t>
-      </w:r>
-    </w:p>
-    <w:p>
-      <w:pPr>
-        <w:pStyle w:val="PSI-Normal"/>
-      </w:pPr>
-    </w:p>
-    <w:p>
-      <w:pPr>
-        <w:pStyle w:val="PSI-Ttulo3"/>
-      </w:pPr>
-      <w:bookmarkStart w:id="35" w:name="_Toc21938351"/>
-      <w:bookmarkStart w:id="36" w:name="_Toc259524489"/>
-      <w:r>
-        <w:t>Plan de Verificación &amp; Validación</w:t>
-      </w:r>
-      <w:bookmarkEnd w:id="35"/>
-      <w:bookmarkEnd w:id="36"/>
-    </w:p>
-    <w:p>
-      <w:pPr>
-        <w:pStyle w:val="PSI-Comentario"/>
-      </w:pPr>
-      <w:r>
-        <w:t>[</w:t>
-      </w:r>
-      <w:r>
-        <w:t>El Plan de V &amp; V deberá identificar y describir los métodos a ser utilizados en:</w:t>
-      </w:r>
-    </w:p>
-    <w:p>
-      <w:pPr>
-        <w:pStyle w:val="PSI-Comentario"/>
-      </w:pPr>
-      <w:r>
-        <w:t>La verificación de que:</w:t>
-      </w:r>
-    </w:p>
-    <w:p>
-      <w:pPr>
-        <w:pStyle w:val="PSI-ComentarioNumeracin"/>
-      </w:pPr>
-      <w:r>
-        <w:t>a.</w:t>
-      </w:r>
-      <w:r>
-        <w:t xml:space="preserve">  L</w:t>
-      </w:r>
-      <w:r>
-        <w:t>os requerimientos descritos en el documento de requerimientos han sido aprobados por una autoridad apropiada.</w:t>
-      </w:r>
-    </w:p>
-    <w:p>
-      <w:pPr>
-        <w:pStyle w:val="PSI-ComentarioNumeracin"/>
-      </w:pPr>
-      <w:r>
-        <w:t xml:space="preserve">b. </w:t>
-      </w:r>
-      <w:r>
-        <w:t>L</w:t>
-      </w:r>
-      <w:r>
-        <w:t>os requerimientos descritos en el documento de requerimientos son implementados en el diseño expresado en el documento de diseño.</w:t>
-      </w:r>
-    </w:p>
-    <w:p>
-      <w:pPr>
-        <w:pStyle w:val="PSI-ComentarioNumeracin"/>
-      </w:pPr>
-      <w:r>
-        <w:t xml:space="preserve">c. </w:t>
-      </w:r>
-      <w:r>
-        <w:t>E</w:t>
-      </w:r>
-      <w:r>
-        <w:t>l diseño expresado en el documento de diseño esta implementado en código.</w:t>
-      </w:r>
-    </w:p>
-    <w:p>
-      <w:pPr>
-        <w:pStyle w:val="PSI-Comentario"/>
-      </w:pPr>
-      <w:r>
-        <w:t>Validar que el código, cuando es ejecutado, se adecua a los requerimientos expresados en el documento de requerimientos.</w:t>
-      </w:r>
-      <w:r>
-        <w:t>]</w:t>
-      </w:r>
-    </w:p>
-    <w:p>
-      <w:pPr>
-        <w:pStyle w:val="PSI-Ttulo3"/>
-      </w:pPr>
-      <w:bookmarkStart w:id="37" w:name="_Toc21938352"/>
-    </w:p>
-    <w:p>
-      <w:pPr>
-        <w:pStyle w:val="PSI-Ttulo3"/>
-      </w:pPr>
-      <w:r>
-        <w:br/>
-      </w:r>
-      <w:bookmarkStart w:id="38" w:name="_Toc21938353"/>
-      <w:bookmarkStart w:id="39" w:name="_Toc259524490"/>
-      <w:bookmarkEnd w:id="37"/>
-      <w:r>
-        <w:t>Documentación de usuario</w:t>
-      </w:r>
-      <w:bookmarkEnd w:id="38"/>
-      <w:bookmarkEnd w:id="39"/>
-    </w:p>
-    <w:p>
-      <w:pPr>
-        <w:pStyle w:val="PSI-Comentario"/>
-      </w:pPr>
-      <w:r>
-        <w:rPr>
-          <w:lang w:val="es-ES"/>
-        </w:rPr>
-        <w:t>[</w:t>
-      </w:r>
-      <w:r>
-        <w:t>La documentación de usuario debe especificar y describir los datos y entradas de control requeridos, así como la secuencia de entradas, opciones, limitaciones de programa y otros ítems necesarios para la ejecución exitosa del software.</w:t>
-      </w:r>
-    </w:p>
-    <w:p>
-      <w:pPr>
-        <w:pStyle w:val="PSI-Comentario"/>
-      </w:pPr>
-      <w:r>
-        <w:t>Todos los errores deben ser identificados y las acciones correctivas descritas.</w:t>
-      </w:r>
-    </w:p>
-    <w:p>
-      <w:pPr>
-        <w:pStyle w:val="PSI-Comentario"/>
-      </w:pPr>
-      <w:r>
-        <w:t>Como resultado del proyecto el cliente obtendrá una documentación para el usuario de acuerdo a los requerimientos específicos del proyecto.</w:t>
-      </w:r>
-      <w:r>
-        <w:t>]</w:t>
-      </w:r>
-    </w:p>
-    <w:p>
-      <w:pPr>
         <w:pStyle w:val="PSI-Ttulo2"/>
       </w:pPr>
       <w:r>
         <w:br w:type="page"/>
       </w:r>
-      <w:bookmarkStart w:id="40" w:name="_Toc21938354"/>
-      <w:bookmarkStart w:id="41" w:name="_Toc259524491"/>
+      <w:bookmarkStart w:id="41" w:name="_Toc21938354"/>
+      <w:bookmarkStart w:id="42" w:name="_Toc259524491"/>
       <w:r>
         <w:lastRenderedPageBreak/>
         <w:t>Plan de Gestión de configuración</w:t>
       </w:r>
-      <w:bookmarkEnd w:id="40"/>
       <w:bookmarkEnd w:id="41"/>
+      <w:bookmarkEnd w:id="42"/>
     </w:p>
     <w:p>
       <w:pPr>
@@ -6590,15 +6596,15 @@
       <w:pPr>
         <w:pStyle w:val="PSI-Ttulo3"/>
       </w:pPr>
-      <w:bookmarkStart w:id="42" w:name="_Toc158379385"/>
-      <w:bookmarkStart w:id="43" w:name="_Toc164002208"/>
-      <w:bookmarkStart w:id="44" w:name="_Toc259524492"/>
+      <w:bookmarkStart w:id="43" w:name="_Toc158379385"/>
+      <w:bookmarkStart w:id="44" w:name="_Toc164002208"/>
+      <w:bookmarkStart w:id="45" w:name="_Toc259524492"/>
       <w:r>
         <w:t>Propósito</w:t>
       </w:r>
-      <w:bookmarkEnd w:id="42"/>
       <w:bookmarkEnd w:id="43"/>
       <w:bookmarkEnd w:id="44"/>
+      <w:bookmarkEnd w:id="45"/>
     </w:p>
     <w:p>
       <w:pPr>
@@ -6656,18 +6662,18 @@
       <w:pPr>
         <w:pStyle w:val="PSI-Ttulo3"/>
       </w:pPr>
-      <w:bookmarkStart w:id="45" w:name="_Toc158379386"/>
-      <w:bookmarkStart w:id="46" w:name="_Toc164002209"/>
+      <w:bookmarkStart w:id="46" w:name="_Toc158379386"/>
+      <w:bookmarkStart w:id="47" w:name="_Toc164002209"/>
       <w:r>
         <w:br/>
       </w:r>
-      <w:bookmarkStart w:id="47" w:name="_Toc259524493"/>
+      <w:bookmarkStart w:id="48" w:name="_Toc259524493"/>
       <w:r>
         <w:t>Resumen</w:t>
       </w:r>
-      <w:bookmarkEnd w:id="45"/>
       <w:bookmarkEnd w:id="46"/>
       <w:bookmarkEnd w:id="47"/>
+      <w:bookmarkEnd w:id="48"/>
     </w:p>
     <w:p>
       <w:pPr>
@@ -6711,18 +6717,18 @@
       <w:pPr>
         <w:pStyle w:val="PSI-Ttulo3"/>
       </w:pPr>
-      <w:bookmarkStart w:id="48" w:name="_Toc158379387"/>
-      <w:bookmarkStart w:id="49" w:name="_Toc164002210"/>
+      <w:bookmarkStart w:id="49" w:name="_Toc158379387"/>
+      <w:bookmarkStart w:id="50" w:name="_Toc164002210"/>
       <w:r>
         <w:br/>
       </w:r>
-      <w:bookmarkStart w:id="50" w:name="_Toc259524494"/>
+      <w:bookmarkStart w:id="51" w:name="_Toc259524494"/>
       <w:r>
         <w:t>Organización, Responsabilidades</w:t>
       </w:r>
-      <w:bookmarkEnd w:id="48"/>
       <w:bookmarkEnd w:id="49"/>
       <w:bookmarkEnd w:id="50"/>
+      <w:bookmarkEnd w:id="51"/>
     </w:p>
     <w:p>
       <w:pPr>
@@ -6792,19 +6798,19 @@
       <w:pPr>
         <w:pStyle w:val="PSI-Ttulo3"/>
       </w:pPr>
-      <w:bookmarkStart w:id="51" w:name="_Toc145736019"/>
-      <w:bookmarkStart w:id="52" w:name="_Toc158379388"/>
-      <w:bookmarkStart w:id="53" w:name="_Toc164002211"/>
-      <w:bookmarkStart w:id="54" w:name="_Toc259524495"/>
-      <w:bookmarkStart w:id="55" w:name="OLE_LINK5"/>
-      <w:bookmarkStart w:id="56" w:name="OLE_LINK6"/>
+      <w:bookmarkStart w:id="52" w:name="_Toc145736019"/>
+      <w:bookmarkStart w:id="53" w:name="_Toc158379388"/>
+      <w:bookmarkStart w:id="54" w:name="_Toc164002211"/>
+      <w:bookmarkStart w:id="55" w:name="_Toc259524495"/>
+      <w:bookmarkStart w:id="56" w:name="OLE_LINK5"/>
+      <w:bookmarkStart w:id="57" w:name="OLE_LINK6"/>
       <w:r>
         <w:t>Herramientas, Entorno, e Infraestructura</w:t>
       </w:r>
-      <w:bookmarkEnd w:id="51"/>
       <w:bookmarkEnd w:id="52"/>
       <w:bookmarkEnd w:id="53"/>
       <w:bookmarkEnd w:id="54"/>
+      <w:bookmarkEnd w:id="55"/>
     </w:p>
     <w:p>
       <w:pPr>
@@ -6823,27 +6829,110 @@
         <w:rPr>
           <w:lang w:eastAsia="es-ES"/>
         </w:rPr>
-        <w:t xml:space="preserve">Se </w:t>
-      </w:r>
-      <w:proofErr w:type="gramStart"/>
+        <w:t xml:space="preserve">Se utilizara la herramienta de Gestión de Configuraciones (CGS) </w:t>
+      </w:r>
+      <w:proofErr w:type="spellStart"/>
       <w:r>
         <w:rPr>
           <w:lang w:eastAsia="es-ES"/>
         </w:rPr>
-        <w:t>utilizara</w:t>
-      </w:r>
-      <w:proofErr w:type="gramEnd"/>
+        <w:t>Subversion</w:t>
+      </w:r>
+      <w:proofErr w:type="spellEnd"/>
       <w:r>
         <w:rPr>
           <w:lang w:eastAsia="es-ES"/>
         </w:rPr>
-        <w:t xml:space="preserve"> la herramienta de Gestión de Configuraciones (CGS) </w:t>
+        <w:t xml:space="preserve"> y </w:t>
       </w:r>
       <w:proofErr w:type="spellStart"/>
       <w:r>
         <w:rPr>
           <w:lang w:eastAsia="es-ES"/>
         </w:rPr>
+        <w:t>TortoiseSVN</w:t>
+      </w:r>
+      <w:proofErr w:type="spellEnd"/>
+      <w:r>
+        <w:rPr>
+          <w:lang w:eastAsia="es-ES"/>
+        </w:rPr>
+        <w:t xml:space="preserve">. Este maneja ficheros y directorios a lo largo del ciclo de vida del proyecto. Los ficheros se almacenan en un repositorio central, recordando todos los cambios que se hayan realizado, permitiendo a los integrantes del grupo poder recuperar  versiones anteriormente guardadas, examinar la historia de cuando y como fueron </w:t>
+      </w:r>
+      <w:r>
+        <w:rPr>
+          <w:lang w:eastAsia="es-ES"/>
+        </w:rPr>
+        <w:t>modificados</w:t>
+      </w:r>
+      <w:r>
+        <w:rPr>
+          <w:lang w:eastAsia="es-ES"/>
+        </w:rPr>
+        <w:t xml:space="preserve"> los datos, quien  hizo los mismos y así poder coordinar  el trabajo. </w:t>
+      </w:r>
+    </w:p>
+    <w:p>
+      <w:pPr>
+        <w:pStyle w:val="PSI-Comentario"/>
+        <w:rPr>
+          <w:lang w:eastAsia="es-ES"/>
+        </w:rPr>
+      </w:pPr>
+      <w:r>
+        <w:rPr>
+          <w:lang w:eastAsia="es-ES"/>
+        </w:rPr>
+        <w:lastRenderedPageBreak/>
+        <w:t>Siendo la misma especialmente útil  para los documentos revisados frecuentemente, como el código fuente, la documentación, etc., como así también  llevar un balance histórico de las diferentes versiones del sistema.</w:t>
+      </w:r>
+      <w:r>
+        <w:rPr>
+          <w:lang w:eastAsia="es-ES"/>
+        </w:rPr>
+        <w:t>]</w:t>
+      </w:r>
+    </w:p>
+    <w:p>
+      <w:pPr>
+        <w:pStyle w:val="PSI-Ttulo3"/>
+      </w:pPr>
+      <w:r>
+        <w:br/>
+      </w:r>
+      <w:bookmarkStart w:id="58" w:name="_Toc259524496"/>
+      <w:r>
+        <w:t>Forma de trabajo</w:t>
+      </w:r>
+      <w:bookmarkEnd w:id="58"/>
+      <w:r>
+        <w:t xml:space="preserve"> </w:t>
+      </w:r>
+    </w:p>
+    <w:p>
+      <w:pPr>
+        <w:pStyle w:val="PSI-Comentario"/>
+        <w:rPr>
+          <w:lang w:eastAsia="es-ES"/>
+        </w:rPr>
+      </w:pPr>
+      <w:r>
+        <w:rPr>
+          <w:lang w:eastAsia="es-ES"/>
+        </w:rPr>
+        <w:t>[</w:t>
+      </w:r>
+      <w:r>
+        <w:rPr>
+          <w:lang w:eastAsia="es-ES"/>
+        </w:rPr>
+        <w:t xml:space="preserve">Durante el proceso de gestión de configuración se utilizará la herramienta </w:t>
+      </w:r>
+      <w:proofErr w:type="spellStart"/>
+      <w:r>
+        <w:rPr>
+          <w:lang w:eastAsia="es-ES"/>
+        </w:rPr>
         <w:t>Subversion</w:t>
       </w:r>
       <w:proofErr w:type="spellEnd"/>
@@ -6851,84 +6940,59 @@
         <w:rPr>
           <w:lang w:eastAsia="es-ES"/>
         </w:rPr>
-        <w:t xml:space="preserve"> y TortoiseSVN. Este maneja ficheros y directorios a lo largo del ciclo de vida del proyecto. Los ficheros se almacenan en un repositorio central, recordando todos los cambios que se hayan realizado, permitiendo a los integrantes del grupo poder </w:t>
-      </w:r>
-      <w:proofErr w:type="gramStart"/>
+        <w:t xml:space="preserve"> para el control de versiones del producto. Cuando algún miembro haga una modificación en el proyecto, deberá acceder al servidor donde está alojada esta aplicación para almacenar la parte modificada en él, teniendo el resto del equipo de desarrollo la última versión actualizada en dicho servidor. Esta gestión de acceso al servidor para la actualización se hará mediante la herramienta </w:t>
+      </w:r>
+      <w:proofErr w:type="spellStart"/>
       <w:r>
         <w:rPr>
           <w:lang w:eastAsia="es-ES"/>
         </w:rPr>
-        <w:t>recuperar  versiones</w:t>
-      </w:r>
-      <w:proofErr w:type="gramEnd"/>
+        <w:t>Tortoise</w:t>
+      </w:r>
+      <w:proofErr w:type="spellEnd"/>
       <w:r>
         <w:rPr>
           <w:lang w:eastAsia="es-ES"/>
         </w:rPr>
-        <w:t xml:space="preserve"> anteriormente guardadas, examinar la historia de </w:t>
+        <w:t xml:space="preserve"> para los documentos y el </w:t>
       </w:r>
       <w:proofErr w:type="spellStart"/>
       <w:r>
         <w:rPr>
           <w:lang w:eastAsia="es-ES"/>
         </w:rPr>
-        <w:t>cuando</w:t>
+        <w:t>plugin</w:t>
       </w:r>
       <w:proofErr w:type="spellEnd"/>
       <w:r>
         <w:rPr>
           <w:lang w:eastAsia="es-ES"/>
         </w:rPr>
-        <w:t xml:space="preserve"> y como fueron </w:t>
-      </w:r>
+        <w:t xml:space="preserve"> </w:t>
+      </w:r>
+      <w:proofErr w:type="spellStart"/>
       <w:r>
         <w:rPr>
           <w:lang w:eastAsia="es-ES"/>
         </w:rPr>
-        <w:t>modificados</w:t>
-      </w:r>
+        <w:t>Subclise</w:t>
+      </w:r>
+      <w:proofErr w:type="spellEnd"/>
       <w:r>
         <w:rPr>
           <w:lang w:eastAsia="es-ES"/>
         </w:rPr>
-        <w:t xml:space="preserve"> los datos, quien  hizo los mismos y así poder coordinar  el trabajo. </w:t>
-      </w:r>
-    </w:p>
-    <w:p>
-      <w:pPr>
-        <w:pStyle w:val="PSI-Comentario"/>
+        <w:t xml:space="preserve"> para el código fuente.</w:t>
+      </w:r>
+      <w:r>
         <w:rPr>
           <w:lang w:eastAsia="es-ES"/>
         </w:rPr>
-      </w:pPr>
-      <w:r>
-        <w:rPr>
-          <w:lang w:eastAsia="es-ES"/>
-        </w:rPr>
-        <w:lastRenderedPageBreak/>
-        <w:t xml:space="preserve">Siendo la misma especialmente </w:t>
-      </w:r>
-      <w:proofErr w:type="gramStart"/>
-      <w:r>
-        <w:rPr>
-          <w:lang w:eastAsia="es-ES"/>
-        </w:rPr>
-        <w:t>útil  para</w:t>
-      </w:r>
-      <w:proofErr w:type="gramEnd"/>
-      <w:r>
-        <w:rPr>
-          <w:lang w:eastAsia="es-ES"/>
-        </w:rPr>
-        <w:t xml:space="preserve"> los documentos revisados frecuentemente, como el código fuente, la documentación, etc., como así también  llevar un balance histórico de las diferentes versiones del sistema.</w:t>
-      </w:r>
-      <w:r>
-        <w:rPr>
-          <w:lang w:eastAsia="es-ES"/>
-        </w:rPr>
         <w:t>]</w:t>
       </w:r>
     </w:p>
+    <w:bookmarkEnd w:id="56"/>
+    <w:bookmarkEnd w:id="57"/>
     <w:p>
       <w:pPr>
         <w:pStyle w:val="PSI-Ttulo3"/>
@@ -6936,97 +7000,11 @@
       <w:r>
         <w:br/>
       </w:r>
-      <w:bookmarkStart w:id="57" w:name="_Toc259524496"/>
-      <w:r>
-        <w:t>Forma de trabajo</w:t>
-      </w:r>
-      <w:bookmarkEnd w:id="57"/>
-      <w:r>
-        <w:t xml:space="preserve"> </w:t>
-      </w:r>
-    </w:p>
-    <w:p>
-      <w:pPr>
-        <w:pStyle w:val="PSI-Comentario"/>
-        <w:rPr>
-          <w:lang w:eastAsia="es-ES"/>
-        </w:rPr>
-      </w:pPr>
-      <w:r>
-        <w:rPr>
-          <w:lang w:eastAsia="es-ES"/>
-        </w:rPr>
-        <w:t>[</w:t>
-      </w:r>
-      <w:r>
-        <w:rPr>
-          <w:lang w:eastAsia="es-ES"/>
-        </w:rPr>
-        <w:t xml:space="preserve">Durante el proceso de gestión de configuración se utilizará la herramienta </w:t>
-      </w:r>
-      <w:proofErr w:type="spellStart"/>
-      <w:r>
-        <w:rPr>
-          <w:lang w:eastAsia="es-ES"/>
-        </w:rPr>
-        <w:t>Subversion</w:t>
-      </w:r>
-      <w:proofErr w:type="spellEnd"/>
-      <w:r>
-        <w:rPr>
-          <w:lang w:eastAsia="es-ES"/>
-        </w:rPr>
-        <w:t xml:space="preserve"> para el control de versiones del producto. Cuando algún miembro haga una modificación en el proyecto, deberá acceder al servidor donde está alojada esta aplicación para almacenar la parte modificada en él, teniendo el resto del equipo de desarrollo la última versión actualizada en dicho servidor. Esta gestión de acceso al servidor para la actualización se hará mediante la herramienta </w:t>
-      </w:r>
-      <w:proofErr w:type="spellStart"/>
-      <w:r>
-        <w:rPr>
-          <w:lang w:eastAsia="es-ES"/>
-        </w:rPr>
-        <w:t>Tortoise</w:t>
-      </w:r>
-      <w:proofErr w:type="spellEnd"/>
-      <w:r>
-        <w:rPr>
-          <w:lang w:eastAsia="es-ES"/>
-        </w:rPr>
-        <w:t xml:space="preserve"> para los documentos y el plugin </w:t>
-      </w:r>
-      <w:proofErr w:type="spellStart"/>
-      <w:r>
-        <w:rPr>
-          <w:lang w:eastAsia="es-ES"/>
-        </w:rPr>
-        <w:t>Subclise</w:t>
-      </w:r>
-      <w:proofErr w:type="spellEnd"/>
-      <w:r>
-        <w:rPr>
-          <w:lang w:eastAsia="es-ES"/>
-        </w:rPr>
-        <w:t xml:space="preserve"> para el código fuente.</w:t>
-      </w:r>
-      <w:r>
-        <w:rPr>
-          <w:lang w:eastAsia="es-ES"/>
-        </w:rPr>
-        <w:t>]</w:t>
-      </w:r>
-    </w:p>
-    <w:bookmarkEnd w:id="55"/>
-    <w:bookmarkEnd w:id="56"/>
-    <w:p>
-      <w:pPr>
-        <w:pStyle w:val="PSI-Ttulo3"/>
-      </w:pPr>
-      <w:r>
-        <w:br/>
-      </w:r>
-      <w:bookmarkStart w:id="58" w:name="_Toc259524497"/>
+      <w:bookmarkStart w:id="59" w:name="_Toc259524497"/>
       <w:r>
         <w:t>Control de Cambios</w:t>
       </w:r>
-      <w:bookmarkEnd w:id="58"/>
+      <w:bookmarkEnd w:id="59"/>
     </w:p>
     <w:p>
       <w:pPr>
@@ -7156,11 +7134,11 @@
       <w:pPr>
         <w:pStyle w:val="PSI-Ttulo3"/>
       </w:pPr>
-      <w:bookmarkStart w:id="59" w:name="_Toc259524498"/>
+      <w:bookmarkStart w:id="60" w:name="_Toc259524498"/>
       <w:r>
         <w:t>Reportes y Auditorias</w:t>
       </w:r>
-      <w:bookmarkEnd w:id="59"/>
+      <w:bookmarkEnd w:id="60"/>
     </w:p>
     <w:p>
       <w:pPr>
@@ -7238,14 +7216,14 @@
       <w:pPr>
         <w:pStyle w:val="PSI-Ttulo2"/>
       </w:pPr>
-      <w:bookmarkStart w:id="60" w:name="_Toc21938355"/>
-      <w:bookmarkStart w:id="61" w:name="_Toc259524499"/>
+      <w:bookmarkStart w:id="61" w:name="_Toc21938355"/>
+      <w:bookmarkStart w:id="62" w:name="_Toc259524499"/>
       <w:r>
         <w:lastRenderedPageBreak/>
         <w:t>Otros documentos</w:t>
       </w:r>
-      <w:bookmarkEnd w:id="60"/>
       <w:bookmarkEnd w:id="61"/>
+      <w:bookmarkEnd w:id="62"/>
     </w:p>
     <w:p>
       <w:pPr>
@@ -7294,16 +7272,16 @@
       <w:pPr>
         <w:pStyle w:val="PSI-Ttulo1"/>
       </w:pPr>
-      <w:bookmarkStart w:id="62" w:name="_Toc21938356"/>
-      <w:bookmarkStart w:id="63" w:name="_Toc259524500"/>
+      <w:bookmarkStart w:id="63" w:name="_Toc21938356"/>
+      <w:bookmarkStart w:id="64" w:name="_Toc259524500"/>
       <w:r>
         <w:t xml:space="preserve">Estándares, prácticas, </w:t>
       </w:r>
       <w:r>
         <w:t>convenciones y métricas</w:t>
       </w:r>
-      <w:bookmarkEnd w:id="62"/>
       <w:bookmarkEnd w:id="63"/>
+      <w:bookmarkEnd w:id="64"/>
     </w:p>
     <w:p>
       <w:pPr>
@@ -7354,6 +7332,20 @@
         <w:rPr>
           <w:iCs/>
         </w:rPr>
+        <w:t xml:space="preserve"> of Software </w:t>
+      </w:r>
+      <w:proofErr w:type="spellStart"/>
+      <w:r>
+        <w:rPr>
+          <w:iCs/>
+        </w:rPr>
+        <w:t>Engering</w:t>
+      </w:r>
+      <w:proofErr w:type="spellEnd"/>
+      <w:r>
+        <w:rPr>
+          <w:iCs/>
+        </w:rPr>
         <w:t xml:space="preserve"> </w:t>
       </w:r>
       <w:proofErr w:type="spellStart"/>
@@ -7361,67 +7353,31 @@
         <w:rPr>
           <w:iCs/>
         </w:rPr>
-        <w:t>of</w:t>
+        <w:t>Terms</w:t>
       </w:r>
       <w:proofErr w:type="spellEnd"/>
       <w:r>
+        <w:t xml:space="preserve">” define como </w:t>
+      </w:r>
+      <w:r>
         <w:rPr>
           <w:iCs/>
         </w:rPr>
-        <w:t xml:space="preserve"> Software </w:t>
-      </w:r>
-      <w:proofErr w:type="spellStart"/>
+        <w:t>métrica</w:t>
+      </w:r>
       <w:r>
         <w:rPr>
           <w:iCs/>
         </w:rPr>
-        <w:t>Engering</w:t>
-      </w:r>
-      <w:proofErr w:type="spellEnd"/>
+        <w:t xml:space="preserve">: </w:t>
+      </w:r>
+      <w:r>
+        <w:t>“una  medida cuantitativa del grado en que un sistema, componente o proceso posee un atributo dado</w:t>
+      </w:r>
       <w:r>
         <w:rPr>
           <w:iCs/>
         </w:rPr>
-        <w:t xml:space="preserve"> </w:t>
-      </w:r>
-      <w:proofErr w:type="spellStart"/>
-      <w:r>
-        <w:rPr>
-          <w:iCs/>
-        </w:rPr>
-        <w:t>Terms</w:t>
-      </w:r>
-      <w:proofErr w:type="spellEnd"/>
-      <w:r>
-        <w:t xml:space="preserve">” define como </w:t>
-      </w:r>
-      <w:r>
-        <w:rPr>
-          <w:iCs/>
-        </w:rPr>
-        <w:t>métrica</w:t>
-      </w:r>
-      <w:r>
-        <w:rPr>
-          <w:iCs/>
-        </w:rPr>
-        <w:t xml:space="preserve">: </w:t>
-      </w:r>
-      <w:r>
-        <w:t>“</w:t>
-      </w:r>
-      <w:proofErr w:type="gramStart"/>
-      <w:r>
-        <w:t>una  medida</w:t>
-      </w:r>
-      <w:proofErr w:type="gramEnd"/>
-      <w:r>
-        <w:t xml:space="preserve"> cuantitativa del grado en que un sistema, componente o proceso posee un atributo dado</w:t>
-      </w:r>
-      <w:r>
-        <w:rPr>
-          <w:iCs/>
-        </w:rPr>
         <w:t>”</w:t>
       </w:r>
       <w:r>
@@ -7436,15 +7392,7 @@
         <w:t>[</w:t>
       </w:r>
       <w:r>
-        <w:t xml:space="preserve">Las métricas son una herramienta poderosa y fundamental para el trabajo en SQA. Su aporte fundamental son las medidas preventivas que pueden surgir a raíz de su estudio. Sin duda aportan conclusiones que muchas veces no se aprecian a simple vista y que ayudan a mejorar la eficiencia del grupo de trabajo y la calidad de los productos. Aportan un caudal de información para hacer controles estadísticos de la calidad. </w:t>
-      </w:r>
-      <w:proofErr w:type="gramStart"/>
-      <w:r>
-        <w:t>Además</w:t>
-      </w:r>
-      <w:proofErr w:type="gramEnd"/>
-      <w:r>
-        <w:t xml:space="preserve"> cabe resaltar que nunca debe dejarse de buscar nuevas métricas de acuerdo a las nuevas variaciones y tendencias de las estadísticas</w:t>
+        <w:t>Las métricas son una herramienta poderosa y fundamental para el trabajo en SQA. Su aporte fundamental son las medidas preventivas que pueden surgir a raíz de su estudio. Sin duda aportan conclusiones que muchas veces no se aprecian a simple vista y que ayudan a mejorar la eficiencia del grupo de trabajo y la calidad de los productos. Aportan un caudal de información para hacer controles estadísticos de la calidad. Además cabe resaltar que nunca debe dejarse de buscar nuevas métricas de acuerdo a las nuevas variaciones y tendencias de las estadísticas</w:t>
       </w:r>
       <w:r>
         <w:t>.</w:t>
@@ -7462,11 +7410,11 @@
       <w:pPr>
         <w:pStyle w:val="PSI-Ttulo2"/>
       </w:pPr>
-      <w:bookmarkStart w:id="64" w:name="_Toc259524501"/>
+      <w:bookmarkStart w:id="65" w:name="_Toc259524501"/>
       <w:r>
         <w:t>Objetivos</w:t>
       </w:r>
-      <w:bookmarkEnd w:id="64"/>
+      <w:bookmarkEnd w:id="65"/>
     </w:p>
     <w:p>
       <w:pPr>
@@ -7544,16 +7492,16 @@
       <w:pPr>
         <w:pStyle w:val="PSI-Ttulo2"/>
       </w:pPr>
-      <w:bookmarkStart w:id="65" w:name="_Toc21938357"/>
+      <w:bookmarkStart w:id="66" w:name="_Toc21938357"/>
       <w:r>
         <w:br w:type="page"/>
       </w:r>
-      <w:bookmarkStart w:id="66" w:name="_Toc259524502"/>
+      <w:bookmarkStart w:id="67" w:name="_Toc259524502"/>
       <w:r>
         <w:lastRenderedPageBreak/>
         <w:t>Métricas de proceso</w:t>
       </w:r>
-      <w:bookmarkEnd w:id="66"/>
+      <w:bookmarkEnd w:id="67"/>
     </w:p>
     <w:p>
       <w:pPr>
@@ -7600,13 +7548,8 @@
       <w:pPr>
         <w:pStyle w:val="PSI-Comentario"/>
       </w:pPr>
-      <w:proofErr w:type="gramStart"/>
-      <w:r>
-        <w:t>Para  este</w:t>
-      </w:r>
-      <w:proofErr w:type="gramEnd"/>
-      <w:r>
-        <w:t xml:space="preserve"> proyecto se trabajará con las siguientes métricas del proceso</w:t>
+      <w:r>
+        <w:t>Para  este proyecto se trabajará con las siguientes métricas del proceso</w:t>
       </w:r>
       <w:r>
         <w:t>:</w:t>
@@ -7670,11 +7613,11 @@
       <w:r>
         <w:t xml:space="preserve"> </w:t>
       </w:r>
-      <w:bookmarkStart w:id="67" w:name="_Toc259524503"/>
+      <w:bookmarkStart w:id="68" w:name="_Toc259524503"/>
       <w:r>
         <w:t>Métricas de proyecto</w:t>
       </w:r>
-      <w:bookmarkEnd w:id="67"/>
+      <w:bookmarkEnd w:id="68"/>
     </w:p>
     <w:p>
       <w:pPr>
@@ -7696,13 +7639,8 @@
       <w:pPr>
         <w:pStyle w:val="PSI-Comentario"/>
       </w:pPr>
-      <w:proofErr w:type="gramStart"/>
-      <w:r>
-        <w:t>Para  este</w:t>
-      </w:r>
-      <w:proofErr w:type="gramEnd"/>
-      <w:r>
-        <w:t xml:space="preserve"> proyecto se trabajará con las siguientes métricas del proyecto</w:t>
+      <w:r>
+        <w:t>Para  este proyecto se trabajará con las siguientes métricas del proyecto</w:t>
       </w:r>
       <w:r>
         <w:t>:</w:t>
@@ -7819,12 +7757,12 @@
       <w:r>
         <w:br w:type="page"/>
       </w:r>
-      <w:bookmarkStart w:id="68" w:name="_Toc259524504"/>
+      <w:bookmarkStart w:id="69" w:name="_Toc259524504"/>
       <w:r>
         <w:lastRenderedPageBreak/>
         <w:t>Métricas de producto</w:t>
       </w:r>
-      <w:bookmarkEnd w:id="68"/>
+      <w:bookmarkEnd w:id="69"/>
     </w:p>
     <w:p>
       <w:pPr>
@@ -7859,13 +7797,8 @@
       <w:pPr>
         <w:pStyle w:val="PSI-Comentario"/>
       </w:pPr>
-      <w:proofErr w:type="gramStart"/>
-      <w:r>
-        <w:t>Para  este</w:t>
-      </w:r>
-      <w:proofErr w:type="gramEnd"/>
-      <w:r>
-        <w:t xml:space="preserve"> proyecto se trabajará con las siguientes métricas del producto</w:t>
+      <w:r>
+        <w:t>Para  este proyecto se trabajará con las siguientes métricas del producto</w:t>
       </w:r>
       <w:r>
         <w:t>:</w:t>
@@ -8021,12 +7954,12 @@
       <w:pPr>
         <w:pStyle w:val="PSI-Ttulo2"/>
       </w:pPr>
-      <w:bookmarkStart w:id="69" w:name="_Toc259524505"/>
+      <w:bookmarkStart w:id="70" w:name="_Toc259524505"/>
       <w:r>
         <w:t>Estándar de documentación</w:t>
       </w:r>
-      <w:bookmarkEnd w:id="65"/>
-      <w:bookmarkEnd w:id="69"/>
+      <w:bookmarkEnd w:id="66"/>
+      <w:bookmarkEnd w:id="70"/>
     </w:p>
     <w:p>
       <w:pPr>
@@ -8178,13 +8111,13 @@
       <w:pPr>
         <w:pStyle w:val="PSI-Ttulo2"/>
       </w:pPr>
-      <w:bookmarkStart w:id="70" w:name="_Toc21938358"/>
-      <w:bookmarkStart w:id="71" w:name="_Toc259524506"/>
+      <w:bookmarkStart w:id="71" w:name="_Toc21938358"/>
+      <w:bookmarkStart w:id="72" w:name="_Toc259524506"/>
       <w:r>
         <w:t>Estándar de verificación y prácticas</w:t>
       </w:r>
-      <w:bookmarkEnd w:id="70"/>
       <w:bookmarkEnd w:id="71"/>
+      <w:bookmarkEnd w:id="72"/>
     </w:p>
     <w:p>
       <w:pPr>
@@ -8225,38 +8158,30 @@
       </w:r>
       <w:proofErr w:type="spellEnd"/>
       <w:r>
-        <w:t xml:space="preserve"> 1012-1986 IEEE Standard </w:t>
+        <w:t xml:space="preserve"> 1012-1986 IEEE Standard for Software </w:t>
       </w:r>
       <w:proofErr w:type="spellStart"/>
       <w:r>
-        <w:t>for</w:t>
+        <w:t>Verification</w:t>
       </w:r>
       <w:proofErr w:type="spellEnd"/>
       <w:r>
-        <w:t xml:space="preserve"> Software </w:t>
+        <w:t xml:space="preserve"> and </w:t>
       </w:r>
       <w:proofErr w:type="spellStart"/>
       <w:r>
-        <w:t>Verification</w:t>
+        <w:t>Validation</w:t>
       </w:r>
       <w:proofErr w:type="spellEnd"/>
       <w:r>
-        <w:t xml:space="preserve"> and </w:t>
+        <w:t xml:space="preserve"> </w:t>
       </w:r>
       <w:proofErr w:type="spellStart"/>
       <w:r>
-        <w:t>Validation</w:t>
+        <w:t>Plans</w:t>
       </w:r>
       <w:proofErr w:type="spellEnd"/>
       <w:r>
-        <w:t xml:space="preserve"> </w:t>
-      </w:r>
-      <w:proofErr w:type="spellStart"/>
-      <w:r>
-        <w:t>Plans</w:t>
-      </w:r>
-      <w:proofErr w:type="spellEnd"/>
-      <w:r>
         <w:t>.</w:t>
       </w:r>
       <w:r>
@@ -8267,18 +8192,18 @@
       <w:pPr>
         <w:pStyle w:val="PSI-Ttulo2"/>
       </w:pPr>
-      <w:bookmarkStart w:id="72" w:name="_Toc21938359"/>
+      <w:bookmarkStart w:id="73" w:name="_Toc21938359"/>
     </w:p>
     <w:p>
       <w:pPr>
         <w:pStyle w:val="PSI-Ttulo2"/>
       </w:pPr>
-      <w:bookmarkStart w:id="73" w:name="_Toc259524507"/>
+      <w:bookmarkStart w:id="74" w:name="_Toc259524507"/>
       <w:r>
         <w:t>Otros Estándares</w:t>
       </w:r>
-      <w:bookmarkEnd w:id="72"/>
       <w:bookmarkEnd w:id="73"/>
+      <w:bookmarkEnd w:id="74"/>
     </w:p>
     <w:p>
       <w:pPr>
@@ -8308,25 +8233,25 @@
       <w:pPr>
         <w:pStyle w:val="PSI-Ttulo1"/>
       </w:pPr>
-      <w:bookmarkStart w:id="74" w:name="_Toc21938360"/>
-      <w:bookmarkStart w:id="75" w:name="_Toc259524508"/>
+      <w:bookmarkStart w:id="75" w:name="_Toc21938360"/>
+      <w:bookmarkStart w:id="76" w:name="_Toc259524508"/>
       <w:r>
         <w:t>Revisiones y auditorías</w:t>
       </w:r>
-      <w:bookmarkEnd w:id="74"/>
       <w:bookmarkEnd w:id="75"/>
+      <w:bookmarkEnd w:id="76"/>
     </w:p>
     <w:p>
       <w:pPr>
         <w:pStyle w:val="PSI-Ttulo2"/>
       </w:pPr>
-      <w:bookmarkStart w:id="76" w:name="_Toc21938361"/>
-      <w:bookmarkStart w:id="77" w:name="_Toc259524509"/>
+      <w:bookmarkStart w:id="77" w:name="_Toc21938361"/>
+      <w:bookmarkStart w:id="78" w:name="_Toc259524509"/>
       <w:r>
         <w:t>Objetivo</w:t>
       </w:r>
-      <w:bookmarkEnd w:id="76"/>
       <w:bookmarkEnd w:id="77"/>
+      <w:bookmarkEnd w:id="78"/>
     </w:p>
     <w:p>
       <w:pPr>
@@ -8359,13 +8284,13 @@
       <w:pPr>
         <w:pStyle w:val="PSI-Ttulo2"/>
       </w:pPr>
-      <w:bookmarkStart w:id="78" w:name="_Toc21938362"/>
-      <w:bookmarkStart w:id="79" w:name="_Toc259524510"/>
+      <w:bookmarkStart w:id="79" w:name="_Toc21938362"/>
+      <w:bookmarkStart w:id="80" w:name="_Toc259524510"/>
       <w:r>
         <w:t>Requerimientos mínimos</w:t>
       </w:r>
-      <w:bookmarkEnd w:id="78"/>
       <w:bookmarkEnd w:id="79"/>
+      <w:bookmarkEnd w:id="80"/>
     </w:p>
     <w:p>
       <w:pPr>
@@ -8379,14 +8304,14 @@
       <w:pPr>
         <w:pStyle w:val="PSI-Ttulo3"/>
       </w:pPr>
-      <w:bookmarkStart w:id="80" w:name="_Toc21938363"/>
-      <w:bookmarkStart w:id="81" w:name="_Toc259524511"/>
+      <w:bookmarkStart w:id="81" w:name="_Toc21938363"/>
+      <w:bookmarkStart w:id="82" w:name="_Toc259524511"/>
       <w:r>
         <w:lastRenderedPageBreak/>
         <w:t>Revisión de requerimientos</w:t>
       </w:r>
-      <w:bookmarkEnd w:id="80"/>
       <w:bookmarkEnd w:id="81"/>
+      <w:bookmarkEnd w:id="82"/>
     </w:p>
     <w:p>
       <w:pPr>
@@ -8423,13 +8348,13 @@
       <w:pPr>
         <w:pStyle w:val="PSI-Ttulo3"/>
       </w:pPr>
-      <w:bookmarkStart w:id="82" w:name="_Toc21938364"/>
-      <w:bookmarkStart w:id="83" w:name="_Toc259524512"/>
+      <w:bookmarkStart w:id="83" w:name="_Toc21938364"/>
+      <w:bookmarkStart w:id="84" w:name="_Toc259524512"/>
       <w:r>
         <w:t>Revisión de diseño preliminar</w:t>
       </w:r>
-      <w:bookmarkEnd w:id="82"/>
       <w:bookmarkEnd w:id="83"/>
+      <w:bookmarkEnd w:id="84"/>
     </w:p>
     <w:p>
       <w:pPr>
@@ -8449,18 +8374,18 @@
       <w:pPr>
         <w:pStyle w:val="PSI-Ttulo3"/>
       </w:pPr>
-      <w:bookmarkStart w:id="84" w:name="_Toc21938365"/>
+      <w:bookmarkStart w:id="85" w:name="_Toc21938365"/>
     </w:p>
     <w:p>
       <w:pPr>
         <w:pStyle w:val="PSI-Ttulo3"/>
       </w:pPr>
-      <w:bookmarkStart w:id="85" w:name="_Toc259524513"/>
+      <w:bookmarkStart w:id="86" w:name="_Toc259524513"/>
       <w:r>
         <w:t>Revisión de diseño crítico</w:t>
       </w:r>
-      <w:bookmarkEnd w:id="84"/>
       <w:bookmarkEnd w:id="85"/>
+      <w:bookmarkEnd w:id="86"/>
     </w:p>
     <w:p>
       <w:pPr>
@@ -8485,13 +8410,13 @@
       <w:pPr>
         <w:pStyle w:val="PSI-Ttulo3"/>
       </w:pPr>
-      <w:bookmarkStart w:id="86" w:name="_Toc21938367"/>
-      <w:bookmarkStart w:id="87" w:name="_Toc259524514"/>
+      <w:bookmarkStart w:id="87" w:name="_Toc21938367"/>
+      <w:bookmarkStart w:id="88" w:name="_Toc259524514"/>
       <w:r>
         <w:t>Auditoría funcional</w:t>
       </w:r>
-      <w:bookmarkEnd w:id="86"/>
       <w:bookmarkEnd w:id="87"/>
+      <w:bookmarkEnd w:id="88"/>
     </w:p>
     <w:p>
       <w:pPr>
@@ -8516,13 +8441,13 @@
       <w:pPr>
         <w:pStyle w:val="PSI-Ttulo3"/>
       </w:pPr>
-      <w:bookmarkStart w:id="88" w:name="_Toc21938368"/>
-      <w:bookmarkStart w:id="89" w:name="_Toc259524515"/>
+      <w:bookmarkStart w:id="89" w:name="_Toc21938368"/>
+      <w:bookmarkStart w:id="90" w:name="_Toc259524515"/>
       <w:r>
         <w:t>Auditoría física</w:t>
       </w:r>
-      <w:bookmarkEnd w:id="88"/>
       <w:bookmarkEnd w:id="89"/>
+      <w:bookmarkEnd w:id="90"/>
     </w:p>
     <w:p>
       <w:pPr>
@@ -8542,18 +8467,18 @@
       <w:pPr>
         <w:pStyle w:val="PSI-Ttulo3"/>
       </w:pPr>
-      <w:bookmarkStart w:id="90" w:name="_Toc21938369"/>
+      <w:bookmarkStart w:id="91" w:name="_Toc21938369"/>
     </w:p>
     <w:p>
       <w:pPr>
         <w:pStyle w:val="PSI-Ttulo3"/>
       </w:pPr>
-      <w:bookmarkStart w:id="91" w:name="_Toc259524516"/>
+      <w:bookmarkStart w:id="92" w:name="_Toc259524516"/>
       <w:r>
         <w:t>Auditorías internas al proceso</w:t>
       </w:r>
-      <w:bookmarkEnd w:id="90"/>
       <w:bookmarkEnd w:id="91"/>
+      <w:bookmarkEnd w:id="92"/>
     </w:p>
     <w:p>
       <w:pPr>
@@ -8579,18 +8504,18 @@
       <w:pPr>
         <w:pStyle w:val="PSI-Ttulo3"/>
       </w:pPr>
-      <w:bookmarkStart w:id="92" w:name="_Toc21938370"/>
+      <w:bookmarkStart w:id="93" w:name="_Toc21938370"/>
     </w:p>
     <w:p>
       <w:pPr>
         <w:pStyle w:val="PSI-Ttulo3"/>
       </w:pPr>
-      <w:bookmarkStart w:id="93" w:name="_Toc259524517"/>
+      <w:bookmarkStart w:id="94" w:name="_Toc259524517"/>
       <w:r>
         <w:t>Revisiones de gestión</w:t>
       </w:r>
-      <w:bookmarkEnd w:id="92"/>
       <w:bookmarkEnd w:id="93"/>
+      <w:bookmarkEnd w:id="94"/>
     </w:p>
     <w:p>
       <w:pPr>
@@ -8610,8 +8535,8 @@
       <w:pPr>
         <w:pStyle w:val="PSI-Ttulo3"/>
       </w:pPr>
-      <w:bookmarkStart w:id="94" w:name="_Toc21938371"/>
-      <w:bookmarkStart w:id="95" w:name="_Toc259524518"/>
+      <w:bookmarkStart w:id="95" w:name="_Toc21938371"/>
+      <w:bookmarkStart w:id="96" w:name="_Toc259524518"/>
     </w:p>
     <w:p>
       <w:pPr>
@@ -8620,8 +8545,8 @@
       <w:r>
         <w:t>Revisión del Plan de gestión de configuración</w:t>
       </w:r>
-      <w:bookmarkEnd w:id="94"/>
       <w:bookmarkEnd w:id="95"/>
+      <w:bookmarkEnd w:id="96"/>
     </w:p>
     <w:p>
       <w:pPr>
@@ -8646,13 +8571,13 @@
       <w:pPr>
         <w:pStyle w:val="PSI-Ttulo3"/>
       </w:pPr>
-      <w:bookmarkStart w:id="96" w:name="_Toc21938372"/>
-      <w:bookmarkStart w:id="97" w:name="_Toc259524519"/>
+      <w:bookmarkStart w:id="97" w:name="_Toc21938372"/>
+      <w:bookmarkStart w:id="98" w:name="_Toc259524519"/>
       <w:r>
         <w:t>Revisión Post Mortem</w:t>
       </w:r>
-      <w:bookmarkEnd w:id="96"/>
       <w:bookmarkEnd w:id="97"/>
+      <w:bookmarkEnd w:id="98"/>
     </w:p>
     <w:p>
       <w:pPr>
@@ -8677,13 +8602,13 @@
       <w:pPr>
         <w:pStyle w:val="PSI-Ttulo3"/>
       </w:pPr>
-      <w:bookmarkStart w:id="98" w:name="_Toc21938373"/>
-      <w:bookmarkStart w:id="99" w:name="_Toc259524520"/>
+      <w:bookmarkStart w:id="99" w:name="_Toc21938373"/>
+      <w:bookmarkStart w:id="100" w:name="_Toc259524520"/>
       <w:r>
         <w:t>Agenda</w:t>
       </w:r>
-      <w:bookmarkEnd w:id="98"/>
       <w:bookmarkEnd w:id="99"/>
+      <w:bookmarkEnd w:id="100"/>
     </w:p>
     <w:p>
       <w:pPr>
@@ -8697,30 +8622,30 @@
       <w:pPr>
         <w:pStyle w:val="PSI-Ttulo2"/>
       </w:pPr>
-      <w:bookmarkStart w:id="100" w:name="_Toc21938374"/>
+      <w:bookmarkStart w:id="101" w:name="_Toc21938374"/>
     </w:p>
     <w:p>
       <w:pPr>
         <w:pStyle w:val="PSI-Ttulo2"/>
       </w:pPr>
-      <w:bookmarkStart w:id="101" w:name="_Toc259524521"/>
+      <w:bookmarkStart w:id="102" w:name="_Toc259524521"/>
       <w:r>
         <w:t>Otras revisiones</w:t>
       </w:r>
-      <w:bookmarkEnd w:id="100"/>
       <w:bookmarkEnd w:id="101"/>
+      <w:bookmarkEnd w:id="102"/>
     </w:p>
     <w:p>
       <w:pPr>
         <w:pStyle w:val="PSI-Ttulo3"/>
       </w:pPr>
-      <w:bookmarkStart w:id="102" w:name="_Toc21938375"/>
-      <w:bookmarkStart w:id="103" w:name="_Toc259524522"/>
+      <w:bookmarkStart w:id="103" w:name="_Toc21938375"/>
+      <w:bookmarkStart w:id="104" w:name="_Toc259524522"/>
       <w:r>
         <w:t>Revisión de documentación de usuario</w:t>
       </w:r>
-      <w:bookmarkEnd w:id="102"/>
       <w:bookmarkEnd w:id="103"/>
+      <w:bookmarkEnd w:id="104"/>
     </w:p>
     <w:p>
       <w:pPr>
@@ -8751,13 +8676,13 @@
       <w:pPr>
         <w:pStyle w:val="PSI-Ttulo1"/>
       </w:pPr>
-      <w:bookmarkStart w:id="104" w:name="_Toc21938376"/>
-      <w:bookmarkStart w:id="105" w:name="_Toc259524523"/>
+      <w:bookmarkStart w:id="105" w:name="_Toc21938376"/>
+      <w:bookmarkStart w:id="106" w:name="_Toc259524523"/>
       <w:r>
         <w:t>Verificación</w:t>
       </w:r>
-      <w:bookmarkEnd w:id="104"/>
       <w:bookmarkEnd w:id="105"/>
+      <w:bookmarkEnd w:id="106"/>
     </w:p>
     <w:p>
       <w:pPr>
@@ -8776,13 +8701,13 @@
       <w:pPr>
         <w:pStyle w:val="PSI-Ttulo1"/>
       </w:pPr>
-      <w:bookmarkStart w:id="106" w:name="_Toc21938377"/>
-      <w:bookmarkStart w:id="107" w:name="_Toc259524524"/>
+      <w:bookmarkStart w:id="107" w:name="_Toc21938377"/>
+      <w:bookmarkStart w:id="108" w:name="_Toc259524524"/>
       <w:r>
         <w:t>Reporte de problemas y acciones correctivas</w:t>
       </w:r>
-      <w:bookmarkEnd w:id="106"/>
       <w:bookmarkEnd w:id="107"/>
+      <w:bookmarkEnd w:id="108"/>
     </w:p>
     <w:p>
       <w:pPr>
@@ -8801,13 +8726,13 @@
       <w:pPr>
         <w:pStyle w:val="PSI-Ttulo1"/>
       </w:pPr>
-      <w:bookmarkStart w:id="108" w:name="_Toc21938378"/>
-      <w:bookmarkStart w:id="109" w:name="_Toc259524525"/>
+      <w:bookmarkStart w:id="109" w:name="_Toc21938378"/>
+      <w:bookmarkStart w:id="110" w:name="_Toc259524525"/>
       <w:r>
         <w:t>Herramientas, técnicas y metodologías</w:t>
       </w:r>
-      <w:bookmarkEnd w:id="108"/>
       <w:bookmarkEnd w:id="109"/>
+      <w:bookmarkEnd w:id="110"/>
     </w:p>
     <w:p>
       <w:pPr>
@@ -8827,14 +8752,14 @@
       <w:pPr>
         <w:pStyle w:val="PSI-Ttulo1"/>
       </w:pPr>
-      <w:bookmarkStart w:id="110" w:name="_Toc21938379"/>
-      <w:bookmarkStart w:id="111" w:name="_Toc259524526"/>
+      <w:bookmarkStart w:id="111" w:name="_Toc21938379"/>
+      <w:bookmarkStart w:id="112" w:name="_Toc259524526"/>
       <w:r>
         <w:lastRenderedPageBreak/>
         <w:t>Gestión de riesgos</w:t>
       </w:r>
-      <w:bookmarkEnd w:id="110"/>
       <w:bookmarkEnd w:id="111"/>
+      <w:bookmarkEnd w:id="112"/>
     </w:p>
     <w:p>
       <w:pPr>
@@ -8894,24 +8819,24 @@
       <w:pPr>
         <w:pStyle w:val="PSI-Ttulo1"/>
       </w:pPr>
-      <w:bookmarkStart w:id="112" w:name="_Toc164002218"/>
-      <w:bookmarkStart w:id="113" w:name="_Toc259524527"/>
+      <w:bookmarkStart w:id="113" w:name="_Toc164002218"/>
+      <w:bookmarkStart w:id="114" w:name="_Toc259524527"/>
       <w:r>
         <w:lastRenderedPageBreak/>
         <w:t>Anexos</w:t>
       </w:r>
-      <w:bookmarkEnd w:id="112"/>
       <w:bookmarkEnd w:id="113"/>
+      <w:bookmarkEnd w:id="114"/>
     </w:p>
     <w:p/>
     <w:p>
       <w:pPr>
         <w:pStyle w:val="PSI-Ttulo2"/>
       </w:pPr>
-      <w:bookmarkStart w:id="114" w:name="_Toc158379396"/>
-      <w:bookmarkStart w:id="115" w:name="_Toc164002219"/>
-      <w:bookmarkStart w:id="116" w:name="_Toc259524528"/>
-      <w:bookmarkStart w:id="117" w:name="Formulario"/>
+      <w:bookmarkStart w:id="115" w:name="_Toc158379396"/>
+      <w:bookmarkStart w:id="116" w:name="_Toc164002219"/>
+      <w:bookmarkStart w:id="117" w:name="_Toc259524528"/>
+      <w:bookmarkStart w:id="118" w:name="Formulario"/>
       <w:r>
         <w:t xml:space="preserve">Formulario de </w:t>
       </w:r>
@@ -8921,9 +8846,9 @@
       <w:r>
         <w:t xml:space="preserve"> Detección de Cambios</w:t>
       </w:r>
-      <w:bookmarkEnd w:id="114"/>
       <w:bookmarkEnd w:id="115"/>
       <w:bookmarkEnd w:id="116"/>
+      <w:bookmarkEnd w:id="117"/>
     </w:p>
     <w:p>
       <w:pPr>
@@ -8963,7 +8888,7 @@
             <w:shd w:val="clear" w:color="auto" w:fill="E6E6E6"/>
             <w:vAlign w:val="center"/>
           </w:tcPr>
-          <w:bookmarkEnd w:id="117"/>
+          <w:bookmarkEnd w:id="118"/>
           <w:p>
             <w:pPr>
               <w:pStyle w:val="PSI-Normal"/>
@@ -9031,19 +8956,11 @@
                 <w:lang w:eastAsia="es-ES"/>
               </w:rPr>
             </w:pPr>
-            <w:proofErr w:type="gramStart"/>
             <w:r>
               <w:rPr>
                 <w:lang w:eastAsia="es-ES"/>
               </w:rPr>
-              <w:t>Nombre  y</w:t>
-            </w:r>
-            <w:proofErr w:type="gramEnd"/>
-            <w:r>
-              <w:rPr>
-                <w:lang w:eastAsia="es-ES"/>
-              </w:rPr>
-              <w:t xml:space="preserve"> Versión del Elemento </w:t>
+              <w:t xml:space="preserve">Nombre  y Versión del Elemento </w:t>
             </w:r>
           </w:p>
         </w:tc>
@@ -9372,12 +9289,8 @@
       </w:pPr>
     </w:p>
     <w:sectPr>
-      <w:headerReference w:type="even" r:id="rId11"/>
       <w:headerReference w:type="default" r:id="rId12"/>
-      <w:footerReference w:type="even" r:id="rId13"/>
-      <w:footerReference w:type="default" r:id="rId14"/>
-      <w:headerReference w:type="first" r:id="rId15"/>
-      <w:footerReference w:type="first" r:id="rId16"/>
+      <w:footerReference w:type="default" r:id="rId13"/>
       <w:pgSz w:w="11906" w:h="16838"/>
       <w:pgMar w:top="1535" w:right="1701" w:bottom="1417" w:left="1701" w:header="567" w:footer="572" w:gutter="0"/>
       <w:cols w:space="708"/>
@@ -9389,7 +9302,7 @@
 </file>
 
 <file path=word/endnotes.xml><?xml version="1.0" encoding="utf-8"?>
-<w:endnotes xmlns:wpc="http://schemas.microsoft.com/office/word/2010/wordprocessingCanvas" xmlns:cx="http://schemas.microsoft.com/office/drawing/2014/chartex" xmlns:cx1="http://schemas.microsoft.com/office/drawing/2015/9/8/chartex" xmlns:cx2="http://schemas.microsoft.com/office/drawing/2015/10/21/chartex" xmlns:cx3="http://schemas.microsoft.com/office/drawing/2016/5/9/chartex" xmlns:cx4="http://schemas.microsoft.com/office/drawing/2016/5/10/chartex" xmlns:cx5="http://schemas.microsoft.com/office/drawing/2016/5/11/chartex" xmlns:cx6="http://schemas.microsoft.com/office/drawing/2016/5/12/chartex" xmlns:cx7="http://schemas.microsoft.com/office/drawing/2016/5/13/chartex" xmlns:cx8="http://schemas.microsoft.com/office/drawing/2016/5/14/chartex" xmlns:mc="http://schemas.openxmlformats.org/markup-compatibility/2006" xmlns:aink="http://schemas.microsoft.com/office/drawing/2016/ink" xmlns:am3d="http://schemas.microsoft.com/office/drawing/2017/model3d" xmlns:o="urn:schemas-microsoft-com:office:office" xmlns:oel="http://schemas.microsoft.com/office/2019/extlst" xmlns:r="http://schemas.openxmlformats.org/officeDocument/2006/relationships" xmlns:m="http://schemas.openxmlformats.org/officeDocument/2006/math" xmlns:v="urn:schemas-microsoft-com:vml" xmlns:wp14="http://schemas.microsoft.com/office/word/2010/wordprocessingDrawing" xmlns:wp="http://schemas.openxmlformats.org/drawingml/2006/wordprocessingDrawing" xmlns:w10="urn:schemas-microsoft-com:office:word" xmlns:w="http://schemas.openxmlformats.org/wordprocessingml/2006/main" xmlns:w14="http://schemas.microsoft.com/office/word/2010/wordml" xmlns:w15="http://schemas.microsoft.com/office/word/2012/wordml" xmlns:w16cex="http://schemas.microsoft.com/office/word/2018/wordml/cex" xmlns:w16cid="http://schemas.microsoft.com/office/word/2016/wordml/cid" xmlns:w16="http://schemas.microsoft.com/office/word/2018/wordml" xmlns:w16du="http://schemas.microsoft.com/office/word/2023/wordml/word16du" xmlns:w16sdtdh="http://schemas.microsoft.com/office/word/2020/wordml/sdtdatahash" xmlns:w16se="http://schemas.microsoft.com/office/word/2015/wordml/symex" xmlns:wpg="http://schemas.microsoft.com/office/word/2010/wordprocessingGroup" xmlns:wpi="http://schemas.microsoft.com/office/word/2010/wordprocessingInk" xmlns:wne="http://schemas.microsoft.com/office/word/2006/wordml" xmlns:wps="http://schemas.microsoft.com/office/word/2010/wordprocessingShape" mc:Ignorable="w14 w15 w16se w16cid w16 w16cex w16sdtdh w16du wp14">
+<w:endnotes xmlns:wpc="http://schemas.microsoft.com/office/word/2010/wordprocessingCanvas" xmlns:mc="http://schemas.openxmlformats.org/markup-compatibility/2006" xmlns:o="urn:schemas-microsoft-com:office:office" xmlns:r="http://schemas.openxmlformats.org/officeDocument/2006/relationships" xmlns:m="http://schemas.openxmlformats.org/officeDocument/2006/math" xmlns:v="urn:schemas-microsoft-com:vml" xmlns:wp14="http://schemas.microsoft.com/office/word/2010/wordprocessingDrawing" xmlns:wp="http://schemas.openxmlformats.org/drawingml/2006/wordprocessingDrawing" xmlns:w10="urn:schemas-microsoft-com:office:word" xmlns:w="http://schemas.openxmlformats.org/wordprocessingml/2006/main" xmlns:w14="http://schemas.microsoft.com/office/word/2010/wordml" xmlns:w15="http://schemas.microsoft.com/office/word/2012/wordml" xmlns:wpg="http://schemas.microsoft.com/office/word/2010/wordprocessingGroup" xmlns:wpi="http://schemas.microsoft.com/office/word/2010/wordprocessingInk" xmlns:wne="http://schemas.microsoft.com/office/word/2006/wordml" xmlns:wps="http://schemas.microsoft.com/office/word/2010/wordprocessingShape" mc:Ignorable="w14 w15 wp14">
   <w:endnote w:type="separator" w:id="-1">
     <w:p>
       <w:r>
@@ -9410,17 +9323,7 @@
 </file>
 
 <file path=word/footer1.xml><?xml version="1.0" encoding="utf-8"?>
-<w:ftr xmlns:wpc="http://schemas.microsoft.com/office/word/2010/wordprocessingCanvas" xmlns:cx="http://schemas.microsoft.com/office/drawing/2014/chartex" xmlns:cx1="http://schemas.microsoft.com/office/drawing/2015/9/8/chartex" xmlns:cx2="http://schemas.microsoft.com/office/drawing/2015/10/21/chartex" xmlns:cx3="http://schemas.microsoft.com/office/drawing/2016/5/9/chartex" xmlns:cx4="http://schemas.microsoft.com/office/drawing/2016/5/10/chartex" xmlns:cx5="http://schemas.microsoft.com/office/drawing/2016/5/11/chartex" xmlns:cx6="http://schemas.microsoft.com/office/drawing/2016/5/12/chartex" xmlns:cx7="http://schemas.microsoft.com/office/drawing/2016/5/13/chartex" xmlns:cx8="http://schemas.microsoft.com/office/drawing/2016/5/14/chartex" xmlns:mc="http://schemas.openxmlformats.org/markup-compatibility/2006" xmlns:aink="http://schemas.microsoft.com/office/drawing/2016/ink" xmlns:am3d="http://schemas.microsoft.com/office/drawing/2017/model3d" xmlns:o="urn:schemas-microsoft-com:office:office" xmlns:oel="http://schemas.microsoft.com/office/2019/extlst" xmlns:r="http://schemas.openxmlformats.org/officeDocument/2006/relationships" xmlns:m="http://schemas.openxmlformats.org/officeDocument/2006/math" xmlns:v="urn:schemas-microsoft-com:vml" xmlns:wp14="http://schemas.microsoft.com/office/word/2010/wordprocessingDrawing" xmlns:wp="http://schemas.openxmlformats.org/drawingml/2006/wordprocessingDrawing" xmlns:w10="urn:schemas-microsoft-com:office:word" xmlns:w="http://schemas.openxmlformats.org/wordprocessingml/2006/main" xmlns:w14="http://schemas.microsoft.com/office/word/2010/wordml" xmlns:w15="http://schemas.microsoft.com/office/word/2012/wordml" xmlns:w16cex="http://schemas.microsoft.com/office/word/2018/wordml/cex" xmlns:w16cid="http://schemas.microsoft.com/office/word/2016/wordml/cid" xmlns:w16="http://schemas.microsoft.com/office/word/2018/wordml" xmlns:w16du="http://schemas.microsoft.com/office/word/2023/wordml/word16du" xmlns:w16sdtdh="http://schemas.microsoft.com/office/word/2020/wordml/sdtdatahash" xmlns:w16se="http://schemas.microsoft.com/office/word/2015/wordml/symex" xmlns:wpg="http://schemas.microsoft.com/office/word/2010/wordprocessingGroup" xmlns:wpi="http://schemas.microsoft.com/office/word/2010/wordprocessingInk" xmlns:wne="http://schemas.microsoft.com/office/word/2006/wordml" xmlns:wps="http://schemas.microsoft.com/office/word/2010/wordprocessingShape" mc:Ignorable="w14 w15 w16se w16cid w16 w16cex w16sdtdh w16du wp14">
-  <w:p>
-    <w:pPr>
-      <w:pStyle w:val="Piedepgina"/>
-    </w:pPr>
-  </w:p>
-</w:ftr>
-</file>
-
-<file path=word/footer2.xml><?xml version="1.0" encoding="utf-8"?>
-<w:ftr xmlns:wpc="http://schemas.microsoft.com/office/word/2010/wordprocessingCanvas" xmlns:cx="http://schemas.microsoft.com/office/drawing/2014/chartex" xmlns:cx1="http://schemas.microsoft.com/office/drawing/2015/9/8/chartex" xmlns:cx2="http://schemas.microsoft.com/office/drawing/2015/10/21/chartex" xmlns:cx3="http://schemas.microsoft.com/office/drawing/2016/5/9/chartex" xmlns:cx4="http://schemas.microsoft.com/office/drawing/2016/5/10/chartex" xmlns:cx5="http://schemas.microsoft.com/office/drawing/2016/5/11/chartex" xmlns:cx6="http://schemas.microsoft.com/office/drawing/2016/5/12/chartex" xmlns:cx7="http://schemas.microsoft.com/office/drawing/2016/5/13/chartex" xmlns:cx8="http://schemas.microsoft.com/office/drawing/2016/5/14/chartex" xmlns:mc="http://schemas.openxmlformats.org/markup-compatibility/2006" xmlns:aink="http://schemas.microsoft.com/office/drawing/2016/ink" xmlns:am3d="http://schemas.microsoft.com/office/drawing/2017/model3d" xmlns:o="urn:schemas-microsoft-com:office:office" xmlns:oel="http://schemas.microsoft.com/office/2019/extlst" xmlns:r="http://schemas.openxmlformats.org/officeDocument/2006/relationships" xmlns:m="http://schemas.openxmlformats.org/officeDocument/2006/math" xmlns:v="urn:schemas-microsoft-com:vml" xmlns:wp14="http://schemas.microsoft.com/office/word/2010/wordprocessingDrawing" xmlns:wp="http://schemas.openxmlformats.org/drawingml/2006/wordprocessingDrawing" xmlns:w10="urn:schemas-microsoft-com:office:word" xmlns:w="http://schemas.openxmlformats.org/wordprocessingml/2006/main" xmlns:w14="http://schemas.microsoft.com/office/word/2010/wordml" xmlns:w15="http://schemas.microsoft.com/office/word/2012/wordml" xmlns:w16cex="http://schemas.microsoft.com/office/word/2018/wordml/cex" xmlns:w16cid="http://schemas.microsoft.com/office/word/2016/wordml/cid" xmlns:w16="http://schemas.microsoft.com/office/word/2018/wordml" xmlns:w16du="http://schemas.microsoft.com/office/word/2023/wordml/word16du" xmlns:w16sdtdh="http://schemas.microsoft.com/office/word/2020/wordml/sdtdatahash" xmlns:w16se="http://schemas.microsoft.com/office/word/2015/wordml/symex" xmlns:wpg="http://schemas.microsoft.com/office/word/2010/wordprocessingGroup" xmlns:wpi="http://schemas.microsoft.com/office/word/2010/wordprocessingInk" xmlns:wne="http://schemas.microsoft.com/office/word/2006/wordml" xmlns:wps="http://schemas.microsoft.com/office/word/2010/wordprocessingShape" mc:Ignorable="w14 w15 w16se w16cid w16 w16cex w16sdtdh w16du wp14">
+<w:ftr xmlns:wpc="http://schemas.microsoft.com/office/word/2010/wordprocessingCanvas" xmlns:mc="http://schemas.openxmlformats.org/markup-compatibility/2006" xmlns:o="urn:schemas-microsoft-com:office:office" xmlns:r="http://schemas.openxmlformats.org/officeDocument/2006/relationships" xmlns:m="http://schemas.openxmlformats.org/officeDocument/2006/math" xmlns:v="urn:schemas-microsoft-com:vml" xmlns:wp14="http://schemas.microsoft.com/office/word/2010/wordprocessingDrawing" xmlns:wp="http://schemas.openxmlformats.org/drawingml/2006/wordprocessingDrawing" xmlns:w10="urn:schemas-microsoft-com:office:word" xmlns:w="http://schemas.openxmlformats.org/wordprocessingml/2006/main" xmlns:w14="http://schemas.microsoft.com/office/word/2010/wordml" xmlns:w15="http://schemas.microsoft.com/office/word/2012/wordml" xmlns:wpg="http://schemas.microsoft.com/office/word/2010/wordprocessingGroup" xmlns:wpi="http://schemas.microsoft.com/office/word/2010/wordprocessingInk" xmlns:wne="http://schemas.microsoft.com/office/word/2006/wordml" xmlns:wps="http://schemas.microsoft.com/office/word/2010/wordprocessingShape" mc:Ignorable="w14 w15 wp14">
   <w:p>
     <w:pPr>
       <w:spacing w:before="0"/>
@@ -9428,7 +9331,7 @@
     <w:r>
       <w:rPr>
         <w:noProof/>
-        <w:lang w:eastAsia="es-ES"/>
+        <w:lang w:val="es-AR" w:eastAsia="es-AR"/>
       </w:rPr>
       <mc:AlternateContent>
         <mc:Choice Requires="wpg">
@@ -9547,7 +9450,7 @@
             </wp:anchor>
           </w:drawing>
         </mc:Choice>
-        <mc:Fallback>
+        <mc:Fallback xmlns:w16se="http://schemas.microsoft.com/office/word/2015/wordml/symex" xmlns:w16sdtdh="http://schemas.microsoft.com/office/word/2020/wordml/sdtdatahash" xmlns:w16du="http://schemas.microsoft.com/office/word/2023/wordml/word16du" xmlns:w16="http://schemas.microsoft.com/office/word/2018/wordml" xmlns:w16cid="http://schemas.microsoft.com/office/word/2016/wordml/cid" xmlns:w16cex="http://schemas.microsoft.com/office/word/2018/wordml/cex" xmlns:oel="http://schemas.microsoft.com/office/2019/extlst" xmlns:am3d="http://schemas.microsoft.com/office/drawing/2017/model3d" xmlns:aink="http://schemas.microsoft.com/office/drawing/2016/ink" xmlns:cx8="http://schemas.microsoft.com/office/drawing/2016/5/14/chartex" xmlns:cx7="http://schemas.microsoft.com/office/drawing/2016/5/13/chartex" xmlns:cx6="http://schemas.microsoft.com/office/drawing/2016/5/12/chartex" xmlns:cx5="http://schemas.microsoft.com/office/drawing/2016/5/11/chartex" xmlns:cx4="http://schemas.microsoft.com/office/drawing/2016/5/10/chartex" xmlns:cx3="http://schemas.microsoft.com/office/drawing/2016/5/9/chartex" xmlns:cx2="http://schemas.microsoft.com/office/drawing/2015/10/21/chartex" xmlns:cx1="http://schemas.microsoft.com/office/drawing/2015/9/8/chartex" xmlns:cx="http://schemas.microsoft.com/office/drawing/2014/chartex">
           <w:pict>
             <v:group w14:anchorId="04FF6694" id="Group 27" o:spid="_x0000_s1026" style="position:absolute;margin-left:.55pt;margin-top:778.85pt;width:593.7pt;height:63.75pt;flip:y;z-index:251656192;mso-width-percent:1000;mso-height-percent:900;mso-position-horizontal-relative:page;mso-position-vertical-relative:page;mso-width-percent:1000;mso-height-percent:900;mso-height-relative:bottom-margin-area" coordorigin="8,9" coordsize="15823,1439" o:gfxdata="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" o:allowincell="f">
               <v:shapetype id="_x0000_t32" coordsize="21600,21600" o:spt="32" o:oned="t" path="m,l21600,21600e" filled="f">
@@ -9566,16 +9469,8 @@
       <w:rPr>
         <w:lang w:val="es-AR"/>
       </w:rPr>
-      <w:t>T-</w:t>
+      <w:t>T-Code</w:t>
     </w:r>
-    <w:proofErr w:type="spellStart"/>
-    <w:r>
-      <w:rPr>
-        <w:lang w:val="es-AR"/>
-      </w:rPr>
-      <w:t>Code</w:t>
-    </w:r>
-    <w:proofErr w:type="spellEnd"/>
     <w:r>
       <w:rPr>
         <w:lang w:val="es-AR"/>
@@ -9605,17 +9500,12 @@
         <w:lang w:val="es-AR"/>
       </w:rPr>
       <w:tab/>
-    </w:r>
-    <w:r>
-      <w:rPr>
-        <w:lang w:val="es-AR"/>
-      </w:rPr>
       <w:t xml:space="preserve">   </w:t>
     </w:r>
     <w:r>
       <w:rPr>
         <w:noProof/>
-        <w:lang w:eastAsia="es-ES"/>
+        <w:lang w:val="es-AR" w:eastAsia="es-AR"/>
       </w:rPr>
       <mc:AlternateContent>
         <mc:Choice Requires="wps">
@@ -9676,7 +9566,7 @@
             </wp:anchor>
           </w:drawing>
         </mc:Choice>
-        <mc:Fallback>
+        <mc:Fallback xmlns:w16se="http://schemas.microsoft.com/office/word/2015/wordml/symex" xmlns:w16sdtdh="http://schemas.microsoft.com/office/word/2020/wordml/sdtdatahash" xmlns:w16du="http://schemas.microsoft.com/office/word/2023/wordml/word16du" xmlns:w16="http://schemas.microsoft.com/office/word/2018/wordml" xmlns:w16cid="http://schemas.microsoft.com/office/word/2016/wordml/cid" xmlns:w16cex="http://schemas.microsoft.com/office/word/2018/wordml/cex" xmlns:oel="http://schemas.microsoft.com/office/2019/extlst" xmlns:am3d="http://schemas.microsoft.com/office/drawing/2017/model3d" xmlns:aink="http://schemas.microsoft.com/office/drawing/2016/ink" xmlns:cx8="http://schemas.microsoft.com/office/drawing/2016/5/14/chartex" xmlns:cx7="http://schemas.microsoft.com/office/drawing/2016/5/13/chartex" xmlns:cx6="http://schemas.microsoft.com/office/drawing/2016/5/12/chartex" xmlns:cx5="http://schemas.microsoft.com/office/drawing/2016/5/11/chartex" xmlns:cx4="http://schemas.microsoft.com/office/drawing/2016/5/10/chartex" xmlns:cx3="http://schemas.microsoft.com/office/drawing/2016/5/9/chartex" xmlns:cx2="http://schemas.microsoft.com/office/drawing/2015/10/21/chartex" xmlns:cx1="http://schemas.microsoft.com/office/drawing/2015/9/8/chartex" xmlns:cx="http://schemas.microsoft.com/office/drawing/2014/chartex">
           <w:pict>
             <v:rect w14:anchorId="421D9B60" id="Rectangle 26" o:spid="_x0000_s1026" style="position:absolute;margin-left:38.95pt;margin-top:778.55pt;width:7.15pt;height:62.15pt;z-index:251655168;visibility:visible;mso-wrap-style:square;mso-width-percent:0;mso-height-percent:900;mso-wrap-distance-left:9pt;mso-wrap-distance-top:0;mso-wrap-distance-right:9pt;mso-wrap-distance-bottom:0;mso-position-horizontal:absolute;mso-position-horizontal-relative:page;mso-position-vertical:absolute;mso-position-vertical-relative:page;mso-width-percent:0;mso-height-percent:900;mso-width-relative:page;mso-height-relative:bottom-margin-area;v-text-anchor:top" o:gfxdata="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" fillcolor="#4bacc6" strokecolor="#205867">
               <w10:wrap anchorx="page" anchory="page"/>
@@ -9726,7 +9616,7 @@
         <w:rFonts w:ascii="Cambria" w:hAnsi="Cambria" w:cs="Cambria"/>
         <w:noProof/>
       </w:rPr>
-      <w:t>15</w:t>
+      <w:t>12</w:t>
     </w:r>
     <w:r>
       <w:rPr>
@@ -9763,7 +9653,7 @@
         <w:rFonts w:ascii="Cambria" w:hAnsi="Cambria" w:cs="Cambria"/>
         <w:noProof/>
       </w:rPr>
-      <w:t>22</w:t>
+      <w:t>23</w:t>
     </w:r>
     <w:r>
       <w:rPr>
@@ -9774,7 +9664,7 @@
     <w:r>
       <w:rPr>
         <w:noProof/>
-        <w:lang w:eastAsia="zh-TW"/>
+        <w:lang w:val="es-AR" w:eastAsia="es-AR"/>
       </w:rPr>
       <mc:AlternateContent>
         <mc:Choice Requires="wps">
@@ -9835,7 +9725,7 @@
             </wp:anchor>
           </w:drawing>
         </mc:Choice>
-        <mc:Fallback>
+        <mc:Fallback xmlns:w16se="http://schemas.microsoft.com/office/word/2015/wordml/symex" xmlns:w16sdtdh="http://schemas.microsoft.com/office/word/2020/wordml/sdtdatahash" xmlns:w16du="http://schemas.microsoft.com/office/word/2023/wordml/word16du" xmlns:w16="http://schemas.microsoft.com/office/word/2018/wordml" xmlns:w16cid="http://schemas.microsoft.com/office/word/2016/wordml/cid" xmlns:w16cex="http://schemas.microsoft.com/office/word/2018/wordml/cex" xmlns:oel="http://schemas.microsoft.com/office/2019/extlst" xmlns:am3d="http://schemas.microsoft.com/office/drawing/2017/model3d" xmlns:aink="http://schemas.microsoft.com/office/drawing/2016/ink" xmlns:cx8="http://schemas.microsoft.com/office/drawing/2016/5/14/chartex" xmlns:cx7="http://schemas.microsoft.com/office/drawing/2016/5/13/chartex" xmlns:cx6="http://schemas.microsoft.com/office/drawing/2016/5/12/chartex" xmlns:cx5="http://schemas.microsoft.com/office/drawing/2016/5/11/chartex" xmlns:cx4="http://schemas.microsoft.com/office/drawing/2016/5/10/chartex" xmlns:cx3="http://schemas.microsoft.com/office/drawing/2016/5/9/chartex" xmlns:cx2="http://schemas.microsoft.com/office/drawing/2015/10/21/chartex" xmlns:cx1="http://schemas.microsoft.com/office/drawing/2015/9/8/chartex" xmlns:cx="http://schemas.microsoft.com/office/drawing/2014/chartex">
           <w:pict>
             <v:rect w14:anchorId="16EF25EA" id="Rectangle 11" o:spid="_x0000_s1026" style="position:absolute;margin-left:549.2pt;margin-top:778.55pt;width:7.15pt;height:62.15pt;z-index:251654144;visibility:visible;mso-wrap-style:square;mso-width-percent:0;mso-height-percent:900;mso-wrap-distance-left:9pt;mso-wrap-distance-top:0;mso-wrap-distance-right:9pt;mso-wrap-distance-bottom:0;mso-position-horizontal:absolute;mso-position-horizontal-relative:page;mso-position-vertical:absolute;mso-position-vertical-relative:page;mso-width-percent:0;mso-height-percent:900;mso-width-relative:page;mso-height-relative:bottom-margin-area;v-text-anchor:top" o:gfxdata="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" fillcolor="#4bacc6" strokecolor="#205867">
               <w10:wrap anchorx="page" anchory="page"/>
@@ -9850,32 +9740,22 @@
       <w:spacing w:before="0"/>
     </w:pPr>
     <w:r>
-      <w:t xml:space="preserve">Agustín Collareda, Cintia </w:t>
+      <w:t xml:space="preserve">Agustín </w:t>
     </w:r>
     <w:proofErr w:type="spellStart"/>
     <w:r>
-      <w:t>Hernandez</w:t>
+      <w:t>Collareda</w:t>
     </w:r>
     <w:proofErr w:type="spellEnd"/>
     <w:r>
-      <w:t xml:space="preserve"> y Hugo Frey</w:t>
+      <w:t>, Cintia Hernandez y Hugo Frey</w:t>
     </w:r>
   </w:p>
 </w:ftr>
 </file>
 
-<file path=word/footer3.xml><?xml version="1.0" encoding="utf-8"?>
-<w:ftr xmlns:wpc="http://schemas.microsoft.com/office/word/2010/wordprocessingCanvas" xmlns:cx="http://schemas.microsoft.com/office/drawing/2014/chartex" xmlns:cx1="http://schemas.microsoft.com/office/drawing/2015/9/8/chartex" xmlns:cx2="http://schemas.microsoft.com/office/drawing/2015/10/21/chartex" xmlns:cx3="http://schemas.microsoft.com/office/drawing/2016/5/9/chartex" xmlns:cx4="http://schemas.microsoft.com/office/drawing/2016/5/10/chartex" xmlns:cx5="http://schemas.microsoft.com/office/drawing/2016/5/11/chartex" xmlns:cx6="http://schemas.microsoft.com/office/drawing/2016/5/12/chartex" xmlns:cx7="http://schemas.microsoft.com/office/drawing/2016/5/13/chartex" xmlns:cx8="http://schemas.microsoft.com/office/drawing/2016/5/14/chartex" xmlns:mc="http://schemas.openxmlformats.org/markup-compatibility/2006" xmlns:aink="http://schemas.microsoft.com/office/drawing/2016/ink" xmlns:am3d="http://schemas.microsoft.com/office/drawing/2017/model3d" xmlns:o="urn:schemas-microsoft-com:office:office" xmlns:oel="http://schemas.microsoft.com/office/2019/extlst" xmlns:r="http://schemas.openxmlformats.org/officeDocument/2006/relationships" xmlns:m="http://schemas.openxmlformats.org/officeDocument/2006/math" xmlns:v="urn:schemas-microsoft-com:vml" xmlns:wp14="http://schemas.microsoft.com/office/word/2010/wordprocessingDrawing" xmlns:wp="http://schemas.openxmlformats.org/drawingml/2006/wordprocessingDrawing" xmlns:w10="urn:schemas-microsoft-com:office:word" xmlns:w="http://schemas.openxmlformats.org/wordprocessingml/2006/main" xmlns:w14="http://schemas.microsoft.com/office/word/2010/wordml" xmlns:w15="http://schemas.microsoft.com/office/word/2012/wordml" xmlns:w16cex="http://schemas.microsoft.com/office/word/2018/wordml/cex" xmlns:w16cid="http://schemas.microsoft.com/office/word/2016/wordml/cid" xmlns:w16="http://schemas.microsoft.com/office/word/2018/wordml" xmlns:w16du="http://schemas.microsoft.com/office/word/2023/wordml/word16du" xmlns:w16sdtdh="http://schemas.microsoft.com/office/word/2020/wordml/sdtdatahash" xmlns:w16se="http://schemas.microsoft.com/office/word/2015/wordml/symex" xmlns:wpg="http://schemas.microsoft.com/office/word/2010/wordprocessingGroup" xmlns:wpi="http://schemas.microsoft.com/office/word/2010/wordprocessingInk" xmlns:wne="http://schemas.microsoft.com/office/word/2006/wordml" xmlns:wps="http://schemas.microsoft.com/office/word/2010/wordprocessingShape" mc:Ignorable="w14 w15 w16se w16cid w16 w16cex w16sdtdh w16du wp14">
-  <w:p>
-    <w:pPr>
-      <w:pStyle w:val="Piedepgina"/>
-    </w:pPr>
-  </w:p>
-</w:ftr>
-</file>
-
 <file path=word/footnotes.xml><?xml version="1.0" encoding="utf-8"?>
-<w:footnotes xmlns:wpc="http://schemas.microsoft.com/office/word/2010/wordprocessingCanvas" xmlns:cx="http://schemas.microsoft.com/office/drawing/2014/chartex" xmlns:cx1="http://schemas.microsoft.com/office/drawing/2015/9/8/chartex" xmlns:cx2="http://schemas.microsoft.com/office/drawing/2015/10/21/chartex" xmlns:cx3="http://schemas.microsoft.com/office/drawing/2016/5/9/chartex" xmlns:cx4="http://schemas.microsoft.com/office/drawing/2016/5/10/chartex" xmlns:cx5="http://schemas.microsoft.com/office/drawing/2016/5/11/chartex" xmlns:cx6="http://schemas.microsoft.com/office/drawing/2016/5/12/chartex" xmlns:cx7="http://schemas.microsoft.com/office/drawing/2016/5/13/chartex" xmlns:cx8="http://schemas.microsoft.com/office/drawing/2016/5/14/chartex" xmlns:mc="http://schemas.openxmlformats.org/markup-compatibility/2006" xmlns:aink="http://schemas.microsoft.com/office/drawing/2016/ink" xmlns:am3d="http://schemas.microsoft.com/office/drawing/2017/model3d" xmlns:o="urn:schemas-microsoft-com:office:office" xmlns:oel="http://schemas.microsoft.com/office/2019/extlst" xmlns:r="http://schemas.openxmlformats.org/officeDocument/2006/relationships" xmlns:m="http://schemas.openxmlformats.org/officeDocument/2006/math" xmlns:v="urn:schemas-microsoft-com:vml" xmlns:wp14="http://schemas.microsoft.com/office/word/2010/wordprocessingDrawing" xmlns:wp="http://schemas.openxmlformats.org/drawingml/2006/wordprocessingDrawing" xmlns:w10="urn:schemas-microsoft-com:office:word" xmlns:w="http://schemas.openxmlformats.org/wordprocessingml/2006/main" xmlns:w14="http://schemas.microsoft.com/office/word/2010/wordml" xmlns:w15="http://schemas.microsoft.com/office/word/2012/wordml" xmlns:w16cex="http://schemas.microsoft.com/office/word/2018/wordml/cex" xmlns:w16cid="http://schemas.microsoft.com/office/word/2016/wordml/cid" xmlns:w16="http://schemas.microsoft.com/office/word/2018/wordml" xmlns:w16du="http://schemas.microsoft.com/office/word/2023/wordml/word16du" xmlns:w16sdtdh="http://schemas.microsoft.com/office/word/2020/wordml/sdtdatahash" xmlns:w16se="http://schemas.microsoft.com/office/word/2015/wordml/symex" xmlns:wpg="http://schemas.microsoft.com/office/word/2010/wordprocessingGroup" xmlns:wpi="http://schemas.microsoft.com/office/word/2010/wordprocessingInk" xmlns:wne="http://schemas.microsoft.com/office/word/2006/wordml" xmlns:wps="http://schemas.microsoft.com/office/word/2010/wordprocessingShape" mc:Ignorable="w14 w15 w16se w16cid w16 w16cex w16sdtdh w16du wp14">
+<w:footnotes xmlns:wpc="http://schemas.microsoft.com/office/word/2010/wordprocessingCanvas" xmlns:mc="http://schemas.openxmlformats.org/markup-compatibility/2006" xmlns:o="urn:schemas-microsoft-com:office:office" xmlns:r="http://schemas.openxmlformats.org/officeDocument/2006/relationships" xmlns:m="http://schemas.openxmlformats.org/officeDocument/2006/math" xmlns:v="urn:schemas-microsoft-com:vml" xmlns:wp14="http://schemas.microsoft.com/office/word/2010/wordprocessingDrawing" xmlns:wp="http://schemas.openxmlformats.org/drawingml/2006/wordprocessingDrawing" xmlns:w10="urn:schemas-microsoft-com:office:word" xmlns:w="http://schemas.openxmlformats.org/wordprocessingml/2006/main" xmlns:w14="http://schemas.microsoft.com/office/word/2010/wordml" xmlns:w15="http://schemas.microsoft.com/office/word/2012/wordml" xmlns:wpg="http://schemas.microsoft.com/office/word/2010/wordprocessingGroup" xmlns:wpi="http://schemas.microsoft.com/office/word/2010/wordprocessingInk" xmlns:wne="http://schemas.microsoft.com/office/word/2006/wordml" xmlns:wps="http://schemas.microsoft.com/office/word/2010/wordprocessingShape" mc:Ignorable="w14 w15 wp14">
   <w:footnote w:type="separator" w:id="-1">
     <w:p>
       <w:r>
@@ -9896,21 +9776,72 @@
 </file>
 
 <file path=word/header1.xml><?xml version="1.0" encoding="utf-8"?>
-<w:hdr xmlns:wpc="http://schemas.microsoft.com/office/word/2010/wordprocessingCanvas" xmlns:cx="http://schemas.microsoft.com/office/drawing/2014/chartex" xmlns:cx1="http://schemas.microsoft.com/office/drawing/2015/9/8/chartex" xmlns:cx2="http://schemas.microsoft.com/office/drawing/2015/10/21/chartex" xmlns:cx3="http://schemas.microsoft.com/office/drawing/2016/5/9/chartex" xmlns:cx4="http://schemas.microsoft.com/office/drawing/2016/5/10/chartex" xmlns:cx5="http://schemas.microsoft.com/office/drawing/2016/5/11/chartex" xmlns:cx6="http://schemas.microsoft.com/office/drawing/2016/5/12/chartex" xmlns:cx7="http://schemas.microsoft.com/office/drawing/2016/5/13/chartex" xmlns:cx8="http://schemas.microsoft.com/office/drawing/2016/5/14/chartex" xmlns:mc="http://schemas.openxmlformats.org/markup-compatibility/2006" xmlns:aink="http://schemas.microsoft.com/office/drawing/2016/ink" xmlns:am3d="http://schemas.microsoft.com/office/drawing/2017/model3d" xmlns:o="urn:schemas-microsoft-com:office:office" xmlns:oel="http://schemas.microsoft.com/office/2019/extlst" xmlns:r="http://schemas.openxmlformats.org/officeDocument/2006/relationships" xmlns:m="http://schemas.openxmlformats.org/officeDocument/2006/math" xmlns:v="urn:schemas-microsoft-com:vml" xmlns:wp14="http://schemas.microsoft.com/office/word/2010/wordprocessingDrawing" xmlns:wp="http://schemas.openxmlformats.org/drawingml/2006/wordprocessingDrawing" xmlns:w10="urn:schemas-microsoft-com:office:word" xmlns:w="http://schemas.openxmlformats.org/wordprocessingml/2006/main" xmlns:w14="http://schemas.microsoft.com/office/word/2010/wordml" xmlns:w15="http://schemas.microsoft.com/office/word/2012/wordml" xmlns:w16cex="http://schemas.microsoft.com/office/word/2018/wordml/cex" xmlns:w16cid="http://schemas.microsoft.com/office/word/2016/wordml/cid" xmlns:w16="http://schemas.microsoft.com/office/word/2018/wordml" xmlns:w16du="http://schemas.microsoft.com/office/word/2023/wordml/word16du" xmlns:w16sdtdh="http://schemas.microsoft.com/office/word/2020/wordml/sdtdatahash" xmlns:w16se="http://schemas.microsoft.com/office/word/2015/wordml/symex" xmlns:wpg="http://schemas.microsoft.com/office/word/2010/wordprocessingGroup" xmlns:wpi="http://schemas.microsoft.com/office/word/2010/wordprocessingInk" xmlns:wne="http://schemas.microsoft.com/office/word/2006/wordml" xmlns:wps="http://schemas.microsoft.com/office/word/2010/wordprocessingShape" mc:Ignorable="w14 w15 w16se w16cid w16 w16cex w16sdtdh w16du wp14">
+<w:hdr xmlns:wpc="http://schemas.microsoft.com/office/word/2010/wordprocessingCanvas" xmlns:mc="http://schemas.openxmlformats.org/markup-compatibility/2006" xmlns:o="urn:schemas-microsoft-com:office:office" xmlns:r="http://schemas.openxmlformats.org/officeDocument/2006/relationships" xmlns:m="http://schemas.openxmlformats.org/officeDocument/2006/math" xmlns:v="urn:schemas-microsoft-com:vml" xmlns:wp14="http://schemas.microsoft.com/office/word/2010/wordprocessingDrawing" xmlns:wp="http://schemas.openxmlformats.org/drawingml/2006/wordprocessingDrawing" xmlns:w10="urn:schemas-microsoft-com:office:word" xmlns:w="http://schemas.openxmlformats.org/wordprocessingml/2006/main" xmlns:w14="http://schemas.microsoft.com/office/word/2010/wordml" xmlns:w15="http://schemas.microsoft.com/office/word/2012/wordml" xmlns:wpg="http://schemas.microsoft.com/office/word/2010/wordprocessingGroup" xmlns:wpi="http://schemas.microsoft.com/office/word/2010/wordprocessingInk" xmlns:wne="http://schemas.microsoft.com/office/word/2006/wordml" xmlns:wps="http://schemas.microsoft.com/office/word/2010/wordprocessingShape" mc:Ignorable="w14 w15 wp14">
   <w:p>
     <w:pPr>
       <w:pStyle w:val="Encabezado"/>
     </w:pPr>
-  </w:p>
-</w:hdr>
-</file>
-
-<file path=word/header2.xml><?xml version="1.0" encoding="utf-8"?>
-<w:hdr xmlns:wpc="http://schemas.microsoft.com/office/word/2010/wordprocessingCanvas" xmlns:cx="http://schemas.microsoft.com/office/drawing/2014/chartex" xmlns:cx1="http://schemas.microsoft.com/office/drawing/2015/9/8/chartex" xmlns:cx2="http://schemas.microsoft.com/office/drawing/2015/10/21/chartex" xmlns:cx3="http://schemas.microsoft.com/office/drawing/2016/5/9/chartex" xmlns:cx4="http://schemas.microsoft.com/office/drawing/2016/5/10/chartex" xmlns:cx5="http://schemas.microsoft.com/office/drawing/2016/5/11/chartex" xmlns:cx6="http://schemas.microsoft.com/office/drawing/2016/5/12/chartex" xmlns:cx7="http://schemas.microsoft.com/office/drawing/2016/5/13/chartex" xmlns:cx8="http://schemas.microsoft.com/office/drawing/2016/5/14/chartex" xmlns:mc="http://schemas.openxmlformats.org/markup-compatibility/2006" xmlns:aink="http://schemas.microsoft.com/office/drawing/2016/ink" xmlns:am3d="http://schemas.microsoft.com/office/drawing/2017/model3d" xmlns:o="urn:schemas-microsoft-com:office:office" xmlns:oel="http://schemas.microsoft.com/office/2019/extlst" xmlns:r="http://schemas.openxmlformats.org/officeDocument/2006/relationships" xmlns:m="http://schemas.openxmlformats.org/officeDocument/2006/math" xmlns:v="urn:schemas-microsoft-com:vml" xmlns:wp14="http://schemas.microsoft.com/office/word/2010/wordprocessingDrawing" xmlns:wp="http://schemas.openxmlformats.org/drawingml/2006/wordprocessingDrawing" xmlns:w10="urn:schemas-microsoft-com:office:word" xmlns:w="http://schemas.openxmlformats.org/wordprocessingml/2006/main" xmlns:w14="http://schemas.microsoft.com/office/word/2010/wordml" xmlns:w15="http://schemas.microsoft.com/office/word/2012/wordml" xmlns:w16cex="http://schemas.microsoft.com/office/word/2018/wordml/cex" xmlns:w16cid="http://schemas.microsoft.com/office/word/2016/wordml/cid" xmlns:w16="http://schemas.microsoft.com/office/word/2018/wordml" xmlns:w16du="http://schemas.microsoft.com/office/word/2023/wordml/word16du" xmlns:w16sdtdh="http://schemas.microsoft.com/office/word/2020/wordml/sdtdatahash" xmlns:w16se="http://schemas.microsoft.com/office/word/2015/wordml/symex" xmlns:wpg="http://schemas.microsoft.com/office/word/2010/wordprocessingGroup" xmlns:wpi="http://schemas.microsoft.com/office/word/2010/wordprocessingInk" xmlns:wne="http://schemas.microsoft.com/office/word/2006/wordml" xmlns:wps="http://schemas.microsoft.com/office/word/2010/wordprocessingShape" mc:Ignorable="w14 w15 w16se w16cid w16 w16cex w16sdtdh w16du wp14">
-  <w:p>
-    <w:pPr>
-      <w:pStyle w:val="Encabezado"/>
-    </w:pPr>
+    <w:r>
+      <w:rPr>
+        <w:noProof/>
+        <w:lang w:val="es-AR" w:eastAsia="es-AR"/>
+      </w:rPr>
+      <w:drawing>
+        <wp:anchor distT="0" distB="0" distL="114300" distR="114300" simplePos="0" relativeHeight="251662336" behindDoc="0" locked="0" layoutInCell="1" allowOverlap="1" wp14:anchorId="57323EBB" wp14:editId="357A3D1B">
+          <wp:simplePos x="0" y="0"/>
+          <wp:positionH relativeFrom="column">
+            <wp:posOffset>5098415</wp:posOffset>
+          </wp:positionH>
+          <wp:positionV relativeFrom="paragraph">
+            <wp:posOffset>-267970</wp:posOffset>
+          </wp:positionV>
+          <wp:extent cx="665683" cy="617228"/>
+          <wp:effectExtent l="0" t="0" r="1270" b="0"/>
+          <wp:wrapNone/>
+          <wp:docPr id="1598861018" name="Imagen 16" descr="Icono&#10;&#10;Descripción generada automáticamente"/>
+          <wp:cNvGraphicFramePr>
+            <a:graphicFrameLocks xmlns:a="http://schemas.openxmlformats.org/drawingml/2006/main" noChangeAspect="1"/>
+          </wp:cNvGraphicFramePr>
+          <a:graphic xmlns:a="http://schemas.openxmlformats.org/drawingml/2006/main">
+            <a:graphicData uri="http://schemas.openxmlformats.org/drawingml/2006/picture">
+              <pic:pic xmlns:pic="http://schemas.openxmlformats.org/drawingml/2006/picture">
+                <pic:nvPicPr>
+                  <pic:cNvPr id="1598861018" name="Imagen 16" descr="Icono&#10;&#10;Descripción generada automáticamente"/>
+                  <pic:cNvPicPr/>
+                </pic:nvPicPr>
+                <pic:blipFill>
+                  <a:blip r:embed="rId1">
+                    <a:extLst>
+                      <a:ext uri="{28A0092B-C50C-407E-A947-70E740481C1C}">
+                        <a14:useLocalDpi xmlns:a14="http://schemas.microsoft.com/office/drawing/2010/main" val="0"/>
+                      </a:ext>
+                    </a:extLst>
+                  </a:blip>
+                  <a:stretch>
+                    <a:fillRect/>
+                  </a:stretch>
+                </pic:blipFill>
+                <pic:spPr>
+                  <a:xfrm>
+                    <a:off x="0" y="0"/>
+                    <a:ext cx="665683" cy="617228"/>
+                  </a:xfrm>
+                  <a:prstGeom prst="rect">
+                    <a:avLst/>
+                  </a:prstGeom>
+                </pic:spPr>
+              </pic:pic>
+            </a:graphicData>
+          </a:graphic>
+          <wp14:sizeRelH relativeFrom="margin">
+            <wp14:pctWidth>0</wp14:pctWidth>
+          </wp14:sizeRelH>
+          <wp14:sizeRelV relativeFrom="margin">
+            <wp14:pctHeight>0</wp14:pctHeight>
+          </wp14:sizeRelV>
+        </wp:anchor>
+      </w:drawing>
+    </w:r>
     <w:r>
       <w:rPr>
         <w:lang w:val="es-AR"/>
@@ -9925,73 +9856,10 @@
     <w:r>
       <w:rPr>
         <w:noProof/>
+        <w:lang w:val="es-AR" w:eastAsia="es-AR"/>
       </w:rPr>
       <w:drawing>
-        <wp:anchor distT="0" distB="0" distL="114300" distR="114300" simplePos="0" relativeHeight="251661312" behindDoc="0" locked="0" layoutInCell="1" allowOverlap="1" wp14:anchorId="53898959" wp14:editId="4DDC7EC9">
-          <wp:simplePos x="0" y="0"/>
-          <wp:positionH relativeFrom="margin">
-            <wp:posOffset>5235575</wp:posOffset>
-          </wp:positionH>
-          <wp:positionV relativeFrom="margin">
-            <wp:posOffset>-857885</wp:posOffset>
-          </wp:positionV>
-          <wp:extent cx="669290" cy="669290"/>
-          <wp:effectExtent l="0" t="0" r="0" b="0"/>
-          <wp:wrapSquare wrapText="bothSides"/>
-          <wp:docPr id="43" name="0 Imagen" descr="psi-negro.png"/>
-          <wp:cNvGraphicFramePr>
-            <a:graphicFrameLocks xmlns:a="http://schemas.openxmlformats.org/drawingml/2006/main" noChangeAspect="1"/>
-          </wp:cNvGraphicFramePr>
-          <a:graphic xmlns:a="http://schemas.openxmlformats.org/drawingml/2006/main">
-            <a:graphicData uri="http://schemas.openxmlformats.org/drawingml/2006/picture">
-              <pic:pic xmlns:pic="http://schemas.openxmlformats.org/drawingml/2006/picture">
-                <pic:nvPicPr>
-                  <pic:cNvPr id="0" name="0 Imagen" descr="psi-negro.png"/>
-                  <pic:cNvPicPr>
-                    <a:picLocks noChangeAspect="1" noChangeArrowheads="1"/>
-                  </pic:cNvPicPr>
-                </pic:nvPicPr>
-                <pic:blipFill>
-                  <a:blip r:embed="rId1">
-                    <a:extLst>
-                      <a:ext uri="{28A0092B-C50C-407E-A947-70E740481C1C}">
-                        <a14:useLocalDpi xmlns:a14="http://schemas.microsoft.com/office/drawing/2010/main" val="0"/>
-                      </a:ext>
-                    </a:extLst>
-                  </a:blip>
-                  <a:srcRect/>
-                  <a:stretch>
-                    <a:fillRect/>
-                  </a:stretch>
-                </pic:blipFill>
-                <pic:spPr bwMode="auto">
-                  <a:xfrm>
-                    <a:off x="0" y="0"/>
-                    <a:ext cx="669290" cy="669290"/>
-                  </a:xfrm>
-                  <a:prstGeom prst="rect">
-                    <a:avLst/>
-                  </a:prstGeom>
-                  <a:noFill/>
-                </pic:spPr>
-              </pic:pic>
-            </a:graphicData>
-          </a:graphic>
-          <wp14:sizeRelH relativeFrom="page">
-            <wp14:pctWidth>0</wp14:pctWidth>
-          </wp14:sizeRelH>
-          <wp14:sizeRelV relativeFrom="page">
-            <wp14:pctHeight>0</wp14:pctHeight>
-          </wp14:sizeRelV>
-        </wp:anchor>
-      </w:drawing>
-    </w:r>
-    <w:r>
-      <w:rPr>
-        <w:noProof/>
-      </w:rPr>
-      <w:drawing>
-        <wp:anchor distT="0" distB="0" distL="114300" distR="114300" simplePos="0" relativeHeight="251660288" behindDoc="0" locked="0" layoutInCell="1" allowOverlap="1" wp14:anchorId="5E66F206" wp14:editId="7766A7FB">
+        <wp:anchor distT="0" distB="0" distL="114300" distR="114300" simplePos="0" relativeHeight="251660288" behindDoc="0" locked="0" layoutInCell="1" allowOverlap="1" wp14:anchorId="5E66F206" wp14:editId="728D8D50">
           <wp:simplePos x="0" y="0"/>
           <wp:positionH relativeFrom="margin">
             <wp:posOffset>-470535</wp:posOffset>
@@ -10053,7 +9921,7 @@
     <w:r>
       <w:rPr>
         <w:noProof/>
-        <w:lang w:eastAsia="es-ES"/>
+        <w:lang w:val="es-AR" w:eastAsia="es-AR"/>
       </w:rPr>
       <mc:AlternateContent>
         <mc:Choice Requires="wps">
@@ -10114,7 +9982,7 @@
             </wp:anchor>
           </w:drawing>
         </mc:Choice>
-        <mc:Fallback>
+        <mc:Fallback xmlns:w16se="http://schemas.microsoft.com/office/word/2015/wordml/symex" xmlns:w16sdtdh="http://schemas.microsoft.com/office/word/2020/wordml/sdtdatahash" xmlns:w16du="http://schemas.microsoft.com/office/word/2023/wordml/word16du" xmlns:w16="http://schemas.microsoft.com/office/word/2018/wordml" xmlns:w16cid="http://schemas.microsoft.com/office/word/2016/wordml/cid" xmlns:w16cex="http://schemas.microsoft.com/office/word/2018/wordml/cex" xmlns:oel="http://schemas.microsoft.com/office/2019/extlst" xmlns:am3d="http://schemas.microsoft.com/office/drawing/2017/model3d" xmlns:aink="http://schemas.microsoft.com/office/drawing/2016/ink" xmlns:cx8="http://schemas.microsoft.com/office/drawing/2016/5/14/chartex" xmlns:cx7="http://schemas.microsoft.com/office/drawing/2016/5/13/chartex" xmlns:cx6="http://schemas.microsoft.com/office/drawing/2016/5/12/chartex" xmlns:cx5="http://schemas.microsoft.com/office/drawing/2016/5/11/chartex" xmlns:cx4="http://schemas.microsoft.com/office/drawing/2016/5/10/chartex" xmlns:cx3="http://schemas.microsoft.com/office/drawing/2016/5/9/chartex" xmlns:cx2="http://schemas.microsoft.com/office/drawing/2015/10/21/chartex" xmlns:cx1="http://schemas.microsoft.com/office/drawing/2015/9/8/chartex" xmlns:cx="http://schemas.microsoft.com/office/drawing/2014/chartex">
           <w:pict>
             <v:rect w14:anchorId="514CC3AB" id="Rectangle 41" o:spid="_x0000_s1026" style="position:absolute;margin-left:39.3pt;margin-top:.4pt;width:7.15pt;height:62.95pt;z-index:251659264;visibility:visible;mso-wrap-style:square;mso-width-percent:0;mso-height-percent:900;mso-wrap-distance-left:9pt;mso-wrap-distance-top:0;mso-wrap-distance-right:9pt;mso-wrap-distance-bottom:0;mso-position-horizontal:absolute;mso-position-horizontal-relative:page;mso-position-vertical:absolute;mso-position-vertical-relative:page;mso-width-percent:0;mso-height-percent:900;mso-width-relative:page;mso-height-relative:bottom-margin-area;v-text-anchor:top" o:gfxdata="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" fillcolor="#4bacc6" strokecolor="#205867">
               <w10:wrap anchorx="page" anchory="page"/>
@@ -10126,7 +9994,7 @@
     <w:r>
       <w:rPr>
         <w:noProof/>
-        <w:lang w:eastAsia="es-ES"/>
+        <w:lang w:val="es-AR" w:eastAsia="es-AR"/>
       </w:rPr>
       <mc:AlternateContent>
         <mc:Choice Requires="wps">
@@ -10187,7 +10055,7 @@
             </wp:anchor>
           </w:drawing>
         </mc:Choice>
-        <mc:Fallback>
+        <mc:Fallback xmlns:w16se="http://schemas.microsoft.com/office/word/2015/wordml/symex" xmlns:w16sdtdh="http://schemas.microsoft.com/office/word/2020/wordml/sdtdatahash" xmlns:w16du="http://schemas.microsoft.com/office/word/2023/wordml/word16du" xmlns:w16="http://schemas.microsoft.com/office/word/2018/wordml" xmlns:w16cid="http://schemas.microsoft.com/office/word/2016/wordml/cid" xmlns:w16cex="http://schemas.microsoft.com/office/word/2018/wordml/cex" xmlns:oel="http://schemas.microsoft.com/office/2019/extlst" xmlns:am3d="http://schemas.microsoft.com/office/drawing/2017/model3d" xmlns:aink="http://schemas.microsoft.com/office/drawing/2016/ink" xmlns:cx8="http://schemas.microsoft.com/office/drawing/2016/5/14/chartex" xmlns:cx7="http://schemas.microsoft.com/office/drawing/2016/5/13/chartex" xmlns:cx6="http://schemas.microsoft.com/office/drawing/2016/5/12/chartex" xmlns:cx5="http://schemas.microsoft.com/office/drawing/2016/5/11/chartex" xmlns:cx4="http://schemas.microsoft.com/office/drawing/2016/5/10/chartex" xmlns:cx3="http://schemas.microsoft.com/office/drawing/2016/5/9/chartex" xmlns:cx2="http://schemas.microsoft.com/office/drawing/2015/10/21/chartex" xmlns:cx1="http://schemas.microsoft.com/office/drawing/2015/9/8/chartex" xmlns:cx="http://schemas.microsoft.com/office/drawing/2014/chartex">
           <w:pict>
             <v:rect w14:anchorId="44AF3575" id="Rectangle 34" o:spid="_x0000_s1026" style="position:absolute;margin-left:549.6pt;margin-top:.4pt;width:7.15pt;height:62.9pt;z-index:251657216;visibility:visible;mso-wrap-style:square;mso-width-percent:0;mso-height-percent:900;mso-wrap-distance-left:9pt;mso-wrap-distance-top:0;mso-wrap-distance-right:9pt;mso-wrap-distance-bottom:0;mso-position-horizontal:absolute;mso-position-horizontal-relative:page;mso-position-vertical:absolute;mso-position-vertical-relative:page;mso-width-percent:0;mso-height-percent:900;mso-width-relative:page;mso-height-relative:bottom-margin-area;v-text-anchor:top" o:gfxdata="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" fillcolor="#4bacc6" strokecolor="#205867">
               <w10:wrap anchorx="page" anchory="page"/>
@@ -10199,7 +10067,7 @@
     <w:r>
       <w:rPr>
         <w:noProof/>
-        <w:lang w:eastAsia="es-ES"/>
+        <w:lang w:val="es-AR" w:eastAsia="es-AR"/>
       </w:rPr>
       <mc:AlternateContent>
         <mc:Choice Requires="wpg">
@@ -10318,7 +10186,7 @@
             </wp:anchor>
           </w:drawing>
         </mc:Choice>
-        <mc:Fallback>
+        <mc:Fallback xmlns:w16se="http://schemas.microsoft.com/office/word/2015/wordml/symex" xmlns:w16sdtdh="http://schemas.microsoft.com/office/word/2020/wordml/sdtdatahash" xmlns:w16du="http://schemas.microsoft.com/office/word/2023/wordml/word16du" xmlns:w16="http://schemas.microsoft.com/office/word/2018/wordml" xmlns:w16cid="http://schemas.microsoft.com/office/word/2016/wordml/cid" xmlns:w16cex="http://schemas.microsoft.com/office/word/2018/wordml/cex" xmlns:oel="http://schemas.microsoft.com/office/2019/extlst" xmlns:am3d="http://schemas.microsoft.com/office/drawing/2017/model3d" xmlns:aink="http://schemas.microsoft.com/office/drawing/2016/ink" xmlns:cx8="http://schemas.microsoft.com/office/drawing/2016/5/14/chartex" xmlns:cx7="http://schemas.microsoft.com/office/drawing/2016/5/13/chartex" xmlns:cx6="http://schemas.microsoft.com/office/drawing/2016/5/12/chartex" xmlns:cx5="http://schemas.microsoft.com/office/drawing/2016/5/11/chartex" xmlns:cx4="http://schemas.microsoft.com/office/drawing/2016/5/10/chartex" xmlns:cx3="http://schemas.microsoft.com/office/drawing/2016/5/9/chartex" xmlns:cx2="http://schemas.microsoft.com/office/drawing/2015/10/21/chartex" xmlns:cx1="http://schemas.microsoft.com/office/drawing/2015/9/8/chartex" xmlns:cx="http://schemas.microsoft.com/office/drawing/2014/chartex">
           <w:pict>
             <v:group w14:anchorId="21F2F9E3" id="Group 35" o:spid="_x0000_s1026" style="position:absolute;margin-left:0;margin-top:0;width:593.5pt;height:64.2pt;z-index:251658240;mso-width-percent:1000;mso-position-horizontal:center;mso-position-horizontal-relative:page;mso-position-vertical:top;mso-position-vertical-relative:page;mso-width-percent:1000;mso-height-relative:top-margin-area" coordorigin="8,9" coordsize="15823,1439" o:gfxdata="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">
               <v:shapetype id="_x0000_t32" coordsize="21600,21600" o:spt="32" o:oned="t" path="m,l21600,21600e" filled="f">
@@ -10351,19 +10219,9 @@
 </w:hdr>
 </file>
 
-<file path=word/header3.xml><?xml version="1.0" encoding="utf-8"?>
-<w:hdr xmlns:wpc="http://schemas.microsoft.com/office/word/2010/wordprocessingCanvas" xmlns:cx="http://schemas.microsoft.com/office/drawing/2014/chartex" xmlns:cx1="http://schemas.microsoft.com/office/drawing/2015/9/8/chartex" xmlns:cx2="http://schemas.microsoft.com/office/drawing/2015/10/21/chartex" xmlns:cx3="http://schemas.microsoft.com/office/drawing/2016/5/9/chartex" xmlns:cx4="http://schemas.microsoft.com/office/drawing/2016/5/10/chartex" xmlns:cx5="http://schemas.microsoft.com/office/drawing/2016/5/11/chartex" xmlns:cx6="http://schemas.microsoft.com/office/drawing/2016/5/12/chartex" xmlns:cx7="http://schemas.microsoft.com/office/drawing/2016/5/13/chartex" xmlns:cx8="http://schemas.microsoft.com/office/drawing/2016/5/14/chartex" xmlns:mc="http://schemas.openxmlformats.org/markup-compatibility/2006" xmlns:aink="http://schemas.microsoft.com/office/drawing/2016/ink" xmlns:am3d="http://schemas.microsoft.com/office/drawing/2017/model3d" xmlns:o="urn:schemas-microsoft-com:office:office" xmlns:oel="http://schemas.microsoft.com/office/2019/extlst" xmlns:r="http://schemas.openxmlformats.org/officeDocument/2006/relationships" xmlns:m="http://schemas.openxmlformats.org/officeDocument/2006/math" xmlns:v="urn:schemas-microsoft-com:vml" xmlns:wp14="http://schemas.microsoft.com/office/word/2010/wordprocessingDrawing" xmlns:wp="http://schemas.openxmlformats.org/drawingml/2006/wordprocessingDrawing" xmlns:w10="urn:schemas-microsoft-com:office:word" xmlns:w="http://schemas.openxmlformats.org/wordprocessingml/2006/main" xmlns:w14="http://schemas.microsoft.com/office/word/2010/wordml" xmlns:w15="http://schemas.microsoft.com/office/word/2012/wordml" xmlns:w16cex="http://schemas.microsoft.com/office/word/2018/wordml/cex" xmlns:w16cid="http://schemas.microsoft.com/office/word/2016/wordml/cid" xmlns:w16="http://schemas.microsoft.com/office/word/2018/wordml" xmlns:w16du="http://schemas.microsoft.com/office/word/2023/wordml/word16du" xmlns:w16sdtdh="http://schemas.microsoft.com/office/word/2020/wordml/sdtdatahash" xmlns:w16se="http://schemas.microsoft.com/office/word/2015/wordml/symex" xmlns:wpg="http://schemas.microsoft.com/office/word/2010/wordprocessingGroup" xmlns:wpi="http://schemas.microsoft.com/office/word/2010/wordprocessingInk" xmlns:wne="http://schemas.microsoft.com/office/word/2006/wordml" xmlns:wps="http://schemas.microsoft.com/office/word/2010/wordprocessingShape" mc:Ignorable="w14 w15 w16se w16cid w16 w16cex w16sdtdh w16du wp14">
-  <w:p>
-    <w:pPr>
-      <w:pStyle w:val="Encabezado"/>
-    </w:pPr>
-  </w:p>
-</w:hdr>
-</file>
-
 <file path=word/numbering.xml><?xml version="1.0" encoding="utf-8"?>
-<w:numbering xmlns:wpc="http://schemas.microsoft.com/office/word/2010/wordprocessingCanvas" xmlns:cx="http://schemas.microsoft.com/office/drawing/2014/chartex" xmlns:cx1="http://schemas.microsoft.com/office/drawing/2015/9/8/chartex" xmlns:cx2="http://schemas.microsoft.com/office/drawing/2015/10/21/chartex" xmlns:cx3="http://schemas.microsoft.com/office/drawing/2016/5/9/chartex" xmlns:cx4="http://schemas.microsoft.com/office/drawing/2016/5/10/chartex" xmlns:cx5="http://schemas.microsoft.com/office/drawing/2016/5/11/chartex" xmlns:cx6="http://schemas.microsoft.com/office/drawing/2016/5/12/chartex" xmlns:cx7="http://schemas.microsoft.com/office/drawing/2016/5/13/chartex" xmlns:cx8="http://schemas.microsoft.com/office/drawing/2016/5/14/chartex" xmlns:mc="http://schemas.openxmlformats.org/markup-compatibility/2006" xmlns:aink="http://schemas.microsoft.com/office/drawing/2016/ink" xmlns:am3d="http://schemas.microsoft.com/office/drawing/2017/model3d" xmlns:o="urn:schemas-microsoft-com:office:office" xmlns:oel="http://schemas.microsoft.com/office/2019/extlst" xmlns:r="http://schemas.openxmlformats.org/officeDocument/2006/relationships" xmlns:m="http://schemas.openxmlformats.org/officeDocument/2006/math" xmlns:v="urn:schemas-microsoft-com:vml" xmlns:wp14="http://schemas.microsoft.com/office/word/2010/wordprocessingDrawing" xmlns:wp="http://schemas.openxmlformats.org/drawingml/2006/wordprocessingDrawing" xmlns:w10="urn:schemas-microsoft-com:office:word" xmlns:w="http://schemas.openxmlformats.org/wordprocessingml/2006/main" xmlns:w14="http://schemas.microsoft.com/office/word/2010/wordml" xmlns:w15="http://schemas.microsoft.com/office/word/2012/wordml" xmlns:w16cex="http://schemas.microsoft.com/office/word/2018/wordml/cex" xmlns:w16cid="http://schemas.microsoft.com/office/word/2016/wordml/cid" xmlns:w16="http://schemas.microsoft.com/office/word/2018/wordml" xmlns:w16du="http://schemas.microsoft.com/office/word/2023/wordml/word16du" xmlns:w16sdtdh="http://schemas.microsoft.com/office/word/2020/wordml/sdtdatahash" xmlns:w16se="http://schemas.microsoft.com/office/word/2015/wordml/symex" xmlns:wpg="http://schemas.microsoft.com/office/word/2010/wordprocessingGroup" xmlns:wpi="http://schemas.microsoft.com/office/word/2010/wordprocessingInk" xmlns:wne="http://schemas.microsoft.com/office/word/2006/wordml" xmlns:wps="http://schemas.microsoft.com/office/word/2010/wordprocessingShape" mc:Ignorable="w14 w15 w16se w16cid w16 w16cex w16sdtdh w16du wp14">
-  <w:abstractNum w:abstractNumId="0" w15:restartNumberingAfterBreak="0">
+<w:numbering xmlns:wpc="http://schemas.microsoft.com/office/word/2010/wordprocessingCanvas" xmlns:mc="http://schemas.openxmlformats.org/markup-compatibility/2006" xmlns:o="urn:schemas-microsoft-com:office:office" xmlns:r="http://schemas.openxmlformats.org/officeDocument/2006/relationships" xmlns:m="http://schemas.openxmlformats.org/officeDocument/2006/math" xmlns:v="urn:schemas-microsoft-com:vml" xmlns:wp14="http://schemas.microsoft.com/office/word/2010/wordprocessingDrawing" xmlns:wp="http://schemas.openxmlformats.org/drawingml/2006/wordprocessingDrawing" xmlns:w10="urn:schemas-microsoft-com:office:word" xmlns:w="http://schemas.openxmlformats.org/wordprocessingml/2006/main" xmlns:w14="http://schemas.microsoft.com/office/word/2010/wordml" xmlns:w15="http://schemas.microsoft.com/office/word/2012/wordml" xmlns:wpg="http://schemas.microsoft.com/office/word/2010/wordprocessingGroup" xmlns:wpi="http://schemas.microsoft.com/office/word/2010/wordprocessingInk" xmlns:wne="http://schemas.microsoft.com/office/word/2006/wordml" xmlns:wps="http://schemas.microsoft.com/office/word/2010/wordprocessingShape" mc:Ignorable="w14 w15 wp14">
+  <w:abstractNum w:abstractNumId="0">
     <w:nsid w:val="10CC1730"/>
     <w:multiLevelType w:val="hybridMultilevel"/>
     <w:tmpl w:val="82FEC456"/>
@@ -10476,7 +10334,7 @@
       </w:rPr>
     </w:lvl>
   </w:abstractNum>
-  <w:abstractNum w:abstractNumId="1" w15:restartNumberingAfterBreak="0">
+  <w:abstractNum w:abstractNumId="1">
     <w:nsid w:val="368C4F9E"/>
     <w:multiLevelType w:val="hybridMultilevel"/>
     <w:tmpl w:val="4C0E4832"/>
@@ -10589,7 +10447,7 @@
       </w:rPr>
     </w:lvl>
   </w:abstractNum>
-  <w:abstractNum w:abstractNumId="2" w15:restartNumberingAfterBreak="0">
+  <w:abstractNum w:abstractNumId="2">
     <w:nsid w:val="42E93270"/>
     <w:multiLevelType w:val="multilevel"/>
     <w:tmpl w:val="8234A696"/>
@@ -10732,7 +10590,7 @@
       </w:rPr>
     </w:lvl>
   </w:abstractNum>
-  <w:abstractNum w:abstractNumId="3" w15:restartNumberingAfterBreak="0">
+  <w:abstractNum w:abstractNumId="3">
     <w:nsid w:val="7DD64906"/>
     <w:multiLevelType w:val="hybridMultilevel"/>
     <w:tmpl w:val="795E7434"/>
@@ -10846,16 +10704,16 @@
       </w:rPr>
     </w:lvl>
   </w:abstractNum>
-  <w:num w:numId="1" w16cid:durableId="674921033">
+  <w:num w:numId="1">
     <w:abstractNumId w:val="3"/>
   </w:num>
-  <w:num w:numId="2" w16cid:durableId="620913732">
+  <w:num w:numId="2">
     <w:abstractNumId w:val="2"/>
   </w:num>
-  <w:num w:numId="3" w16cid:durableId="2059040092">
+  <w:num w:numId="3">
     <w:abstractNumId w:val="0"/>
   </w:num>
-  <w:num w:numId="4" w16cid:durableId="1068114380">
+  <w:num w:numId="4">
     <w:abstractNumId w:val="1"/>
   </w:num>
   <w:numIdMacAtCleanup w:val="2"/>
@@ -10863,7 +10721,7 @@
 </file>
 
 <file path=word/styles.xml><?xml version="1.0" encoding="utf-8"?>
-<w:styles xmlns:mc="http://schemas.openxmlformats.org/markup-compatibility/2006" xmlns:r="http://schemas.openxmlformats.org/officeDocument/2006/relationships" xmlns:w="http://schemas.openxmlformats.org/wordprocessingml/2006/main" xmlns:w14="http://schemas.microsoft.com/office/word/2010/wordml" xmlns:w15="http://schemas.microsoft.com/office/word/2012/wordml" xmlns:w16cex="http://schemas.microsoft.com/office/word/2018/wordml/cex" xmlns:w16cid="http://schemas.microsoft.com/office/word/2016/wordml/cid" xmlns:w16="http://schemas.microsoft.com/office/word/2018/wordml" xmlns:w16du="http://schemas.microsoft.com/office/word/2023/wordml/word16du" xmlns:w16sdtdh="http://schemas.microsoft.com/office/word/2020/wordml/sdtdatahash" xmlns:w16se="http://schemas.microsoft.com/office/word/2015/wordml/symex" mc:Ignorable="w14 w15 w16se w16cid w16 w16cex w16sdtdh w16du">
+<w:styles xmlns:mc="http://schemas.openxmlformats.org/markup-compatibility/2006" xmlns:r="http://schemas.openxmlformats.org/officeDocument/2006/relationships" xmlns:w="http://schemas.openxmlformats.org/wordprocessingml/2006/main" xmlns:w14="http://schemas.microsoft.com/office/word/2010/wordml" xmlns:w15="http://schemas.microsoft.com/office/word/2012/wordml" mc:Ignorable="w14 w15">
   <w:docDefaults>
     <w:rPrDefault>
       <w:rPr>
@@ -10873,7 +10731,7 @@
     </w:rPrDefault>
     <w:pPrDefault/>
   </w:docDefaults>
-  <w:latentStyles w:defLockedState="0" w:defUIPriority="99" w:defSemiHidden="0" w:defUnhideWhenUsed="0" w:defQFormat="0" w:count="376">
+  <w:latentStyles w:defLockedState="0" w:defUIPriority="99" w:defSemiHidden="0" w:defUnhideWhenUsed="0" w:defQFormat="0" w:count="371">
     <w:lsdException w:name="Normal" w:uiPriority="0" w:qFormat="1"/>
     <w:lsdException w:name="heading 1" w:uiPriority="0" w:qFormat="1"/>
     <w:lsdException w:name="heading 2" w:semiHidden="1" w:uiPriority="0" w:unhideWhenUsed="1" w:qFormat="1"/>
@@ -11245,11 +11103,6 @@
     <w:lsdException w:name="List Table 5 Dark Accent 6" w:uiPriority="50"/>
     <w:lsdException w:name="List Table 6 Colorful Accent 6" w:uiPriority="51"/>
     <w:lsdException w:name="List Table 7 Colorful Accent 6" w:uiPriority="52"/>
-    <w:lsdException w:name="Mention" w:semiHidden="1" w:unhideWhenUsed="1"/>
-    <w:lsdException w:name="Smart Hyperlink" w:semiHidden="1" w:unhideWhenUsed="1"/>
-    <w:lsdException w:name="Hashtag" w:semiHidden="1" w:unhideWhenUsed="1"/>
-    <w:lsdException w:name="Unresolved Mention" w:semiHidden="1" w:unhideWhenUsed="1"/>
-    <w:lsdException w:name="Smart Link" w:semiHidden="1" w:unhideWhenUsed="1"/>
   </w:latentStyles>
   <w:style w:type="paragraph" w:default="1" w:styleId="Normal">
     <w:name w:val="Normal"/>
@@ -11741,8 +11594,8 @@
       <w:u w:val="single"/>
     </w:rPr>
   </w:style>
-  <w:style w:type="paragraph" w:customStyle="1" w:styleId="TtulodeTDC">
-    <w:name w:val="Título de TDC"/>
+  <w:style w:type="paragraph" w:customStyle="1" w:styleId="TtulodeTDC1">
+    <w:name w:val="Título de TDC1"/>
     <w:basedOn w:val="Ttulo1"/>
     <w:next w:val="Normal"/>
     <w:uiPriority w:val="39"/>
@@ -11911,11 +11764,11 @@
     <w:qFormat/>
     <w:rsid w:val="005F60BA"/>
   </w:style>
-  <w:style w:type="paragraph" w:styleId="Ttulo">
+  <w:style w:type="paragraph" w:styleId="Puesto">
     <w:name w:val="Title"/>
     <w:basedOn w:val="Normal"/>
     <w:next w:val="Normal"/>
-    <w:link w:val="TtuloCar"/>
+    <w:link w:val="PuestoCar"/>
     <w:uiPriority w:val="10"/>
     <w:qFormat/>
     <w:rsid w:val="009A3173"/>
@@ -11935,10 +11788,10 @@
       <w:szCs w:val="52"/>
     </w:rPr>
   </w:style>
-  <w:style w:type="character" w:customStyle="1" w:styleId="TtuloCar">
-    <w:name w:val="Título Car"/>
+  <w:style w:type="character" w:customStyle="1" w:styleId="PuestoCar">
+    <w:name w:val="Puesto Car"/>
     <w:basedOn w:val="Fuentedeprrafopredeter"/>
-    <w:link w:val="Ttulo"/>
+    <w:link w:val="Puesto"/>
     <w:uiPriority w:val="10"/>
     <w:rsid w:val="009A3173"/>
     <w:rPr>
@@ -11952,7 +11805,7 @@
   </w:style>
   <w:style w:type="paragraph" w:customStyle="1" w:styleId="PSI-Ttulo">
     <w:name w:val="PSI - Título"/>
-    <w:basedOn w:val="Ttulo"/>
+    <w:basedOn w:val="Puesto"/>
     <w:autoRedefine/>
     <w:qFormat/>
     <w:rsid w:val="009A3173"/>
@@ -12114,6 +11967,7 @@
     <w:uiPriority w:val="59"/>
     <w:rsid w:val="00B0509E"/>
     <w:tblPr>
+      <w:tblInd w:w="0" w:type="dxa"/>
       <w:tblBorders>
         <w:top w:val="single" w:sz="4" w:space="0" w:color="000000"/>
         <w:left w:val="single" w:sz="4" w:space="0" w:color="000000"/>
@@ -12122,6 +11976,12 @@
         <w:insideH w:val="single" w:sz="4" w:space="0" w:color="000000"/>
         <w:insideV w:val="single" w:sz="4" w:space="0" w:color="000000"/>
       </w:tblBorders>
+      <w:tblCellMar>
+        <w:top w:w="0" w:type="dxa"/>
+        <w:left w:w="108" w:type="dxa"/>
+        <w:bottom w:w="0" w:type="dxa"/>
+        <w:right w:w="108" w:type="dxa"/>
+      </w:tblCellMar>
     </w:tblPr>
   </w:style>
   <w:style w:type="table" w:styleId="Listaclara-nfasis3">
@@ -12135,12 +11995,19 @@
     <w:tblPr>
       <w:tblStyleRowBandSize w:val="1"/>
       <w:tblStyleColBandSize w:val="1"/>
+      <w:tblInd w:w="0" w:type="dxa"/>
       <w:tblBorders>
         <w:top w:val="single" w:sz="8" w:space="0" w:color="9BBB59"/>
         <w:left w:val="single" w:sz="8" w:space="0" w:color="9BBB59"/>
         <w:bottom w:val="single" w:sz="8" w:space="0" w:color="9BBB59"/>
         <w:right w:val="single" w:sz="8" w:space="0" w:color="9BBB59"/>
       </w:tblBorders>
+      <w:tblCellMar>
+        <w:top w:w="0" w:type="dxa"/>
+        <w:left w:w="108" w:type="dxa"/>
+        <w:bottom w:w="0" w:type="dxa"/>
+        <w:right w:w="108" w:type="dxa"/>
+      </w:tblCellMar>
     </w:tblPr>
     <w:tblStylePr w:type="firstRow">
       <w:pPr>
@@ -12572,7 +12439,7 @@
 </file>
 
 <file path=customXml/itemProps2.xml><?xml version="1.0" encoding="utf-8"?>
-<ds:datastoreItem xmlns:ds="http://schemas.openxmlformats.org/officeDocument/2006/customXml" ds:itemID="{9282B13E-91D5-4BEA-A19A-B5250D0B0DEC}">
+<ds:datastoreItem xmlns:ds="http://schemas.openxmlformats.org/officeDocument/2006/customXml" ds:itemID="{30C4CFD3-789C-4E0F-A183-E2770176A3BA}">
   <ds:schemaRefs>
     <ds:schemaRef ds:uri="http://schemas.openxmlformats.org/officeDocument/2006/bibliography"/>
   </ds:schemaRefs>

</xml_diff>

<commit_message>
Doc: Falta finalizar el plan de calidad
</commit_message>
<xml_diff>
--- a/2. Etapa de elaboración/Iteración 1/Plan de calidad/Plan de SQA_Vesta Risk Manager_T-Code.docx
+++ b/2. Etapa de elaboración/Iteración 1/Plan de calidad/Plan de SQA_Vesta Risk Manager_T-Code.docx
@@ -359,25 +359,7 @@
           <w:sz w:val="36"/>
           <w:szCs w:val="36"/>
         </w:rPr>
-        <w:t xml:space="preserve">Vesta </w:t>
-      </w:r>
-      <w:proofErr w:type="spellStart"/>
-      <w:r>
-        <w:rPr>
-          <w:rFonts w:ascii="Cambria" w:hAnsi="Cambria"/>
-          <w:sz w:val="36"/>
-          <w:szCs w:val="36"/>
-        </w:rPr>
-        <w:t>Risk</w:t>
-      </w:r>
-      <w:proofErr w:type="spellEnd"/>
-      <w:r>
-        <w:rPr>
-          <w:rFonts w:ascii="Cambria" w:hAnsi="Cambria"/>
-          <w:sz w:val="36"/>
-          <w:szCs w:val="36"/>
-        </w:rPr>
-        <w:t xml:space="preserve"> Manager</w:t>
+        <w:t>Vesta Risk Manager</w:t>
       </w:r>
     </w:p>
     <w:p>
@@ -868,7 +850,7 @@
       <w:r>
         <w:fldChar w:fldCharType="separate"/>
       </w:r>
-      <w:hyperlink w:anchor="_Toc177715014" w:history="1">
+      <w:hyperlink w:anchor="_Toc177731965" w:history="1">
         <w:r>
           <w:rPr>
             <w:rStyle w:val="Hipervnculo"/>
@@ -895,7 +877,7 @@
             <w:noProof/>
             <w:webHidden/>
           </w:rPr>
-          <w:instrText xml:space="preserve"> PAGEREF _Toc177715014 \h </w:instrText>
+          <w:instrText xml:space="preserve"> PAGEREF _Toc177731965 \h </w:instrText>
         </w:r>
         <w:r>
           <w:rPr>
@@ -941,7 +923,7 @@
           <w14:ligatures w14:val="standardContextual"/>
         </w:rPr>
       </w:pPr>
-      <w:hyperlink w:anchor="_Toc177715015" w:history="1">
+      <w:hyperlink w:anchor="_Toc177731966" w:history="1">
         <w:r>
           <w:rPr>
             <w:rStyle w:val="Hipervnculo"/>
@@ -968,7 +950,7 @@
             <w:noProof/>
             <w:webHidden/>
           </w:rPr>
-          <w:instrText xml:space="preserve"> PAGEREF _Toc177715015 \h </w:instrText>
+          <w:instrText xml:space="preserve"> PAGEREF _Toc177731966 \h </w:instrText>
         </w:r>
         <w:r>
           <w:rPr>
@@ -1014,7 +996,7 @@
           <w14:ligatures w14:val="standardContextual"/>
         </w:rPr>
       </w:pPr>
-      <w:hyperlink w:anchor="_Toc177715016" w:history="1">
+      <w:hyperlink w:anchor="_Toc177731967" w:history="1">
         <w:r>
           <w:rPr>
             <w:rStyle w:val="Hipervnculo"/>
@@ -1041,7 +1023,7 @@
             <w:noProof/>
             <w:webHidden/>
           </w:rPr>
-          <w:instrText xml:space="preserve"> PAGEREF _Toc177715016 \h </w:instrText>
+          <w:instrText xml:space="preserve"> PAGEREF _Toc177731967 \h </w:instrText>
         </w:r>
         <w:r>
           <w:rPr>
@@ -1087,7 +1069,7 @@
           <w14:ligatures w14:val="standardContextual"/>
         </w:rPr>
       </w:pPr>
-      <w:hyperlink w:anchor="_Toc177715017" w:history="1">
+      <w:hyperlink w:anchor="_Toc177731968" w:history="1">
         <w:r>
           <w:rPr>
             <w:rStyle w:val="Hipervnculo"/>
@@ -1114,7 +1096,7 @@
             <w:noProof/>
             <w:webHidden/>
           </w:rPr>
-          <w:instrText xml:space="preserve"> PAGEREF _Toc177715017 \h </w:instrText>
+          <w:instrText xml:space="preserve"> PAGEREF _Toc177731968 \h </w:instrText>
         </w:r>
         <w:r>
           <w:rPr>
@@ -1160,7 +1142,7 @@
           <w14:ligatures w14:val="standardContextual"/>
         </w:rPr>
       </w:pPr>
-      <w:hyperlink w:anchor="_Toc177715018" w:history="1">
+      <w:hyperlink w:anchor="_Toc177731969" w:history="1">
         <w:r>
           <w:rPr>
             <w:rStyle w:val="Hipervnculo"/>
@@ -1187,7 +1169,7 @@
             <w:noProof/>
             <w:webHidden/>
           </w:rPr>
-          <w:instrText xml:space="preserve"> PAGEREF _Toc177715018 \h </w:instrText>
+          <w:instrText xml:space="preserve"> PAGEREF _Toc177731969 \h </w:instrText>
         </w:r>
         <w:r>
           <w:rPr>
@@ -1231,7 +1213,7 @@
           <w14:ligatures w14:val="standardContextual"/>
         </w:rPr>
       </w:pPr>
-      <w:hyperlink w:anchor="_Toc177715019" w:history="1">
+      <w:hyperlink w:anchor="_Toc177731970" w:history="1">
         <w:r>
           <w:rPr>
             <w:rStyle w:val="Hipervnculo"/>
@@ -1258,7 +1240,7 @@
             <w:noProof/>
             <w:webHidden/>
           </w:rPr>
-          <w:instrText xml:space="preserve"> PAGEREF _Toc177715019 \h </w:instrText>
+          <w:instrText xml:space="preserve"> PAGEREF _Toc177731970 \h </w:instrText>
         </w:r>
         <w:r>
           <w:rPr>
@@ -1302,7 +1284,7 @@
           <w14:ligatures w14:val="standardContextual"/>
         </w:rPr>
       </w:pPr>
-      <w:hyperlink w:anchor="_Toc177715020" w:history="1">
+      <w:hyperlink w:anchor="_Toc177731971" w:history="1">
         <w:r>
           <w:rPr>
             <w:rStyle w:val="Hipervnculo"/>
@@ -1329,7 +1311,7 @@
             <w:noProof/>
             <w:webHidden/>
           </w:rPr>
-          <w:instrText xml:space="preserve"> PAGEREF _Toc177715020 \h </w:instrText>
+          <w:instrText xml:space="preserve"> PAGEREF _Toc177731971 \h </w:instrText>
         </w:r>
         <w:r>
           <w:rPr>
@@ -1373,7 +1355,7 @@
           <w14:ligatures w14:val="standardContextual"/>
         </w:rPr>
       </w:pPr>
-      <w:hyperlink w:anchor="_Toc177715021" w:history="1">
+      <w:hyperlink w:anchor="_Toc177731972" w:history="1">
         <w:r>
           <w:rPr>
             <w:rStyle w:val="Hipervnculo"/>
@@ -1400,7 +1382,7 @@
             <w:noProof/>
             <w:webHidden/>
           </w:rPr>
-          <w:instrText xml:space="preserve"> PAGEREF _Toc177715021 \h </w:instrText>
+          <w:instrText xml:space="preserve"> PAGEREF _Toc177731972 \h </w:instrText>
         </w:r>
         <w:r>
           <w:rPr>
@@ -1446,7 +1428,7 @@
           <w14:ligatures w14:val="standardContextual"/>
         </w:rPr>
       </w:pPr>
-      <w:hyperlink w:anchor="_Toc177715022" w:history="1">
+      <w:hyperlink w:anchor="_Toc177731973" w:history="1">
         <w:r>
           <w:rPr>
             <w:rStyle w:val="Hipervnculo"/>
@@ -1473,7 +1455,7 @@
             <w:noProof/>
             <w:webHidden/>
           </w:rPr>
-          <w:instrText xml:space="preserve"> PAGEREF _Toc177715022 \h </w:instrText>
+          <w:instrText xml:space="preserve"> PAGEREF _Toc177731973 \h </w:instrText>
         </w:r>
         <w:r>
           <w:rPr>
@@ -1519,7 +1501,7 @@
           <w14:ligatures w14:val="standardContextual"/>
         </w:rPr>
       </w:pPr>
-      <w:hyperlink w:anchor="_Toc177715023" w:history="1">
+      <w:hyperlink w:anchor="_Toc177731974" w:history="1">
         <w:r>
           <w:rPr>
             <w:rStyle w:val="Hipervnculo"/>
@@ -1546,7 +1528,7 @@
             <w:noProof/>
             <w:webHidden/>
           </w:rPr>
-          <w:instrText xml:space="preserve"> PAGEREF _Toc177715023 \h </w:instrText>
+          <w:instrText xml:space="preserve"> PAGEREF _Toc177731974 \h </w:instrText>
         </w:r>
         <w:r>
           <w:rPr>
@@ -1592,7 +1574,7 @@
           <w14:ligatures w14:val="standardContextual"/>
         </w:rPr>
       </w:pPr>
-      <w:hyperlink w:anchor="_Toc177715024" w:history="1">
+      <w:hyperlink w:anchor="_Toc177731975" w:history="1">
         <w:r>
           <w:rPr>
             <w:rStyle w:val="Hipervnculo"/>
@@ -1619,7 +1601,7 @@
             <w:noProof/>
             <w:webHidden/>
           </w:rPr>
-          <w:instrText xml:space="preserve"> PAGEREF _Toc177715024 \h </w:instrText>
+          <w:instrText xml:space="preserve"> PAGEREF _Toc177731975 \h </w:instrText>
         </w:r>
         <w:r>
           <w:rPr>
@@ -1663,7 +1645,7 @@
           <w14:ligatures w14:val="standardContextual"/>
         </w:rPr>
       </w:pPr>
-      <w:hyperlink w:anchor="_Toc177715025" w:history="1">
+      <w:hyperlink w:anchor="_Toc177731976" w:history="1">
         <w:r>
           <w:rPr>
             <w:rStyle w:val="Hipervnculo"/>
@@ -1690,7 +1672,7 @@
             <w:noProof/>
             <w:webHidden/>
           </w:rPr>
-          <w:instrText xml:space="preserve"> PAGEREF _Toc177715025 \h </w:instrText>
+          <w:instrText xml:space="preserve"> PAGEREF _Toc177731976 \h </w:instrText>
         </w:r>
         <w:r>
           <w:rPr>
@@ -1734,7 +1716,7 @@
           <w14:ligatures w14:val="standardContextual"/>
         </w:rPr>
       </w:pPr>
-      <w:hyperlink w:anchor="_Toc177715026" w:history="1">
+      <w:hyperlink w:anchor="_Toc177731977" w:history="1">
         <w:r>
           <w:rPr>
             <w:rStyle w:val="Hipervnculo"/>
@@ -1761,7 +1743,7 @@
             <w:noProof/>
             <w:webHidden/>
           </w:rPr>
-          <w:instrText xml:space="preserve"> PAGEREF _Toc177715026 \h </w:instrText>
+          <w:instrText xml:space="preserve"> PAGEREF _Toc177731977 \h </w:instrText>
         </w:r>
         <w:r>
           <w:rPr>
@@ -1805,7 +1787,7 @@
           <w14:ligatures w14:val="standardContextual"/>
         </w:rPr>
       </w:pPr>
-      <w:hyperlink w:anchor="_Toc177715027" w:history="1">
+      <w:hyperlink w:anchor="_Toc177731978" w:history="1">
         <w:r>
           <w:rPr>
             <w:rStyle w:val="Hipervnculo"/>
@@ -1832,7 +1814,7 @@
             <w:noProof/>
             <w:webHidden/>
           </w:rPr>
-          <w:instrText xml:space="preserve"> PAGEREF _Toc177715027 \h </w:instrText>
+          <w:instrText xml:space="preserve"> PAGEREF _Toc177731978 \h </w:instrText>
         </w:r>
         <w:r>
           <w:rPr>
@@ -1878,7 +1860,7 @@
           <w14:ligatures w14:val="standardContextual"/>
         </w:rPr>
       </w:pPr>
-      <w:hyperlink w:anchor="_Toc177715028" w:history="1">
+      <w:hyperlink w:anchor="_Toc177731979" w:history="1">
         <w:r>
           <w:rPr>
             <w:rStyle w:val="Hipervnculo"/>
@@ -1905,7 +1887,7 @@
             <w:noProof/>
             <w:webHidden/>
           </w:rPr>
-          <w:instrText xml:space="preserve"> PAGEREF _Toc177715028 \h </w:instrText>
+          <w:instrText xml:space="preserve"> PAGEREF _Toc177731979 \h </w:instrText>
         </w:r>
         <w:r>
           <w:rPr>
@@ -1949,7 +1931,7 @@
           <w14:ligatures w14:val="standardContextual"/>
         </w:rPr>
       </w:pPr>
-      <w:hyperlink w:anchor="_Toc177715029" w:history="1">
+      <w:hyperlink w:anchor="_Toc177731980" w:history="1">
         <w:r>
           <w:rPr>
             <w:rStyle w:val="Hipervnculo"/>
@@ -1976,7 +1958,7 @@
             <w:noProof/>
             <w:webHidden/>
           </w:rPr>
-          <w:instrText xml:space="preserve"> PAGEREF _Toc177715029 \h </w:instrText>
+          <w:instrText xml:space="preserve"> PAGEREF _Toc177731980 \h </w:instrText>
         </w:r>
         <w:r>
           <w:rPr>
@@ -2020,7 +2002,7 @@
           <w14:ligatures w14:val="standardContextual"/>
         </w:rPr>
       </w:pPr>
-      <w:hyperlink w:anchor="_Toc177715030" w:history="1">
+      <w:hyperlink w:anchor="_Toc177731981" w:history="1">
         <w:r>
           <w:rPr>
             <w:rStyle w:val="Hipervnculo"/>
@@ -2047,78 +2029,7 @@
             <w:noProof/>
             <w:webHidden/>
           </w:rPr>
-          <w:instrText xml:space="preserve"> PAGEREF _Toc177715030 \h </w:instrText>
-        </w:r>
-        <w:r>
-          <w:rPr>
-            <w:noProof/>
-            <w:webHidden/>
-          </w:rPr>
-        </w:r>
-        <w:r>
-          <w:rPr>
-            <w:noProof/>
-            <w:webHidden/>
-          </w:rPr>
-          <w:fldChar w:fldCharType="separate"/>
-        </w:r>
-        <w:r>
-          <w:rPr>
-            <w:noProof/>
-            <w:webHidden/>
-          </w:rPr>
-          <w:t>10</w:t>
-        </w:r>
-        <w:r>
-          <w:rPr>
-            <w:noProof/>
-            <w:webHidden/>
-          </w:rPr>
-          <w:fldChar w:fldCharType="end"/>
-        </w:r>
-      </w:hyperlink>
-    </w:p>
-    <w:p>
-      <w:pPr>
-        <w:pStyle w:val="TDC3"/>
-        <w:rPr>
-          <w:rFonts w:asciiTheme="minorHAnsi" w:eastAsiaTheme="minorEastAsia" w:hAnsiTheme="minorHAnsi" w:cstheme="minorBidi"/>
-          <w:noProof/>
-          <w:kern w:val="2"/>
-          <w:sz w:val="24"/>
-          <w:szCs w:val="24"/>
-          <w:lang w:val="es-AR" w:eastAsia="es-AR"/>
-          <w14:ligatures w14:val="standardContextual"/>
-        </w:rPr>
-      </w:pPr>
-      <w:hyperlink w:anchor="_Toc177715031" w:history="1">
-        <w:r>
-          <w:rPr>
-            <w:rStyle w:val="Hipervnculo"/>
-            <w:noProof/>
-          </w:rPr>
-          <w:t>Reportes y Auditorias</w:t>
-        </w:r>
-        <w:r>
-          <w:rPr>
-            <w:noProof/>
-            <w:webHidden/>
-          </w:rPr>
-          <w:tab/>
-        </w:r>
-        <w:r>
-          <w:rPr>
-            <w:noProof/>
-            <w:webHidden/>
-          </w:rPr>
-          <w:fldChar w:fldCharType="begin"/>
-        </w:r>
-        <w:r>
-          <w:rPr>
-            <w:noProof/>
-            <w:webHidden/>
-          </w:rPr>
-          <w:instrText xml:space="preserve"> PAGEREF _Toc177715031 \h </w:instrText>
+          <w:instrText xml:space="preserve"> PAGEREF _Toc177731981 \h </w:instrText>
         </w:r>
         <w:r>
           <w:rPr>
@@ -2164,7 +2075,7 @@
           <w14:ligatures w14:val="standardContextual"/>
         </w:rPr>
       </w:pPr>
-      <w:hyperlink w:anchor="_Toc177715032" w:history="1">
+      <w:hyperlink w:anchor="_Toc177731982" w:history="1">
         <w:r>
           <w:rPr>
             <w:rStyle w:val="Hipervnculo"/>
@@ -2191,7 +2102,7 @@
             <w:noProof/>
             <w:webHidden/>
           </w:rPr>
-          <w:instrText xml:space="preserve"> PAGEREF _Toc177715032 \h </w:instrText>
+          <w:instrText xml:space="preserve"> PAGEREF _Toc177731982 \h </w:instrText>
         </w:r>
         <w:r>
           <w:rPr>
@@ -2211,7 +2122,7 @@
             <w:noProof/>
             <w:webHidden/>
           </w:rPr>
-          <w:t>11</w:t>
+          <w:t>10</w:t>
         </w:r>
         <w:r>
           <w:rPr>
@@ -2237,7 +2148,7 @@
           <w14:ligatures w14:val="standardContextual"/>
         </w:rPr>
       </w:pPr>
-      <w:hyperlink w:anchor="_Toc177715033" w:history="1">
+      <w:hyperlink w:anchor="_Toc177731983" w:history="1">
         <w:r>
           <w:rPr>
             <w:rStyle w:val="Hipervnculo"/>
@@ -2264,7 +2175,7 @@
             <w:noProof/>
             <w:webHidden/>
           </w:rPr>
-          <w:instrText xml:space="preserve"> PAGEREF _Toc177715033 \h </w:instrText>
+          <w:instrText xml:space="preserve"> PAGEREF _Toc177731983 \h </w:instrText>
         </w:r>
         <w:r>
           <w:rPr>
@@ -2310,7 +2221,7 @@
           <w14:ligatures w14:val="standardContextual"/>
         </w:rPr>
       </w:pPr>
-      <w:hyperlink w:anchor="_Toc177715034" w:history="1">
+      <w:hyperlink w:anchor="_Toc177731984" w:history="1">
         <w:r>
           <w:rPr>
             <w:rStyle w:val="Hipervnculo"/>
@@ -2337,7 +2248,7 @@
             <w:noProof/>
             <w:webHidden/>
           </w:rPr>
-          <w:instrText xml:space="preserve"> PAGEREF _Toc177715034 \h </w:instrText>
+          <w:instrText xml:space="preserve"> PAGEREF _Toc177731984 \h </w:instrText>
         </w:r>
         <w:r>
           <w:rPr>
@@ -2383,7 +2294,7 @@
           <w14:ligatures w14:val="standardContextual"/>
         </w:rPr>
       </w:pPr>
-      <w:hyperlink w:anchor="_Toc177715035" w:history="1">
+      <w:hyperlink w:anchor="_Toc177731985" w:history="1">
         <w:r>
           <w:rPr>
             <w:rStyle w:val="Hipervnculo"/>
@@ -2410,7 +2321,7 @@
             <w:noProof/>
             <w:webHidden/>
           </w:rPr>
-          <w:instrText xml:space="preserve"> PAGEREF _Toc177715035 \h </w:instrText>
+          <w:instrText xml:space="preserve"> PAGEREF _Toc177731985 \h </w:instrText>
         </w:r>
         <w:r>
           <w:rPr>
@@ -2456,7 +2367,7 @@
           <w14:ligatures w14:val="standardContextual"/>
         </w:rPr>
       </w:pPr>
-      <w:hyperlink w:anchor="_Toc177715036" w:history="1">
+      <w:hyperlink w:anchor="_Toc177731986" w:history="1">
         <w:r>
           <w:rPr>
             <w:rStyle w:val="Hipervnculo"/>
@@ -2483,7 +2394,7 @@
             <w:noProof/>
             <w:webHidden/>
           </w:rPr>
-          <w:instrText xml:space="preserve"> PAGEREF _Toc177715036 \h </w:instrText>
+          <w:instrText xml:space="preserve"> PAGEREF _Toc177731986 \h </w:instrText>
         </w:r>
         <w:r>
           <w:rPr>
@@ -2529,7 +2440,7 @@
           <w14:ligatures w14:val="standardContextual"/>
         </w:rPr>
       </w:pPr>
-      <w:hyperlink w:anchor="_Toc177715037" w:history="1">
+      <w:hyperlink w:anchor="_Toc177731987" w:history="1">
         <w:r>
           <w:rPr>
             <w:rStyle w:val="Hipervnculo"/>
@@ -2556,7 +2467,7 @@
             <w:noProof/>
             <w:webHidden/>
           </w:rPr>
-          <w:instrText xml:space="preserve"> PAGEREF _Toc177715037 \h </w:instrText>
+          <w:instrText xml:space="preserve"> PAGEREF _Toc177731987 \h </w:instrText>
         </w:r>
         <w:r>
           <w:rPr>
@@ -2602,7 +2513,7 @@
           <w14:ligatures w14:val="standardContextual"/>
         </w:rPr>
       </w:pPr>
-      <w:hyperlink w:anchor="_Toc177715038" w:history="1">
+      <w:hyperlink w:anchor="_Toc177731988" w:history="1">
         <w:r>
           <w:rPr>
             <w:rStyle w:val="Hipervnculo"/>
@@ -2629,7 +2540,7 @@
             <w:noProof/>
             <w:webHidden/>
           </w:rPr>
-          <w:instrText xml:space="preserve"> PAGEREF _Toc177715038 \h </w:instrText>
+          <w:instrText xml:space="preserve"> PAGEREF _Toc177731988 \h </w:instrText>
         </w:r>
         <w:r>
           <w:rPr>
@@ -2675,7 +2586,7 @@
           <w14:ligatures w14:val="standardContextual"/>
         </w:rPr>
       </w:pPr>
-      <w:hyperlink w:anchor="_Toc177715039" w:history="1">
+      <w:hyperlink w:anchor="_Toc177731989" w:history="1">
         <w:r>
           <w:rPr>
             <w:rStyle w:val="Hipervnculo"/>
@@ -2702,7 +2613,7 @@
             <w:noProof/>
             <w:webHidden/>
           </w:rPr>
-          <w:instrText xml:space="preserve"> PAGEREF _Toc177715039 \h </w:instrText>
+          <w:instrText xml:space="preserve"> PAGEREF _Toc177731989 \h </w:instrText>
         </w:r>
         <w:r>
           <w:rPr>
@@ -2748,7 +2659,7 @@
           <w14:ligatures w14:val="standardContextual"/>
         </w:rPr>
       </w:pPr>
-      <w:hyperlink w:anchor="_Toc177715040" w:history="1">
+      <w:hyperlink w:anchor="_Toc177731990" w:history="1">
         <w:r>
           <w:rPr>
             <w:rStyle w:val="Hipervnculo"/>
@@ -2775,7 +2686,7 @@
             <w:noProof/>
             <w:webHidden/>
           </w:rPr>
-          <w:instrText xml:space="preserve"> PAGEREF _Toc177715040 \h </w:instrText>
+          <w:instrText xml:space="preserve"> PAGEREF _Toc177731990 \h </w:instrText>
         </w:r>
         <w:r>
           <w:rPr>
@@ -2819,7 +2730,7 @@
           <w14:ligatures w14:val="standardContextual"/>
         </w:rPr>
       </w:pPr>
-      <w:hyperlink w:anchor="_Toc177715041" w:history="1">
+      <w:hyperlink w:anchor="_Toc177731991" w:history="1">
         <w:r>
           <w:rPr>
             <w:rStyle w:val="Hipervnculo"/>
@@ -2847,7 +2758,7 @@
             <w:noProof/>
             <w:webHidden/>
           </w:rPr>
-          <w:instrText xml:space="preserve"> PAGEREF _Toc177715041 \h </w:instrText>
+          <w:instrText xml:space="preserve"> PAGEREF _Toc177731991 \h </w:instrText>
         </w:r>
         <w:r>
           <w:rPr>
@@ -2891,7 +2802,7 @@
           <w14:ligatures w14:val="standardContextual"/>
         </w:rPr>
       </w:pPr>
-      <w:hyperlink w:anchor="_Toc177715042" w:history="1">
+      <w:hyperlink w:anchor="_Toc177731992" w:history="1">
         <w:r>
           <w:rPr>
             <w:rStyle w:val="Hipervnculo"/>
@@ -2919,7 +2830,7 @@
             <w:noProof/>
             <w:webHidden/>
           </w:rPr>
-          <w:instrText xml:space="preserve"> PAGEREF _Toc177715042 \h </w:instrText>
+          <w:instrText xml:space="preserve"> PAGEREF _Toc177731992 \h </w:instrText>
         </w:r>
         <w:r>
           <w:rPr>
@@ -2965,7 +2876,7 @@
           <w14:ligatures w14:val="standardContextual"/>
         </w:rPr>
       </w:pPr>
-      <w:hyperlink w:anchor="_Toc177715043" w:history="1">
+      <w:hyperlink w:anchor="_Toc177731993" w:history="1">
         <w:r>
           <w:rPr>
             <w:rStyle w:val="Hipervnculo"/>
@@ -2992,7 +2903,7 @@
             <w:noProof/>
             <w:webHidden/>
           </w:rPr>
-          <w:instrText xml:space="preserve"> PAGEREF _Toc177715043 \h </w:instrText>
+          <w:instrText xml:space="preserve"> PAGEREF _Toc177731993 \h </w:instrText>
         </w:r>
         <w:r>
           <w:rPr>
@@ -3038,7 +2949,7 @@
           <w14:ligatures w14:val="standardContextual"/>
         </w:rPr>
       </w:pPr>
-      <w:hyperlink w:anchor="_Toc177715044" w:history="1">
+      <w:hyperlink w:anchor="_Toc177731994" w:history="1">
         <w:r>
           <w:rPr>
             <w:rStyle w:val="Hipervnculo"/>
@@ -3065,7 +2976,7 @@
             <w:noProof/>
             <w:webHidden/>
           </w:rPr>
-          <w:instrText xml:space="preserve"> PAGEREF _Toc177715044 \h </w:instrText>
+          <w:instrText xml:space="preserve"> PAGEREF _Toc177731994 \h </w:instrText>
         </w:r>
         <w:r>
           <w:rPr>
@@ -3111,7 +3022,7 @@
           <w14:ligatures w14:val="standardContextual"/>
         </w:rPr>
       </w:pPr>
-      <w:hyperlink w:anchor="_Toc177715045" w:history="1">
+      <w:hyperlink w:anchor="_Toc177731995" w:history="1">
         <w:r>
           <w:rPr>
             <w:rStyle w:val="Hipervnculo"/>
@@ -3138,7 +3049,7 @@
             <w:noProof/>
             <w:webHidden/>
           </w:rPr>
-          <w:instrText xml:space="preserve"> PAGEREF _Toc177715045 \h </w:instrText>
+          <w:instrText xml:space="preserve"> PAGEREF _Toc177731995 \h </w:instrText>
         </w:r>
         <w:r>
           <w:rPr>
@@ -3182,7 +3093,7 @@
           <w14:ligatures w14:val="standardContextual"/>
         </w:rPr>
       </w:pPr>
-      <w:hyperlink w:anchor="_Toc177715046" w:history="1">
+      <w:hyperlink w:anchor="_Toc177731996" w:history="1">
         <w:r>
           <w:rPr>
             <w:rStyle w:val="Hipervnculo"/>
@@ -3209,7 +3120,7 @@
             <w:noProof/>
             <w:webHidden/>
           </w:rPr>
-          <w:instrText xml:space="preserve"> PAGEREF _Toc177715046 \h </w:instrText>
+          <w:instrText xml:space="preserve"> PAGEREF _Toc177731996 \h </w:instrText>
         </w:r>
         <w:r>
           <w:rPr>
@@ -3253,13 +3164,13 @@
           <w14:ligatures w14:val="standardContextual"/>
         </w:rPr>
       </w:pPr>
-      <w:hyperlink w:anchor="_Toc177715047" w:history="1">
+      <w:hyperlink w:anchor="_Toc177731997" w:history="1">
         <w:r>
           <w:rPr>
             <w:rStyle w:val="Hipervnculo"/>
             <w:noProof/>
           </w:rPr>
-          <w:t>Revisión de diseño preliminar</w:t>
+          <w:t>Revisión de diseño</w:t>
         </w:r>
         <w:r>
           <w:rPr>
@@ -3280,7 +3191,7 @@
             <w:noProof/>
             <w:webHidden/>
           </w:rPr>
-          <w:instrText xml:space="preserve"> PAGEREF _Toc177715047 \h </w:instrText>
+          <w:instrText xml:space="preserve"> PAGEREF _Toc177731997 \h </w:instrText>
         </w:r>
         <w:r>
           <w:rPr>
@@ -3324,13 +3235,13 @@
           <w14:ligatures w14:val="standardContextual"/>
         </w:rPr>
       </w:pPr>
-      <w:hyperlink w:anchor="_Toc177715048" w:history="1">
+      <w:hyperlink w:anchor="_Toc177731998" w:history="1">
         <w:r>
           <w:rPr>
             <w:rStyle w:val="Hipervnculo"/>
             <w:noProof/>
           </w:rPr>
-          <w:t>Revisión de diseño crítico</w:t>
+          <w:t>Auditoría funcional</w:t>
         </w:r>
         <w:r>
           <w:rPr>
@@ -3351,7 +3262,7 @@
             <w:noProof/>
             <w:webHidden/>
           </w:rPr>
-          <w:instrText xml:space="preserve"> PAGEREF _Toc177715048 \h </w:instrText>
+          <w:instrText xml:space="preserve"> PAGEREF _Toc177731998 \h </w:instrText>
         </w:r>
         <w:r>
           <w:rPr>
@@ -3395,13 +3306,13 @@
           <w14:ligatures w14:val="standardContextual"/>
         </w:rPr>
       </w:pPr>
-      <w:hyperlink w:anchor="_Toc177715049" w:history="1">
+      <w:hyperlink w:anchor="_Toc177731999" w:history="1">
         <w:r>
           <w:rPr>
             <w:rStyle w:val="Hipervnculo"/>
             <w:noProof/>
           </w:rPr>
-          <w:t>Auditoría funcional</w:t>
+          <w:t>Auditoría física</w:t>
         </w:r>
         <w:r>
           <w:rPr>
@@ -3422,7 +3333,7 @@
             <w:noProof/>
             <w:webHidden/>
           </w:rPr>
-          <w:instrText xml:space="preserve"> PAGEREF _Toc177715049 \h </w:instrText>
+          <w:instrText xml:space="preserve"> PAGEREF _Toc177731999 \h </w:instrText>
         </w:r>
         <w:r>
           <w:rPr>
@@ -3466,13 +3377,13 @@
           <w14:ligatures w14:val="standardContextual"/>
         </w:rPr>
       </w:pPr>
-      <w:hyperlink w:anchor="_Toc177715050" w:history="1">
+      <w:hyperlink w:anchor="_Toc177732000" w:history="1">
         <w:r>
           <w:rPr>
             <w:rStyle w:val="Hipervnculo"/>
             <w:noProof/>
           </w:rPr>
-          <w:t>Auditoría física</w:t>
+          <w:t>Auditorías internas al proceso</w:t>
         </w:r>
         <w:r>
           <w:rPr>
@@ -3493,7 +3404,7 @@
             <w:noProof/>
             <w:webHidden/>
           </w:rPr>
-          <w:instrText xml:space="preserve"> PAGEREF _Toc177715050 \h </w:instrText>
+          <w:instrText xml:space="preserve"> PAGEREF _Toc177732000 \h </w:instrText>
         </w:r>
         <w:r>
           <w:rPr>
@@ -3537,13 +3448,13 @@
           <w14:ligatures w14:val="standardContextual"/>
         </w:rPr>
       </w:pPr>
-      <w:hyperlink w:anchor="_Toc177715051" w:history="1">
+      <w:hyperlink w:anchor="_Toc177732001" w:history="1">
         <w:r>
           <w:rPr>
             <w:rStyle w:val="Hipervnculo"/>
             <w:noProof/>
           </w:rPr>
-          <w:t>Auditorías internas al proceso</w:t>
+          <w:t>Revisiones de gestión</w:t>
         </w:r>
         <w:r>
           <w:rPr>
@@ -3564,7 +3475,7 @@
             <w:noProof/>
             <w:webHidden/>
           </w:rPr>
-          <w:instrText xml:space="preserve"> PAGEREF _Toc177715051 \h </w:instrText>
+          <w:instrText xml:space="preserve"> PAGEREF _Toc177732001 \h </w:instrText>
         </w:r>
         <w:r>
           <w:rPr>
@@ -3584,7 +3495,7 @@
             <w:noProof/>
             <w:webHidden/>
           </w:rPr>
-          <w:t>15</w:t>
+          <w:t>14</w:t>
         </w:r>
         <w:r>
           <w:rPr>
@@ -3608,13 +3519,13 @@
           <w14:ligatures w14:val="standardContextual"/>
         </w:rPr>
       </w:pPr>
-      <w:hyperlink w:anchor="_Toc177715052" w:history="1">
+      <w:hyperlink w:anchor="_Toc177732002" w:history="1">
         <w:r>
           <w:rPr>
             <w:rStyle w:val="Hipervnculo"/>
             <w:noProof/>
           </w:rPr>
-          <w:t>Revisiones de gestión</w:t>
+          <w:t>Revisión del Plan de gestión de configuración</w:t>
         </w:r>
         <w:r>
           <w:rPr>
@@ -3635,7 +3546,7 @@
             <w:noProof/>
             <w:webHidden/>
           </w:rPr>
-          <w:instrText xml:space="preserve"> PAGEREF _Toc177715052 \h </w:instrText>
+          <w:instrText xml:space="preserve"> PAGEREF _Toc177732002 \h </w:instrText>
         </w:r>
         <w:r>
           <w:rPr>
@@ -3655,7 +3566,7 @@
             <w:noProof/>
             <w:webHidden/>
           </w:rPr>
-          <w:t>15</w:t>
+          <w:t>14</w:t>
         </w:r>
         <w:r>
           <w:rPr>
@@ -3679,13 +3590,13 @@
           <w14:ligatures w14:val="standardContextual"/>
         </w:rPr>
       </w:pPr>
-      <w:hyperlink w:anchor="_Toc177715053" w:history="1">
+      <w:hyperlink w:anchor="_Toc177732003" w:history="1">
         <w:r>
           <w:rPr>
             <w:rStyle w:val="Hipervnculo"/>
             <w:noProof/>
           </w:rPr>
-          <w:t>Revisión del Plan de gestión de configuración</w:t>
+          <w:t>Revisión Post Mortem</w:t>
         </w:r>
         <w:r>
           <w:rPr>
@@ -3706,7 +3617,7 @@
             <w:noProof/>
             <w:webHidden/>
           </w:rPr>
-          <w:instrText xml:space="preserve"> PAGEREF _Toc177715053 \h </w:instrText>
+          <w:instrText xml:space="preserve"> PAGEREF _Toc177732003 \h </w:instrText>
         </w:r>
         <w:r>
           <w:rPr>
@@ -3726,7 +3637,7 @@
             <w:noProof/>
             <w:webHidden/>
           </w:rPr>
-          <w:t>15</w:t>
+          <w:t>14</w:t>
         </w:r>
         <w:r>
           <w:rPr>
@@ -3750,13 +3661,13 @@
           <w14:ligatures w14:val="standardContextual"/>
         </w:rPr>
       </w:pPr>
-      <w:hyperlink w:anchor="_Toc177715054" w:history="1">
+      <w:hyperlink w:anchor="_Toc177732004" w:history="1">
         <w:r>
           <w:rPr>
             <w:rStyle w:val="Hipervnculo"/>
             <w:noProof/>
           </w:rPr>
-          <w:t>Revisión Post Mortem</w:t>
+          <w:t>Agenda</w:t>
         </w:r>
         <w:r>
           <w:rPr>
@@ -3777,222 +3688,7 @@
             <w:noProof/>
             <w:webHidden/>
           </w:rPr>
-          <w:instrText xml:space="preserve"> PAGEREF _Toc177715054 \h </w:instrText>
-        </w:r>
-        <w:r>
-          <w:rPr>
-            <w:noProof/>
-            <w:webHidden/>
-          </w:rPr>
-        </w:r>
-        <w:r>
-          <w:rPr>
-            <w:noProof/>
-            <w:webHidden/>
-          </w:rPr>
-          <w:fldChar w:fldCharType="separate"/>
-        </w:r>
-        <w:r>
-          <w:rPr>
-            <w:noProof/>
-            <w:webHidden/>
-          </w:rPr>
-          <w:t>15</w:t>
-        </w:r>
-        <w:r>
-          <w:rPr>
-            <w:noProof/>
-            <w:webHidden/>
-          </w:rPr>
-          <w:fldChar w:fldCharType="end"/>
-        </w:r>
-      </w:hyperlink>
-    </w:p>
-    <w:p>
-      <w:pPr>
-        <w:pStyle w:val="TDC3"/>
-        <w:rPr>
-          <w:rFonts w:asciiTheme="minorHAnsi" w:eastAsiaTheme="minorEastAsia" w:hAnsiTheme="minorHAnsi" w:cstheme="minorBidi"/>
-          <w:noProof/>
-          <w:kern w:val="2"/>
-          <w:sz w:val="24"/>
-          <w:szCs w:val="24"/>
-          <w:lang w:val="es-AR" w:eastAsia="es-AR"/>
-          <w14:ligatures w14:val="standardContextual"/>
-        </w:rPr>
-      </w:pPr>
-      <w:hyperlink w:anchor="_Toc177715055" w:history="1">
-        <w:r>
-          <w:rPr>
-            <w:rStyle w:val="Hipervnculo"/>
-            <w:noProof/>
-          </w:rPr>
-          <w:t>Agenda</w:t>
-        </w:r>
-        <w:r>
-          <w:rPr>
-            <w:noProof/>
-            <w:webHidden/>
-          </w:rPr>
-          <w:tab/>
-        </w:r>
-        <w:r>
-          <w:rPr>
-            <w:noProof/>
-            <w:webHidden/>
-          </w:rPr>
-          <w:fldChar w:fldCharType="begin"/>
-        </w:r>
-        <w:r>
-          <w:rPr>
-            <w:noProof/>
-            <w:webHidden/>
-          </w:rPr>
-          <w:instrText xml:space="preserve"> PAGEREF _Toc177715055 \h </w:instrText>
-        </w:r>
-        <w:r>
-          <w:rPr>
-            <w:noProof/>
-            <w:webHidden/>
-          </w:rPr>
-        </w:r>
-        <w:r>
-          <w:rPr>
-            <w:noProof/>
-            <w:webHidden/>
-          </w:rPr>
-          <w:fldChar w:fldCharType="separate"/>
-        </w:r>
-        <w:r>
-          <w:rPr>
-            <w:noProof/>
-            <w:webHidden/>
-          </w:rPr>
-          <w:t>15</w:t>
-        </w:r>
-        <w:r>
-          <w:rPr>
-            <w:noProof/>
-            <w:webHidden/>
-          </w:rPr>
-          <w:fldChar w:fldCharType="end"/>
-        </w:r>
-      </w:hyperlink>
-    </w:p>
-    <w:p>
-      <w:pPr>
-        <w:pStyle w:val="TDC2"/>
-        <w:rPr>
-          <w:rFonts w:asciiTheme="minorHAnsi" w:eastAsiaTheme="minorEastAsia" w:hAnsiTheme="minorHAnsi" w:cstheme="minorBidi"/>
-          <w:i w:val="0"/>
-          <w:iCs w:val="0"/>
-          <w:noProof/>
-          <w:kern w:val="2"/>
-          <w:sz w:val="24"/>
-          <w:szCs w:val="24"/>
-          <w:lang w:val="es-AR" w:eastAsia="es-AR"/>
-          <w14:ligatures w14:val="standardContextual"/>
-        </w:rPr>
-      </w:pPr>
-      <w:hyperlink w:anchor="_Toc177715056" w:history="1">
-        <w:r>
-          <w:rPr>
-            <w:rStyle w:val="Hipervnculo"/>
-            <w:noProof/>
-          </w:rPr>
-          <w:t>Otras revisiones</w:t>
-        </w:r>
-        <w:r>
-          <w:rPr>
-            <w:noProof/>
-            <w:webHidden/>
-          </w:rPr>
-          <w:tab/>
-        </w:r>
-        <w:r>
-          <w:rPr>
-            <w:noProof/>
-            <w:webHidden/>
-          </w:rPr>
-          <w:fldChar w:fldCharType="begin"/>
-        </w:r>
-        <w:r>
-          <w:rPr>
-            <w:noProof/>
-            <w:webHidden/>
-          </w:rPr>
-          <w:instrText xml:space="preserve"> PAGEREF _Toc177715056 \h </w:instrText>
-        </w:r>
-        <w:r>
-          <w:rPr>
-            <w:noProof/>
-            <w:webHidden/>
-          </w:rPr>
-        </w:r>
-        <w:r>
-          <w:rPr>
-            <w:noProof/>
-            <w:webHidden/>
-          </w:rPr>
-          <w:fldChar w:fldCharType="separate"/>
-        </w:r>
-        <w:r>
-          <w:rPr>
-            <w:noProof/>
-            <w:webHidden/>
-          </w:rPr>
-          <w:t>15</w:t>
-        </w:r>
-        <w:r>
-          <w:rPr>
-            <w:noProof/>
-            <w:webHidden/>
-          </w:rPr>
-          <w:fldChar w:fldCharType="end"/>
-        </w:r>
-      </w:hyperlink>
-    </w:p>
-    <w:p>
-      <w:pPr>
-        <w:pStyle w:val="TDC3"/>
-        <w:rPr>
-          <w:rFonts w:asciiTheme="minorHAnsi" w:eastAsiaTheme="minorEastAsia" w:hAnsiTheme="minorHAnsi" w:cstheme="minorBidi"/>
-          <w:noProof/>
-          <w:kern w:val="2"/>
-          <w:sz w:val="24"/>
-          <w:szCs w:val="24"/>
-          <w:lang w:val="es-AR" w:eastAsia="es-AR"/>
-          <w14:ligatures w14:val="standardContextual"/>
-        </w:rPr>
-      </w:pPr>
-      <w:hyperlink w:anchor="_Toc177715057" w:history="1">
-        <w:r>
-          <w:rPr>
-            <w:rStyle w:val="Hipervnculo"/>
-            <w:noProof/>
-          </w:rPr>
-          <w:t>Revisión de documentación de usuario</w:t>
-        </w:r>
-        <w:r>
-          <w:rPr>
-            <w:noProof/>
-            <w:webHidden/>
-          </w:rPr>
-          <w:tab/>
-        </w:r>
-        <w:r>
-          <w:rPr>
-            <w:noProof/>
-            <w:webHidden/>
-          </w:rPr>
-          <w:fldChar w:fldCharType="begin"/>
-        </w:r>
-        <w:r>
-          <w:rPr>
-            <w:noProof/>
-            <w:webHidden/>
-          </w:rPr>
-          <w:instrText xml:space="preserve"> PAGEREF _Toc177715057 \h </w:instrText>
+          <w:instrText xml:space="preserve"> PAGEREF _Toc177732004 \h </w:instrText>
         </w:r>
         <w:r>
           <w:rPr>
@@ -4038,7 +3734,7 @@
           <w14:ligatures w14:val="standardContextual"/>
         </w:rPr>
       </w:pPr>
-      <w:hyperlink w:anchor="_Toc177715058" w:history="1">
+      <w:hyperlink w:anchor="_Toc177732005" w:history="1">
         <w:r>
           <w:rPr>
             <w:rStyle w:val="Hipervnculo"/>
@@ -4065,7 +3761,7 @@
             <w:noProof/>
             <w:webHidden/>
           </w:rPr>
-          <w:instrText xml:space="preserve"> PAGEREF _Toc177715058 \h </w:instrText>
+          <w:instrText xml:space="preserve"> PAGEREF _Toc177732005 \h </w:instrText>
         </w:r>
         <w:r>
           <w:rPr>
@@ -4111,7 +3807,7 @@
           <w14:ligatures w14:val="standardContextual"/>
         </w:rPr>
       </w:pPr>
-      <w:hyperlink w:anchor="_Toc177715059" w:history="1">
+      <w:hyperlink w:anchor="_Toc177732006" w:history="1">
         <w:r>
           <w:rPr>
             <w:rStyle w:val="Hipervnculo"/>
@@ -4138,7 +3834,7 @@
             <w:noProof/>
             <w:webHidden/>
           </w:rPr>
-          <w:instrText xml:space="preserve"> PAGEREF _Toc177715059 \h </w:instrText>
+          <w:instrText xml:space="preserve"> PAGEREF _Toc177732006 \h </w:instrText>
         </w:r>
         <w:r>
           <w:rPr>
@@ -4158,7 +3854,7 @@
             <w:noProof/>
             <w:webHidden/>
           </w:rPr>
-          <w:t>16</w:t>
+          <w:t>15</w:t>
         </w:r>
         <w:r>
           <w:rPr>
@@ -4184,7 +3880,7 @@
           <w14:ligatures w14:val="standardContextual"/>
         </w:rPr>
       </w:pPr>
-      <w:hyperlink w:anchor="_Toc177715060" w:history="1">
+      <w:hyperlink w:anchor="_Toc177732007" w:history="1">
         <w:r>
           <w:rPr>
             <w:rStyle w:val="Hipervnculo"/>
@@ -4211,7 +3907,7 @@
             <w:noProof/>
             <w:webHidden/>
           </w:rPr>
-          <w:instrText xml:space="preserve"> PAGEREF _Toc177715060 \h </w:instrText>
+          <w:instrText xml:space="preserve"> PAGEREF _Toc177732007 \h </w:instrText>
         </w:r>
         <w:r>
           <w:rPr>
@@ -4255,7 +3951,7 @@
           <w14:ligatures w14:val="standardContextual"/>
         </w:rPr>
       </w:pPr>
-      <w:hyperlink w:anchor="_Toc177715061" w:history="1">
+      <w:hyperlink w:anchor="_Toc177732008" w:history="1">
         <w:r>
           <w:rPr>
             <w:rStyle w:val="Hipervnculo"/>
@@ -4282,7 +3978,7 @@
             <w:noProof/>
             <w:webHidden/>
           </w:rPr>
-          <w:instrText xml:space="preserve"> PAGEREF _Toc177715061 \h </w:instrText>
+          <w:instrText xml:space="preserve"> PAGEREF _Toc177732008 \h </w:instrText>
         </w:r>
         <w:r>
           <w:rPr>
@@ -4326,7 +4022,7 @@
           <w14:ligatures w14:val="standardContextual"/>
         </w:rPr>
       </w:pPr>
-      <w:hyperlink w:anchor="_Toc177715062" w:history="1">
+      <w:hyperlink w:anchor="_Toc177732009" w:history="1">
         <w:r>
           <w:rPr>
             <w:rStyle w:val="Hipervnculo"/>
@@ -4353,7 +4049,7 @@
             <w:noProof/>
             <w:webHidden/>
           </w:rPr>
-          <w:instrText xml:space="preserve"> PAGEREF _Toc177715062 \h </w:instrText>
+          <w:instrText xml:space="preserve"> PAGEREF _Toc177732009 \h </w:instrText>
         </w:r>
         <w:r>
           <w:rPr>
@@ -4397,7 +4093,7 @@
           <w14:ligatures w14:val="standardContextual"/>
         </w:rPr>
       </w:pPr>
-      <w:hyperlink w:anchor="_Toc177715063" w:history="1">
+      <w:hyperlink w:anchor="_Toc177732010" w:history="1">
         <w:r>
           <w:rPr>
             <w:rStyle w:val="Hipervnculo"/>
@@ -4424,7 +4120,7 @@
             <w:noProof/>
             <w:webHidden/>
           </w:rPr>
-          <w:instrText xml:space="preserve"> PAGEREF _Toc177715063 \h </w:instrText>
+          <w:instrText xml:space="preserve"> PAGEREF _Toc177732010 \h </w:instrText>
         </w:r>
         <w:r>
           <w:rPr>
@@ -4470,7 +4166,7 @@
           <w14:ligatures w14:val="standardContextual"/>
         </w:rPr>
       </w:pPr>
-      <w:hyperlink w:anchor="_Toc177715064" w:history="1">
+      <w:hyperlink w:anchor="_Toc177732011" w:history="1">
         <w:r>
           <w:rPr>
             <w:rStyle w:val="Hipervnculo"/>
@@ -4497,7 +4193,7 @@
             <w:noProof/>
             <w:webHidden/>
           </w:rPr>
-          <w:instrText xml:space="preserve"> PAGEREF _Toc177715064 \h </w:instrText>
+          <w:instrText xml:space="preserve"> PAGEREF _Toc177732011 \h </w:instrText>
         </w:r>
         <w:r>
           <w:rPr>
@@ -4559,7 +4255,7 @@
       <w:pPr>
         <w:pStyle w:val="PSI-Ttulo1"/>
       </w:pPr>
-      <w:bookmarkStart w:id="2" w:name="_Toc177715014"/>
+      <w:bookmarkStart w:id="2" w:name="_Toc177731965"/>
       <w:r>
         <w:t>Propósito</w:t>
       </w:r>
@@ -4662,15 +4358,7 @@
         <w:t>esté</w:t>
       </w:r>
       <w:r>
-        <w:t xml:space="preserve"> cumpliendo con el Plan de </w:t>
-      </w:r>
-      <w:proofErr w:type="spellStart"/>
-      <w:r>
-        <w:t>Testing</w:t>
-      </w:r>
-      <w:proofErr w:type="spellEnd"/>
-      <w:r>
-        <w:t>.</w:t>
+        <w:t xml:space="preserve"> cumpliendo con el Plan de Testing.</w:t>
       </w:r>
     </w:p>
     <w:p>
@@ -4709,7 +4397,7 @@
         <w:pStyle w:val="PSI-Ttulo2"/>
       </w:pPr>
       <w:bookmarkStart w:id="5" w:name="_Toc21938334"/>
-      <w:bookmarkStart w:id="6" w:name="_Toc177715015"/>
+      <w:bookmarkStart w:id="6" w:name="_Toc177731966"/>
       <w:r>
         <w:t>Referencias</w:t>
       </w:r>
@@ -4857,19 +4545,11 @@
           <w:lang w:val="en-US"/>
         </w:rPr>
       </w:pPr>
-      <w:proofErr w:type="spellStart"/>
       <w:r>
         <w:rPr>
           <w:lang w:val="en-US"/>
         </w:rPr>
-        <w:t>SQuaRE</w:t>
-      </w:r>
-      <w:proofErr w:type="spellEnd"/>
-      <w:r>
-        <w:rPr>
-          <w:lang w:val="en-US"/>
-        </w:rPr>
-        <w:t>, ISO 25000:2005,</w:t>
+        <w:t>SQuaRE, ISO 25000:2005,</w:t>
       </w:r>
     </w:p>
     <w:p>
@@ -4909,7 +4589,7 @@
         <w:pStyle w:val="PSI-Ttulo1"/>
       </w:pPr>
       <w:bookmarkStart w:id="7" w:name="_Toc21938335"/>
-      <w:bookmarkStart w:id="8" w:name="_Toc177715016"/>
+      <w:bookmarkStart w:id="8" w:name="_Toc177731967"/>
       <w:r>
         <w:t>Gestión</w:t>
       </w:r>
@@ -4921,7 +4601,7 @@
         <w:pStyle w:val="PSI-Ttulo2"/>
       </w:pPr>
       <w:bookmarkStart w:id="9" w:name="_Toc21938336"/>
-      <w:bookmarkStart w:id="10" w:name="_Toc177715017"/>
+      <w:bookmarkStart w:id="10" w:name="_Toc177731968"/>
       <w:r>
         <w:t>Organización</w:t>
       </w:r>
@@ -4933,13 +4613,8 @@
         <w:t xml:space="preserve">La estructura de </w:t>
       </w:r>
       <w:r>
-        <w:t>T-</w:t>
-      </w:r>
-      <w:proofErr w:type="spellStart"/>
-      <w:r>
-        <w:t>Code</w:t>
-      </w:r>
-      <w:proofErr w:type="spellEnd"/>
+        <w:t>T-Code</w:t>
+      </w:r>
       <w:r>
         <w:t xml:space="preserve"> se fundamenta en 3 integrantes, </w:t>
       </w:r>
@@ -4955,7 +4630,7 @@
       <w:pPr>
         <w:pStyle w:val="PSI-Ttulo2"/>
       </w:pPr>
-      <w:bookmarkStart w:id="12" w:name="_Toc177715018"/>
+      <w:bookmarkStart w:id="12" w:name="_Toc177731969"/>
       <w:r>
         <w:t>Actividades</w:t>
       </w:r>
@@ -4967,7 +4642,7 @@
         <w:pStyle w:val="PSI-Ttulo3"/>
       </w:pPr>
       <w:bookmarkStart w:id="13" w:name="_Toc21938338"/>
-      <w:bookmarkStart w:id="14" w:name="_Toc177715019"/>
+      <w:bookmarkStart w:id="14" w:name="_Toc177731970"/>
       <w:r>
         <w:t>Ciclo de vida del software cubierto por el Plan</w:t>
       </w:r>
@@ -5079,7 +4754,7 @@
         <w:pStyle w:val="PSI-Ttulo3"/>
       </w:pPr>
       <w:bookmarkStart w:id="15" w:name="_Toc21938339"/>
-      <w:bookmarkStart w:id="16" w:name="_Toc177715020"/>
+      <w:bookmarkStart w:id="16" w:name="_Toc177731971"/>
       <w:r>
         <w:t>Actividades de calidad a realizarse</w:t>
       </w:r>
@@ -5135,11 +4810,6 @@
     </w:p>
     <w:p>
       <w:pPr>
-        <w:pStyle w:val="PSI-Comentario"/>
-      </w:pPr>
-    </w:p>
-    <w:p>
-      <w:pPr>
         <w:pStyle w:val="PSI-Ttulo4"/>
       </w:pPr>
       <w:bookmarkStart w:id="17" w:name="_Toc21938340"/>
@@ -5411,7 +5081,7 @@
         <w:pStyle w:val="PSI-Ttulo3"/>
       </w:pPr>
       <w:bookmarkStart w:id="21" w:name="_Toc21938345"/>
-      <w:bookmarkStart w:id="22" w:name="_Toc177715021"/>
+      <w:bookmarkStart w:id="22" w:name="_Toc177731972"/>
       <w:r>
         <w:t>Responsables</w:t>
       </w:r>
@@ -5544,7 +5214,7 @@
         <w:pStyle w:val="PSI-Ttulo1"/>
       </w:pPr>
       <w:bookmarkStart w:id="23" w:name="_Toc21938346"/>
-      <w:bookmarkStart w:id="24" w:name="_Toc177715022"/>
+      <w:bookmarkStart w:id="24" w:name="_Toc177731973"/>
       <w:r>
         <w:t>Documentación</w:t>
       </w:r>
@@ -5556,7 +5226,7 @@
         <w:pStyle w:val="PSI-Ttulo2"/>
       </w:pPr>
       <w:bookmarkStart w:id="25" w:name="_Toc21938347"/>
-      <w:bookmarkStart w:id="26" w:name="_Toc177715023"/>
+      <w:bookmarkStart w:id="26" w:name="_Toc177731974"/>
       <w:r>
         <w:t>Propósito</w:t>
       </w:r>
@@ -5578,7 +5248,7 @@
         <w:pStyle w:val="PSI-Ttulo2"/>
       </w:pPr>
       <w:bookmarkStart w:id="27" w:name="_Toc21938348"/>
-      <w:bookmarkStart w:id="28" w:name="_Toc177715024"/>
+      <w:bookmarkStart w:id="28" w:name="_Toc177731975"/>
       <w:r>
         <w:t>Documentación mínima requerida</w:t>
       </w:r>
@@ -5598,7 +5268,7 @@
       <w:r>
         <w:br/>
       </w:r>
-      <w:bookmarkStart w:id="30" w:name="_Toc177715025"/>
+      <w:bookmarkStart w:id="30" w:name="_Toc177731976"/>
       <w:r>
         <w:t>Especificación de requerimientos del software</w:t>
       </w:r>
@@ -5736,7 +5406,7 @@
         <w:pStyle w:val="PSI-Ttulo3"/>
       </w:pPr>
       <w:bookmarkStart w:id="31" w:name="_Toc21938350"/>
-      <w:bookmarkStart w:id="32" w:name="_Toc177715026"/>
+      <w:bookmarkStart w:id="32" w:name="_Toc177731977"/>
       <w:r>
         <w:t>Descripción del diseño del software</w:t>
       </w:r>
@@ -5830,7 +5500,7 @@
         <w:pStyle w:val="PSI-Ttulo3"/>
       </w:pPr>
       <w:bookmarkStart w:id="33" w:name="_Toc21938351"/>
-      <w:bookmarkStart w:id="34" w:name="_Toc177715027"/>
+      <w:bookmarkStart w:id="34" w:name="_Toc177731978"/>
       <w:r>
         <w:t>Plan de Verificación &amp; Validación</w:t>
       </w:r>
@@ -5910,7 +5580,7 @@
         <w:br w:type="page"/>
       </w:r>
       <w:bookmarkStart w:id="35" w:name="_Toc21938354"/>
-      <w:bookmarkStart w:id="36" w:name="_Toc177715028"/>
+      <w:bookmarkStart w:id="36" w:name="_Toc177731979"/>
       <w:r>
         <w:lastRenderedPageBreak/>
         <w:t>Plan de Gestión de configuración</w:t>
@@ -5937,7 +5607,7 @@
       <w:r>
         <w:br/>
       </w:r>
-      <w:bookmarkStart w:id="39" w:name="_Toc177715029"/>
+      <w:bookmarkStart w:id="39" w:name="_Toc177731980"/>
       <w:r>
         <w:t>Forma de trabajo</w:t>
       </w:r>
@@ -5974,21 +5644,7 @@
         <w:rPr>
           <w:lang w:eastAsia="es-ES"/>
         </w:rPr>
-        <w:t xml:space="preserve">, </w:t>
-      </w:r>
-      <w:proofErr w:type="spellStart"/>
-      <w:r>
-        <w:rPr>
-          <w:lang w:eastAsia="es-ES"/>
-        </w:rPr>
-        <w:t>github</w:t>
-      </w:r>
-      <w:proofErr w:type="spellEnd"/>
-      <w:r>
-        <w:rPr>
-          <w:lang w:eastAsia="es-ES"/>
-        </w:rPr>
-        <w:t>,</w:t>
+        <w:t>, github,</w:t>
       </w:r>
       <w:r>
         <w:rPr>
@@ -6001,7 +5657,7 @@
       <w:pPr>
         <w:pStyle w:val="PSI-Ttulo3"/>
       </w:pPr>
-      <w:bookmarkStart w:id="40" w:name="_Toc177715030"/>
+      <w:bookmarkStart w:id="40" w:name="_Toc177731981"/>
       <w:bookmarkEnd w:id="37"/>
       <w:bookmarkEnd w:id="38"/>
       <w:r>
@@ -6165,156 +5821,74 @@
     </w:p>
     <w:p>
       <w:pPr>
-        <w:pStyle w:val="PSI-Ttulo3"/>
-      </w:pPr>
-      <w:bookmarkStart w:id="41" w:name="_Toc177715031"/>
-      <w:r>
-        <w:t>Reportes y Auditorias</w:t>
+        <w:pStyle w:val="PSI-Ttulo2"/>
+      </w:pPr>
+      <w:bookmarkStart w:id="41" w:name="_Toc21938355"/>
+      <w:bookmarkStart w:id="42" w:name="_Toc177731982"/>
+      <w:r>
+        <w:t>Otros documentos</w:t>
       </w:r>
       <w:bookmarkEnd w:id="41"/>
+      <w:bookmarkEnd w:id="42"/>
     </w:p>
     <w:p>
       <w:pPr>
         <w:pStyle w:val="PSI-Comentario"/>
       </w:pPr>
       <w:r>
-        <w:rPr>
-          <w:lang w:eastAsia="es-ES"/>
-        </w:rPr>
-        <w:t>Se realizará las siguientes auditorias:</w:t>
-      </w:r>
-      <w:r>
-        <w:rPr>
-          <w:lang w:eastAsia="es-ES"/>
-        </w:rPr>
-        <w:br/>
-      </w:r>
-      <w:r>
-        <w:rPr>
-          <w:b/>
-        </w:rPr>
-        <w:br/>
-      </w:r>
-      <w:r>
-        <w:rPr>
-          <w:b/>
-        </w:rPr>
-        <w:t>Auditoria Funcional:</w:t>
-      </w:r>
-      <w:r>
-        <w:t xml:space="preserve"> </w:t>
-      </w:r>
-      <w:r>
-        <w:rPr>
-          <w:lang w:eastAsia="es-ES"/>
-        </w:rPr>
-        <w:t xml:space="preserve">Cuyo objetivo es comprobar que se han completado todas las pruebas necesarias para el / los ECS auditados, y que, teniendo en cuenta los resultados de los </w:t>
-      </w:r>
-      <w:proofErr w:type="spellStart"/>
-      <w:r>
-        <w:rPr>
-          <w:lang w:eastAsia="es-ES"/>
-        </w:rPr>
-        <w:t>tests</w:t>
-      </w:r>
-      <w:proofErr w:type="spellEnd"/>
-      <w:r>
-        <w:rPr>
-          <w:lang w:eastAsia="es-ES"/>
-        </w:rPr>
-        <w:t>, se puede afirmar que el / los ECS satisfacen los requisitos que se impusieron sobre él.</w:t>
+        <w:t>[Esta sección puede contener otros documentos que se identifiquen de incidencia en la calidad del producto a desarrollar, por ejemplo:</w:t>
+      </w:r>
+    </w:p>
+    <w:p>
+      <w:pPr>
+        <w:pStyle w:val="PSI-ComentarioVieta"/>
+      </w:pPr>
+      <w:r>
+        <w:t>Plan de desarrollo</w:t>
+      </w:r>
+    </w:p>
+    <w:p>
+      <w:pPr>
+        <w:pStyle w:val="PSI-ComentarioVieta"/>
+      </w:pPr>
+      <w:r>
+        <w:t>Plan de proyecto</w:t>
+      </w:r>
+    </w:p>
+    <w:p>
+      <w:pPr>
+        <w:pStyle w:val="PSI-ComentarioVieta"/>
+      </w:pPr>
+      <w:r>
+        <w:t>Manual de estándares y procedimientos</w:t>
+      </w:r>
+      <w:r>
+        <w:t>.</w:t>
+      </w:r>
+      <w:r>
+        <w:t>]</w:t>
       </w:r>
     </w:p>
     <w:p>
       <w:pPr>
         <w:pStyle w:val="PSI-Comentario"/>
       </w:pPr>
-      <w:r>
-        <w:rPr>
-          <w:b/>
-        </w:rPr>
-        <w:t>Revisión formal de certificación</w:t>
-      </w:r>
-      <w:r>
-        <w:t xml:space="preserve">: </w:t>
-      </w:r>
-      <w:r>
-        <w:rPr>
-          <w:lang w:eastAsia="es-ES"/>
-        </w:rPr>
-        <w:t>Cuyo objetivo es certificar que el / los ECS se comportan correctamente en su entorno operativo.</w:t>
-      </w:r>
-    </w:p>
-    <w:p>
-      <w:pPr>
-        <w:pStyle w:val="PSI-Ttulo2"/>
-      </w:pPr>
-      <w:bookmarkStart w:id="42" w:name="_Toc21938355"/>
-      <w:bookmarkStart w:id="43" w:name="_Toc177715032"/>
+    </w:p>
+    <w:p>
+      <w:pPr>
+        <w:pStyle w:val="PSI-Ttulo1"/>
+      </w:pPr>
+      <w:bookmarkStart w:id="43" w:name="_Toc21938356"/>
+      <w:bookmarkStart w:id="44" w:name="_Toc177731983"/>
       <w:r>
         <w:lastRenderedPageBreak/>
-        <w:t>Otros documentos</w:t>
-      </w:r>
-      <w:bookmarkEnd w:id="42"/>
+        <w:t xml:space="preserve">Estándares, prácticas, </w:t>
+      </w:r>
+      <w:r>
+        <w:t>convenciones y métricas</w:t>
+      </w:r>
       <w:bookmarkEnd w:id="43"/>
-    </w:p>
-    <w:p>
-      <w:pPr>
-        <w:pStyle w:val="PSI-Comentario"/>
-      </w:pPr>
-      <w:r>
-        <w:t>[Esta sección puede contener otros documentos que se identifiquen de incidencia en la calidad del producto a desarrollar, por ejemplo:</w:t>
-      </w:r>
-    </w:p>
-    <w:p>
-      <w:pPr>
-        <w:pStyle w:val="PSI-ComentarioVieta"/>
-      </w:pPr>
-      <w:r>
-        <w:t>Plan de desarrollo</w:t>
-      </w:r>
-    </w:p>
-    <w:p>
-      <w:pPr>
-        <w:pStyle w:val="PSI-ComentarioVieta"/>
-      </w:pPr>
-      <w:r>
-        <w:t>Plan de proyecto</w:t>
-      </w:r>
-    </w:p>
-    <w:p>
-      <w:pPr>
-        <w:pStyle w:val="PSI-ComentarioVieta"/>
-      </w:pPr>
-      <w:r>
-        <w:t>Manual de estándares y procedimientos</w:t>
-      </w:r>
-      <w:r>
-        <w:t>.</w:t>
-      </w:r>
-      <w:r>
-        <w:t>]</w:t>
-      </w:r>
-    </w:p>
-    <w:p>
-      <w:pPr>
-        <w:pStyle w:val="PSI-Comentario"/>
-      </w:pPr>
-    </w:p>
-    <w:p>
-      <w:pPr>
-        <w:pStyle w:val="PSI-Ttulo1"/>
-      </w:pPr>
-      <w:bookmarkStart w:id="44" w:name="_Toc21938356"/>
-      <w:bookmarkStart w:id="45" w:name="_Toc177715033"/>
-      <w:r>
-        <w:t xml:space="preserve">Estándares, prácticas, </w:t>
-      </w:r>
-      <w:r>
-        <w:t>convenciones y métricas</w:t>
-      </w:r>
       <w:bookmarkEnd w:id="44"/>
-      <w:bookmarkEnd w:id="45"/>
     </w:p>
     <w:p>
       <w:pPr>
@@ -6351,58 +5925,8 @@
         <w:rPr>
           <w:iCs/>
         </w:rPr>
-        <w:t xml:space="preserve">Standard </w:t>
-      </w:r>
-      <w:proofErr w:type="spellStart"/>
-      <w:r>
-        <w:rPr>
-          <w:iCs/>
-        </w:rPr>
-        <w:t>Glosary</w:t>
-      </w:r>
-      <w:proofErr w:type="spellEnd"/>
-      <w:r>
-        <w:rPr>
-          <w:iCs/>
-        </w:rPr>
-        <w:t xml:space="preserve"> </w:t>
-      </w:r>
-      <w:proofErr w:type="spellStart"/>
-      <w:r>
-        <w:rPr>
-          <w:iCs/>
-        </w:rPr>
-        <w:t>of</w:t>
-      </w:r>
-      <w:proofErr w:type="spellEnd"/>
-      <w:r>
-        <w:rPr>
-          <w:iCs/>
-        </w:rPr>
-        <w:t xml:space="preserve"> Software </w:t>
-      </w:r>
-      <w:proofErr w:type="spellStart"/>
-      <w:r>
-        <w:rPr>
-          <w:iCs/>
-        </w:rPr>
-        <w:t>Engering</w:t>
-      </w:r>
-      <w:proofErr w:type="spellEnd"/>
-      <w:r>
-        <w:rPr>
-          <w:iCs/>
-        </w:rPr>
-        <w:t xml:space="preserve"> </w:t>
-      </w:r>
-      <w:proofErr w:type="spellStart"/>
-      <w:r>
-        <w:rPr>
-          <w:iCs/>
-        </w:rPr>
-        <w:t>Terms</w:t>
-      </w:r>
-      <w:proofErr w:type="spellEnd"/>
+        <w:t>Standard Glosary of Software Engering Terms</w:t>
+      </w:r>
       <w:r>
         <w:t xml:space="preserve">” define como </w:t>
       </w:r>
@@ -6457,11 +5981,11 @@
       <w:pPr>
         <w:pStyle w:val="PSI-Ttulo2"/>
       </w:pPr>
-      <w:bookmarkStart w:id="46" w:name="_Toc177715034"/>
+      <w:bookmarkStart w:id="45" w:name="_Toc177731984"/>
       <w:r>
         <w:t>Objetivos</w:t>
       </w:r>
-      <w:bookmarkEnd w:id="46"/>
+      <w:bookmarkEnd w:id="45"/>
     </w:p>
     <w:p>
       <w:r>
@@ -6523,16 +6047,16 @@
       <w:pPr>
         <w:pStyle w:val="PSI-Ttulo2"/>
       </w:pPr>
-      <w:bookmarkStart w:id="47" w:name="_Toc21938357"/>
+      <w:bookmarkStart w:id="46" w:name="_Toc21938357"/>
       <w:r>
         <w:br w:type="page"/>
       </w:r>
-      <w:bookmarkStart w:id="48" w:name="_Toc177715035"/>
+      <w:bookmarkStart w:id="47" w:name="_Toc177731985"/>
       <w:r>
         <w:lastRenderedPageBreak/>
         <w:t>Métricas de proceso</w:t>
       </w:r>
-      <w:bookmarkEnd w:id="48"/>
+      <w:bookmarkEnd w:id="47"/>
     </w:p>
     <w:p>
       <w:r>
@@ -6582,7 +6106,7 @@
     </w:p>
     <w:p>
       <w:r>
-        <w:t>Para  este proyecto se trabajará con las siguientes métricas del proceso</w:t>
+        <w:t>Para este proyecto se trabajará con las siguientes métricas del proceso</w:t>
       </w:r>
       <w:r>
         <w:t>:</w:t>
@@ -6631,11 +6155,11 @@
       <w:r>
         <w:t xml:space="preserve"> </w:t>
       </w:r>
-      <w:bookmarkStart w:id="49" w:name="_Toc177715036"/>
+      <w:bookmarkStart w:id="48" w:name="_Toc177731986"/>
       <w:r>
         <w:t>Métricas de proyecto</w:t>
       </w:r>
-      <w:bookmarkEnd w:id="49"/>
+      <w:bookmarkEnd w:id="48"/>
     </w:p>
     <w:p>
       <w:pPr>
@@ -6663,7 +6187,7 @@
     </w:p>
     <w:p>
       <w:r>
-        <w:t>Para  este proyecto se trabajará con las siguientes métricas del proyecto</w:t>
+        <w:t>Para este proyecto se trabajará con las siguientes métricas del proyecto</w:t>
       </w:r>
       <w:r>
         <w:t>:</w:t>
@@ -6766,11 +6290,11 @@
       <w:pPr>
         <w:pStyle w:val="PSI-Ttulo2"/>
       </w:pPr>
-      <w:bookmarkStart w:id="50" w:name="_Toc177715037"/>
+      <w:bookmarkStart w:id="49" w:name="_Toc177731987"/>
       <w:r>
         <w:t>Métricas de producto</w:t>
       </w:r>
-      <w:bookmarkEnd w:id="50"/>
+      <w:bookmarkEnd w:id="49"/>
     </w:p>
     <w:p>
       <w:pPr>
@@ -6813,7 +6337,7 @@
     </w:p>
     <w:p>
       <w:r>
-        <w:t>Para  este proyecto se trabajará con las siguientes métricas del producto</w:t>
+        <w:t>Para este proyecto se trabajará con las siguientes métricas del producto</w:t>
       </w:r>
       <w:r>
         <w:t>:</w:t>
@@ -6949,12 +6473,12 @@
       <w:pPr>
         <w:pStyle w:val="PSI-Ttulo2"/>
       </w:pPr>
-      <w:bookmarkStart w:id="51" w:name="_Toc177715038"/>
+      <w:bookmarkStart w:id="50" w:name="_Toc177731988"/>
       <w:r>
         <w:t>Estándar de documentación</w:t>
       </w:r>
-      <w:bookmarkEnd w:id="47"/>
-      <w:bookmarkEnd w:id="51"/>
+      <w:bookmarkEnd w:id="46"/>
+      <w:bookmarkEnd w:id="50"/>
     </w:p>
     <w:p>
       <w:r>
@@ -7087,13 +6611,13 @@
       <w:pPr>
         <w:pStyle w:val="PSI-Ttulo2"/>
       </w:pPr>
-      <w:bookmarkStart w:id="52" w:name="_Toc21938358"/>
-      <w:bookmarkStart w:id="53" w:name="_Toc177715039"/>
+      <w:bookmarkStart w:id="51" w:name="_Toc21938358"/>
+      <w:bookmarkStart w:id="52" w:name="_Toc177731989"/>
       <w:r>
         <w:t>Estándar de verificación y prácticas</w:t>
       </w:r>
+      <w:bookmarkEnd w:id="51"/>
       <w:bookmarkEnd w:id="52"/>
-      <w:bookmarkEnd w:id="53"/>
     </w:p>
     <w:p>
       <w:pPr>
@@ -7128,61 +6652,24 @@
       <w:r>
         <w:fldChar w:fldCharType="end"/>
       </w:r>
-      <w:proofErr w:type="spellStart"/>
-      <w:r>
-        <w:t>Std</w:t>
-      </w:r>
-      <w:proofErr w:type="spellEnd"/>
-      <w:r>
-        <w:t xml:space="preserve"> 1012-1986 IEEE Standard </w:t>
-      </w:r>
-      <w:proofErr w:type="spellStart"/>
-      <w:r>
-        <w:t>for</w:t>
-      </w:r>
-      <w:proofErr w:type="spellEnd"/>
-      <w:r>
-        <w:t xml:space="preserve"> Software </w:t>
-      </w:r>
-      <w:proofErr w:type="spellStart"/>
-      <w:r>
-        <w:t>Verification</w:t>
-      </w:r>
-      <w:proofErr w:type="spellEnd"/>
-      <w:r>
-        <w:t xml:space="preserve"> and </w:t>
-      </w:r>
-      <w:proofErr w:type="spellStart"/>
-      <w:r>
-        <w:t>Validation</w:t>
-      </w:r>
-      <w:proofErr w:type="spellEnd"/>
-      <w:r>
-        <w:t xml:space="preserve"> </w:t>
-      </w:r>
-      <w:proofErr w:type="spellStart"/>
-      <w:r>
-        <w:t>Plans</w:t>
-      </w:r>
-      <w:proofErr w:type="spellEnd"/>
-      <w:r>
-        <w:t>.</w:t>
+      <w:r>
+        <w:t>Std 1012-1986 IEEE Standard for Software Verification and Validation Plans.</w:t>
       </w:r>
       <w:r>
         <w:t>]</w:t>
       </w:r>
-      <w:bookmarkStart w:id="54" w:name="_Toc21938359"/>
+      <w:bookmarkStart w:id="53" w:name="_Toc21938359"/>
     </w:p>
     <w:p>
       <w:pPr>
         <w:pStyle w:val="PSI-Ttulo2"/>
       </w:pPr>
-      <w:bookmarkStart w:id="55" w:name="_Toc177715040"/>
+      <w:bookmarkStart w:id="54" w:name="_Toc177731990"/>
       <w:r>
         <w:t>Otros Estándares</w:t>
       </w:r>
+      <w:bookmarkEnd w:id="53"/>
       <w:bookmarkEnd w:id="54"/>
-      <w:bookmarkEnd w:id="55"/>
     </w:p>
     <w:p>
       <w:pPr>
@@ -7191,14 +6678,14 @@
           <w:lang w:val="es-AR"/>
         </w:rPr>
       </w:pPr>
-      <w:bookmarkStart w:id="56" w:name="_Toc177715041"/>
+      <w:bookmarkStart w:id="55" w:name="_Toc177731991"/>
       <w:r>
         <w:rPr>
           <w:lang w:val="es-AR"/>
         </w:rPr>
         <w:t>Estándar de programación</w:t>
       </w:r>
-      <w:bookmarkEnd w:id="56"/>
+      <w:bookmarkEnd w:id="55"/>
     </w:p>
     <w:p>
       <w:r>
@@ -7211,15 +6698,7 @@
         <w:t xml:space="preserve"> utilizado </w:t>
       </w:r>
       <w:r>
-        <w:t xml:space="preserve">estará definido por los estándares Per </w:t>
-      </w:r>
-      <w:proofErr w:type="spellStart"/>
-      <w:r>
-        <w:t>Coding</w:t>
-      </w:r>
-      <w:proofErr w:type="spellEnd"/>
-      <w:r>
-        <w:t xml:space="preserve"> Style 2.0 y PSR 1</w:t>
+        <w:t>estará definido por los estándares Per Coding Style 2.0 y PSR 1</w:t>
       </w:r>
       <w:r>
         <w:t>.</w:t>
@@ -7235,14 +6714,14 @@
           <w:lang w:val="es-AR"/>
         </w:rPr>
       </w:pPr>
-      <w:bookmarkStart w:id="57" w:name="_Toc177715042"/>
+      <w:bookmarkStart w:id="56" w:name="_Toc177731992"/>
       <w:r>
         <w:rPr>
           <w:lang w:val="es-AR"/>
         </w:rPr>
         <w:t>Estándar de base de datos</w:t>
       </w:r>
-      <w:bookmarkEnd w:id="57"/>
+      <w:bookmarkEnd w:id="56"/>
     </w:p>
     <w:p>
       <w:pPr>
@@ -7342,389 +6821,626 @@
       <w:pPr>
         <w:pStyle w:val="PSI-Ttulo1"/>
       </w:pPr>
-      <w:bookmarkStart w:id="58" w:name="_Toc21938360"/>
-      <w:bookmarkStart w:id="59" w:name="_Toc177715043"/>
+      <w:bookmarkStart w:id="57" w:name="_Toc21938360"/>
+      <w:bookmarkStart w:id="58" w:name="_Toc177731993"/>
       <w:r>
         <w:lastRenderedPageBreak/>
         <w:t>Revisiones y auditorías</w:t>
       </w:r>
+      <w:bookmarkEnd w:id="57"/>
       <w:bookmarkEnd w:id="58"/>
+    </w:p>
+    <w:p>
+      <w:pPr>
+        <w:pStyle w:val="PSI-Ttulo2"/>
+      </w:pPr>
+      <w:bookmarkStart w:id="59" w:name="_Toc21938361"/>
+      <w:bookmarkStart w:id="60" w:name="_Toc177731994"/>
+      <w:r>
+        <w:t>Objetivo</w:t>
+      </w:r>
       <w:bookmarkEnd w:id="59"/>
+      <w:bookmarkEnd w:id="60"/>
+    </w:p>
+    <w:p>
+      <w:r>
+        <w:t>El objetivo de las revisiones y auditorias es validar los deseos del cliente con respecto al sistema que se va a desarrollar.</w:t>
+      </w:r>
     </w:p>
     <w:p>
       <w:pPr>
         <w:pStyle w:val="PSI-Ttulo2"/>
       </w:pPr>
-      <w:bookmarkStart w:id="60" w:name="_Toc21938361"/>
-      <w:bookmarkStart w:id="61" w:name="_Toc177715044"/>
-      <w:r>
-        <w:t>Objetivo</w:t>
-      </w:r>
-      <w:bookmarkEnd w:id="60"/>
+      <w:bookmarkStart w:id="61" w:name="_Toc21938362"/>
+      <w:bookmarkStart w:id="62" w:name="_Toc177731995"/>
+      <w:r>
+        <w:t>Requerimientos mínimos</w:t>
+      </w:r>
       <w:bookmarkEnd w:id="61"/>
-    </w:p>
-    <w:p>
-      <w:r>
-        <w:t>El objetivo de las revisiones y auditorias es validar los deseos del cliente con respecto al sistema que se va a desarrollar.</w:t>
-      </w:r>
-    </w:p>
-    <w:p>
-      <w:pPr>
-        <w:pStyle w:val="PSI-Ttulo2"/>
-      </w:pPr>
-      <w:bookmarkStart w:id="62" w:name="_Toc21938362"/>
-      <w:bookmarkStart w:id="63" w:name="_Toc177715045"/>
-      <w:r>
-        <w:t>Requerimientos mínimos</w:t>
-      </w:r>
       <w:bookmarkEnd w:id="62"/>
+    </w:p>
+    <w:p>
+      <w:pPr>
+        <w:pStyle w:val="PSI-Ttulo3"/>
+      </w:pPr>
+      <w:bookmarkStart w:id="63" w:name="_Toc21938363"/>
+      <w:bookmarkStart w:id="64" w:name="_Toc177731996"/>
+      <w:r>
+        <w:t>Revisión de requerimientos</w:t>
+      </w:r>
       <w:bookmarkEnd w:id="63"/>
+      <w:bookmarkEnd w:id="64"/>
+    </w:p>
+    <w:p>
+      <w:r>
+        <w:t xml:space="preserve">Esta revisión se realiza para asegurar que se </w:t>
+      </w:r>
+      <w:r>
+        <w:t xml:space="preserve">ha </w:t>
+      </w:r>
+      <w:r>
+        <w:t>cumpli</w:t>
+      </w:r>
+      <w:r>
+        <w:t>do</w:t>
+      </w:r>
+      <w:r>
+        <w:t xml:space="preserve"> con los requerimientos especificados por el Cliente</w:t>
+      </w:r>
+      <w:r>
+        <w:t xml:space="preserve">. </w:t>
+      </w:r>
+      <w:r>
+        <w:t xml:space="preserve">Estas revisiones se harán una vez realizados los modelos de </w:t>
+      </w:r>
+      <w:r>
+        <w:t xml:space="preserve">casos de uso, </w:t>
+      </w:r>
+      <w:r>
+        <w:t>datos, arquitectónicos y diseño</w:t>
+      </w:r>
+      <w:r>
+        <w:t xml:space="preserve">. Además, también se revisarán cuando se realicen los prototipos. </w:t>
+      </w:r>
+    </w:p>
+    <w:p>
+      <w:pPr>
+        <w:pStyle w:val="PSI-Ttulo3"/>
+      </w:pPr>
+      <w:bookmarkStart w:id="65" w:name="_Toc21938365"/>
+      <w:bookmarkStart w:id="66" w:name="_Toc177731997"/>
+      <w:r>
+        <w:t>Revisión de diseño</w:t>
+      </w:r>
+      <w:bookmarkEnd w:id="66"/>
+      <w:r>
+        <w:t xml:space="preserve"> </w:t>
+      </w:r>
+      <w:bookmarkEnd w:id="65"/>
+    </w:p>
+    <w:p>
+      <w:r>
+        <w:t>Esta revisión se realiza para asegurar la consistencia del diseño detallado con la especificación de requerimientos.</w:t>
+      </w:r>
+      <w:r>
+        <w:t xml:space="preserve"> Esta se va a realizar una vez finalizado el modelo de diseño.</w:t>
+      </w:r>
+    </w:p>
+    <w:p>
+      <w:pPr>
+        <w:pStyle w:val="PSI-Ttulo3"/>
+      </w:pPr>
+      <w:bookmarkStart w:id="67" w:name="_Toc21938367"/>
+      <w:bookmarkStart w:id="68" w:name="_Toc177731998"/>
+      <w:r>
+        <w:t>Auditoría funcional</w:t>
+      </w:r>
+      <w:bookmarkEnd w:id="67"/>
+      <w:bookmarkEnd w:id="68"/>
+    </w:p>
+    <w:p>
+      <w:r>
+        <w:t>Esta auditoría se realiza previa a la liberación del software, para verificar que todos los requerimientos especificados en el documento de requerimientos fueron cumplidos.</w:t>
+      </w:r>
+    </w:p>
+    <w:p>
+      <w:pPr>
+        <w:pStyle w:val="PSI-Ttulo3"/>
+      </w:pPr>
+      <w:bookmarkStart w:id="69" w:name="_Toc21938368"/>
+      <w:bookmarkStart w:id="70" w:name="_Toc177731999"/>
+      <w:r>
+        <w:t>Auditoría física</w:t>
+      </w:r>
+      <w:bookmarkEnd w:id="69"/>
+      <w:bookmarkEnd w:id="70"/>
+    </w:p>
+    <w:p>
+      <w:r>
+        <w:t>Esta revisión se realiza para verificar que el software y la documentación son consistentes y están aptos para la liberación.</w:t>
+      </w:r>
+      <w:bookmarkStart w:id="71" w:name="_Toc21938369"/>
+    </w:p>
+    <w:p>
+      <w:pPr>
+        <w:pStyle w:val="PSI-Ttulo3"/>
+      </w:pPr>
+      <w:bookmarkStart w:id="72" w:name="_Toc177732000"/>
+      <w:r>
+        <w:t>Auditorías internas al proceso</w:t>
+      </w:r>
+      <w:bookmarkEnd w:id="71"/>
+      <w:bookmarkEnd w:id="72"/>
+    </w:p>
+    <w:p>
+      <w:r>
+        <w:t xml:space="preserve">Estas auditorías </w:t>
+      </w:r>
+      <w:r>
+        <w:t>sirven</w:t>
+      </w:r>
+      <w:r>
+        <w:t xml:space="preserve"> para verificar la consistencia: del código versus el documento de diseño, especificaciones de interfase, implementaciones de diseño versus requerimientos funcionales, requerimientos funcionales versus descripciones de testeo.</w:t>
+      </w:r>
+      <w:bookmarkStart w:id="73" w:name="_Toc21938370"/>
+    </w:p>
+    <w:p>
+      <w:r>
+        <w:t>Estas se van a realizar una vez que los documentos que se comparen sean terminados.</w:t>
+      </w:r>
+    </w:p>
+    <w:p>
+      <w:pPr>
+        <w:pStyle w:val="PSI-Ttulo3"/>
+      </w:pPr>
+      <w:bookmarkStart w:id="74" w:name="_Toc177732001"/>
+      <w:r>
+        <w:t>Revisiones de gestión</w:t>
+      </w:r>
+      <w:bookmarkStart w:id="75" w:name="_Toc21938371"/>
+      <w:bookmarkEnd w:id="73"/>
+      <w:bookmarkEnd w:id="74"/>
+    </w:p>
+    <w:p>
+      <w:pPr>
+        <w:pStyle w:val="PSI-Ttulo3"/>
+      </w:pPr>
+      <w:bookmarkStart w:id="76" w:name="_Toc177732002"/>
+      <w:r>
+        <w:t>Revisión del Plan de gestión de configuración</w:t>
+      </w:r>
+      <w:bookmarkEnd w:id="75"/>
+      <w:bookmarkEnd w:id="76"/>
+    </w:p>
+    <w:p>
+      <w:r>
+        <w:t>Esta revisión se realiza para asegurar la consistencia y completitud de los métodos especificados en el Plan de gestión de configuración.</w:t>
+      </w:r>
+      <w:r>
+        <w:t xml:space="preserve"> Estas se </w:t>
+      </w:r>
+      <w:r>
+        <w:t>realizarán</w:t>
+      </w:r>
+      <w:r>
+        <w:t xml:space="preserve"> al inicio de cada fase.</w:t>
+      </w:r>
+    </w:p>
+    <w:p>
+      <w:pPr>
+        <w:pStyle w:val="PSI-Ttulo3"/>
+      </w:pPr>
+      <w:bookmarkStart w:id="77" w:name="_Toc21938372"/>
+      <w:bookmarkStart w:id="78" w:name="_Toc177732003"/>
+      <w:r>
+        <w:t>Revisión Post Mortem</w:t>
+      </w:r>
+      <w:bookmarkEnd w:id="77"/>
+      <w:bookmarkEnd w:id="78"/>
+    </w:p>
+    <w:p>
+      <w:r>
+        <w:t>Esta revisión se realiza al concluir el proyecto para especificar las actividades de desarrollo implementadas durante el proyecto y para proveer recomendaciones.</w:t>
+      </w:r>
+    </w:p>
+    <w:p>
+      <w:pPr>
+        <w:pStyle w:val="PSI-Ttulo3"/>
+      </w:pPr>
+      <w:bookmarkStart w:id="79" w:name="_Toc21938373"/>
+      <w:bookmarkStart w:id="80" w:name="_Toc177732004"/>
+      <w:r>
+        <w:lastRenderedPageBreak/>
+        <w:t>Agenda</w:t>
+      </w:r>
+      <w:bookmarkEnd w:id="79"/>
+      <w:bookmarkEnd w:id="80"/>
+    </w:p>
+    <w:p>
+      <w:r>
+        <w:t>Las revisiones que se vayan realizando van a quedar plasmadas en los documentos correspondiente para que concordar con los deseos de los clientes.</w:t>
+      </w:r>
+    </w:p>
+    <w:p>
+      <w:r>
+        <w:t>Las revisiones de los requerimientos se van a realizar para las siguientes fechas:</w:t>
+      </w:r>
+    </w:p>
+    <w:p>
+      <w:pPr>
+        <w:pStyle w:val="Prrafodelista"/>
+        <w:numPr>
+          <w:ilvl w:val="0"/>
+          <w:numId w:val="26"/>
+        </w:numPr>
+      </w:pPr>
+      <w:r>
+        <w:t>27/09/2024</w:t>
+      </w:r>
+    </w:p>
+    <w:p>
+      <w:pPr>
+        <w:pStyle w:val="Prrafodelista"/>
+        <w:numPr>
+          <w:ilvl w:val="0"/>
+          <w:numId w:val="26"/>
+        </w:numPr>
+      </w:pPr>
+      <w:r>
+        <w:t>01/10/2024</w:t>
+      </w:r>
+    </w:p>
+    <w:p>
+      <w:pPr>
+        <w:pStyle w:val="Prrafodelista"/>
+        <w:numPr>
+          <w:ilvl w:val="0"/>
+          <w:numId w:val="26"/>
+        </w:numPr>
+      </w:pPr>
+      <w:r>
+        <w:t>0</w:t>
+      </w:r>
+      <w:r>
+        <w:t>4</w:t>
+      </w:r>
+      <w:r>
+        <w:t>/10/2024</w:t>
+      </w:r>
+    </w:p>
+    <w:p>
+      <w:pPr>
+        <w:pStyle w:val="Prrafodelista"/>
+        <w:numPr>
+          <w:ilvl w:val="0"/>
+          <w:numId w:val="26"/>
+        </w:numPr>
+      </w:pPr>
+      <w:r>
+        <w:t>15/10/2024</w:t>
+      </w:r>
+    </w:p>
+    <w:p>
+      <w:pPr>
+        <w:pStyle w:val="Prrafodelista"/>
+        <w:numPr>
+          <w:ilvl w:val="0"/>
+          <w:numId w:val="26"/>
+        </w:numPr>
+      </w:pPr>
+      <w:r>
+        <w:t>18/10/2024</w:t>
+      </w:r>
+    </w:p>
+    <w:p>
+      <w:r>
+        <w:t>La r</w:t>
+      </w:r>
+      <w:r>
+        <w:t>evisión de</w:t>
+      </w:r>
+      <w:r>
+        <w:t>l</w:t>
+      </w:r>
+      <w:r>
+        <w:t xml:space="preserve"> diseño </w:t>
+      </w:r>
+      <w:r>
+        <w:t>se va a realizar:</w:t>
+      </w:r>
+    </w:p>
+    <w:p>
+      <w:pPr>
+        <w:pStyle w:val="Prrafodelista"/>
+        <w:numPr>
+          <w:ilvl w:val="0"/>
+          <w:numId w:val="26"/>
+        </w:numPr>
+      </w:pPr>
+      <w:r>
+        <w:t>18/10/2024</w:t>
+      </w:r>
+    </w:p>
+    <w:p>
+      <w:r>
+        <w:t>La auditoría funcional se va a realizar:</w:t>
+      </w:r>
+    </w:p>
+    <w:p>
+      <w:pPr>
+        <w:pStyle w:val="Prrafodelista"/>
+        <w:numPr>
+          <w:ilvl w:val="0"/>
+          <w:numId w:val="26"/>
+        </w:numPr>
+      </w:pPr>
+      <w:r>
+        <w:t>16/11/2024</w:t>
+      </w:r>
+    </w:p>
+    <w:p>
+      <w:r>
+        <w:t>La a</w:t>
+      </w:r>
+      <w:r>
+        <w:t>uditoría física</w:t>
+      </w:r>
+      <w:r>
+        <w:t xml:space="preserve"> se va a realizar: </w:t>
+      </w:r>
+    </w:p>
+    <w:p>
+      <w:pPr>
+        <w:pStyle w:val="Prrafodelista"/>
+        <w:numPr>
+          <w:ilvl w:val="0"/>
+          <w:numId w:val="26"/>
+        </w:numPr>
+      </w:pPr>
+      <w:r>
+        <w:t>2</w:t>
+      </w:r>
+      <w:r>
+        <w:t>1</w:t>
+      </w:r>
+      <w:r>
+        <w:t>/11/2024</w:t>
+      </w:r>
+    </w:p>
+    <w:p>
+      <w:r>
+        <w:t xml:space="preserve">Las auditorías </w:t>
+      </w:r>
+      <w:r>
+        <w:t>internas al proceso</w:t>
+      </w:r>
+      <w:r>
+        <w:t xml:space="preserve"> se van a realizar:</w:t>
+      </w:r>
+    </w:p>
+    <w:p>
+      <w:pPr>
+        <w:pStyle w:val="Prrafodelista"/>
+        <w:numPr>
+          <w:ilvl w:val="0"/>
+          <w:numId w:val="26"/>
+        </w:numPr>
+      </w:pPr>
+      <w:r>
+        <w:t>20/10/2024</w:t>
+      </w:r>
+    </w:p>
+    <w:p>
+      <w:pPr>
+        <w:pStyle w:val="Prrafodelista"/>
+        <w:numPr>
+          <w:ilvl w:val="0"/>
+          <w:numId w:val="26"/>
+        </w:numPr>
+      </w:pPr>
+      <w:r>
+        <w:t>30/10/2024</w:t>
+      </w:r>
+    </w:p>
+    <w:p>
+      <w:pPr>
+        <w:pStyle w:val="Prrafodelista"/>
+        <w:numPr>
+          <w:ilvl w:val="0"/>
+          <w:numId w:val="26"/>
+        </w:numPr>
+      </w:pPr>
+      <w:r>
+        <w:t>09/11/2024</w:t>
+      </w:r>
+    </w:p>
+    <w:p>
+      <w:pPr>
+        <w:pStyle w:val="Prrafodelista"/>
+        <w:numPr>
+          <w:ilvl w:val="0"/>
+          <w:numId w:val="26"/>
+        </w:numPr>
+      </w:pPr>
+      <w:r>
+        <w:t>20/11/2024</w:t>
+      </w:r>
+    </w:p>
+    <w:p>
+      <w:r>
+        <w:t>Las r</w:t>
+      </w:r>
+      <w:r>
+        <w:t>evisi</w:t>
+      </w:r>
+      <w:r>
+        <w:t>o</w:t>
+      </w:r>
+      <w:r>
+        <w:t>n</w:t>
+      </w:r>
+      <w:r>
+        <w:t>es</w:t>
+      </w:r>
+      <w:r>
+        <w:t xml:space="preserve"> del Plan de gestión de configuración</w:t>
+      </w:r>
+      <w:r>
+        <w:t xml:space="preserve"> se van a realizar:</w:t>
+      </w:r>
+    </w:p>
+    <w:p>
+      <w:pPr>
+        <w:pStyle w:val="Prrafodelista"/>
+        <w:numPr>
+          <w:ilvl w:val="0"/>
+          <w:numId w:val="26"/>
+        </w:numPr>
+      </w:pPr>
+      <w:r>
+        <w:t>12/10/2024</w:t>
+      </w:r>
+    </w:p>
+    <w:p>
+      <w:pPr>
+        <w:pStyle w:val="Prrafodelista"/>
+        <w:numPr>
+          <w:ilvl w:val="0"/>
+          <w:numId w:val="26"/>
+        </w:numPr>
+      </w:pPr>
+      <w:r>
+        <w:t>22/10/2024</w:t>
+      </w:r>
+    </w:p>
+    <w:p>
+      <w:r>
+        <w:t>La r</w:t>
+      </w:r>
+      <w:r>
+        <w:t>evisión Post Mortem</w:t>
+      </w:r>
+      <w:r>
+        <w:t xml:space="preserve"> se va a determinar en el plan de iteración finalización.</w:t>
+      </w:r>
+    </w:p>
+    <w:p>
+      <w:pPr>
+        <w:pStyle w:val="PSI-Ttulo1"/>
+      </w:pPr>
+      <w:bookmarkStart w:id="81" w:name="_Toc21938376"/>
+      <w:bookmarkStart w:id="82" w:name="_Toc177732005"/>
+      <w:r>
+        <w:t>Verificación</w:t>
+      </w:r>
+      <w:bookmarkEnd w:id="81"/>
+      <w:bookmarkEnd w:id="82"/>
     </w:p>
     <w:p>
       <w:pPr>
         <w:pStyle w:val="PSI-Comentario"/>
       </w:pPr>
       <w:r>
-        <w:t>[Se especifican las revisiones y auditorías que deben realizarse como mínimo, así como la agenda para la realización de las mismas.]</w:t>
-      </w:r>
+        <w:t>[Se debe identificar todas las verificaciones que no fueron identificadas en el Plan de V &amp; V para el software y debe especificar los métodos a ser usados.]</w:t>
+      </w:r>
+    </w:p>
+    <w:p>
+      <w:pPr>
+        <w:pStyle w:val="PSI-Comentario"/>
+      </w:pPr>
+    </w:p>
+    <w:p>
+      <w:pPr>
+        <w:pStyle w:val="PSI-Ttulo1"/>
+      </w:pPr>
+      <w:bookmarkStart w:id="83" w:name="_Toc21938377"/>
+      <w:bookmarkStart w:id="84" w:name="_Toc177732006"/>
+      <w:r>
+        <w:t>Reporte de problemas y acciones correctivas</w:t>
+      </w:r>
+      <w:bookmarkEnd w:id="83"/>
+      <w:bookmarkEnd w:id="84"/>
+    </w:p>
+    <w:p>
+      <w:r>
+        <w:t xml:space="preserve">El procedimiento que debe seguir cada miembro de T-Code </w:t>
+      </w:r>
+      <w:r>
+        <w:t>será el siguiente:</w:t>
+      </w:r>
+    </w:p>
+    <w:p>
+      <w:pPr>
+        <w:pStyle w:val="Prrafodelista"/>
+        <w:numPr>
+          <w:ilvl w:val="0"/>
+          <w:numId w:val="26"/>
+        </w:numPr>
+      </w:pPr>
+      <w:r>
+        <w:t>El miembro se va a encargar de corregir el error que encontró.</w:t>
+      </w:r>
+    </w:p>
+    <w:p>
+      <w:pPr>
+        <w:pStyle w:val="Prrafodelista"/>
+        <w:numPr>
+          <w:ilvl w:val="0"/>
+          <w:numId w:val="26"/>
+        </w:numPr>
+      </w:pPr>
+      <w:r>
+        <w:lastRenderedPageBreak/>
+        <w:t>Una vez corregido se notificará a los demás miembros. En caso de que no lo pueda solucionar, dará aviso del error para que alguien más lo pueda corregir.</w:t>
+      </w:r>
+    </w:p>
+    <w:p>
+      <w:pPr>
+        <w:pStyle w:val="Prrafodelista"/>
+        <w:numPr>
+          <w:ilvl w:val="0"/>
+          <w:numId w:val="26"/>
+        </w:numPr>
+      </w:pPr>
+      <w:r>
+        <w:t>Se subirá al repositorio las modificaciones realizadas.</w:t>
+      </w:r>
+    </w:p>
+    <w:p>
+      <w:pPr>
+        <w:pStyle w:val="Prrafodelista"/>
+        <w:numPr>
+          <w:ilvl w:val="0"/>
+          <w:numId w:val="26"/>
+        </w:numPr>
+      </w:pPr>
+      <w:r>
+        <w:t>En caso de que las modificaciones sean de gran impacto, se hará un informe en el cual se cuente los errores encontrados y las modificaciones realizadas.</w:t>
+      </w:r>
+    </w:p>
+    <w:p>
+      <w:pPr>
+        <w:pStyle w:val="PSI-Ttulo1"/>
+      </w:pPr>
+      <w:bookmarkStart w:id="85" w:name="_Toc21938378"/>
+      <w:bookmarkStart w:id="86" w:name="_Toc177732007"/>
+      <w:r>
+        <w:t>Herramientas, técnicas y metodologías</w:t>
+      </w:r>
+      <w:bookmarkEnd w:id="85"/>
+      <w:bookmarkEnd w:id="86"/>
     </w:p>
     <w:p>
       <w:pPr>
         <w:pStyle w:val="PSI-Ttulo3"/>
       </w:pPr>
-      <w:bookmarkStart w:id="64" w:name="_Toc21938363"/>
-      <w:bookmarkStart w:id="65" w:name="_Toc177715046"/>
-      <w:r>
-        <w:t>Revisión de requerimientos</w:t>
-      </w:r>
-      <w:bookmarkEnd w:id="64"/>
-      <w:bookmarkEnd w:id="65"/>
-    </w:p>
-    <w:p>
-      <w:r>
-        <w:t xml:space="preserve">Esta revisión se realiza para asegurar que se </w:t>
-      </w:r>
-      <w:r>
-        <w:t xml:space="preserve">ha </w:t>
-      </w:r>
-      <w:r>
-        <w:t>cumpli</w:t>
-      </w:r>
-      <w:r>
-        <w:t>do</w:t>
-      </w:r>
-      <w:r>
-        <w:t xml:space="preserve"> con los requerimientos especificados por el Cliente</w:t>
-      </w:r>
-      <w:r>
-        <w:t xml:space="preserve">. </w:t>
-      </w:r>
-      <w:r>
-        <w:t>Estas revisiones se harán una vez realizados los modelos de datos, arquitectónicos y diseño</w:t>
-      </w:r>
-      <w:r>
-        <w:t xml:space="preserve">. Además, también se revisarán cuando se realicen los prototipos. </w:t>
-      </w:r>
-    </w:p>
-    <w:p>
-      <w:pPr>
-        <w:pStyle w:val="PSI-Ttulo3"/>
-      </w:pPr>
-      <w:bookmarkStart w:id="66" w:name="_Toc21938364"/>
-      <w:bookmarkStart w:id="67" w:name="_Toc177715047"/>
-      <w:r>
-        <w:t>Revisión de diseño preliminar</w:t>
-      </w:r>
-      <w:bookmarkEnd w:id="66"/>
-      <w:bookmarkEnd w:id="67"/>
-    </w:p>
-    <w:p>
-      <w:r>
-        <w:t>Esta revisión se realiza para asegurar la consistencia y suficiencia técnica del diseño preliminar del software.</w:t>
-      </w:r>
-      <w:bookmarkStart w:id="68" w:name="_Toc21938365"/>
-    </w:p>
-    <w:p>
-      <w:pPr>
-        <w:pStyle w:val="PSI-Ttulo3"/>
-      </w:pPr>
-      <w:bookmarkStart w:id="69" w:name="_Toc177715048"/>
-      <w:r>
-        <w:t>Revisión de diseño crítico</w:t>
-      </w:r>
-      <w:bookmarkEnd w:id="68"/>
-      <w:bookmarkEnd w:id="69"/>
-    </w:p>
-    <w:p>
-      <w:r>
-        <w:t>Esta revisión se realiza para asegurar la consistencia del diseño detallado con la especificación de requerimientos.</w:t>
-      </w:r>
-      <w:r>
-        <w:t xml:space="preserve"> Esta se va a realizar una vez finalizado el modelo de diseño.</w:t>
-      </w:r>
-    </w:p>
-    <w:p>
-      <w:pPr>
-        <w:pStyle w:val="PSI-Ttulo3"/>
-      </w:pPr>
-      <w:bookmarkStart w:id="70" w:name="_Toc21938367"/>
-      <w:bookmarkStart w:id="71" w:name="_Toc177715049"/>
-      <w:r>
-        <w:t>Auditoría funcional</w:t>
-      </w:r>
-      <w:bookmarkEnd w:id="70"/>
-      <w:bookmarkEnd w:id="71"/>
-    </w:p>
-    <w:p>
-      <w:r>
-        <w:t>Esta auditoría se realiza previa a la liberación del software, para verificar que todos los requerimientos especificados en el documento de requerimientos fueron cumplidos.</w:t>
-      </w:r>
-    </w:p>
-    <w:p>
-      <w:pPr>
-        <w:pStyle w:val="PSI-Ttulo3"/>
-      </w:pPr>
-      <w:bookmarkStart w:id="72" w:name="_Toc21938368"/>
-      <w:bookmarkStart w:id="73" w:name="_Toc177715050"/>
-      <w:r>
-        <w:t>Auditoría física</w:t>
-      </w:r>
-      <w:bookmarkEnd w:id="72"/>
-      <w:bookmarkEnd w:id="73"/>
-    </w:p>
-    <w:p>
-      <w:r>
-        <w:t>Esta revisión se realiza para verificar que el software y la documentación son consistentes y están aptos para la liberación.</w:t>
-      </w:r>
-      <w:bookmarkStart w:id="74" w:name="_Toc21938369"/>
-    </w:p>
-    <w:p>
-      <w:pPr>
-        <w:pStyle w:val="PSI-Ttulo3"/>
-      </w:pPr>
-      <w:bookmarkStart w:id="75" w:name="_Toc177715051"/>
-      <w:r>
-        <w:t>Auditorías internas al proceso</w:t>
-      </w:r>
-      <w:bookmarkEnd w:id="74"/>
-      <w:bookmarkEnd w:id="75"/>
-    </w:p>
-    <w:p>
-      <w:r>
-        <w:t xml:space="preserve">Estas auditorías </w:t>
-      </w:r>
-      <w:r>
-        <w:t>sirven</w:t>
-      </w:r>
-      <w:r>
-        <w:t xml:space="preserve"> para verificar la consistencia: del código versus el documento de diseño, especificaciones de interfase, implementaciones de diseño versus requerimientos funcionales, requerimientos funcionales versus descripciones de testeo.</w:t>
-      </w:r>
-      <w:bookmarkStart w:id="76" w:name="_Toc21938370"/>
-    </w:p>
-    <w:p>
-      <w:r>
-        <w:t>Estas se van a realizar una vez que los documentos que se comparen sean terminados.</w:t>
-      </w:r>
-    </w:p>
-    <w:p>
-      <w:pPr>
-        <w:pStyle w:val="PSI-Ttulo3"/>
-      </w:pPr>
-      <w:bookmarkStart w:id="77" w:name="_Toc177715052"/>
-      <w:r>
-        <w:t>Revisiones de gestión</w:t>
-      </w:r>
-      <w:bookmarkStart w:id="78" w:name="_Toc21938371"/>
-      <w:bookmarkEnd w:id="76"/>
-      <w:bookmarkEnd w:id="77"/>
-    </w:p>
-    <w:p>
-      <w:pPr>
-        <w:pStyle w:val="PSI-Ttulo3"/>
-      </w:pPr>
-      <w:bookmarkStart w:id="79" w:name="_Toc177715053"/>
-      <w:r>
-        <w:t>Revisión del Plan de gestión de configuración</w:t>
-      </w:r>
-      <w:bookmarkEnd w:id="78"/>
-      <w:bookmarkEnd w:id="79"/>
-    </w:p>
-    <w:p>
-      <w:r>
-        <w:t>Esta revisión se realiza para asegurar la consistencia y completitud de los métodos especificados en el Plan de gestión de configuración.</w:t>
-      </w:r>
-      <w:r>
-        <w:t xml:space="preserve"> Estas se </w:t>
-      </w:r>
-      <w:r>
-        <w:t>realizarán</w:t>
-      </w:r>
-      <w:r>
-        <w:t xml:space="preserve"> al inicio de cada fase.</w:t>
-      </w:r>
-    </w:p>
-    <w:p>
-      <w:pPr>
-        <w:pStyle w:val="PSI-Ttulo3"/>
-      </w:pPr>
-      <w:bookmarkStart w:id="80" w:name="_Toc21938372"/>
-      <w:bookmarkStart w:id="81" w:name="_Toc177715054"/>
-      <w:r>
-        <w:lastRenderedPageBreak/>
-        <w:t>Revisión Post Mortem</w:t>
-      </w:r>
-      <w:bookmarkEnd w:id="80"/>
-      <w:bookmarkEnd w:id="81"/>
-    </w:p>
-    <w:p>
-      <w:r>
-        <w:t>Esta revisión se realiza al concluir el proyecto para especificar las actividades de desarrollo implementadas durante el proyecto y para proveer recomendaciones.</w:t>
-      </w:r>
-    </w:p>
-    <w:p>
-      <w:pPr>
-        <w:pStyle w:val="PSI-Ttulo3"/>
-      </w:pPr>
-      <w:bookmarkStart w:id="82" w:name="_Toc21938373"/>
-      <w:bookmarkStart w:id="83" w:name="_Toc177715055"/>
-      <w:r>
-        <w:t>Agenda</w:t>
-      </w:r>
-      <w:bookmarkEnd w:id="82"/>
-      <w:bookmarkEnd w:id="83"/>
-    </w:p>
-    <w:p>
-      <w:r>
-        <w:t>[En esta sección se deberá especificar la agenda para las revisiones y auditorías detalladas anteriormente.]</w:t>
-      </w:r>
-    </w:p>
-    <w:p>
-      <w:pPr>
-        <w:pStyle w:val="PSI-Ttulo2"/>
-      </w:pPr>
-      <w:bookmarkStart w:id="84" w:name="_Toc21938374"/>
-    </w:p>
-    <w:p>
-      <w:pPr>
-        <w:pStyle w:val="PSI-Ttulo2"/>
-      </w:pPr>
-      <w:bookmarkStart w:id="85" w:name="_Toc177715056"/>
-      <w:r>
-        <w:t>Otras revisiones</w:t>
-      </w:r>
-      <w:bookmarkEnd w:id="84"/>
-      <w:bookmarkEnd w:id="85"/>
-    </w:p>
-    <w:p>
-      <w:pPr>
-        <w:pStyle w:val="PSI-Ttulo3"/>
-      </w:pPr>
-      <w:bookmarkStart w:id="86" w:name="_Toc21938375"/>
-      <w:bookmarkStart w:id="87" w:name="_Toc177715057"/>
-      <w:r>
-        <w:t>Revisión de documentación de usuario</w:t>
-      </w:r>
-      <w:bookmarkEnd w:id="86"/>
+      <w:bookmarkStart w:id="87" w:name="_Toc177649700"/>
+      <w:bookmarkStart w:id="88" w:name="_Toc177732008"/>
+      <w:r>
+        <w:t>Herramientas</w:t>
+      </w:r>
       <w:bookmarkEnd w:id="87"/>
-    </w:p>
-    <w:p>
-      <w:pPr>
-        <w:pStyle w:val="PSI-Comentario"/>
-      </w:pPr>
-      <w:r>
-        <w:t>[</w:t>
-      </w:r>
-      <w:r>
-        <w:t>Se r</w:t>
-      </w:r>
-      <w:r>
-        <w:t xml:space="preserve">evisa la completitud, claridad </w:t>
-      </w:r>
-      <w:r>
-        <w:t>y aplicación de uso.</w:t>
-      </w:r>
-      <w:r>
-        <w:t>]</w:t>
-      </w:r>
-    </w:p>
-    <w:p>
-      <w:pPr>
-        <w:pStyle w:val="PSI-Normal"/>
-      </w:pPr>
-    </w:p>
-    <w:p>
-      <w:pPr>
-        <w:pStyle w:val="PSI-Ttulo1"/>
-      </w:pPr>
-      <w:bookmarkStart w:id="88" w:name="_Toc21938376"/>
-      <w:bookmarkStart w:id="89" w:name="_Toc177715058"/>
-      <w:r>
-        <w:t>Verificación</w:t>
-      </w:r>
       <w:bookmarkEnd w:id="88"/>
-      <w:bookmarkEnd w:id="89"/>
-    </w:p>
-    <w:p>
-      <w:pPr>
-        <w:pStyle w:val="PSI-Comentario"/>
-      </w:pPr>
-      <w:r>
-        <w:t>[Se debe identificar todas las verificaciones que no fueron identificadas en el Plan de V &amp; V para el software y debe especificar los métodos a ser usados.]</w:t>
-      </w:r>
-    </w:p>
-    <w:p>
-      <w:pPr>
-        <w:pStyle w:val="PSI-Comentario"/>
-      </w:pPr>
-    </w:p>
-    <w:p>
-      <w:pPr>
-        <w:pStyle w:val="PSI-Ttulo1"/>
-      </w:pPr>
-      <w:bookmarkStart w:id="90" w:name="_Toc21938377"/>
-      <w:bookmarkStart w:id="91" w:name="_Toc177715059"/>
-      <w:r>
-        <w:t>Reporte de problemas y acciones correctivas</w:t>
-      </w:r>
-      <w:bookmarkEnd w:id="90"/>
-      <w:bookmarkEnd w:id="91"/>
-    </w:p>
-    <w:p>
-      <w:pPr>
-        <w:pStyle w:val="PSI-Comentario"/>
-      </w:pPr>
-      <w:r>
-        <w:t>[Esta sección debe incluir: Descripción de las prácticas y procedimientos que se seguirán para el reporte, seguimiento, y resolución de los problemas surgidos en el desarrollo de software; especificar los responsables comprometidos con la implementación de estas acciones correctivas.]</w:t>
-      </w:r>
-    </w:p>
-    <w:p>
-      <w:pPr>
-        <w:pStyle w:val="PSI-Comentario"/>
-      </w:pPr>
-    </w:p>
-    <w:p>
-      <w:pPr>
-        <w:pStyle w:val="PSI-Ttulo1"/>
-      </w:pPr>
-      <w:bookmarkStart w:id="92" w:name="_Toc21938378"/>
-      <w:bookmarkStart w:id="93" w:name="_Toc177715060"/>
-      <w:r>
-        <w:t>Herramientas, técnicas y metodologías</w:t>
-      </w:r>
-      <w:bookmarkEnd w:id="92"/>
-      <w:bookmarkEnd w:id="93"/>
-    </w:p>
-    <w:p>
-      <w:pPr>
-        <w:pStyle w:val="PSI-Ttulo3"/>
-      </w:pPr>
-      <w:bookmarkStart w:id="94" w:name="_Toc177649700"/>
-      <w:bookmarkStart w:id="95" w:name="_Toc177715061"/>
-      <w:r>
-        <w:t>Herramientas</w:t>
-      </w:r>
-      <w:bookmarkEnd w:id="94"/>
-      <w:bookmarkEnd w:id="95"/>
       <w:r>
         <w:t xml:space="preserve"> </w:t>
       </w:r>
@@ -7814,13 +7530,8 @@
           <w:numId w:val="20"/>
         </w:numPr>
       </w:pPr>
-      <w:proofErr w:type="spellStart"/>
-      <w:r>
-        <w:t>Discord</w:t>
-      </w:r>
-      <w:proofErr w:type="spellEnd"/>
-      <w:r>
-        <w:t xml:space="preserve"> para las reuniones virtuales.</w:t>
+      <w:r>
+        <w:t>Discord para las reuniones virtuales.</w:t>
       </w:r>
     </w:p>
     <w:p>
@@ -7844,44 +7555,35 @@
         </w:numPr>
       </w:pPr>
       <w:r>
-        <w:lastRenderedPageBreak/>
-        <w:t xml:space="preserve">Sistema de gestión de bases de datos MySQL </w:t>
-      </w:r>
-      <w:proofErr w:type="spellStart"/>
-      <w:r>
-        <w:t>Workbench</w:t>
-      </w:r>
-      <w:proofErr w:type="spellEnd"/>
-      <w:r>
-        <w:t>.</w:t>
+        <w:t>Sistema de gestión de bases de datos MySQL Workbench.</w:t>
       </w:r>
     </w:p>
     <w:p>
       <w:pPr>
         <w:pStyle w:val="PSI-Ttulo3"/>
       </w:pPr>
-      <w:bookmarkStart w:id="96" w:name="_Toc177715062"/>
+      <w:bookmarkStart w:id="89" w:name="_Toc177732009"/>
       <w:r>
         <w:t>T</w:t>
       </w:r>
       <w:r>
         <w:t>écnicas</w:t>
       </w:r>
-      <w:bookmarkEnd w:id="96"/>
+      <w:bookmarkEnd w:id="89"/>
     </w:p>
     <w:p/>
     <w:p>
       <w:pPr>
         <w:pStyle w:val="PSI-Ttulo3"/>
       </w:pPr>
-      <w:bookmarkStart w:id="97" w:name="_Toc177715063"/>
+      <w:bookmarkStart w:id="90" w:name="_Toc177732010"/>
       <w:r>
         <w:t>M</w:t>
       </w:r>
       <w:r>
         <w:t>etodologías</w:t>
       </w:r>
-      <w:bookmarkEnd w:id="97"/>
+      <w:bookmarkEnd w:id="90"/>
     </w:p>
     <w:p>
       <w:pPr>
@@ -7910,13 +7612,13 @@
       <w:pPr>
         <w:pStyle w:val="PSI-Ttulo1"/>
       </w:pPr>
-      <w:bookmarkStart w:id="98" w:name="_Toc21938379"/>
-      <w:bookmarkStart w:id="99" w:name="_Toc177715064"/>
+      <w:bookmarkStart w:id="91" w:name="_Toc21938379"/>
+      <w:bookmarkStart w:id="92" w:name="_Toc177732011"/>
       <w:r>
         <w:t>Gestión de riesgos</w:t>
       </w:r>
-      <w:bookmarkEnd w:id="98"/>
-      <w:bookmarkEnd w:id="99"/>
+      <w:bookmarkEnd w:id="91"/>
+      <w:bookmarkEnd w:id="92"/>
     </w:p>
     <w:p>
       <w:r>
@@ -8834,15 +8536,7 @@
       </mc:AlternateContent>
     </w:r>
     <w:r>
-      <w:t xml:space="preserve">Vesta </w:t>
-    </w:r>
-    <w:proofErr w:type="spellStart"/>
-    <w:r>
-      <w:t>Risk</w:t>
-    </w:r>
-    <w:proofErr w:type="spellEnd"/>
-    <w:r>
-      <w:t xml:space="preserve"> Manager</w:t>
+      <w:t>Vesta Risk Manager</w:t>
     </w:r>
     <w:r>
       <w:tab/>
@@ -11458,6 +11152,118 @@
     </w:lvl>
   </w:abstractNum>
   <w:abstractNum w:abstractNumId="23" w15:restartNumberingAfterBreak="0">
+    <w:nsid w:val="73834BB3"/>
+    <w:multiLevelType w:val="hybridMultilevel"/>
+    <w:tmpl w:val="010A4F66"/>
+    <w:lvl w:ilvl="0" w:tplc="E974CA3C">
+      <w:numFmt w:val="bullet"/>
+      <w:lvlText w:val="-"/>
+      <w:lvlJc w:val="left"/>
+      <w:pPr>
+        <w:ind w:left="720" w:hanging="360"/>
+      </w:pPr>
+      <w:rPr>
+        <w:rFonts w:ascii="Calibri" w:eastAsia="Calibri" w:hAnsi="Calibri" w:cs="Calibri" w:hint="default"/>
+      </w:rPr>
+    </w:lvl>
+    <w:lvl w:ilvl="1" w:tplc="2C0A0003" w:tentative="1">
+      <w:start w:val="1"/>
+      <w:numFmt w:val="bullet"/>
+      <w:lvlText w:val="o"/>
+      <w:lvlJc w:val="left"/>
+      <w:pPr>
+        <w:ind w:left="1440" w:hanging="360"/>
+      </w:pPr>
+      <w:rPr>
+        <w:rFonts w:ascii="Courier New" w:hAnsi="Courier New" w:cs="Courier New" w:hint="default"/>
+      </w:rPr>
+    </w:lvl>
+    <w:lvl w:ilvl="2" w:tplc="2C0A0005" w:tentative="1">
+      <w:start w:val="1"/>
+      <w:numFmt w:val="bullet"/>
+      <w:lvlText w:val=""/>
+      <w:lvlJc w:val="left"/>
+      <w:pPr>
+        <w:ind w:left="2160" w:hanging="360"/>
+      </w:pPr>
+      <w:rPr>
+        <w:rFonts w:ascii="Wingdings" w:hAnsi="Wingdings" w:hint="default"/>
+      </w:rPr>
+    </w:lvl>
+    <w:lvl w:ilvl="3" w:tplc="2C0A0001" w:tentative="1">
+      <w:start w:val="1"/>
+      <w:numFmt w:val="bullet"/>
+      <w:lvlText w:val=""/>
+      <w:lvlJc w:val="left"/>
+      <w:pPr>
+        <w:ind w:left="2880" w:hanging="360"/>
+      </w:pPr>
+      <w:rPr>
+        <w:rFonts w:ascii="Symbol" w:hAnsi="Symbol" w:hint="default"/>
+      </w:rPr>
+    </w:lvl>
+    <w:lvl w:ilvl="4" w:tplc="2C0A0003" w:tentative="1">
+      <w:start w:val="1"/>
+      <w:numFmt w:val="bullet"/>
+      <w:lvlText w:val="o"/>
+      <w:lvlJc w:val="left"/>
+      <w:pPr>
+        <w:ind w:left="3600" w:hanging="360"/>
+      </w:pPr>
+      <w:rPr>
+        <w:rFonts w:ascii="Courier New" w:hAnsi="Courier New" w:cs="Courier New" w:hint="default"/>
+      </w:rPr>
+    </w:lvl>
+    <w:lvl w:ilvl="5" w:tplc="2C0A0005" w:tentative="1">
+      <w:start w:val="1"/>
+      <w:numFmt w:val="bullet"/>
+      <w:lvlText w:val=""/>
+      <w:lvlJc w:val="left"/>
+      <w:pPr>
+        <w:ind w:left="4320" w:hanging="360"/>
+      </w:pPr>
+      <w:rPr>
+        <w:rFonts w:ascii="Wingdings" w:hAnsi="Wingdings" w:hint="default"/>
+      </w:rPr>
+    </w:lvl>
+    <w:lvl w:ilvl="6" w:tplc="2C0A0001" w:tentative="1">
+      <w:start w:val="1"/>
+      <w:numFmt w:val="bullet"/>
+      <w:lvlText w:val=""/>
+      <w:lvlJc w:val="left"/>
+      <w:pPr>
+        <w:ind w:left="5040" w:hanging="360"/>
+      </w:pPr>
+      <w:rPr>
+        <w:rFonts w:ascii="Symbol" w:hAnsi="Symbol" w:hint="default"/>
+      </w:rPr>
+    </w:lvl>
+    <w:lvl w:ilvl="7" w:tplc="2C0A0003" w:tentative="1">
+      <w:start w:val="1"/>
+      <w:numFmt w:val="bullet"/>
+      <w:lvlText w:val="o"/>
+      <w:lvlJc w:val="left"/>
+      <w:pPr>
+        <w:ind w:left="5760" w:hanging="360"/>
+      </w:pPr>
+      <w:rPr>
+        <w:rFonts w:ascii="Courier New" w:hAnsi="Courier New" w:cs="Courier New" w:hint="default"/>
+      </w:rPr>
+    </w:lvl>
+    <w:lvl w:ilvl="8" w:tplc="2C0A0005" w:tentative="1">
+      <w:start w:val="1"/>
+      <w:numFmt w:val="bullet"/>
+      <w:lvlText w:val=""/>
+      <w:lvlJc w:val="left"/>
+      <w:pPr>
+        <w:ind w:left="6480" w:hanging="360"/>
+      </w:pPr>
+      <w:rPr>
+        <w:rFonts w:ascii="Wingdings" w:hAnsi="Wingdings" w:hint="default"/>
+      </w:rPr>
+    </w:lvl>
+  </w:abstractNum>
+  <w:abstractNum w:abstractNumId="24" w15:restartNumberingAfterBreak="0">
     <w:nsid w:val="7C2B6096"/>
     <w:multiLevelType w:val="hybridMultilevel"/>
     <w:tmpl w:val="363AC64C"/>
@@ -11570,7 +11376,7 @@
       </w:rPr>
     </w:lvl>
   </w:abstractNum>
-  <w:abstractNum w:abstractNumId="24" w15:restartNumberingAfterBreak="0">
+  <w:abstractNum w:abstractNumId="25" w15:restartNumberingAfterBreak="0">
     <w:nsid w:val="7DD64906"/>
     <w:multiLevelType w:val="hybridMultilevel"/>
     <w:tmpl w:val="795E7434"/>
@@ -11685,7 +11491,7 @@
     </w:lvl>
   </w:abstractNum>
   <w:num w:numId="1" w16cid:durableId="1829055867">
-    <w:abstractNumId w:val="24"/>
+    <w:abstractNumId w:val="25"/>
   </w:num>
   <w:num w:numId="2" w16cid:durableId="1528518777">
     <w:abstractNumId w:val="13"/>
@@ -11706,7 +11512,7 @@
     <w:abstractNumId w:val="0"/>
   </w:num>
   <w:num w:numId="8" w16cid:durableId="1363945102">
-    <w:abstractNumId w:val="23"/>
+    <w:abstractNumId w:val="24"/>
   </w:num>
   <w:num w:numId="9" w16cid:durableId="542449374">
     <w:abstractNumId w:val="22"/>
@@ -11758,6 +11564,9 @@
   </w:num>
   <w:num w:numId="25" w16cid:durableId="1286886340">
     <w:abstractNumId w:val="12"/>
+  </w:num>
+  <w:num w:numId="26" w16cid:durableId="1384015484">
+    <w:abstractNumId w:val="23"/>
   </w:num>
   <w:numIdMacAtCleanup w:val="2"/>
 </w:numbering>

</xml_diff>

<commit_message>
Doc: corrige el plan SQA
</commit_message>
<xml_diff>
--- a/2. Etapa de elaboración/Iteración 1/Plan de calidad/Plan de SQA_Vesta Risk Manager_T-Code.docx
+++ b/2. Etapa de elaboración/Iteración 1/Plan de calidad/Plan de SQA_Vesta Risk Manager_T-Code.docx
@@ -359,7 +359,25 @@
           <w:sz w:val="36"/>
           <w:szCs w:val="36"/>
         </w:rPr>
-        <w:t>Vesta Risk Manager</w:t>
+        <w:t xml:space="preserve">Vesta </w:t>
+      </w:r>
+      <w:proofErr w:type="spellStart"/>
+      <w:r>
+        <w:rPr>
+          <w:rFonts w:ascii="Cambria" w:hAnsi="Cambria"/>
+          <w:sz w:val="36"/>
+          <w:szCs w:val="36"/>
+        </w:rPr>
+        <w:t>Risk</w:t>
+      </w:r>
+      <w:proofErr w:type="spellEnd"/>
+      <w:r>
+        <w:rPr>
+          <w:rFonts w:ascii="Cambria" w:hAnsi="Cambria"/>
+          <w:sz w:val="36"/>
+          <w:szCs w:val="36"/>
+        </w:rPr>
+        <w:t xml:space="preserve"> Manager</w:t>
       </w:r>
     </w:p>
     <w:p>
@@ -390,8 +408,16 @@
         <w:rPr>
           <w:lang w:val="es-AR"/>
         </w:rPr>
-        <w:t>T-Code</w:t>
-      </w:r>
+        <w:t>T-</w:t>
+      </w:r>
+      <w:proofErr w:type="spellStart"/>
+      <w:r>
+        <w:rPr>
+          <w:lang w:val="es-AR"/>
+        </w:rPr>
+        <w:t>Code</w:t>
+      </w:r>
+      <w:proofErr w:type="spellEnd"/>
       <w:r>
         <w:rPr>
           <w:lang w:val="es-AR"/>
@@ -411,7 +437,15 @@
       </w:pPr>
       <w:bookmarkStart w:id="0" w:name="_Hlk177633228"/>
       <w:r>
-        <w:t>Agustín Collareda, Cintia Hernandez y Hugo Frey</w:t>
+        <w:t xml:space="preserve">Agustín Collareda, Cintia </w:t>
+      </w:r>
+      <w:proofErr w:type="spellStart"/>
+      <w:r>
+        <w:t>Hernandez</w:t>
+      </w:r>
+      <w:proofErr w:type="spellEnd"/>
+      <w:r>
+        <w:t xml:space="preserve"> y Hugo Frey</w:t>
       </w:r>
     </w:p>
     <w:bookmarkEnd w:id="0"/>
@@ -850,7 +884,7 @@
       <w:r>
         <w:fldChar w:fldCharType="separate"/>
       </w:r>
-      <w:hyperlink w:anchor="_Toc177733131" w:history="1">
+      <w:hyperlink w:anchor="_Toc177734724" w:history="1">
         <w:r>
           <w:rPr>
             <w:rStyle w:val="Hipervnculo"/>
@@ -877,7 +911,7 @@
             <w:noProof/>
             <w:webHidden/>
           </w:rPr>
-          <w:instrText xml:space="preserve"> PAGEREF _Toc177733131 \h </w:instrText>
+          <w:instrText xml:space="preserve"> PAGEREF _Toc177734724 \h </w:instrText>
         </w:r>
         <w:r>
           <w:rPr>
@@ -923,7 +957,7 @@
           <w14:ligatures w14:val="standardContextual"/>
         </w:rPr>
       </w:pPr>
-      <w:hyperlink w:anchor="_Toc177733132" w:history="1">
+      <w:hyperlink w:anchor="_Toc177734725" w:history="1">
         <w:r>
           <w:rPr>
             <w:rStyle w:val="Hipervnculo"/>
@@ -950,7 +984,7 @@
             <w:noProof/>
             <w:webHidden/>
           </w:rPr>
-          <w:instrText xml:space="preserve"> PAGEREF _Toc177733132 \h </w:instrText>
+          <w:instrText xml:space="preserve"> PAGEREF _Toc177734725 \h </w:instrText>
         </w:r>
         <w:r>
           <w:rPr>
@@ -996,7 +1030,7 @@
           <w14:ligatures w14:val="standardContextual"/>
         </w:rPr>
       </w:pPr>
-      <w:hyperlink w:anchor="_Toc177733133" w:history="1">
+      <w:hyperlink w:anchor="_Toc177734726" w:history="1">
         <w:r>
           <w:rPr>
             <w:rStyle w:val="Hipervnculo"/>
@@ -1023,7 +1057,7 @@
             <w:noProof/>
             <w:webHidden/>
           </w:rPr>
-          <w:instrText xml:space="preserve"> PAGEREF _Toc177733133 \h </w:instrText>
+          <w:instrText xml:space="preserve"> PAGEREF _Toc177734726 \h </w:instrText>
         </w:r>
         <w:r>
           <w:rPr>
@@ -1069,7 +1103,7 @@
           <w14:ligatures w14:val="standardContextual"/>
         </w:rPr>
       </w:pPr>
-      <w:hyperlink w:anchor="_Toc177733134" w:history="1">
+      <w:hyperlink w:anchor="_Toc177734727" w:history="1">
         <w:r>
           <w:rPr>
             <w:rStyle w:val="Hipervnculo"/>
@@ -1096,7 +1130,7 @@
             <w:noProof/>
             <w:webHidden/>
           </w:rPr>
-          <w:instrText xml:space="preserve"> PAGEREF _Toc177733134 \h </w:instrText>
+          <w:instrText xml:space="preserve"> PAGEREF _Toc177734727 \h </w:instrText>
         </w:r>
         <w:r>
           <w:rPr>
@@ -1142,7 +1176,7 @@
           <w14:ligatures w14:val="standardContextual"/>
         </w:rPr>
       </w:pPr>
-      <w:hyperlink w:anchor="_Toc177733135" w:history="1">
+      <w:hyperlink w:anchor="_Toc177734728" w:history="1">
         <w:r>
           <w:rPr>
             <w:rStyle w:val="Hipervnculo"/>
@@ -1169,7 +1203,7 @@
             <w:noProof/>
             <w:webHidden/>
           </w:rPr>
-          <w:instrText xml:space="preserve"> PAGEREF _Toc177733135 \h </w:instrText>
+          <w:instrText xml:space="preserve"> PAGEREF _Toc177734728 \h </w:instrText>
         </w:r>
         <w:r>
           <w:rPr>
@@ -1213,7 +1247,7 @@
           <w14:ligatures w14:val="standardContextual"/>
         </w:rPr>
       </w:pPr>
-      <w:hyperlink w:anchor="_Toc177733136" w:history="1">
+      <w:hyperlink w:anchor="_Toc177734729" w:history="1">
         <w:r>
           <w:rPr>
             <w:rStyle w:val="Hipervnculo"/>
@@ -1240,7 +1274,7 @@
             <w:noProof/>
             <w:webHidden/>
           </w:rPr>
-          <w:instrText xml:space="preserve"> PAGEREF _Toc177733136 \h </w:instrText>
+          <w:instrText xml:space="preserve"> PAGEREF _Toc177734729 \h </w:instrText>
         </w:r>
         <w:r>
           <w:rPr>
@@ -1284,7 +1318,7 @@
           <w14:ligatures w14:val="standardContextual"/>
         </w:rPr>
       </w:pPr>
-      <w:hyperlink w:anchor="_Toc177733137" w:history="1">
+      <w:hyperlink w:anchor="_Toc177734730" w:history="1">
         <w:r>
           <w:rPr>
             <w:rStyle w:val="Hipervnculo"/>
@@ -1311,7 +1345,7 @@
             <w:noProof/>
             <w:webHidden/>
           </w:rPr>
-          <w:instrText xml:space="preserve"> PAGEREF _Toc177733137 \h </w:instrText>
+          <w:instrText xml:space="preserve"> PAGEREF _Toc177734730 \h </w:instrText>
         </w:r>
         <w:r>
           <w:rPr>
@@ -1355,7 +1389,7 @@
           <w14:ligatures w14:val="standardContextual"/>
         </w:rPr>
       </w:pPr>
-      <w:hyperlink w:anchor="_Toc177733138" w:history="1">
+      <w:hyperlink w:anchor="_Toc177734731" w:history="1">
         <w:r>
           <w:rPr>
             <w:rStyle w:val="Hipervnculo"/>
@@ -1382,7 +1416,7 @@
             <w:noProof/>
             <w:webHidden/>
           </w:rPr>
-          <w:instrText xml:space="preserve"> PAGEREF _Toc177733138 \h </w:instrText>
+          <w:instrText xml:space="preserve"> PAGEREF _Toc177734731 \h </w:instrText>
         </w:r>
         <w:r>
           <w:rPr>
@@ -1428,7 +1462,7 @@
           <w14:ligatures w14:val="standardContextual"/>
         </w:rPr>
       </w:pPr>
-      <w:hyperlink w:anchor="_Toc177733139" w:history="1">
+      <w:hyperlink w:anchor="_Toc177734732" w:history="1">
         <w:r>
           <w:rPr>
             <w:rStyle w:val="Hipervnculo"/>
@@ -1455,7 +1489,7 @@
             <w:noProof/>
             <w:webHidden/>
           </w:rPr>
-          <w:instrText xml:space="preserve"> PAGEREF _Toc177733139 \h </w:instrText>
+          <w:instrText xml:space="preserve"> PAGEREF _Toc177734732 \h </w:instrText>
         </w:r>
         <w:r>
           <w:rPr>
@@ -1501,7 +1535,7 @@
           <w14:ligatures w14:val="standardContextual"/>
         </w:rPr>
       </w:pPr>
-      <w:hyperlink w:anchor="_Toc177733140" w:history="1">
+      <w:hyperlink w:anchor="_Toc177734733" w:history="1">
         <w:r>
           <w:rPr>
             <w:rStyle w:val="Hipervnculo"/>
@@ -1528,7 +1562,7 @@
             <w:noProof/>
             <w:webHidden/>
           </w:rPr>
-          <w:instrText xml:space="preserve"> PAGEREF _Toc177733140 \h </w:instrText>
+          <w:instrText xml:space="preserve"> PAGEREF _Toc177734733 \h </w:instrText>
         </w:r>
         <w:r>
           <w:rPr>
@@ -1574,7 +1608,7 @@
           <w14:ligatures w14:val="standardContextual"/>
         </w:rPr>
       </w:pPr>
-      <w:hyperlink w:anchor="_Toc177733141" w:history="1">
+      <w:hyperlink w:anchor="_Toc177734734" w:history="1">
         <w:r>
           <w:rPr>
             <w:rStyle w:val="Hipervnculo"/>
@@ -1601,7 +1635,7 @@
             <w:noProof/>
             <w:webHidden/>
           </w:rPr>
-          <w:instrText xml:space="preserve"> PAGEREF _Toc177733141 \h </w:instrText>
+          <w:instrText xml:space="preserve"> PAGEREF _Toc177734734 \h </w:instrText>
         </w:r>
         <w:r>
           <w:rPr>
@@ -1645,7 +1679,7 @@
           <w14:ligatures w14:val="standardContextual"/>
         </w:rPr>
       </w:pPr>
-      <w:hyperlink w:anchor="_Toc177733142" w:history="1">
+      <w:hyperlink w:anchor="_Toc177734735" w:history="1">
         <w:r>
           <w:rPr>
             <w:rStyle w:val="Hipervnculo"/>
@@ -1672,7 +1706,7 @@
             <w:noProof/>
             <w:webHidden/>
           </w:rPr>
-          <w:instrText xml:space="preserve"> PAGEREF _Toc177733142 \h </w:instrText>
+          <w:instrText xml:space="preserve"> PAGEREF _Toc177734735 \h </w:instrText>
         </w:r>
         <w:r>
           <w:rPr>
@@ -1716,7 +1750,7 @@
           <w14:ligatures w14:val="standardContextual"/>
         </w:rPr>
       </w:pPr>
-      <w:hyperlink w:anchor="_Toc177733143" w:history="1">
+      <w:hyperlink w:anchor="_Toc177734736" w:history="1">
         <w:r>
           <w:rPr>
             <w:rStyle w:val="Hipervnculo"/>
@@ -1743,7 +1777,7 @@
             <w:noProof/>
             <w:webHidden/>
           </w:rPr>
-          <w:instrText xml:space="preserve"> PAGEREF _Toc177733143 \h </w:instrText>
+          <w:instrText xml:space="preserve"> PAGEREF _Toc177734736 \h </w:instrText>
         </w:r>
         <w:r>
           <w:rPr>
@@ -1787,7 +1821,7 @@
           <w14:ligatures w14:val="standardContextual"/>
         </w:rPr>
       </w:pPr>
-      <w:hyperlink w:anchor="_Toc177733144" w:history="1">
+      <w:hyperlink w:anchor="_Toc177734737" w:history="1">
         <w:r>
           <w:rPr>
             <w:rStyle w:val="Hipervnculo"/>
@@ -1814,7 +1848,7 @@
             <w:noProof/>
             <w:webHidden/>
           </w:rPr>
-          <w:instrText xml:space="preserve"> PAGEREF _Toc177733144 \h </w:instrText>
+          <w:instrText xml:space="preserve"> PAGEREF _Toc177734737 \h </w:instrText>
         </w:r>
         <w:r>
           <w:rPr>
@@ -1860,7 +1894,7 @@
           <w14:ligatures w14:val="standardContextual"/>
         </w:rPr>
       </w:pPr>
-      <w:hyperlink w:anchor="_Toc177733145" w:history="1">
+      <w:hyperlink w:anchor="_Toc177734738" w:history="1">
         <w:r>
           <w:rPr>
             <w:rStyle w:val="Hipervnculo"/>
@@ -1887,7 +1921,7 @@
             <w:noProof/>
             <w:webHidden/>
           </w:rPr>
-          <w:instrText xml:space="preserve"> PAGEREF _Toc177733145 \h </w:instrText>
+          <w:instrText xml:space="preserve"> PAGEREF _Toc177734738 \h </w:instrText>
         </w:r>
         <w:r>
           <w:rPr>
@@ -1931,7 +1965,7 @@
           <w14:ligatures w14:val="standardContextual"/>
         </w:rPr>
       </w:pPr>
-      <w:hyperlink w:anchor="_Toc177733146" w:history="1">
+      <w:hyperlink w:anchor="_Toc177734739" w:history="1">
         <w:r>
           <w:rPr>
             <w:rStyle w:val="Hipervnculo"/>
@@ -1958,7 +1992,7 @@
             <w:noProof/>
             <w:webHidden/>
           </w:rPr>
-          <w:instrText xml:space="preserve"> PAGEREF _Toc177733146 \h </w:instrText>
+          <w:instrText xml:space="preserve"> PAGEREF _Toc177734739 \h </w:instrText>
         </w:r>
         <w:r>
           <w:rPr>
@@ -2002,7 +2036,7 @@
           <w14:ligatures w14:val="standardContextual"/>
         </w:rPr>
       </w:pPr>
-      <w:hyperlink w:anchor="_Toc177733147" w:history="1">
+      <w:hyperlink w:anchor="_Toc177734740" w:history="1">
         <w:r>
           <w:rPr>
             <w:rStyle w:val="Hipervnculo"/>
@@ -2029,7 +2063,7 @@
             <w:noProof/>
             <w:webHidden/>
           </w:rPr>
-          <w:instrText xml:space="preserve"> PAGEREF _Toc177733147 \h </w:instrText>
+          <w:instrText xml:space="preserve"> PAGEREF _Toc177734740 \h </w:instrText>
         </w:r>
         <w:r>
           <w:rPr>
@@ -2075,7 +2109,7 @@
           <w14:ligatures w14:val="standardContextual"/>
         </w:rPr>
       </w:pPr>
-      <w:hyperlink w:anchor="_Toc177733148" w:history="1">
+      <w:hyperlink w:anchor="_Toc177734741" w:history="1">
         <w:r>
           <w:rPr>
             <w:rStyle w:val="Hipervnculo"/>
@@ -2102,7 +2136,7 @@
             <w:noProof/>
             <w:webHidden/>
           </w:rPr>
-          <w:instrText xml:space="preserve"> PAGEREF _Toc177733148 \h </w:instrText>
+          <w:instrText xml:space="preserve"> PAGEREF _Toc177734741 \h </w:instrText>
         </w:r>
         <w:r>
           <w:rPr>
@@ -2148,7 +2182,7 @@
           <w14:ligatures w14:val="standardContextual"/>
         </w:rPr>
       </w:pPr>
-      <w:hyperlink w:anchor="_Toc177733149" w:history="1">
+      <w:hyperlink w:anchor="_Toc177734742" w:history="1">
         <w:r>
           <w:rPr>
             <w:rStyle w:val="Hipervnculo"/>
@@ -2175,7 +2209,7 @@
             <w:noProof/>
             <w:webHidden/>
           </w:rPr>
-          <w:instrText xml:space="preserve"> PAGEREF _Toc177733149 \h </w:instrText>
+          <w:instrText xml:space="preserve"> PAGEREF _Toc177734742 \h </w:instrText>
         </w:r>
         <w:r>
           <w:rPr>
@@ -2221,7 +2255,7 @@
           <w14:ligatures w14:val="standardContextual"/>
         </w:rPr>
       </w:pPr>
-      <w:hyperlink w:anchor="_Toc177733150" w:history="1">
+      <w:hyperlink w:anchor="_Toc177734743" w:history="1">
         <w:r>
           <w:rPr>
             <w:rStyle w:val="Hipervnculo"/>
@@ -2248,7 +2282,7 @@
             <w:noProof/>
             <w:webHidden/>
           </w:rPr>
-          <w:instrText xml:space="preserve"> PAGEREF _Toc177733150 \h </w:instrText>
+          <w:instrText xml:space="preserve"> PAGEREF _Toc177734743 \h </w:instrText>
         </w:r>
         <w:r>
           <w:rPr>
@@ -2294,7 +2328,7 @@
           <w14:ligatures w14:val="standardContextual"/>
         </w:rPr>
       </w:pPr>
-      <w:hyperlink w:anchor="_Toc177733151" w:history="1">
+      <w:hyperlink w:anchor="_Toc177734744" w:history="1">
         <w:r>
           <w:rPr>
             <w:rStyle w:val="Hipervnculo"/>
@@ -2321,7 +2355,7 @@
             <w:noProof/>
             <w:webHidden/>
           </w:rPr>
-          <w:instrText xml:space="preserve"> PAGEREF _Toc177733151 \h </w:instrText>
+          <w:instrText xml:space="preserve"> PAGEREF _Toc177734744 \h </w:instrText>
         </w:r>
         <w:r>
           <w:rPr>
@@ -2367,7 +2401,7 @@
           <w14:ligatures w14:val="standardContextual"/>
         </w:rPr>
       </w:pPr>
-      <w:hyperlink w:anchor="_Toc177733152" w:history="1">
+      <w:hyperlink w:anchor="_Toc177734745" w:history="1">
         <w:r>
           <w:rPr>
             <w:rStyle w:val="Hipervnculo"/>
@@ -2394,7 +2428,7 @@
             <w:noProof/>
             <w:webHidden/>
           </w:rPr>
-          <w:instrText xml:space="preserve"> PAGEREF _Toc177733152 \h </w:instrText>
+          <w:instrText xml:space="preserve"> PAGEREF _Toc177734745 \h </w:instrText>
         </w:r>
         <w:r>
           <w:rPr>
@@ -2440,7 +2474,7 @@
           <w14:ligatures w14:val="standardContextual"/>
         </w:rPr>
       </w:pPr>
-      <w:hyperlink w:anchor="_Toc177733153" w:history="1">
+      <w:hyperlink w:anchor="_Toc177734746" w:history="1">
         <w:r>
           <w:rPr>
             <w:rStyle w:val="Hipervnculo"/>
@@ -2467,7 +2501,7 @@
             <w:noProof/>
             <w:webHidden/>
           </w:rPr>
-          <w:instrText xml:space="preserve"> PAGEREF _Toc177733153 \h </w:instrText>
+          <w:instrText xml:space="preserve"> PAGEREF _Toc177734746 \h </w:instrText>
         </w:r>
         <w:r>
           <w:rPr>
@@ -2513,7 +2547,7 @@
           <w14:ligatures w14:val="standardContextual"/>
         </w:rPr>
       </w:pPr>
-      <w:hyperlink w:anchor="_Toc177733154" w:history="1">
+      <w:hyperlink w:anchor="_Toc177734747" w:history="1">
         <w:r>
           <w:rPr>
             <w:rStyle w:val="Hipervnculo"/>
@@ -2540,7 +2574,7 @@
             <w:noProof/>
             <w:webHidden/>
           </w:rPr>
-          <w:instrText xml:space="preserve"> PAGEREF _Toc177733154 \h </w:instrText>
+          <w:instrText xml:space="preserve"> PAGEREF _Toc177734747 \h </w:instrText>
         </w:r>
         <w:r>
           <w:rPr>
@@ -2586,7 +2620,7 @@
           <w14:ligatures w14:val="standardContextual"/>
         </w:rPr>
       </w:pPr>
-      <w:hyperlink w:anchor="_Toc177733155" w:history="1">
+      <w:hyperlink w:anchor="_Toc177734748" w:history="1">
         <w:r>
           <w:rPr>
             <w:rStyle w:val="Hipervnculo"/>
@@ -2613,7 +2647,7 @@
             <w:noProof/>
             <w:webHidden/>
           </w:rPr>
-          <w:instrText xml:space="preserve"> PAGEREF _Toc177733155 \h </w:instrText>
+          <w:instrText xml:space="preserve"> PAGEREF _Toc177734748 \h </w:instrText>
         </w:r>
         <w:r>
           <w:rPr>
@@ -2659,7 +2693,7 @@
           <w14:ligatures w14:val="standardContextual"/>
         </w:rPr>
       </w:pPr>
-      <w:hyperlink w:anchor="_Toc177733156" w:history="1">
+      <w:hyperlink w:anchor="_Toc177734749" w:history="1">
         <w:r>
           <w:rPr>
             <w:rStyle w:val="Hipervnculo"/>
@@ -2686,7 +2720,7 @@
             <w:noProof/>
             <w:webHidden/>
           </w:rPr>
-          <w:instrText xml:space="preserve"> PAGEREF _Toc177733156 \h </w:instrText>
+          <w:instrText xml:space="preserve"> PAGEREF _Toc177734749 \h </w:instrText>
         </w:r>
         <w:r>
           <w:rPr>
@@ -2730,7 +2764,7 @@
           <w14:ligatures w14:val="standardContextual"/>
         </w:rPr>
       </w:pPr>
-      <w:hyperlink w:anchor="_Toc177733157" w:history="1">
+      <w:hyperlink w:anchor="_Toc177734750" w:history="1">
         <w:r>
           <w:rPr>
             <w:rStyle w:val="Hipervnculo"/>
@@ -2758,7 +2792,7 @@
             <w:noProof/>
             <w:webHidden/>
           </w:rPr>
-          <w:instrText xml:space="preserve"> PAGEREF _Toc177733157 \h </w:instrText>
+          <w:instrText xml:space="preserve"> PAGEREF _Toc177734750 \h </w:instrText>
         </w:r>
         <w:r>
           <w:rPr>
@@ -2802,7 +2836,7 @@
           <w14:ligatures w14:val="standardContextual"/>
         </w:rPr>
       </w:pPr>
-      <w:hyperlink w:anchor="_Toc177733158" w:history="1">
+      <w:hyperlink w:anchor="_Toc177734751" w:history="1">
         <w:r>
           <w:rPr>
             <w:rStyle w:val="Hipervnculo"/>
@@ -2830,7 +2864,7 @@
             <w:noProof/>
             <w:webHidden/>
           </w:rPr>
-          <w:instrText xml:space="preserve"> PAGEREF _Toc177733158 \h </w:instrText>
+          <w:instrText xml:space="preserve"> PAGEREF _Toc177734751 \h </w:instrText>
         </w:r>
         <w:r>
           <w:rPr>
@@ -2876,7 +2910,7 @@
           <w14:ligatures w14:val="standardContextual"/>
         </w:rPr>
       </w:pPr>
-      <w:hyperlink w:anchor="_Toc177733159" w:history="1">
+      <w:hyperlink w:anchor="_Toc177734752" w:history="1">
         <w:r>
           <w:rPr>
             <w:rStyle w:val="Hipervnculo"/>
@@ -2903,7 +2937,7 @@
             <w:noProof/>
             <w:webHidden/>
           </w:rPr>
-          <w:instrText xml:space="preserve"> PAGEREF _Toc177733159 \h </w:instrText>
+          <w:instrText xml:space="preserve"> PAGEREF _Toc177734752 \h </w:instrText>
         </w:r>
         <w:r>
           <w:rPr>
@@ -2949,7 +2983,7 @@
           <w14:ligatures w14:val="standardContextual"/>
         </w:rPr>
       </w:pPr>
-      <w:hyperlink w:anchor="_Toc177733160" w:history="1">
+      <w:hyperlink w:anchor="_Toc177734753" w:history="1">
         <w:r>
           <w:rPr>
             <w:rStyle w:val="Hipervnculo"/>
@@ -2976,7 +3010,7 @@
             <w:noProof/>
             <w:webHidden/>
           </w:rPr>
-          <w:instrText xml:space="preserve"> PAGEREF _Toc177733160 \h </w:instrText>
+          <w:instrText xml:space="preserve"> PAGEREF _Toc177734753 \h </w:instrText>
         </w:r>
         <w:r>
           <w:rPr>
@@ -3022,7 +3056,7 @@
           <w14:ligatures w14:val="standardContextual"/>
         </w:rPr>
       </w:pPr>
-      <w:hyperlink w:anchor="_Toc177733161" w:history="1">
+      <w:hyperlink w:anchor="_Toc177734754" w:history="1">
         <w:r>
           <w:rPr>
             <w:rStyle w:val="Hipervnculo"/>
@@ -3049,7 +3083,7 @@
             <w:noProof/>
             <w:webHidden/>
           </w:rPr>
-          <w:instrText xml:space="preserve"> PAGEREF _Toc177733161 \h </w:instrText>
+          <w:instrText xml:space="preserve"> PAGEREF _Toc177734754 \h </w:instrText>
         </w:r>
         <w:r>
           <w:rPr>
@@ -3093,7 +3127,7 @@
           <w14:ligatures w14:val="standardContextual"/>
         </w:rPr>
       </w:pPr>
-      <w:hyperlink w:anchor="_Toc177733162" w:history="1">
+      <w:hyperlink w:anchor="_Toc177734755" w:history="1">
         <w:r>
           <w:rPr>
             <w:rStyle w:val="Hipervnculo"/>
@@ -3120,7 +3154,7 @@
             <w:noProof/>
             <w:webHidden/>
           </w:rPr>
-          <w:instrText xml:space="preserve"> PAGEREF _Toc177733162 \h </w:instrText>
+          <w:instrText xml:space="preserve"> PAGEREF _Toc177734755 \h </w:instrText>
         </w:r>
         <w:r>
           <w:rPr>
@@ -3164,7 +3198,7 @@
           <w14:ligatures w14:val="standardContextual"/>
         </w:rPr>
       </w:pPr>
-      <w:hyperlink w:anchor="_Toc177733163" w:history="1">
+      <w:hyperlink w:anchor="_Toc177734756" w:history="1">
         <w:r>
           <w:rPr>
             <w:rStyle w:val="Hipervnculo"/>
@@ -3191,7 +3225,7 @@
             <w:noProof/>
             <w:webHidden/>
           </w:rPr>
-          <w:instrText xml:space="preserve"> PAGEREF _Toc177733163 \h </w:instrText>
+          <w:instrText xml:space="preserve"> PAGEREF _Toc177734756 \h </w:instrText>
         </w:r>
         <w:r>
           <w:rPr>
@@ -3235,7 +3269,7 @@
           <w14:ligatures w14:val="standardContextual"/>
         </w:rPr>
       </w:pPr>
-      <w:hyperlink w:anchor="_Toc177733164" w:history="1">
+      <w:hyperlink w:anchor="_Toc177734757" w:history="1">
         <w:r>
           <w:rPr>
             <w:rStyle w:val="Hipervnculo"/>
@@ -3262,7 +3296,7 @@
             <w:noProof/>
             <w:webHidden/>
           </w:rPr>
-          <w:instrText xml:space="preserve"> PAGEREF _Toc177733164 \h </w:instrText>
+          <w:instrText xml:space="preserve"> PAGEREF _Toc177734757 \h </w:instrText>
         </w:r>
         <w:r>
           <w:rPr>
@@ -3306,7 +3340,7 @@
           <w14:ligatures w14:val="standardContextual"/>
         </w:rPr>
       </w:pPr>
-      <w:hyperlink w:anchor="_Toc177733165" w:history="1">
+      <w:hyperlink w:anchor="_Toc177734758" w:history="1">
         <w:r>
           <w:rPr>
             <w:rStyle w:val="Hipervnculo"/>
@@ -3333,7 +3367,7 @@
             <w:noProof/>
             <w:webHidden/>
           </w:rPr>
-          <w:instrText xml:space="preserve"> PAGEREF _Toc177733165 \h </w:instrText>
+          <w:instrText xml:space="preserve"> PAGEREF _Toc177734758 \h </w:instrText>
         </w:r>
         <w:r>
           <w:rPr>
@@ -3377,7 +3411,7 @@
           <w14:ligatures w14:val="standardContextual"/>
         </w:rPr>
       </w:pPr>
-      <w:hyperlink w:anchor="_Toc177733166" w:history="1">
+      <w:hyperlink w:anchor="_Toc177734759" w:history="1">
         <w:r>
           <w:rPr>
             <w:rStyle w:val="Hipervnculo"/>
@@ -3404,7 +3438,7 @@
             <w:noProof/>
             <w:webHidden/>
           </w:rPr>
-          <w:instrText xml:space="preserve"> PAGEREF _Toc177733166 \h </w:instrText>
+          <w:instrText xml:space="preserve"> PAGEREF _Toc177734759 \h </w:instrText>
         </w:r>
         <w:r>
           <w:rPr>
@@ -3448,7 +3482,7 @@
           <w14:ligatures w14:val="standardContextual"/>
         </w:rPr>
       </w:pPr>
-      <w:hyperlink w:anchor="_Toc177733167" w:history="1">
+      <w:hyperlink w:anchor="_Toc177734760" w:history="1">
         <w:r>
           <w:rPr>
             <w:rStyle w:val="Hipervnculo"/>
@@ -3475,7 +3509,7 @@
             <w:noProof/>
             <w:webHidden/>
           </w:rPr>
-          <w:instrText xml:space="preserve"> PAGEREF _Toc177733167 \h </w:instrText>
+          <w:instrText xml:space="preserve"> PAGEREF _Toc177734760 \h </w:instrText>
         </w:r>
         <w:r>
           <w:rPr>
@@ -3519,7 +3553,7 @@
           <w14:ligatures w14:val="standardContextual"/>
         </w:rPr>
       </w:pPr>
-      <w:hyperlink w:anchor="_Toc177733168" w:history="1">
+      <w:hyperlink w:anchor="_Toc177734761" w:history="1">
         <w:r>
           <w:rPr>
             <w:rStyle w:val="Hipervnculo"/>
@@ -3546,7 +3580,7 @@
             <w:noProof/>
             <w:webHidden/>
           </w:rPr>
-          <w:instrText xml:space="preserve"> PAGEREF _Toc177733168 \h </w:instrText>
+          <w:instrText xml:space="preserve"> PAGEREF _Toc177734761 \h </w:instrText>
         </w:r>
         <w:r>
           <w:rPr>
@@ -3590,7 +3624,7 @@
           <w14:ligatures w14:val="standardContextual"/>
         </w:rPr>
       </w:pPr>
-      <w:hyperlink w:anchor="_Toc177733169" w:history="1">
+      <w:hyperlink w:anchor="_Toc177734762" w:history="1">
         <w:r>
           <w:rPr>
             <w:rStyle w:val="Hipervnculo"/>
@@ -3617,7 +3651,7 @@
             <w:noProof/>
             <w:webHidden/>
           </w:rPr>
-          <w:instrText xml:space="preserve"> PAGEREF _Toc177733169 \h </w:instrText>
+          <w:instrText xml:space="preserve"> PAGEREF _Toc177734762 \h </w:instrText>
         </w:r>
         <w:r>
           <w:rPr>
@@ -3661,7 +3695,7 @@
           <w14:ligatures w14:val="standardContextual"/>
         </w:rPr>
       </w:pPr>
-      <w:hyperlink w:anchor="_Toc177733170" w:history="1">
+      <w:hyperlink w:anchor="_Toc177734763" w:history="1">
         <w:r>
           <w:rPr>
             <w:rStyle w:val="Hipervnculo"/>
@@ -3688,7 +3722,7 @@
             <w:noProof/>
             <w:webHidden/>
           </w:rPr>
-          <w:instrText xml:space="preserve"> PAGEREF _Toc177733170 \h </w:instrText>
+          <w:instrText xml:space="preserve"> PAGEREF _Toc177734763 \h </w:instrText>
         </w:r>
         <w:r>
           <w:rPr>
@@ -3734,7 +3768,7 @@
           <w14:ligatures w14:val="standardContextual"/>
         </w:rPr>
       </w:pPr>
-      <w:hyperlink w:anchor="_Toc177733171" w:history="1">
+      <w:hyperlink w:anchor="_Toc177734764" w:history="1">
         <w:r>
           <w:rPr>
             <w:rStyle w:val="Hipervnculo"/>
@@ -3761,7 +3795,7 @@
             <w:noProof/>
             <w:webHidden/>
           </w:rPr>
-          <w:instrText xml:space="preserve"> PAGEREF _Toc177733171 \h </w:instrText>
+          <w:instrText xml:space="preserve"> PAGEREF _Toc177734764 \h </w:instrText>
         </w:r>
         <w:r>
           <w:rPr>
@@ -3807,7 +3841,7 @@
           <w14:ligatures w14:val="standardContextual"/>
         </w:rPr>
       </w:pPr>
-      <w:hyperlink w:anchor="_Toc177733172" w:history="1">
+      <w:hyperlink w:anchor="_Toc177734765" w:history="1">
         <w:r>
           <w:rPr>
             <w:rStyle w:val="Hipervnculo"/>
@@ -3834,7 +3868,7 @@
             <w:noProof/>
             <w:webHidden/>
           </w:rPr>
-          <w:instrText xml:space="preserve"> PAGEREF _Toc177733172 \h </w:instrText>
+          <w:instrText xml:space="preserve"> PAGEREF _Toc177734765 \h </w:instrText>
         </w:r>
         <w:r>
           <w:rPr>
@@ -3880,7 +3914,7 @@
           <w14:ligatures w14:val="standardContextual"/>
         </w:rPr>
       </w:pPr>
-      <w:hyperlink w:anchor="_Toc177733173" w:history="1">
+      <w:hyperlink w:anchor="_Toc177734766" w:history="1">
         <w:r>
           <w:rPr>
             <w:rStyle w:val="Hipervnculo"/>
@@ -3907,7 +3941,7 @@
             <w:noProof/>
             <w:webHidden/>
           </w:rPr>
-          <w:instrText xml:space="preserve"> PAGEREF _Toc177733173 \h </w:instrText>
+          <w:instrText xml:space="preserve"> PAGEREF _Toc177734766 \h </w:instrText>
         </w:r>
         <w:r>
           <w:rPr>
@@ -3951,7 +3985,7 @@
           <w14:ligatures w14:val="standardContextual"/>
         </w:rPr>
       </w:pPr>
-      <w:hyperlink w:anchor="_Toc177733174" w:history="1">
+      <w:hyperlink w:anchor="_Toc177734767" w:history="1">
         <w:r>
           <w:rPr>
             <w:rStyle w:val="Hipervnculo"/>
@@ -3978,7 +4012,7 @@
             <w:noProof/>
             <w:webHidden/>
           </w:rPr>
-          <w:instrText xml:space="preserve"> PAGEREF _Toc177733174 \h </w:instrText>
+          <w:instrText xml:space="preserve"> PAGEREF _Toc177734767 \h </w:instrText>
         </w:r>
         <w:r>
           <w:rPr>
@@ -4022,7 +4056,7 @@
           <w14:ligatures w14:val="standardContextual"/>
         </w:rPr>
       </w:pPr>
-      <w:hyperlink w:anchor="_Toc177733175" w:history="1">
+      <w:hyperlink w:anchor="_Toc177734768" w:history="1">
         <w:r>
           <w:rPr>
             <w:rStyle w:val="Hipervnculo"/>
@@ -4049,7 +4083,7 @@
             <w:noProof/>
             <w:webHidden/>
           </w:rPr>
-          <w:instrText xml:space="preserve"> PAGEREF _Toc177733175 \h </w:instrText>
+          <w:instrText xml:space="preserve"> PAGEREF _Toc177734768 \h </w:instrText>
         </w:r>
         <w:r>
           <w:rPr>
@@ -4093,7 +4127,7 @@
           <w14:ligatures w14:val="standardContextual"/>
         </w:rPr>
       </w:pPr>
-      <w:hyperlink w:anchor="_Toc177733176" w:history="1">
+      <w:hyperlink w:anchor="_Toc177734769" w:history="1">
         <w:r>
           <w:rPr>
             <w:rStyle w:val="Hipervnculo"/>
@@ -4120,7 +4154,7 @@
             <w:noProof/>
             <w:webHidden/>
           </w:rPr>
-          <w:instrText xml:space="preserve"> PAGEREF _Toc177733176 \h </w:instrText>
+          <w:instrText xml:space="preserve"> PAGEREF _Toc177734769 \h </w:instrText>
         </w:r>
         <w:r>
           <w:rPr>
@@ -4166,7 +4200,7 @@
           <w14:ligatures w14:val="standardContextual"/>
         </w:rPr>
       </w:pPr>
-      <w:hyperlink w:anchor="_Toc177733177" w:history="1">
+      <w:hyperlink w:anchor="_Toc177734770" w:history="1">
         <w:r>
           <w:rPr>
             <w:rStyle w:val="Hipervnculo"/>
@@ -4193,7 +4227,7 @@
             <w:noProof/>
             <w:webHidden/>
           </w:rPr>
-          <w:instrText xml:space="preserve"> PAGEREF _Toc177733177 \h </w:instrText>
+          <w:instrText xml:space="preserve"> PAGEREF _Toc177734770 \h </w:instrText>
         </w:r>
         <w:r>
           <w:rPr>
@@ -4255,7 +4289,7 @@
       <w:pPr>
         <w:pStyle w:val="PSI-Ttulo1"/>
       </w:pPr>
-      <w:bookmarkStart w:id="2" w:name="_Toc177733131"/>
+      <w:bookmarkStart w:id="2" w:name="_Toc177734724"/>
       <w:r>
         <w:t>Propósito</w:t>
       </w:r>
@@ -4290,7 +4324,7 @@
         <w:pStyle w:val="PSI-Ttulo2"/>
       </w:pPr>
       <w:bookmarkStart w:id="3" w:name="_Toc21938334"/>
-      <w:bookmarkStart w:id="4" w:name="_Toc177733132"/>
+      <w:bookmarkStart w:id="4" w:name="_Toc177734725"/>
       <w:r>
         <w:t>Referencias</w:t>
       </w:r>
@@ -4437,11 +4471,19 @@
           <w:lang w:val="en-US"/>
         </w:rPr>
       </w:pPr>
+      <w:proofErr w:type="spellStart"/>
       <w:r>
         <w:rPr>
           <w:lang w:val="en-US"/>
         </w:rPr>
-        <w:t>SQuaRE, ISO 25000:2005,</w:t>
+        <w:t>SQuaRE</w:t>
+      </w:r>
+      <w:proofErr w:type="spellEnd"/>
+      <w:r>
+        <w:rPr>
+          <w:lang w:val="en-US"/>
+        </w:rPr>
+        <w:t>, ISO 25000:2005,</w:t>
       </w:r>
     </w:p>
     <w:p>
@@ -4481,7 +4523,7 @@
         <w:pStyle w:val="PSI-Ttulo1"/>
       </w:pPr>
       <w:bookmarkStart w:id="5" w:name="_Toc21938335"/>
-      <w:bookmarkStart w:id="6" w:name="_Toc177733133"/>
+      <w:bookmarkStart w:id="6" w:name="_Toc177734726"/>
       <w:r>
         <w:t>Gestión</w:t>
       </w:r>
@@ -4493,7 +4535,7 @@
         <w:pStyle w:val="PSI-Ttulo2"/>
       </w:pPr>
       <w:bookmarkStart w:id="7" w:name="_Toc21938336"/>
-      <w:bookmarkStart w:id="8" w:name="_Toc177733134"/>
+      <w:bookmarkStart w:id="8" w:name="_Toc177734727"/>
       <w:r>
         <w:t>Organización</w:t>
       </w:r>
@@ -4505,10 +4547,21 @@
         <w:t xml:space="preserve">La estructura de </w:t>
       </w:r>
       <w:r>
-        <w:t>T-Code</w:t>
-      </w:r>
-      <w:r>
-        <w:t xml:space="preserve"> se fundamenta en 3 integrantes, </w:t>
+        <w:t>T-</w:t>
+      </w:r>
+      <w:proofErr w:type="spellStart"/>
+      <w:r>
+        <w:t>Code</w:t>
+      </w:r>
+      <w:proofErr w:type="spellEnd"/>
+      <w:r>
+        <w:t xml:space="preserve"> se fundamenta en 3 integrantes</w:t>
+      </w:r>
+      <w:r>
+        <w:t xml:space="preserve"> que</w:t>
+      </w:r>
+      <w:r>
+        <w:t xml:space="preserve"> </w:t>
       </w:r>
       <w:bookmarkStart w:id="9" w:name="_Toc21938337"/>
       <w:r>
@@ -4522,7 +4575,7 @@
       <w:pPr>
         <w:pStyle w:val="PSI-Ttulo2"/>
       </w:pPr>
-      <w:bookmarkStart w:id="10" w:name="_Toc177733135"/>
+      <w:bookmarkStart w:id="10" w:name="_Toc177734728"/>
       <w:r>
         <w:t>Actividades</w:t>
       </w:r>
@@ -4534,7 +4587,7 @@
         <w:pStyle w:val="PSI-Ttulo3"/>
       </w:pPr>
       <w:bookmarkStart w:id="11" w:name="_Toc21938338"/>
-      <w:bookmarkStart w:id="12" w:name="_Toc177733136"/>
+      <w:bookmarkStart w:id="12" w:name="_Toc177734729"/>
       <w:r>
         <w:t>Ciclo de vida del software cubierto por el Plan</w:t>
       </w:r>
@@ -4545,20 +4598,20 @@
       <w:r>
         <w:t>Esta sección presenta de manera concisa las actividades cruciales que abarca el Plan a lo largo del ciclo de vida del software. Se centra en destacar los hitos fundamentales y las tareas esenciales que marcan el progreso del desarrollo, desde la concepción inicial hasta la entrega y mantenimiento del producto final.</w:t>
       </w:r>
+      <w:r>
+        <w:t xml:space="preserve"> Las etapas del ciclo de vida que serán cubiertas por el plan SQA son:</w:t>
+      </w:r>
     </w:p>
     <w:p>
       <w:pPr>
         <w:pStyle w:val="Prrafodelista"/>
         <w:numPr>
           <w:ilvl w:val="0"/>
-          <w:numId w:val="3"/>
+          <w:numId w:val="27"/>
         </w:numPr>
       </w:pPr>
       <w:r>
-        <w:t>Planificación</w:t>
-      </w:r>
-      <w:r>
-        <w:t>.</w:t>
+        <w:t>Inicio</w:t>
       </w:r>
     </w:p>
     <w:p>
@@ -4566,14 +4619,11 @@
         <w:pStyle w:val="Prrafodelista"/>
         <w:numPr>
           <w:ilvl w:val="0"/>
-          <w:numId w:val="3"/>
+          <w:numId w:val="27"/>
         </w:numPr>
       </w:pPr>
       <w:r>
-        <w:t>Análisis</w:t>
-      </w:r>
-      <w:r>
-        <w:t>.</w:t>
+        <w:t>Elaboración</w:t>
       </w:r>
     </w:p>
     <w:p>
@@ -4581,14 +4631,12 @@
         <w:pStyle w:val="Prrafodelista"/>
         <w:numPr>
           <w:ilvl w:val="0"/>
-          <w:numId w:val="3"/>
+          <w:numId w:val="27"/>
         </w:numPr>
       </w:pPr>
       <w:r>
-        <w:t>Diseño</w:t>
-      </w:r>
-      <w:r>
-        <w:t>.</w:t>
+        <w:lastRenderedPageBreak/>
+        <w:t>Construcción</w:t>
       </w:r>
     </w:p>
     <w:p>
@@ -4596,46 +4644,12 @@
         <w:pStyle w:val="Prrafodelista"/>
         <w:numPr>
           <w:ilvl w:val="0"/>
-          <w:numId w:val="3"/>
+          <w:numId w:val="27"/>
         </w:numPr>
       </w:pPr>
       <w:r>
-        <w:lastRenderedPageBreak/>
-        <w:t>Implementación</w:t>
-      </w:r>
-      <w:r>
-        <w:t>.</w:t>
-      </w:r>
-    </w:p>
-    <w:p>
-      <w:pPr>
-        <w:pStyle w:val="Prrafodelista"/>
-        <w:numPr>
-          <w:ilvl w:val="0"/>
-          <w:numId w:val="3"/>
-        </w:numPr>
-      </w:pPr>
-      <w:r>
-        <w:t>Pruebas</w:t>
-      </w:r>
-      <w:r>
-        <w:t>.</w:t>
-      </w:r>
-    </w:p>
-    <w:p>
-      <w:pPr>
-        <w:pStyle w:val="Prrafodelista"/>
-        <w:numPr>
-          <w:ilvl w:val="0"/>
-          <w:numId w:val="3"/>
-        </w:numPr>
-      </w:pPr>
-      <w:r>
         <w:t>Despliegue</w:t>
       </w:r>
-      <w:r>
-        <w:t>.</w:t>
-      </w:r>
     </w:p>
     <w:p>
       <w:pPr>
@@ -4647,7 +4661,7 @@
         <w:pStyle w:val="PSI-Ttulo3"/>
       </w:pPr>
       <w:bookmarkStart w:id="13" w:name="_Toc21938339"/>
-      <w:bookmarkStart w:id="14" w:name="_Toc177733137"/>
+      <w:bookmarkStart w:id="14" w:name="_Toc177734730"/>
       <w:r>
         <w:t>Actividades de calidad a realizarse</w:t>
       </w:r>
@@ -4974,7 +4988,7 @@
         <w:pStyle w:val="PSI-Ttulo3"/>
       </w:pPr>
       <w:bookmarkStart w:id="19" w:name="_Toc21938345"/>
-      <w:bookmarkStart w:id="20" w:name="_Toc177733138"/>
+      <w:bookmarkStart w:id="20" w:name="_Toc177734731"/>
       <w:r>
         <w:t>Responsables</w:t>
       </w:r>
@@ -5106,7 +5120,7 @@
         <w:pStyle w:val="PSI-Ttulo1"/>
       </w:pPr>
       <w:bookmarkStart w:id="21" w:name="_Toc21938346"/>
-      <w:bookmarkStart w:id="22" w:name="_Toc177733139"/>
+      <w:bookmarkStart w:id="22" w:name="_Toc177734732"/>
       <w:r>
         <w:t>Documentación</w:t>
       </w:r>
@@ -5118,7 +5132,7 @@
         <w:pStyle w:val="PSI-Ttulo2"/>
       </w:pPr>
       <w:bookmarkStart w:id="23" w:name="_Toc21938347"/>
-      <w:bookmarkStart w:id="24" w:name="_Toc177733140"/>
+      <w:bookmarkStart w:id="24" w:name="_Toc177734733"/>
       <w:r>
         <w:t>Propósito</w:t>
       </w:r>
@@ -5140,7 +5154,7 @@
         <w:pStyle w:val="PSI-Ttulo2"/>
       </w:pPr>
       <w:bookmarkStart w:id="25" w:name="_Toc21938348"/>
-      <w:bookmarkStart w:id="26" w:name="_Toc177733141"/>
+      <w:bookmarkStart w:id="26" w:name="_Toc177734734"/>
       <w:r>
         <w:t>Documentación mínima requerida</w:t>
       </w:r>
@@ -5161,7 +5175,7 @@
         <w:lastRenderedPageBreak/>
         <w:br/>
       </w:r>
-      <w:bookmarkStart w:id="28" w:name="_Toc177733142"/>
+      <w:bookmarkStart w:id="28" w:name="_Toc177734735"/>
       <w:r>
         <w:t>Especificación de requerimientos del software</w:t>
       </w:r>
@@ -5298,7 +5312,7 @@
         <w:pStyle w:val="PSI-Ttulo3"/>
       </w:pPr>
       <w:bookmarkStart w:id="29" w:name="_Toc21938350"/>
-      <w:bookmarkStart w:id="30" w:name="_Toc177733143"/>
+      <w:bookmarkStart w:id="30" w:name="_Toc177734736"/>
       <w:r>
         <w:t>Descripción del diseño del software</w:t>
       </w:r>
@@ -5392,7 +5406,7 @@
         <w:pStyle w:val="PSI-Ttulo3"/>
       </w:pPr>
       <w:bookmarkStart w:id="31" w:name="_Toc21938351"/>
-      <w:bookmarkStart w:id="32" w:name="_Toc177733144"/>
+      <w:bookmarkStart w:id="32" w:name="_Toc177734737"/>
       <w:r>
         <w:lastRenderedPageBreak/>
         <w:t>Plan de Verificación &amp; Validación</w:t>
@@ -5469,13 +5483,9 @@
       <w:pPr>
         <w:pStyle w:val="PSI-Ttulo2"/>
       </w:pPr>
-      <w:r>
-        <w:br w:type="page"/>
-      </w:r>
       <w:bookmarkStart w:id="33" w:name="_Toc21938354"/>
-      <w:bookmarkStart w:id="34" w:name="_Toc177733145"/>
-      <w:r>
-        <w:lastRenderedPageBreak/>
+      <w:bookmarkStart w:id="34" w:name="_Toc177734738"/>
+      <w:r>
         <w:t>Plan de Gestión de configuración</w:t>
       </w:r>
       <w:bookmarkEnd w:id="33"/>
@@ -5500,7 +5510,7 @@
       <w:r>
         <w:br/>
       </w:r>
-      <w:bookmarkStart w:id="37" w:name="_Toc177733146"/>
+      <w:bookmarkStart w:id="37" w:name="_Toc177734739"/>
       <w:r>
         <w:t>Forma de trabajo</w:t>
       </w:r>
@@ -5521,12 +5531,14 @@
         </w:rPr>
         <w:t xml:space="preserve">Durante el proceso de gestión de configuración se utilizará la herramienta </w:t>
       </w:r>
+      <w:proofErr w:type="spellStart"/>
       <w:r>
         <w:rPr>
           <w:lang w:eastAsia="es-ES"/>
         </w:rPr>
         <w:t>git</w:t>
       </w:r>
+      <w:proofErr w:type="spellEnd"/>
       <w:r>
         <w:rPr>
           <w:lang w:eastAsia="es-ES"/>
@@ -5574,7 +5586,7 @@
       <w:pPr>
         <w:pStyle w:val="PSI-Ttulo3"/>
       </w:pPr>
-      <w:bookmarkStart w:id="38" w:name="_Toc177733147"/>
+      <w:bookmarkStart w:id="38" w:name="_Toc177734740"/>
       <w:bookmarkEnd w:id="35"/>
       <w:bookmarkEnd w:id="36"/>
       <w:r>
@@ -5586,12 +5598,14 @@
       <w:r>
         <w:t xml:space="preserve">La solicitud de los cambios será realizada cuando se quiera traspasar elementos de la rama </w:t>
       </w:r>
+      <w:proofErr w:type="spellStart"/>
       <w:r>
         <w:rPr>
           <w:b/>
         </w:rPr>
         <w:t>develop</w:t>
       </w:r>
+      <w:proofErr w:type="spellEnd"/>
       <w:r>
         <w:t xml:space="preserve"> a la rama </w:t>
       </w:r>
@@ -5706,6 +5720,7 @@
         </w:numPr>
       </w:pPr>
       <w:r>
+        <w:lastRenderedPageBreak/>
         <w:t>Estado</w:t>
       </w:r>
       <w:r>
@@ -5741,7 +5756,7 @@
         <w:pStyle w:val="PSI-Ttulo2"/>
       </w:pPr>
       <w:bookmarkStart w:id="39" w:name="_Toc21938355"/>
-      <w:bookmarkStart w:id="40" w:name="_Toc177733148"/>
+      <w:bookmarkStart w:id="40" w:name="_Toc177734741"/>
       <w:r>
         <w:t>Otros documentos</w:t>
       </w:r>
@@ -5749,56 +5764,67 @@
       <w:bookmarkEnd w:id="40"/>
     </w:p>
     <w:p>
+      <w:r>
+        <w:t>Otros documentos que serán utilizados son:</w:t>
+      </w:r>
+    </w:p>
+    <w:p>
+      <w:pPr>
+        <w:pStyle w:val="Prrafodelista"/>
+        <w:numPr>
+          <w:ilvl w:val="0"/>
+          <w:numId w:val="28"/>
+        </w:numPr>
+      </w:pPr>
+      <w:r>
+        <w:t>Plan</w:t>
+      </w:r>
+      <w:r>
+        <w:t>es</w:t>
+      </w:r>
+      <w:r>
+        <w:t xml:space="preserve"> de </w:t>
+      </w:r>
+      <w:r>
+        <w:t>iteración</w:t>
+      </w:r>
+    </w:p>
+    <w:p>
+      <w:pPr>
+        <w:pStyle w:val="Prrafodelista"/>
+        <w:numPr>
+          <w:ilvl w:val="0"/>
+          <w:numId w:val="28"/>
+        </w:numPr>
+      </w:pPr>
+      <w:r>
+        <w:t>Plan de proyecto</w:t>
+      </w:r>
+    </w:p>
+    <w:p>
+      <w:pPr>
+        <w:pStyle w:val="Prrafodelista"/>
+        <w:numPr>
+          <w:ilvl w:val="0"/>
+          <w:numId w:val="28"/>
+        </w:numPr>
+      </w:pPr>
+      <w:r>
+        <w:t>Plan de gestión de riesgos</w:t>
+      </w:r>
+    </w:p>
+    <w:p>
       <w:pPr>
         <w:pStyle w:val="PSI-Comentario"/>
       </w:pPr>
-      <w:r>
-        <w:t>[Esta sección puede contener otros documentos que se identifiquen de incidencia en la calidad del producto a desarrollar, por ejemplo:</w:t>
-      </w:r>
-    </w:p>
-    <w:p>
-      <w:pPr>
-        <w:pStyle w:val="PSI-ComentarioVieta"/>
-      </w:pPr>
-      <w:r>
-        <w:t>Plan de desarrollo</w:t>
-      </w:r>
-    </w:p>
-    <w:p>
-      <w:pPr>
-        <w:pStyle w:val="PSI-ComentarioVieta"/>
-      </w:pPr>
-      <w:r>
-        <w:t>Plan de proyecto</w:t>
-      </w:r>
-    </w:p>
-    <w:p>
-      <w:pPr>
-        <w:pStyle w:val="PSI-ComentarioVieta"/>
-      </w:pPr>
-      <w:r>
-        <w:t>Manual de estándares y procedimientos</w:t>
-      </w:r>
-      <w:r>
-        <w:t>.</w:t>
-      </w:r>
-      <w:r>
-        <w:t>]</w:t>
-      </w:r>
-    </w:p>
-    <w:p>
-      <w:pPr>
-        <w:pStyle w:val="PSI-Comentario"/>
-      </w:pPr>
     </w:p>
     <w:p>
       <w:pPr>
         <w:pStyle w:val="PSI-Ttulo1"/>
       </w:pPr>
       <w:bookmarkStart w:id="41" w:name="_Toc21938356"/>
-      <w:bookmarkStart w:id="42" w:name="_Toc177733149"/>
-      <w:r>
-        <w:lastRenderedPageBreak/>
+      <w:bookmarkStart w:id="42" w:name="_Toc177734742"/>
+      <w:r>
         <w:t xml:space="preserve">Estándares, prácticas, </w:t>
       </w:r>
       <w:r>
@@ -5811,94 +5837,12 @@
       <w:pPr>
         <w:pStyle w:val="PSI-Comentario"/>
       </w:pPr>
-      <w:r>
-        <w:t>[Esta sección deberá cumplir con las siguientes funciones:</w:t>
-      </w:r>
-    </w:p>
-    <w:p>
-      <w:pPr>
-        <w:pStyle w:val="PSI-Comentario"/>
-      </w:pPr>
-      <w:r>
-        <w:t>Identificar los estándares, prácticas, convenciones y métricas que serán aplicadas.</w:t>
-      </w:r>
-    </w:p>
-    <w:p>
-      <w:pPr>
-        <w:pStyle w:val="PSI-Comentario"/>
-      </w:pPr>
-      <w:r>
-        <w:t>Indicar como será monitoreado y asegurado el cumplimiento con estos ítems</w:t>
-      </w:r>
-    </w:p>
-    <w:p>
-      <w:pPr>
-        <w:pStyle w:val="PSI-Comentario"/>
-      </w:pPr>
-      <w:r>
-        <w:t>El IEEE “</w:t>
-      </w:r>
-      <w:r>
-        <w:rPr>
-          <w:iCs/>
-        </w:rPr>
-        <w:t>Standard Glosary of Software Engering Terms</w:t>
-      </w:r>
-      <w:r>
-        <w:t xml:space="preserve">” define como </w:t>
-      </w:r>
-      <w:r>
-        <w:rPr>
-          <w:iCs/>
-        </w:rPr>
-        <w:t>métrica</w:t>
-      </w:r>
-      <w:r>
-        <w:rPr>
-          <w:iCs/>
-        </w:rPr>
-        <w:t xml:space="preserve">: </w:t>
-      </w:r>
-      <w:r>
-        <w:t>“una  medida cuantitativa del grado en que un sistema, componente o proceso posee un atributo dado</w:t>
-      </w:r>
-      <w:r>
-        <w:rPr>
-          <w:iCs/>
-        </w:rPr>
-        <w:t>”</w:t>
-      </w:r>
-      <w:r>
-        <w:t>.]</w:t>
-      </w:r>
-    </w:p>
-    <w:p>
-      <w:pPr>
-        <w:pStyle w:val="PSI-Comentario"/>
-      </w:pPr>
-      <w:r>
-        <w:t>[</w:t>
-      </w:r>
-      <w:r>
-        <w:t>Las métricas son una herramienta poderosa y fundamental para el trabajo en SQA. Su aporte fundamental son las medidas preventivas que pueden surgir a raíz de su estudio. Sin duda aportan conclusiones que muchas veces no se aprecian a simple vista y que ayudan a mejorar la eficiencia del grupo de trabajo y la calidad de los productos. Aportan un caudal de información para hacer controles estadísticos de la calidad. Además cabe resaltar que nunca debe dejarse de buscar nuevas métricas de acuerdo a las nuevas variaciones y tendencias de las estadísticas</w:t>
-      </w:r>
-      <w:r>
-        <w:t>.</w:t>
-      </w:r>
-      <w:r>
-        <w:t>]</w:t>
-      </w:r>
-    </w:p>
-    <w:p>
-      <w:pPr>
-        <w:pStyle w:val="PSI-Comentario"/>
-      </w:pPr>
     </w:p>
     <w:p>
       <w:pPr>
         <w:pStyle w:val="PSI-Ttulo2"/>
       </w:pPr>
-      <w:bookmarkStart w:id="43" w:name="_Toc177733150"/>
+      <w:bookmarkStart w:id="43" w:name="_Toc177734743"/>
       <w:r>
         <w:t>Objetivos</w:t>
       </w:r>
@@ -5962,15 +5906,16 @@
     </w:p>
     <w:p>
       <w:pPr>
+        <w:pStyle w:val="Prrafodelista"/>
+      </w:pPr>
+    </w:p>
+    <w:p>
+      <w:pPr>
         <w:pStyle w:val="PSI-Ttulo2"/>
       </w:pPr>
       <w:bookmarkStart w:id="44" w:name="_Toc21938357"/>
-      <w:r>
-        <w:br w:type="page"/>
-      </w:r>
-      <w:bookmarkStart w:id="45" w:name="_Toc177733151"/>
-      <w:r>
-        <w:lastRenderedPageBreak/>
+      <w:bookmarkStart w:id="45" w:name="_Toc177734744"/>
+      <w:r>
         <w:t>Métricas de proceso</w:t>
       </w:r>
       <w:bookmarkEnd w:id="45"/>
@@ -6072,7 +6017,7 @@
       <w:r>
         <w:t xml:space="preserve"> </w:t>
       </w:r>
-      <w:bookmarkStart w:id="46" w:name="_Toc177733152"/>
+      <w:bookmarkStart w:id="46" w:name="_Toc177734745"/>
       <w:r>
         <w:t>Métricas de proyecto</w:t>
       </w:r>
@@ -6119,6 +6064,7 @@
         </w:numPr>
       </w:pPr>
       <w:r>
+        <w:lastRenderedPageBreak/>
         <w:t>Horas trabajadas</w:t>
       </w:r>
       <w:r>
@@ -6207,7 +6153,7 @@
       <w:pPr>
         <w:pStyle w:val="PSI-Ttulo2"/>
       </w:pPr>
-      <w:bookmarkStart w:id="47" w:name="_Toc177733153"/>
+      <w:bookmarkStart w:id="47" w:name="_Toc177734746"/>
       <w:r>
         <w:t>Métricas de producto</w:t>
       </w:r>
@@ -6382,7 +6328,6 @@
     </w:p>
     <w:p>
       <w:r>
-        <w:lastRenderedPageBreak/>
         <w:t>Aclaración: Estas métricas podrán ser modificadas en el momento que se defina la arquitectura del sistema.</w:t>
       </w:r>
     </w:p>
@@ -6390,7 +6335,7 @@
       <w:pPr>
         <w:pStyle w:val="PSI-Ttulo2"/>
       </w:pPr>
-      <w:bookmarkStart w:id="48" w:name="_Toc177733154"/>
+      <w:bookmarkStart w:id="48" w:name="_Toc177734747"/>
       <w:r>
         <w:t>Estándar de documentación</w:t>
       </w:r>
@@ -6492,6 +6437,7 @@
         </w:numPr>
       </w:pPr>
       <w:r>
+        <w:lastRenderedPageBreak/>
         <w:t>F</w:t>
       </w:r>
       <w:r>
@@ -6529,7 +6475,7 @@
         <w:pStyle w:val="PSI-Ttulo2"/>
       </w:pPr>
       <w:bookmarkStart w:id="49" w:name="_Toc21938358"/>
-      <w:bookmarkStart w:id="50" w:name="_Toc177733155"/>
+      <w:bookmarkStart w:id="50" w:name="_Toc177734748"/>
       <w:r>
         <w:t>Estándar de verificación y prácticas</w:t>
       </w:r>
@@ -6546,7 +6492,7 @@
         <w:pStyle w:val="PSI-Ttulo2"/>
       </w:pPr>
       <w:bookmarkStart w:id="51" w:name="_Toc21938359"/>
-      <w:bookmarkStart w:id="52" w:name="_Toc177733156"/>
+      <w:bookmarkStart w:id="52" w:name="_Toc177734749"/>
       <w:r>
         <w:t>Otros Estándares</w:t>
       </w:r>
@@ -6560,7 +6506,7 @@
           <w:lang w:val="es-AR"/>
         </w:rPr>
       </w:pPr>
-      <w:bookmarkStart w:id="53" w:name="_Toc177733157"/>
+      <w:bookmarkStart w:id="53" w:name="_Toc177734750"/>
       <w:r>
         <w:rPr>
           <w:lang w:val="es-AR"/>
@@ -6580,7 +6526,15 @@
         <w:t xml:space="preserve"> utilizado </w:t>
       </w:r>
       <w:r>
-        <w:t>estará definido por los estándares Per Coding Style 2.0 y PSR 1</w:t>
+        <w:t xml:space="preserve">estará definido por los estándares Per </w:t>
+      </w:r>
+      <w:proofErr w:type="spellStart"/>
+      <w:r>
+        <w:t>Coding</w:t>
+      </w:r>
+      <w:proofErr w:type="spellEnd"/>
+      <w:r>
+        <w:t xml:space="preserve"> Style 2.0 y PSR 1</w:t>
       </w:r>
       <w:r>
         <w:t>.</w:t>
@@ -6596,7 +6550,7 @@
           <w:lang w:val="es-AR"/>
         </w:rPr>
       </w:pPr>
-      <w:bookmarkStart w:id="54" w:name="_Toc177733158"/>
+      <w:bookmarkStart w:id="54" w:name="_Toc177734751"/>
       <w:r>
         <w:rPr>
           <w:lang w:val="es-AR"/>
@@ -6704,9 +6658,8 @@
         <w:pStyle w:val="PSI-Ttulo1"/>
       </w:pPr>
       <w:bookmarkStart w:id="55" w:name="_Toc21938360"/>
-      <w:bookmarkStart w:id="56" w:name="_Toc177733159"/>
-      <w:r>
-        <w:lastRenderedPageBreak/>
+      <w:bookmarkStart w:id="56" w:name="_Toc177734752"/>
+      <w:r>
         <w:t>Revisiones y auditorías</w:t>
       </w:r>
       <w:bookmarkEnd w:id="55"/>
@@ -6717,7 +6670,7 @@
         <w:pStyle w:val="PSI-Ttulo2"/>
       </w:pPr>
       <w:bookmarkStart w:id="57" w:name="_Toc21938361"/>
-      <w:bookmarkStart w:id="58" w:name="_Toc177733160"/>
+      <w:bookmarkStart w:id="58" w:name="_Toc177734753"/>
       <w:r>
         <w:t>Objetivo</w:t>
       </w:r>
@@ -6734,7 +6687,7 @@
         <w:pStyle w:val="PSI-Ttulo2"/>
       </w:pPr>
       <w:bookmarkStart w:id="59" w:name="_Toc21938362"/>
-      <w:bookmarkStart w:id="60" w:name="_Toc177733161"/>
+      <w:bookmarkStart w:id="60" w:name="_Toc177734754"/>
       <w:r>
         <w:t>Requerimientos mínimos</w:t>
       </w:r>
@@ -6746,7 +6699,7 @@
         <w:pStyle w:val="PSI-Ttulo3"/>
       </w:pPr>
       <w:bookmarkStart w:id="61" w:name="_Toc21938363"/>
-      <w:bookmarkStart w:id="62" w:name="_Toc177733162"/>
+      <w:bookmarkStart w:id="62" w:name="_Toc177734755"/>
       <w:r>
         <w:t>Revisión de requerimientos</w:t>
       </w:r>
@@ -6790,7 +6743,7 @@
         <w:pStyle w:val="PSI-Ttulo3"/>
       </w:pPr>
       <w:bookmarkStart w:id="63" w:name="_Toc21938365"/>
-      <w:bookmarkStart w:id="64" w:name="_Toc177733163"/>
+      <w:bookmarkStart w:id="64" w:name="_Toc177734756"/>
       <w:r>
         <w:t>Revisión de diseño</w:t>
       </w:r>
@@ -6813,7 +6766,7 @@
         <w:pStyle w:val="PSI-Ttulo3"/>
       </w:pPr>
       <w:bookmarkStart w:id="65" w:name="_Toc21938367"/>
-      <w:bookmarkStart w:id="66" w:name="_Toc177733164"/>
+      <w:bookmarkStart w:id="66" w:name="_Toc177734757"/>
       <w:r>
         <w:t>Auditoría funcional</w:t>
       </w:r>
@@ -6830,8 +6783,9 @@
         <w:pStyle w:val="PSI-Ttulo3"/>
       </w:pPr>
       <w:bookmarkStart w:id="67" w:name="_Toc21938368"/>
-      <w:bookmarkStart w:id="68" w:name="_Toc177733165"/>
-      <w:r>
+      <w:bookmarkStart w:id="68" w:name="_Toc177734758"/>
+      <w:r>
+        <w:lastRenderedPageBreak/>
         <w:t>Auditoría física</w:t>
       </w:r>
       <w:bookmarkEnd w:id="67"/>
@@ -6847,7 +6801,7 @@
       <w:pPr>
         <w:pStyle w:val="PSI-Ttulo3"/>
       </w:pPr>
-      <w:bookmarkStart w:id="70" w:name="_Toc177733166"/>
+      <w:bookmarkStart w:id="70" w:name="_Toc177734759"/>
       <w:r>
         <w:t>Auditorías internas al proceso</w:t>
       </w:r>
@@ -6875,7 +6829,7 @@
       <w:pPr>
         <w:pStyle w:val="PSI-Ttulo3"/>
       </w:pPr>
-      <w:bookmarkStart w:id="72" w:name="_Toc177733167"/>
+      <w:bookmarkStart w:id="72" w:name="_Toc177734760"/>
       <w:r>
         <w:t>Revisiones de gestión</w:t>
       </w:r>
@@ -6887,7 +6841,7 @@
       <w:pPr>
         <w:pStyle w:val="PSI-Ttulo3"/>
       </w:pPr>
-      <w:bookmarkStart w:id="74" w:name="_Toc177733168"/>
+      <w:bookmarkStart w:id="74" w:name="_Toc177734761"/>
       <w:r>
         <w:t>Revisión del Plan de gestión de configuración</w:t>
       </w:r>
@@ -6913,7 +6867,7 @@
         <w:pStyle w:val="PSI-Ttulo3"/>
       </w:pPr>
       <w:bookmarkStart w:id="75" w:name="_Toc21938372"/>
-      <w:bookmarkStart w:id="76" w:name="_Toc177733169"/>
+      <w:bookmarkStart w:id="76" w:name="_Toc177734762"/>
       <w:r>
         <w:t>Revisión Post Mortem</w:t>
       </w:r>
@@ -6930,9 +6884,8 @@
         <w:pStyle w:val="PSI-Ttulo3"/>
       </w:pPr>
       <w:bookmarkStart w:id="77" w:name="_Toc21938373"/>
-      <w:bookmarkStart w:id="78" w:name="_Toc177733170"/>
-      <w:r>
-        <w:lastRenderedPageBreak/>
+      <w:bookmarkStart w:id="78" w:name="_Toc177734763"/>
+      <w:r>
         <w:t>Agenda</w:t>
       </w:r>
       <w:bookmarkEnd w:id="77"/>
@@ -7109,6 +7062,7 @@
         </w:numPr>
       </w:pPr>
       <w:r>
+        <w:lastRenderedPageBreak/>
         <w:t>20/10/2024</w:t>
       </w:r>
       <w:r>
@@ -7229,7 +7183,7 @@
         <w:pStyle w:val="PSI-Ttulo1"/>
       </w:pPr>
       <w:bookmarkStart w:id="79" w:name="_Toc21938376"/>
-      <w:bookmarkStart w:id="80" w:name="_Toc177733171"/>
+      <w:bookmarkStart w:id="80" w:name="_Toc177734764"/>
       <w:r>
         <w:t>Verificación</w:t>
       </w:r>
@@ -7237,16 +7191,128 @@
       <w:bookmarkEnd w:id="80"/>
     </w:p>
     <w:p>
+      <w:r>
+        <w:t xml:space="preserve">Se utilizarán los siguientes métodos para verificar el software desarrollado: </w:t>
+      </w:r>
+    </w:p>
+    <w:p>
+      <w:pPr>
+        <w:pStyle w:val="Prrafodelista"/>
+        <w:numPr>
+          <w:ilvl w:val="0"/>
+          <w:numId w:val="29"/>
+        </w:numPr>
+        <w:rPr>
+          <w:lang w:val="es-AR"/>
+        </w:rPr>
+      </w:pPr>
+      <w:r>
+        <w:rPr>
+          <w:u w:val="single"/>
+          <w:lang w:val="es-AR"/>
+        </w:rPr>
+        <w:t>Inspecciones de código</w:t>
+      </w:r>
+      <w:r>
+        <w:rPr>
+          <w:lang w:val="es-AR"/>
+        </w:rPr>
+        <w:t xml:space="preserve">: </w:t>
+      </w:r>
+      <w:r>
+        <w:rPr>
+          <w:lang w:val="es-AR"/>
+        </w:rPr>
+        <w:t>Implica</w:t>
+      </w:r>
+      <w:r>
+        <w:rPr>
+          <w:lang w:val="es-AR"/>
+        </w:rPr>
+        <w:t xml:space="preserve"> la revisión manual del código fuente para identificar errores.</w:t>
+      </w:r>
+    </w:p>
+    <w:p>
+      <w:pPr>
+        <w:pStyle w:val="Prrafodelista"/>
+        <w:numPr>
+          <w:ilvl w:val="0"/>
+          <w:numId w:val="29"/>
+        </w:numPr>
+        <w:rPr>
+          <w:lang w:val="es-AR"/>
+        </w:rPr>
+      </w:pPr>
+      <w:r>
+        <w:rPr>
+          <w:u w:val="single"/>
+          <w:lang w:val="es-AR"/>
+        </w:rPr>
+        <w:t>Pruebas de unidad</w:t>
+      </w:r>
+      <w:r>
+        <w:rPr>
+          <w:lang w:val="es-AR"/>
+        </w:rPr>
+        <w:t>: Estas pruebas se enfocan en verificar el correcto funcionamiento de cada módulo o componente del software de forma individual.</w:t>
+      </w:r>
+    </w:p>
+    <w:p>
+      <w:pPr>
+        <w:pStyle w:val="Prrafodelista"/>
+        <w:numPr>
+          <w:ilvl w:val="0"/>
+          <w:numId w:val="29"/>
+        </w:numPr>
+        <w:rPr>
+          <w:lang w:val="es-AR"/>
+        </w:rPr>
+      </w:pPr>
+      <w:r>
+        <w:rPr>
+          <w:u w:val="single"/>
+          <w:lang w:val="es-AR"/>
+        </w:rPr>
+        <w:t>Pruebas de integración</w:t>
+      </w:r>
+      <w:r>
+        <w:rPr>
+          <w:lang w:val="es-AR"/>
+        </w:rPr>
+        <w:t>: Estas pruebas se enfocan en verificar el correcto funcionamiento de los diferentes módulos o componentes del software cuando se integran entre sí.</w:t>
+      </w:r>
+    </w:p>
+    <w:p>
+      <w:pPr>
+        <w:pStyle w:val="Prrafodelista"/>
+        <w:numPr>
+          <w:ilvl w:val="0"/>
+          <w:numId w:val="29"/>
+        </w:numPr>
+        <w:rPr>
+          <w:lang w:val="es-AR"/>
+        </w:rPr>
+      </w:pPr>
+      <w:r>
+        <w:rPr>
+          <w:u w:val="single"/>
+          <w:lang w:val="es-AR"/>
+        </w:rPr>
+        <w:t>Pruebas de sistema</w:t>
+      </w:r>
+      <w:r>
+        <w:rPr>
+          <w:lang w:val="es-AR"/>
+        </w:rPr>
+        <w:t>: Estas pruebas se enfocan en verificar el correcto funcionamiento del software completo, incluyendo todas sus funcionalidades y componentes.</w:t>
+      </w:r>
+    </w:p>
+    <w:p>
       <w:pPr>
         <w:pStyle w:val="PSI-Comentario"/>
-      </w:pPr>
-      <w:r>
-        <w:t>[Se debe identificar todas las verificaciones que no fueron identificadas en el Plan de V &amp; V para el software y debe especificar los métodos a ser usados.]</w:t>
-      </w:r>
-    </w:p>
-    <w:p>
-      <w:pPr>
-        <w:pStyle w:val="PSI-Comentario"/>
+        <w:rPr>
+          <w:lang w:val="es-ES"/>
+        </w:rPr>
       </w:pPr>
     </w:p>
     <w:p>
@@ -7254,7 +7320,7 @@
         <w:pStyle w:val="PSI-Ttulo1"/>
       </w:pPr>
       <w:bookmarkStart w:id="81" w:name="_Toc21938377"/>
-      <w:bookmarkStart w:id="82" w:name="_Toc177733172"/>
+      <w:bookmarkStart w:id="82" w:name="_Toc177734765"/>
       <w:r>
         <w:t>Reporte de problemas y acciones correctivas</w:t>
       </w:r>
@@ -7263,7 +7329,15 @@
     </w:p>
     <w:p>
       <w:r>
-        <w:t xml:space="preserve">El procedimiento que debe seguir cada miembro de T-Code </w:t>
+        <w:t>El procedimiento que debe seguir cada miembro de T-</w:t>
+      </w:r>
+      <w:proofErr w:type="spellStart"/>
+      <w:r>
+        <w:t>Code</w:t>
+      </w:r>
+      <w:proofErr w:type="spellEnd"/>
+      <w:r>
+        <w:t xml:space="preserve"> </w:t>
       </w:r>
       <w:r>
         <w:t>será el siguiente:</w:t>
@@ -7290,7 +7364,6 @@
         </w:numPr>
       </w:pPr>
       <w:r>
-        <w:lastRenderedPageBreak/>
         <w:t>Una vez corregido se notificará a los demás miembros. En caso de que no lo pueda solucionar, dará aviso del error para que alguien más lo pueda corregir.</w:t>
       </w:r>
     </w:p>
@@ -7323,7 +7396,7 @@
         <w:pStyle w:val="PSI-Ttulo1"/>
       </w:pPr>
       <w:bookmarkStart w:id="83" w:name="_Toc21938378"/>
-      <w:bookmarkStart w:id="84" w:name="_Toc177733173"/>
+      <w:bookmarkStart w:id="84" w:name="_Toc177734766"/>
       <w:r>
         <w:t>Herramientas, técnicas y metodologías</w:t>
       </w:r>
@@ -7335,7 +7408,7 @@
         <w:pStyle w:val="PSI-Ttulo3"/>
       </w:pPr>
       <w:bookmarkStart w:id="85" w:name="_Toc177649700"/>
-      <w:bookmarkStart w:id="86" w:name="_Toc177733174"/>
+      <w:bookmarkStart w:id="86" w:name="_Toc177734767"/>
       <w:r>
         <w:t>Herramientas</w:t>
       </w:r>
@@ -7407,6 +7480,7 @@
         </w:numPr>
       </w:pPr>
       <w:r>
+        <w:lastRenderedPageBreak/>
         <w:t>Trello para el seguimiento de tareas.</w:t>
       </w:r>
     </w:p>
@@ -7430,8 +7504,13 @@
           <w:numId w:val="20"/>
         </w:numPr>
       </w:pPr>
-      <w:r>
-        <w:t>Discord para las reuniones virtuales.</w:t>
+      <w:proofErr w:type="spellStart"/>
+      <w:r>
+        <w:t>Discord</w:t>
+      </w:r>
+      <w:proofErr w:type="spellEnd"/>
+      <w:r>
+        <w:t xml:space="preserve"> para las reuniones virtuales.</w:t>
       </w:r>
     </w:p>
     <w:p>
@@ -7443,7 +7522,15 @@
         </w:numPr>
       </w:pPr>
       <w:r>
-        <w:t>Para la codificación deberán tener instalado el Visual Studio Code.</w:t>
+        <w:t xml:space="preserve">Para la codificación deberán tener instalado el Visual Studio </w:t>
+      </w:r>
+      <w:proofErr w:type="spellStart"/>
+      <w:r>
+        <w:t>Code</w:t>
+      </w:r>
+      <w:proofErr w:type="spellEnd"/>
+      <w:r>
+        <w:t>.</w:t>
       </w:r>
     </w:p>
     <w:p>
@@ -7455,14 +7542,22 @@
         </w:numPr>
       </w:pPr>
       <w:r>
-        <w:t>Sistema de gestión de bases de datos MySQL Workbench.</w:t>
+        <w:t xml:space="preserve">Sistema de gestión de bases de datos MySQL </w:t>
+      </w:r>
+      <w:proofErr w:type="spellStart"/>
+      <w:r>
+        <w:t>Workbench</w:t>
+      </w:r>
+      <w:proofErr w:type="spellEnd"/>
+      <w:r>
+        <w:t>.</w:t>
       </w:r>
     </w:p>
     <w:p>
       <w:pPr>
         <w:pStyle w:val="PSI-Ttulo3"/>
       </w:pPr>
-      <w:bookmarkStart w:id="87" w:name="_Toc177733175"/>
+      <w:bookmarkStart w:id="87" w:name="_Toc177734768"/>
       <w:r>
         <w:t>T</w:t>
       </w:r>
@@ -7476,7 +7571,7 @@
       <w:pPr>
         <w:pStyle w:val="PSI-Ttulo3"/>
       </w:pPr>
-      <w:bookmarkStart w:id="88" w:name="_Toc177733176"/>
+      <w:bookmarkStart w:id="88" w:name="_Toc177734769"/>
       <w:r>
         <w:t>M</w:t>
       </w:r>
@@ -7513,7 +7608,7 @@
         <w:pStyle w:val="PSI-Ttulo1"/>
       </w:pPr>
       <w:bookmarkStart w:id="89" w:name="_Toc21938379"/>
-      <w:bookmarkStart w:id="90" w:name="_Toc177733177"/>
+      <w:bookmarkStart w:id="90" w:name="_Toc177734770"/>
       <w:r>
         <w:t>Gestión de riesgos</w:t>
       </w:r>
@@ -7711,8 +7806,16 @@
       <w:rPr>
         <w:lang w:val="es-AR"/>
       </w:rPr>
-      <w:t>T-Code</w:t>
+      <w:t>T-</w:t>
     </w:r>
+    <w:proofErr w:type="spellStart"/>
+    <w:r>
+      <w:rPr>
+        <w:lang w:val="es-AR"/>
+      </w:rPr>
+      <w:t>Code</w:t>
+    </w:r>
+    <w:proofErr w:type="spellEnd"/>
     <w:r>
       <w:rPr>
         <w:lang w:val="es-AR"/>
@@ -7982,7 +8085,15 @@
       <w:spacing w:before="0"/>
     </w:pPr>
     <w:r>
-      <w:t>Agustín Collareda, Cintia Hernandez y Hugo Frey</w:t>
+      <w:t xml:space="preserve">Agustín Collareda, Cintia </w:t>
+    </w:r>
+    <w:proofErr w:type="spellStart"/>
+    <w:r>
+      <w:t>Hernandez</w:t>
+    </w:r>
+    <w:proofErr w:type="spellEnd"/>
+    <w:r>
+      <w:t xml:space="preserve"> y Hugo Frey</w:t>
     </w:r>
   </w:p>
 </w:ftr>
@@ -8436,7 +8547,15 @@
       </mc:AlternateContent>
     </w:r>
     <w:r>
-      <w:t>Vesta Risk Manager</w:t>
+      <w:t xml:space="preserve">Vesta </w:t>
+    </w:r>
+    <w:proofErr w:type="spellStart"/>
+    <w:r>
+      <w:t>Risk</w:t>
+    </w:r>
+    <w:proofErr w:type="spellEnd"/>
+    <w:r>
+      <w:t xml:space="preserve"> Manager</w:t>
     </w:r>
     <w:r>
       <w:tab/>
@@ -10285,6 +10404,119 @@
     </w:lvl>
   </w:abstractNum>
   <w:abstractNum w:abstractNumId="16" w15:restartNumberingAfterBreak="0">
+    <w:nsid w:val="4F215E34"/>
+    <w:multiLevelType w:val="hybridMultilevel"/>
+    <w:tmpl w:val="7B8E8B6A"/>
+    <w:lvl w:ilvl="0" w:tplc="2C0A0001">
+      <w:start w:val="1"/>
+      <w:numFmt w:val="bullet"/>
+      <w:lvlText w:val=""/>
+      <w:lvlJc w:val="left"/>
+      <w:pPr>
+        <w:ind w:left="720" w:hanging="360"/>
+      </w:pPr>
+      <w:rPr>
+        <w:rFonts w:ascii="Symbol" w:hAnsi="Symbol" w:hint="default"/>
+      </w:rPr>
+    </w:lvl>
+    <w:lvl w:ilvl="1" w:tplc="2C0A0003" w:tentative="1">
+      <w:start w:val="1"/>
+      <w:numFmt w:val="bullet"/>
+      <w:lvlText w:val="o"/>
+      <w:lvlJc w:val="left"/>
+      <w:pPr>
+        <w:ind w:left="1440" w:hanging="360"/>
+      </w:pPr>
+      <w:rPr>
+        <w:rFonts w:ascii="Courier New" w:hAnsi="Courier New" w:cs="Courier New" w:hint="default"/>
+      </w:rPr>
+    </w:lvl>
+    <w:lvl w:ilvl="2" w:tplc="2C0A0005" w:tentative="1">
+      <w:start w:val="1"/>
+      <w:numFmt w:val="bullet"/>
+      <w:lvlText w:val=""/>
+      <w:lvlJc w:val="left"/>
+      <w:pPr>
+        <w:ind w:left="2160" w:hanging="360"/>
+      </w:pPr>
+      <w:rPr>
+        <w:rFonts w:ascii="Wingdings" w:hAnsi="Wingdings" w:hint="default"/>
+      </w:rPr>
+    </w:lvl>
+    <w:lvl w:ilvl="3" w:tplc="2C0A0001" w:tentative="1">
+      <w:start w:val="1"/>
+      <w:numFmt w:val="bullet"/>
+      <w:lvlText w:val=""/>
+      <w:lvlJc w:val="left"/>
+      <w:pPr>
+        <w:ind w:left="2880" w:hanging="360"/>
+      </w:pPr>
+      <w:rPr>
+        <w:rFonts w:ascii="Symbol" w:hAnsi="Symbol" w:hint="default"/>
+      </w:rPr>
+    </w:lvl>
+    <w:lvl w:ilvl="4" w:tplc="2C0A0003" w:tentative="1">
+      <w:start w:val="1"/>
+      <w:numFmt w:val="bullet"/>
+      <w:lvlText w:val="o"/>
+      <w:lvlJc w:val="left"/>
+      <w:pPr>
+        <w:ind w:left="3600" w:hanging="360"/>
+      </w:pPr>
+      <w:rPr>
+        <w:rFonts w:ascii="Courier New" w:hAnsi="Courier New" w:cs="Courier New" w:hint="default"/>
+      </w:rPr>
+    </w:lvl>
+    <w:lvl w:ilvl="5" w:tplc="2C0A0005" w:tentative="1">
+      <w:start w:val="1"/>
+      <w:numFmt w:val="bullet"/>
+      <w:lvlText w:val=""/>
+      <w:lvlJc w:val="left"/>
+      <w:pPr>
+        <w:ind w:left="4320" w:hanging="360"/>
+      </w:pPr>
+      <w:rPr>
+        <w:rFonts w:ascii="Wingdings" w:hAnsi="Wingdings" w:hint="default"/>
+      </w:rPr>
+    </w:lvl>
+    <w:lvl w:ilvl="6" w:tplc="2C0A0001" w:tentative="1">
+      <w:start w:val="1"/>
+      <w:numFmt w:val="bullet"/>
+      <w:lvlText w:val=""/>
+      <w:lvlJc w:val="left"/>
+      <w:pPr>
+        <w:ind w:left="5040" w:hanging="360"/>
+      </w:pPr>
+      <w:rPr>
+        <w:rFonts w:ascii="Symbol" w:hAnsi="Symbol" w:hint="default"/>
+      </w:rPr>
+    </w:lvl>
+    <w:lvl w:ilvl="7" w:tplc="2C0A0003" w:tentative="1">
+      <w:start w:val="1"/>
+      <w:numFmt w:val="bullet"/>
+      <w:lvlText w:val="o"/>
+      <w:lvlJc w:val="left"/>
+      <w:pPr>
+        <w:ind w:left="5760" w:hanging="360"/>
+      </w:pPr>
+      <w:rPr>
+        <w:rFonts w:ascii="Courier New" w:hAnsi="Courier New" w:cs="Courier New" w:hint="default"/>
+      </w:rPr>
+    </w:lvl>
+    <w:lvl w:ilvl="8" w:tplc="2C0A0005" w:tentative="1">
+      <w:start w:val="1"/>
+      <w:numFmt w:val="bullet"/>
+      <w:lvlText w:val=""/>
+      <w:lvlJc w:val="left"/>
+      <w:pPr>
+        <w:ind w:left="6480" w:hanging="360"/>
+      </w:pPr>
+      <w:rPr>
+        <w:rFonts w:ascii="Wingdings" w:hAnsi="Wingdings" w:hint="default"/>
+      </w:rPr>
+    </w:lvl>
+  </w:abstractNum>
+  <w:abstractNum w:abstractNumId="17" w15:restartNumberingAfterBreak="0">
     <w:nsid w:val="50935EC4"/>
     <w:multiLevelType w:val="hybridMultilevel"/>
     <w:tmpl w:val="8AF42BA8"/>
@@ -10397,7 +10629,7 @@
       </w:rPr>
     </w:lvl>
   </w:abstractNum>
-  <w:abstractNum w:abstractNumId="17" w15:restartNumberingAfterBreak="0">
+  <w:abstractNum w:abstractNumId="18" w15:restartNumberingAfterBreak="0">
     <w:nsid w:val="53831C65"/>
     <w:multiLevelType w:val="hybridMultilevel"/>
     <w:tmpl w:val="B280479E"/>
@@ -10486,7 +10718,7 @@
       </w:pPr>
     </w:lvl>
   </w:abstractNum>
-  <w:abstractNum w:abstractNumId="18" w15:restartNumberingAfterBreak="0">
+  <w:abstractNum w:abstractNumId="19" w15:restartNumberingAfterBreak="0">
     <w:nsid w:val="58905106"/>
     <w:multiLevelType w:val="hybridMultilevel"/>
     <w:tmpl w:val="349E1EEE"/>
@@ -10599,7 +10831,7 @@
       </w:rPr>
     </w:lvl>
   </w:abstractNum>
-  <w:abstractNum w:abstractNumId="19" w15:restartNumberingAfterBreak="0">
+  <w:abstractNum w:abstractNumId="20" w15:restartNumberingAfterBreak="0">
     <w:nsid w:val="5FA04C34"/>
     <w:multiLevelType w:val="hybridMultilevel"/>
     <w:tmpl w:val="32D44D68"/>
@@ -10712,7 +10944,7 @@
       </w:rPr>
     </w:lvl>
   </w:abstractNum>
-  <w:abstractNum w:abstractNumId="20" w15:restartNumberingAfterBreak="0">
+  <w:abstractNum w:abstractNumId="21" w15:restartNumberingAfterBreak="0">
     <w:nsid w:val="63417240"/>
     <w:multiLevelType w:val="hybridMultilevel"/>
     <w:tmpl w:val="CB0ABE1A"/>
@@ -10825,7 +11057,7 @@
       </w:rPr>
     </w:lvl>
   </w:abstractNum>
-  <w:abstractNum w:abstractNumId="21" w15:restartNumberingAfterBreak="0">
+  <w:abstractNum w:abstractNumId="22" w15:restartNumberingAfterBreak="0">
     <w:nsid w:val="6352080B"/>
     <w:multiLevelType w:val="hybridMultilevel"/>
     <w:tmpl w:val="63B80168"/>
@@ -10938,7 +11170,7 @@
       </w:rPr>
     </w:lvl>
   </w:abstractNum>
-  <w:abstractNum w:abstractNumId="22" w15:restartNumberingAfterBreak="0">
+  <w:abstractNum w:abstractNumId="23" w15:restartNumberingAfterBreak="0">
     <w:nsid w:val="68EB56AE"/>
     <w:multiLevelType w:val="hybridMultilevel"/>
     <w:tmpl w:val="36A027C4"/>
@@ -11051,7 +11283,7 @@
       </w:rPr>
     </w:lvl>
   </w:abstractNum>
-  <w:abstractNum w:abstractNumId="23" w15:restartNumberingAfterBreak="0">
+  <w:abstractNum w:abstractNumId="24" w15:restartNumberingAfterBreak="0">
     <w:nsid w:val="73834BB3"/>
     <w:multiLevelType w:val="hybridMultilevel"/>
     <w:tmpl w:val="010A4F66"/>
@@ -11163,7 +11395,233 @@
       </w:rPr>
     </w:lvl>
   </w:abstractNum>
-  <w:abstractNum w:abstractNumId="24" w15:restartNumberingAfterBreak="0">
+  <w:abstractNum w:abstractNumId="25" w15:restartNumberingAfterBreak="0">
+    <w:nsid w:val="751903B2"/>
+    <w:multiLevelType w:val="hybridMultilevel"/>
+    <w:tmpl w:val="00621EF4"/>
+    <w:lvl w:ilvl="0" w:tplc="2C0A0001">
+      <w:start w:val="1"/>
+      <w:numFmt w:val="bullet"/>
+      <w:lvlText w:val=""/>
+      <w:lvlJc w:val="left"/>
+      <w:pPr>
+        <w:ind w:left="720" w:hanging="360"/>
+      </w:pPr>
+      <w:rPr>
+        <w:rFonts w:ascii="Symbol" w:hAnsi="Symbol" w:hint="default"/>
+      </w:rPr>
+    </w:lvl>
+    <w:lvl w:ilvl="1" w:tplc="2C0A0003" w:tentative="1">
+      <w:start w:val="1"/>
+      <w:numFmt w:val="bullet"/>
+      <w:lvlText w:val="o"/>
+      <w:lvlJc w:val="left"/>
+      <w:pPr>
+        <w:ind w:left="1440" w:hanging="360"/>
+      </w:pPr>
+      <w:rPr>
+        <w:rFonts w:ascii="Courier New" w:hAnsi="Courier New" w:cs="Courier New" w:hint="default"/>
+      </w:rPr>
+    </w:lvl>
+    <w:lvl w:ilvl="2" w:tplc="2C0A0005" w:tentative="1">
+      <w:start w:val="1"/>
+      <w:numFmt w:val="bullet"/>
+      <w:lvlText w:val=""/>
+      <w:lvlJc w:val="left"/>
+      <w:pPr>
+        <w:ind w:left="2160" w:hanging="360"/>
+      </w:pPr>
+      <w:rPr>
+        <w:rFonts w:ascii="Wingdings" w:hAnsi="Wingdings" w:hint="default"/>
+      </w:rPr>
+    </w:lvl>
+    <w:lvl w:ilvl="3" w:tplc="2C0A0001" w:tentative="1">
+      <w:start w:val="1"/>
+      <w:numFmt w:val="bullet"/>
+      <w:lvlText w:val=""/>
+      <w:lvlJc w:val="left"/>
+      <w:pPr>
+        <w:ind w:left="2880" w:hanging="360"/>
+      </w:pPr>
+      <w:rPr>
+        <w:rFonts w:ascii="Symbol" w:hAnsi="Symbol" w:hint="default"/>
+      </w:rPr>
+    </w:lvl>
+    <w:lvl w:ilvl="4" w:tplc="2C0A0003" w:tentative="1">
+      <w:start w:val="1"/>
+      <w:numFmt w:val="bullet"/>
+      <w:lvlText w:val="o"/>
+      <w:lvlJc w:val="left"/>
+      <w:pPr>
+        <w:ind w:left="3600" w:hanging="360"/>
+      </w:pPr>
+      <w:rPr>
+        <w:rFonts w:ascii="Courier New" w:hAnsi="Courier New" w:cs="Courier New" w:hint="default"/>
+      </w:rPr>
+    </w:lvl>
+    <w:lvl w:ilvl="5" w:tplc="2C0A0005" w:tentative="1">
+      <w:start w:val="1"/>
+      <w:numFmt w:val="bullet"/>
+      <w:lvlText w:val=""/>
+      <w:lvlJc w:val="left"/>
+      <w:pPr>
+        <w:ind w:left="4320" w:hanging="360"/>
+      </w:pPr>
+      <w:rPr>
+        <w:rFonts w:ascii="Wingdings" w:hAnsi="Wingdings" w:hint="default"/>
+      </w:rPr>
+    </w:lvl>
+    <w:lvl w:ilvl="6" w:tplc="2C0A0001" w:tentative="1">
+      <w:start w:val="1"/>
+      <w:numFmt w:val="bullet"/>
+      <w:lvlText w:val=""/>
+      <w:lvlJc w:val="left"/>
+      <w:pPr>
+        <w:ind w:left="5040" w:hanging="360"/>
+      </w:pPr>
+      <w:rPr>
+        <w:rFonts w:ascii="Symbol" w:hAnsi="Symbol" w:hint="default"/>
+      </w:rPr>
+    </w:lvl>
+    <w:lvl w:ilvl="7" w:tplc="2C0A0003" w:tentative="1">
+      <w:start w:val="1"/>
+      <w:numFmt w:val="bullet"/>
+      <w:lvlText w:val="o"/>
+      <w:lvlJc w:val="left"/>
+      <w:pPr>
+        <w:ind w:left="5760" w:hanging="360"/>
+      </w:pPr>
+      <w:rPr>
+        <w:rFonts w:ascii="Courier New" w:hAnsi="Courier New" w:cs="Courier New" w:hint="default"/>
+      </w:rPr>
+    </w:lvl>
+    <w:lvl w:ilvl="8" w:tplc="2C0A0005" w:tentative="1">
+      <w:start w:val="1"/>
+      <w:numFmt w:val="bullet"/>
+      <w:lvlText w:val=""/>
+      <w:lvlJc w:val="left"/>
+      <w:pPr>
+        <w:ind w:left="6480" w:hanging="360"/>
+      </w:pPr>
+      <w:rPr>
+        <w:rFonts w:ascii="Wingdings" w:hAnsi="Wingdings" w:hint="default"/>
+      </w:rPr>
+    </w:lvl>
+  </w:abstractNum>
+  <w:abstractNum w:abstractNumId="26" w15:restartNumberingAfterBreak="0">
+    <w:nsid w:val="76CC45F2"/>
+    <w:multiLevelType w:val="hybridMultilevel"/>
+    <w:tmpl w:val="35823072"/>
+    <w:lvl w:ilvl="0" w:tplc="2C0A0001">
+      <w:start w:val="1"/>
+      <w:numFmt w:val="bullet"/>
+      <w:lvlText w:val=""/>
+      <w:lvlJc w:val="left"/>
+      <w:pPr>
+        <w:ind w:left="720" w:hanging="360"/>
+      </w:pPr>
+      <w:rPr>
+        <w:rFonts w:ascii="Symbol" w:hAnsi="Symbol" w:hint="default"/>
+      </w:rPr>
+    </w:lvl>
+    <w:lvl w:ilvl="1" w:tplc="2C0A0003" w:tentative="1">
+      <w:start w:val="1"/>
+      <w:numFmt w:val="bullet"/>
+      <w:lvlText w:val="o"/>
+      <w:lvlJc w:val="left"/>
+      <w:pPr>
+        <w:ind w:left="1440" w:hanging="360"/>
+      </w:pPr>
+      <w:rPr>
+        <w:rFonts w:ascii="Courier New" w:hAnsi="Courier New" w:cs="Courier New" w:hint="default"/>
+      </w:rPr>
+    </w:lvl>
+    <w:lvl w:ilvl="2" w:tplc="2C0A0005" w:tentative="1">
+      <w:start w:val="1"/>
+      <w:numFmt w:val="bullet"/>
+      <w:lvlText w:val=""/>
+      <w:lvlJc w:val="left"/>
+      <w:pPr>
+        <w:ind w:left="2160" w:hanging="360"/>
+      </w:pPr>
+      <w:rPr>
+        <w:rFonts w:ascii="Wingdings" w:hAnsi="Wingdings" w:hint="default"/>
+      </w:rPr>
+    </w:lvl>
+    <w:lvl w:ilvl="3" w:tplc="2C0A0001" w:tentative="1">
+      <w:start w:val="1"/>
+      <w:numFmt w:val="bullet"/>
+      <w:lvlText w:val=""/>
+      <w:lvlJc w:val="left"/>
+      <w:pPr>
+        <w:ind w:left="2880" w:hanging="360"/>
+      </w:pPr>
+      <w:rPr>
+        <w:rFonts w:ascii="Symbol" w:hAnsi="Symbol" w:hint="default"/>
+      </w:rPr>
+    </w:lvl>
+    <w:lvl w:ilvl="4" w:tplc="2C0A0003" w:tentative="1">
+      <w:start w:val="1"/>
+      <w:numFmt w:val="bullet"/>
+      <w:lvlText w:val="o"/>
+      <w:lvlJc w:val="left"/>
+      <w:pPr>
+        <w:ind w:left="3600" w:hanging="360"/>
+      </w:pPr>
+      <w:rPr>
+        <w:rFonts w:ascii="Courier New" w:hAnsi="Courier New" w:cs="Courier New" w:hint="default"/>
+      </w:rPr>
+    </w:lvl>
+    <w:lvl w:ilvl="5" w:tplc="2C0A0005" w:tentative="1">
+      <w:start w:val="1"/>
+      <w:numFmt w:val="bullet"/>
+      <w:lvlText w:val=""/>
+      <w:lvlJc w:val="left"/>
+      <w:pPr>
+        <w:ind w:left="4320" w:hanging="360"/>
+      </w:pPr>
+      <w:rPr>
+        <w:rFonts w:ascii="Wingdings" w:hAnsi="Wingdings" w:hint="default"/>
+      </w:rPr>
+    </w:lvl>
+    <w:lvl w:ilvl="6" w:tplc="2C0A0001" w:tentative="1">
+      <w:start w:val="1"/>
+      <w:numFmt w:val="bullet"/>
+      <w:lvlText w:val=""/>
+      <w:lvlJc w:val="left"/>
+      <w:pPr>
+        <w:ind w:left="5040" w:hanging="360"/>
+      </w:pPr>
+      <w:rPr>
+        <w:rFonts w:ascii="Symbol" w:hAnsi="Symbol" w:hint="default"/>
+      </w:rPr>
+    </w:lvl>
+    <w:lvl w:ilvl="7" w:tplc="2C0A0003" w:tentative="1">
+      <w:start w:val="1"/>
+      <w:numFmt w:val="bullet"/>
+      <w:lvlText w:val="o"/>
+      <w:lvlJc w:val="left"/>
+      <w:pPr>
+        <w:ind w:left="5760" w:hanging="360"/>
+      </w:pPr>
+      <w:rPr>
+        <w:rFonts w:ascii="Courier New" w:hAnsi="Courier New" w:cs="Courier New" w:hint="default"/>
+      </w:rPr>
+    </w:lvl>
+    <w:lvl w:ilvl="8" w:tplc="2C0A0005" w:tentative="1">
+      <w:start w:val="1"/>
+      <w:numFmt w:val="bullet"/>
+      <w:lvlText w:val=""/>
+      <w:lvlJc w:val="left"/>
+      <w:pPr>
+        <w:ind w:left="6480" w:hanging="360"/>
+      </w:pPr>
+      <w:rPr>
+        <w:rFonts w:ascii="Wingdings" w:hAnsi="Wingdings" w:hint="default"/>
+      </w:rPr>
+    </w:lvl>
+  </w:abstractNum>
+  <w:abstractNum w:abstractNumId="27" w15:restartNumberingAfterBreak="0">
     <w:nsid w:val="7C2B6096"/>
     <w:multiLevelType w:val="hybridMultilevel"/>
     <w:tmpl w:val="363AC64C"/>
@@ -11276,7 +11734,7 @@
       </w:rPr>
     </w:lvl>
   </w:abstractNum>
-  <w:abstractNum w:abstractNumId="25" w15:restartNumberingAfterBreak="0">
+  <w:abstractNum w:abstractNumId="28" w15:restartNumberingAfterBreak="0">
     <w:nsid w:val="7DD64906"/>
     <w:multiLevelType w:val="hybridMultilevel"/>
     <w:tmpl w:val="795E7434"/>
@@ -11391,7 +11849,7 @@
     </w:lvl>
   </w:abstractNum>
   <w:num w:numId="1" w16cid:durableId="1829055867">
-    <w:abstractNumId w:val="25"/>
+    <w:abstractNumId w:val="28"/>
   </w:num>
   <w:num w:numId="2" w16cid:durableId="1528518777">
     <w:abstractNumId w:val="13"/>
@@ -11412,19 +11870,19 @@
     <w:abstractNumId w:val="0"/>
   </w:num>
   <w:num w:numId="8" w16cid:durableId="1363945102">
-    <w:abstractNumId w:val="24"/>
+    <w:abstractNumId w:val="27"/>
   </w:num>
   <w:num w:numId="9" w16cid:durableId="542449374">
-    <w:abstractNumId w:val="22"/>
+    <w:abstractNumId w:val="23"/>
   </w:num>
   <w:num w:numId="10" w16cid:durableId="229511006">
-    <w:abstractNumId w:val="17"/>
+    <w:abstractNumId w:val="18"/>
   </w:num>
   <w:num w:numId="11" w16cid:durableId="88475621">
     <w:abstractNumId w:val="9"/>
   </w:num>
   <w:num w:numId="12" w16cid:durableId="1122917488">
-    <w:abstractNumId w:val="16"/>
+    <w:abstractNumId w:val="17"/>
   </w:num>
   <w:num w:numId="13" w16cid:durableId="370961753">
     <w:abstractNumId w:val="5"/>
@@ -11436,7 +11894,7 @@
     <w:abstractNumId w:val="11"/>
   </w:num>
   <w:num w:numId="16" w16cid:durableId="2037193931">
-    <w:abstractNumId w:val="19"/>
+    <w:abstractNumId w:val="20"/>
   </w:num>
   <w:num w:numId="17" w16cid:durableId="697199792">
     <w:abstractNumId w:val="7"/>
@@ -11451,13 +11909,13 @@
     <w:abstractNumId w:val="14"/>
   </w:num>
   <w:num w:numId="21" w16cid:durableId="1092704908">
-    <w:abstractNumId w:val="20"/>
+    <w:abstractNumId w:val="21"/>
   </w:num>
   <w:num w:numId="22" w16cid:durableId="1682507694">
-    <w:abstractNumId w:val="18"/>
+    <w:abstractNumId w:val="19"/>
   </w:num>
   <w:num w:numId="23" w16cid:durableId="2020114262">
-    <w:abstractNumId w:val="21"/>
+    <w:abstractNumId w:val="22"/>
   </w:num>
   <w:num w:numId="24" w16cid:durableId="1378433799">
     <w:abstractNumId w:val="1"/>
@@ -11466,7 +11924,16 @@
     <w:abstractNumId w:val="12"/>
   </w:num>
   <w:num w:numId="26" w16cid:durableId="1384015484">
-    <w:abstractNumId w:val="23"/>
+    <w:abstractNumId w:val="24"/>
+  </w:num>
+  <w:num w:numId="27" w16cid:durableId="543567080">
+    <w:abstractNumId w:val="25"/>
+  </w:num>
+  <w:num w:numId="28" w16cid:durableId="1237134944">
+    <w:abstractNumId w:val="16"/>
+  </w:num>
+  <w:num w:numId="29" w16cid:durableId="1927877202">
+    <w:abstractNumId w:val="26"/>
   </w:num>
   <w:numIdMacAtCleanup w:val="2"/>
 </w:numbering>

</xml_diff>

<commit_message>
Doc: Se finalizo la correccion del plan de calidad
</commit_message>
<xml_diff>
--- a/2. Etapa de elaboración/Iteración 1/Plan de calidad/Plan de SQA_Vesta Risk Manager_T-Code.docx
+++ b/2. Etapa de elaboración/Iteración 1/Plan de calidad/Plan de SQA_Vesta Risk Manager_T-Code.docx
@@ -359,25 +359,7 @@
           <w:sz w:val="36"/>
           <w:szCs w:val="36"/>
         </w:rPr>
-        <w:t xml:space="preserve">Vesta </w:t>
-      </w:r>
-      <w:proofErr w:type="spellStart"/>
-      <w:r>
-        <w:rPr>
-          <w:rFonts w:ascii="Cambria" w:hAnsi="Cambria"/>
-          <w:sz w:val="36"/>
-          <w:szCs w:val="36"/>
-        </w:rPr>
-        <w:t>Risk</w:t>
-      </w:r>
-      <w:proofErr w:type="spellEnd"/>
-      <w:r>
-        <w:rPr>
-          <w:rFonts w:ascii="Cambria" w:hAnsi="Cambria"/>
-          <w:sz w:val="36"/>
-          <w:szCs w:val="36"/>
-        </w:rPr>
-        <w:t xml:space="preserve"> Manager</w:t>
+        <w:t>Vesta Risk Manager</w:t>
       </w:r>
     </w:p>
     <w:p>
@@ -408,16 +390,8 @@
         <w:rPr>
           <w:lang w:val="es-AR"/>
         </w:rPr>
-        <w:t>T-</w:t>
-      </w:r>
-      <w:proofErr w:type="spellStart"/>
-      <w:r>
-        <w:rPr>
-          <w:lang w:val="es-AR"/>
-        </w:rPr>
-        <w:t>Code</w:t>
-      </w:r>
-      <w:proofErr w:type="spellEnd"/>
+        <w:t>T-Code</w:t>
+      </w:r>
       <w:r>
         <w:rPr>
           <w:lang w:val="es-AR"/>
@@ -634,15 +608,7 @@
                         <w:txbxContent>
                           <w:p>
                             <w:r>
-                              <w:t xml:space="preserve">En el Plan de SQA se reflejan las evaluaciones a realizar, los estándares a aplicar, los productos a realizar, los procedimientos a seguir en la elaboración de los distintos productos y los procedimientos para informar de los defectos detectados a sus responsables y realizar el seguimiento de </w:t>
-                            </w:r>
-                            <w:proofErr w:type="gramStart"/>
-                            <w:r>
-                              <w:t>los mismos</w:t>
-                            </w:r>
-                            <w:proofErr w:type="gramEnd"/>
-                            <w:r>
-                              <w:t xml:space="preserve"> hasta su corrección.</w:t>
+                              <w:t>En el Plan de SQA se reflejan las evaluaciones a realizar, los estándares a aplicar, los productos a realizar, los procedimientos a seguir en la elaboración de los distintos productos y los procedimientos para informar de los defectos detectados a sus responsables y realizar el seguimiento de los mismos hasta su corrección.</w:t>
                             </w:r>
                           </w:p>
                           <w:p>
@@ -678,15 +644,7 @@
                   <w:txbxContent>
                     <w:p>
                       <w:r>
-                        <w:t xml:space="preserve">En el Plan de SQA se reflejan las evaluaciones a realizar, los estándares a aplicar, los productos a realizar, los procedimientos a seguir en la elaboración de los distintos productos y los procedimientos para informar de los defectos detectados a sus responsables y realizar el seguimiento de </w:t>
-                      </w:r>
-                      <w:proofErr w:type="gramStart"/>
-                      <w:r>
-                        <w:t>los mismos</w:t>
-                      </w:r>
-                      <w:proofErr w:type="gramEnd"/>
-                      <w:r>
-                        <w:t xml:space="preserve"> hasta su corrección.</w:t>
+                        <w:t>En el Plan de SQA se reflejan las evaluaciones a realizar, los estándares a aplicar, los productos a realizar, los procedimientos a seguir en la elaboración de los distintos productos y los procedimientos para informar de los defectos detectados a sus responsables y realizar el seguimiento de los mismos hasta su corrección.</w:t>
                       </w:r>
                     </w:p>
                     <w:p>
@@ -4479,19 +4437,11 @@
           <w:lang w:val="en-US"/>
         </w:rPr>
       </w:pPr>
-      <w:proofErr w:type="spellStart"/>
       <w:r>
         <w:rPr>
           <w:lang w:val="en-US"/>
         </w:rPr>
-        <w:t>SQuaRE</w:t>
-      </w:r>
-      <w:proofErr w:type="spellEnd"/>
-      <w:r>
-        <w:rPr>
-          <w:lang w:val="en-US"/>
-        </w:rPr>
-        <w:t>, ISO 25000:2005,</w:t>
+        <w:t>SQuaRE, ISO 25000:2005,</w:t>
       </w:r>
     </w:p>
     <w:p>
@@ -4558,13 +4508,8 @@
         <w:t xml:space="preserve">La estructura de </w:t>
       </w:r>
       <w:r>
-        <w:t>T-</w:t>
-      </w:r>
-      <w:proofErr w:type="spellStart"/>
-      <w:r>
-        <w:t>Code</w:t>
-      </w:r>
-      <w:proofErr w:type="spellEnd"/>
+        <w:t>T-Code</w:t>
+      </w:r>
       <w:r>
         <w:t xml:space="preserve"> se fundamenta en 3 integrantes</w:t>
       </w:r>
@@ -4727,13 +4672,20 @@
           <w:numId w:val="5"/>
         </w:numPr>
       </w:pPr>
-      <w:proofErr w:type="gramStart"/>
-      <w:r>
-        <w:t>Asegurar</w:t>
-      </w:r>
-      <w:proofErr w:type="gramEnd"/>
-      <w:r>
-        <w:t xml:space="preserve"> que las desviaciones son documentadas.</w:t>
+      <w:r>
+        <w:t>Asegurar que las desviaciones son documentadas.</w:t>
+      </w:r>
+    </w:p>
+    <w:p>
+      <w:pPr>
+        <w:pStyle w:val="Prrafodelista"/>
+        <w:numPr>
+          <w:ilvl w:val="0"/>
+          <w:numId w:val="5"/>
+        </w:numPr>
+      </w:pPr>
+      <w:r>
+        <w:t>Pruebas de código fuente.</w:t>
       </w:r>
     </w:p>
     <w:p>
@@ -5046,6 +4998,36 @@
     </w:p>
     <w:p>
       <w:pPr>
+        <w:pStyle w:val="PSI-Ttulo4"/>
+      </w:pPr>
+      <w:r>
+        <w:t>Pruebas de código fuente</w:t>
+      </w:r>
+    </w:p>
+    <w:p>
+      <w:pPr>
+        <w:pStyle w:val="PSI-Normal"/>
+      </w:pPr>
+      <w:r>
+        <w:t xml:space="preserve">Se deberá realizar pruebas periódicas tanto del desarrollador del código como los demás miembros del equipo. </w:t>
+      </w:r>
+    </w:p>
+    <w:p>
+      <w:pPr>
+        <w:pStyle w:val="PSI-Normal"/>
+      </w:pPr>
+      <w:r>
+        <w:t xml:space="preserve">El desarrollador </w:t>
+      </w:r>
+      <w:r>
+        <w:t>será</w:t>
+      </w:r>
+      <w:r>
+        <w:t xml:space="preserve"> el encargado de realizar las pruebas unitarias y de integración. Los demás miembros serán los encargados de realizar las pruebas de validación. </w:t>
+      </w:r>
+    </w:p>
+    <w:p>
+      <w:pPr>
         <w:pStyle w:val="PSI-Ttulo3"/>
       </w:pPr>
       <w:bookmarkStart w:id="19" w:name="_Toc21938345"/>
@@ -5171,15 +5153,7 @@
     </w:p>
     <w:p>
       <w:r>
-        <w:t xml:space="preserve">El cliente deberá obtener como resultado del proyecto una especificación adecuada a sus necesidades en el área de alcance del proyecto, </w:t>
-      </w:r>
-      <w:proofErr w:type="gramStart"/>
-      <w:r>
-        <w:t>de acuerdo al</w:t>
-      </w:r>
-      <w:proofErr w:type="gramEnd"/>
-      <w:r>
-        <w:t xml:space="preserve"> compromiso inicial del trabajo y a los cambios que este haya sufrido a lo largo del proyecto, que cubra aquellos aspectos que se haya acordado detallar con el cliente.</w:t>
+        <w:t>El cliente deberá obtener como resultado del proyecto una especificación adecuada a sus necesidades en el área de alcance del proyecto, de acuerdo al compromiso inicial del trabajo y a los cambios que este haya sufrido a lo largo del proyecto, que cubra aquellos aspectos que se haya acordado detallar con el cliente.</w:t>
       </w:r>
     </w:p>
     <w:p>
@@ -5208,6 +5182,7 @@
         </w:numPr>
       </w:pPr>
       <w:r>
+        <w:lastRenderedPageBreak/>
         <w:t>Externa, respecto al alcance acordado.</w:t>
       </w:r>
     </w:p>
@@ -5262,7 +5237,6 @@
         </w:numPr>
       </w:pPr>
       <w:r>
-        <w:lastRenderedPageBreak/>
         <w:t>Ser verificable, debe ser posible verificar siguiendo un método definido, si el producto final cumple o no con cada requerimiento.</w:t>
       </w:r>
     </w:p>
@@ -5485,7 +5459,6 @@
       <w:bookmarkStart w:id="33" w:name="_Toc21938354"/>
       <w:bookmarkStart w:id="34" w:name="_Toc177738379"/>
       <w:r>
-        <w:lastRenderedPageBreak/>
         <w:t>Plan de Gestión de configuración</w:t>
       </w:r>
       <w:bookmarkEnd w:id="33"/>
@@ -5531,14 +5504,12 @@
         </w:rPr>
         <w:t xml:space="preserve">Durante el proceso de gestión de configuración se utilizará la herramienta </w:t>
       </w:r>
-      <w:proofErr w:type="spellStart"/>
       <w:r>
         <w:rPr>
           <w:lang w:eastAsia="es-ES"/>
         </w:rPr>
         <w:t>git</w:t>
       </w:r>
-      <w:proofErr w:type="spellEnd"/>
       <w:r>
         <w:rPr>
           <w:lang w:eastAsia="es-ES"/>
@@ -5607,14 +5578,12 @@
       <w:r>
         <w:t xml:space="preserve"> a la rama </w:t>
       </w:r>
-      <w:proofErr w:type="gramStart"/>
       <w:r>
         <w:rPr>
           <w:b/>
         </w:rPr>
         <w:t>master</w:t>
       </w:r>
-      <w:proofErr w:type="gramEnd"/>
       <w:r>
         <w:t xml:space="preserve">, se realiza el documento “Solicitud de Cambios” para registrar dicha solicitud. </w:t>
       </w:r>
@@ -5986,32 +5955,8 @@
     </w:p>
     <w:p>
       <w:pPr>
-        <w:pStyle w:val="Prrafodelista"/>
-        <w:numPr>
-          <w:ilvl w:val="0"/>
-          <w:numId w:val="14"/>
-        </w:numPr>
-      </w:pPr>
-      <w:r>
-        <w:t>Efectividad para remover defectos entre fa</w:t>
-      </w:r>
-      <w:r>
-        <w:t>s</w:t>
-      </w:r>
-      <w:r>
-        <w:t>es</w:t>
-      </w:r>
-      <w:r>
-        <w:t>.</w:t>
-      </w:r>
-    </w:p>
-    <w:p>
-      <w:pPr>
         <w:pStyle w:val="PSI-Ttulo2"/>
       </w:pPr>
-      <w:r>
-        <w:t xml:space="preserve"> </w:t>
-      </w:r>
       <w:bookmarkStart w:id="46" w:name="_Toc177738386"/>
       <w:r>
         <w:t>Métricas de proyecto</w:t>
@@ -6182,39 +6127,19 @@
         </w:numPr>
       </w:pPr>
       <w:r>
+        <w:t>Cantidad de problemas reportados</w:t>
+      </w:r>
+      <w:r>
+        <w:t>.</w:t>
+      </w:r>
+    </w:p>
+    <w:p>
+      <w:pPr>
+        <w:pStyle w:val="PSI-Ttulo2"/>
+      </w:pPr>
+      <w:bookmarkStart w:id="48" w:name="_Toc177738388"/>
+      <w:r>
         <w:lastRenderedPageBreak/>
-        <w:t>Cantidad de problemas reportados</w:t>
-      </w:r>
-      <w:r>
-        <w:t>.</w:t>
-      </w:r>
-    </w:p>
-    <w:p>
-      <w:pPr>
-        <w:pStyle w:val="Prrafodelista"/>
-        <w:numPr>
-          <w:ilvl w:val="0"/>
-          <w:numId w:val="19"/>
-        </w:numPr>
-      </w:pPr>
-      <w:r>
-        <w:t>Tiempo requerido para reparar</w:t>
-      </w:r>
-      <w:r>
-        <w:t>.</w:t>
-      </w:r>
-    </w:p>
-    <w:p>
-      <w:r>
-        <w:t>Aclaración: Estas métricas podrán ser modificadas en el momento que se defina la arquitectura del sistema.</w:t>
-      </w:r>
-    </w:p>
-    <w:p>
-      <w:pPr>
-        <w:pStyle w:val="PSI-Ttulo2"/>
-      </w:pPr>
-      <w:bookmarkStart w:id="48" w:name="_Toc177738388"/>
-      <w:r>
         <w:t>Estándar de documentación</w:t>
       </w:r>
       <w:bookmarkEnd w:id="45"/>
@@ -6403,15 +6328,7 @@
         <w:t xml:space="preserve"> utilizado </w:t>
       </w:r>
       <w:r>
-        <w:t xml:space="preserve">estará definido por los estándares Per </w:t>
-      </w:r>
-      <w:proofErr w:type="spellStart"/>
-      <w:r>
-        <w:t>Coding</w:t>
-      </w:r>
-      <w:proofErr w:type="spellEnd"/>
-      <w:r>
-        <w:t xml:space="preserve"> Style 2.0 y PSR 1</w:t>
+        <w:t>estará definido por los estándares Per Coding Style 2.0 y PSR 1</w:t>
       </w:r>
       <w:r>
         <w:t>.</w:t>
@@ -6524,7 +6441,6 @@
       <w:bookmarkStart w:id="55" w:name="_Toc21938360"/>
       <w:bookmarkStart w:id="56" w:name="_Toc177738393"/>
       <w:r>
-        <w:lastRenderedPageBreak/>
         <w:t>Revisiones y auditorías</w:t>
       </w:r>
       <w:bookmarkEnd w:id="55"/>
@@ -6554,6 +6470,7 @@
       <w:bookmarkStart w:id="59" w:name="_Toc21938362"/>
       <w:bookmarkStart w:id="60" w:name="_Toc177738395"/>
       <w:r>
+        <w:lastRenderedPageBreak/>
         <w:t>Requerimientos mínimos</w:t>
       </w:r>
       <w:bookmarkEnd w:id="59"/>
@@ -6750,7 +6667,6 @@
       <w:bookmarkStart w:id="77" w:name="_Toc21938373"/>
       <w:bookmarkStart w:id="78" w:name="_Toc177738404"/>
       <w:r>
-        <w:lastRenderedPageBreak/>
         <w:t>Agenda</w:t>
       </w:r>
       <w:bookmarkEnd w:id="77"/>
@@ -6820,6 +6736,7 @@
         </w:numPr>
       </w:pPr>
       <w:r>
+        <w:lastRenderedPageBreak/>
         <w:t>0</w:t>
       </w:r>
       <w:r>
@@ -7207,7 +7124,6 @@
           <w:u w:val="single"/>
           <w:lang w:val="es-AR"/>
         </w:rPr>
-        <w:lastRenderedPageBreak/>
         <w:t>Pruebas de sistema</w:t>
       </w:r>
       <w:r>
@@ -7239,15 +7155,7 @@
     </w:p>
     <w:p>
       <w:r>
-        <w:t>El procedimiento que debe seguir cada miembro de T-</w:t>
-      </w:r>
-      <w:proofErr w:type="spellStart"/>
-      <w:r>
-        <w:t>Code</w:t>
-      </w:r>
-      <w:proofErr w:type="spellEnd"/>
-      <w:r>
-        <w:t xml:space="preserve"> </w:t>
+        <w:t xml:space="preserve">El procedimiento que debe seguir cada miembro de T-Code </w:t>
       </w:r>
       <w:r>
         <w:t>será el siguiente:</w:t>
@@ -7274,6 +7182,7 @@
         </w:numPr>
       </w:pPr>
       <w:r>
+        <w:lastRenderedPageBreak/>
         <w:t>Una vez corregido se notificará a los demás miembros. En caso de que no lo pueda solucionar, dará aviso del error para que alguien más lo pueda corregir.</w:t>
       </w:r>
     </w:p>
@@ -7366,15 +7275,7 @@
         </w:numPr>
       </w:pPr>
       <w:r>
-        <w:t xml:space="preserve">La versión 2.4.58 de </w:t>
-      </w:r>
-      <w:proofErr w:type="spellStart"/>
-      <w:r>
-        <w:t>Xampp</w:t>
-      </w:r>
-      <w:proofErr w:type="spellEnd"/>
-      <w:r>
-        <w:t>. Esta versión tiene incluido la versión</w:t>
+        <w:t>La versión 2.4.58 de Xampp. Esta versión tiene incluido la versión</w:t>
       </w:r>
     </w:p>
     <w:p>
@@ -7397,13 +7298,8 @@
           <w:numId w:val="20"/>
         </w:numPr>
       </w:pPr>
-      <w:proofErr w:type="spellStart"/>
-      <w:r>
-        <w:t>phpMyAdmin</w:t>
-      </w:r>
-      <w:proofErr w:type="spellEnd"/>
-      <w:r>
-        <w:t xml:space="preserve"> 5.2.1</w:t>
+      <w:r>
+        <w:t>phpMyAdmin 5.2.1</w:t>
       </w:r>
       <w:r>
         <w:t>.</w:t>
@@ -7424,15 +7320,7 @@
         <w:t>7</w:t>
       </w:r>
       <w:r>
-        <w:t xml:space="preserve">.0 de </w:t>
-      </w:r>
-      <w:proofErr w:type="spellStart"/>
-      <w:r>
-        <w:t>Node</w:t>
-      </w:r>
-      <w:proofErr w:type="spellEnd"/>
-      <w:r>
-        <w:t xml:space="preserve">. </w:t>
+        <w:t xml:space="preserve">.0 de Node. </w:t>
       </w:r>
     </w:p>
     <w:p>
@@ -7450,15 +7338,7 @@
         <w:t>2</w:t>
       </w:r>
       <w:r>
-        <w:t xml:space="preserve"> del gestor de paquetes </w:t>
-      </w:r>
-      <w:proofErr w:type="spellStart"/>
-      <w:r>
-        <w:t>npm</w:t>
-      </w:r>
-      <w:proofErr w:type="spellEnd"/>
-      <w:r>
-        <w:t>.</w:t>
+        <w:t xml:space="preserve"> del gestor de paquetes npm.</w:t>
       </w:r>
     </w:p>
     <w:p>
@@ -7473,15 +7353,7 @@
         <w:t xml:space="preserve">La versión </w:t>
       </w:r>
       <w:r>
-        <w:t xml:space="preserve">11.3.5 del entorno de pruebas </w:t>
-      </w:r>
-      <w:proofErr w:type="spellStart"/>
-      <w:r>
-        <w:t>PHPUnit</w:t>
-      </w:r>
-      <w:proofErr w:type="spellEnd"/>
-      <w:r>
-        <w:t>.</w:t>
+        <w:t>11.3.5 del entorno de pruebas PHPUnit.</w:t>
       </w:r>
     </w:p>
     <w:p>
@@ -7543,13 +7415,8 @@
           <w:numId w:val="20"/>
         </w:numPr>
       </w:pPr>
-      <w:proofErr w:type="spellStart"/>
-      <w:r>
-        <w:t>Canvas</w:t>
-      </w:r>
-      <w:proofErr w:type="spellEnd"/>
-      <w:r>
-        <w:t xml:space="preserve"> para las presentaciones.</w:t>
+      <w:r>
+        <w:t>Canvas para las presentaciones.</w:t>
       </w:r>
     </w:p>
     <w:p>
@@ -7572,29 +7439,8 @@
           <w:numId w:val="20"/>
         </w:numPr>
       </w:pPr>
-      <w:proofErr w:type="spellStart"/>
-      <w:r>
-        <w:t>Toggl</w:t>
-      </w:r>
-      <w:proofErr w:type="spellEnd"/>
-      <w:r>
-        <w:t xml:space="preserve"> </w:t>
-      </w:r>
-      <w:proofErr w:type="spellStart"/>
-      <w:r>
-        <w:t>Track</w:t>
-      </w:r>
-      <w:proofErr w:type="spellEnd"/>
-      <w:r>
-        <w:t xml:space="preserve"> para </w:t>
-      </w:r>
-      <w:proofErr w:type="gramStart"/>
-      <w:r>
-        <w:t>la métricas</w:t>
-      </w:r>
-      <w:proofErr w:type="gramEnd"/>
-      <w:r>
-        <w:t xml:space="preserve"> de tiempo.</w:t>
+      <w:r>
+        <w:t>Toggl Track para la métricas de tiempo.</w:t>
       </w:r>
     </w:p>
     <w:p>
@@ -7620,13 +7466,8 @@
           <w:numId w:val="20"/>
         </w:numPr>
       </w:pPr>
-      <w:proofErr w:type="spellStart"/>
-      <w:r>
-        <w:t>Discord</w:t>
-      </w:r>
-      <w:proofErr w:type="spellEnd"/>
-      <w:r>
-        <w:t xml:space="preserve"> para las reuniones virtuales.</w:t>
+      <w:r>
+        <w:t>Discord para las reuniones virtuales.</w:t>
       </w:r>
     </w:p>
     <w:p>
@@ -7638,15 +7479,7 @@
         </w:numPr>
       </w:pPr>
       <w:r>
-        <w:t xml:space="preserve">Para la codificación deberán tener instalado el Visual Studio </w:t>
-      </w:r>
-      <w:proofErr w:type="spellStart"/>
-      <w:r>
-        <w:t>Code</w:t>
-      </w:r>
-      <w:proofErr w:type="spellEnd"/>
-      <w:r>
-        <w:t>.</w:t>
+        <w:t>Para la codificación deberán tener instalado el Visual Studio Code.</w:t>
       </w:r>
     </w:p>
     <w:p>
@@ -7658,13 +7491,8 @@
         </w:numPr>
       </w:pPr>
       <w:r>
-        <w:t xml:space="preserve">Sistema de gestión de bases de datos MySQL </w:t>
-      </w:r>
-      <w:proofErr w:type="spellStart"/>
-      <w:r>
-        <w:t>Workbench</w:t>
-      </w:r>
-      <w:proofErr w:type="spellEnd"/>
+        <w:t>Sistema de gestión de bases de datos MySQL Workbench</w:t>
+      </w:r>
       <w:r>
         <w:t xml:space="preserve"> en la versión 8.0 CE</w:t>
       </w:r>
@@ -7706,15 +7534,7 @@
         </w:numPr>
       </w:pPr>
       <w:r>
-        <w:t xml:space="preserve">Se va a utilizar el método de gestión de riesgos de la universidad </w:t>
-      </w:r>
-      <w:proofErr w:type="spellStart"/>
-      <w:r>
-        <w:t>Tongji</w:t>
-      </w:r>
-      <w:proofErr w:type="spellEnd"/>
-      <w:r>
-        <w:t xml:space="preserve"> en china, además </w:t>
+        <w:t xml:space="preserve">Se va a utilizar el método de gestión de riesgos de la universidad Tongji en china, además </w:t>
       </w:r>
       <w:r>
         <w:t>de la PSI</w:t>
@@ -7732,7 +7552,6 @@
         </w:numPr>
       </w:pPr>
       <w:r>
-        <w:lastRenderedPageBreak/>
         <w:t>Se va a utilizar pruebas de caja blanca y caja negra. Estas van a ser detallas en el plan de pruebas.</w:t>
       </w:r>
     </w:p>
@@ -7791,6 +7610,7 @@
     </w:p>
     <w:p>
       <w:r>
+        <w:lastRenderedPageBreak/>
         <w:t>Ver documento de gestión de riesgos.</w:t>
       </w:r>
     </w:p>
@@ -7975,16 +7795,8 @@
       <w:rPr>
         <w:lang w:val="es-AR"/>
       </w:rPr>
-      <w:t>T-</w:t>
+      <w:t>T-Code</w:t>
     </w:r>
-    <w:proofErr w:type="spellStart"/>
-    <w:r>
-      <w:rPr>
-        <w:lang w:val="es-AR"/>
-      </w:rPr>
-      <w:t>Code</w:t>
-    </w:r>
-    <w:proofErr w:type="spellEnd"/>
     <w:r>
       <w:rPr>
         <w:lang w:val="es-AR"/>
@@ -8708,15 +8520,7 @@
       </mc:AlternateContent>
     </w:r>
     <w:r>
-      <w:t xml:space="preserve">Vesta </w:t>
-    </w:r>
-    <w:proofErr w:type="spellStart"/>
-    <w:r>
-      <w:t>Risk</w:t>
-    </w:r>
-    <w:proofErr w:type="spellEnd"/>
-    <w:r>
-      <w:t xml:space="preserve"> Manager</w:t>
+      <w:t>Vesta Risk Manager</w:t>
     </w:r>
     <w:r>
       <w:tab/>

</xml_diff>